<commit_message>
Update master to output generated at 2dcbd77
</commit_message>
<xml_diff>
--- a/answers-of-mixed.docx
+++ b/answers-of-mixed.docx
@@ -40,7 +40,7 @@
                 <w:rFonts w:ascii="TimeNewRoman" w:hAnsi="TimeNewRoman"/>
                 <w:sz w:val="30"/>
               </w:rPr>
-              <w:t>151</w:t>
+              <w:t>89</w:t>
             </w:r>
           </w:p>
         </w:tc>
@@ -57,7 +57,7 @@
                 <w:rFonts w:ascii="TimeNewRoman" w:hAnsi="TimeNewRoman"/>
                 <w:sz w:val="30"/>
               </w:rPr>
-              <w:t>24</w:t>
+              <w:t>18</w:t>
             </w:r>
           </w:p>
         </w:tc>
@@ -74,7 +74,7 @@
                 <w:rFonts w:ascii="TimeNewRoman" w:hAnsi="TimeNewRoman"/>
                 <w:sz w:val="30"/>
               </w:rPr>
-              <w:t>12</w:t>
+              <w:t>14</w:t>
             </w:r>
           </w:p>
         </w:tc>
@@ -91,7 +91,94 @@
                 <w:rFonts w:ascii="TimeNewRoman" w:hAnsi="TimeNewRoman"/>
                 <w:sz w:val="30"/>
               </w:rPr>
-              <w:t>56</w:t>
+              <w:t>3</w:t>
+            </w:r>
+          </w:p>
+        </w:tc>
+        <w:tc>
+          <w:tcPr>
+            <w:tcW w:type="dxa" w:w="1987"/>
+          </w:tcPr>
+          <w:p>
+            <w:pPr>
+              <w:jc w:val="left"/>
+            </w:pPr>
+            <w:r>
+              <w:rPr>
+                <w:rFonts w:ascii="TimeNewRoman" w:hAnsi="TimeNewRoman"/>
+                <w:sz w:val="30"/>
+              </w:rPr>
+              <w:t>91</w:t>
+            </w:r>
+          </w:p>
+        </w:tc>
+      </w:tr>
+      <w:tr>
+        <w:tc>
+          <w:tcPr>
+            <w:tcW w:type="dxa" w:w="1987"/>
+          </w:tcPr>
+          <w:p>
+            <w:pPr>
+              <w:jc w:val="left"/>
+            </w:pPr>
+            <w:r>
+              <w:rPr>
+                <w:rFonts w:ascii="TimeNewRoman" w:hAnsi="TimeNewRoman"/>
+                <w:sz w:val="30"/>
+              </w:rPr>
+              <w:t>2</w:t>
+            </w:r>
+          </w:p>
+        </w:tc>
+        <w:tc>
+          <w:tcPr>
+            <w:tcW w:type="dxa" w:w="1987"/>
+          </w:tcPr>
+          <w:p>
+            <w:pPr>
+              <w:jc w:val="left"/>
+            </w:pPr>
+            <w:r>
+              <w:rPr>
+                <w:rFonts w:ascii="TimeNewRoman" w:hAnsi="TimeNewRoman"/>
+                <w:sz w:val="30"/>
+              </w:rPr>
+              <w:t>40</w:t>
+            </w:r>
+          </w:p>
+        </w:tc>
+        <w:tc>
+          <w:tcPr>
+            <w:tcW w:type="dxa" w:w="1987"/>
+          </w:tcPr>
+          <w:p>
+            <w:pPr>
+              <w:jc w:val="left"/>
+            </w:pPr>
+            <w:r>
+              <w:rPr>
+                <w:rFonts w:ascii="TimeNewRoman" w:hAnsi="TimeNewRoman"/>
+                <w:sz w:val="30"/>
+              </w:rPr>
+              <w:t>10</w:t>
+            </w:r>
+          </w:p>
+        </w:tc>
+        <w:tc>
+          <w:tcPr>
+            <w:tcW w:type="dxa" w:w="1987"/>
+          </w:tcPr>
+          <w:p>
+            <w:pPr>
+              <w:jc w:val="left"/>
+            </w:pPr>
+            <w:r>
+              <w:rPr>
+                <w:rFonts w:ascii="TimeNewRoman" w:hAnsi="TimeNewRoman"/>
+                <w:sz w:val="30"/>
+              </w:rPr>
+              <w:t>5</w:t>
             </w:r>
           </w:p>
         </w:tc>
@@ -127,6 +214,127 @@
                 <w:rFonts w:ascii="TimeNewRoman" w:hAnsi="TimeNewRoman"/>
                 <w:sz w:val="30"/>
               </w:rPr>
+              <w:t>67</w:t>
+            </w:r>
+          </w:p>
+        </w:tc>
+        <w:tc>
+          <w:tcPr>
+            <w:tcW w:type="dxa" w:w="1987"/>
+          </w:tcPr>
+          <w:p>
+            <w:pPr>
+              <w:jc w:val="left"/>
+            </w:pPr>
+            <w:r>
+              <w:rPr>
+                <w:rFonts w:ascii="TimeNewRoman" w:hAnsi="TimeNewRoman"/>
+                <w:sz w:val="30"/>
+              </w:rPr>
+              <w:t>137</w:t>
+            </w:r>
+          </w:p>
+        </w:tc>
+        <w:tc>
+          <w:tcPr>
+            <w:tcW w:type="dxa" w:w="1987"/>
+          </w:tcPr>
+          <w:p>
+            <w:pPr>
+              <w:jc w:val="left"/>
+            </w:pPr>
+            <w:r>
+              <w:rPr>
+                <w:rFonts w:ascii="TimeNewRoman" w:hAnsi="TimeNewRoman"/>
+                <w:sz w:val="30"/>
+              </w:rPr>
+              <w:t>94</w:t>
+            </w:r>
+          </w:p>
+        </w:tc>
+        <w:tc>
+          <w:tcPr>
+            <w:tcW w:type="dxa" w:w="1987"/>
+          </w:tcPr>
+          <w:p>
+            <w:pPr>
+              <w:jc w:val="left"/>
+            </w:pPr>
+            <w:r>
+              <w:rPr>
+                <w:rFonts w:ascii="TimeNewRoman" w:hAnsi="TimeNewRoman"/>
+                <w:sz w:val="30"/>
+              </w:rPr>
+              <w:t>21</w:t>
+            </w:r>
+          </w:p>
+        </w:tc>
+        <w:tc>
+          <w:tcPr>
+            <w:tcW w:type="dxa" w:w="1987"/>
+          </w:tcPr>
+          <w:p>
+            <w:pPr>
+              <w:jc w:val="left"/>
+            </w:pPr>
+            <w:r>
+              <w:rPr>
+                <w:rFonts w:ascii="TimeNewRoman" w:hAnsi="TimeNewRoman"/>
+                <w:sz w:val="30"/>
+              </w:rPr>
+              <w:t>7</w:t>
+            </w:r>
+          </w:p>
+        </w:tc>
+      </w:tr>
+      <w:tr>
+        <w:tc>
+          <w:tcPr>
+            <w:tcW w:type="dxa" w:w="1987"/>
+          </w:tcPr>
+          <w:p>
+            <w:pPr>
+              <w:jc w:val="left"/>
+            </w:pPr>
+            <w:r>
+              <w:rPr>
+                <w:rFonts w:ascii="TimeNewRoman" w:hAnsi="TimeNewRoman"/>
+                <w:sz w:val="30"/>
+              </w:rPr>
+              <w:t>187</w:t>
+            </w:r>
+          </w:p>
+        </w:tc>
+        <w:tc>
+          <w:tcPr>
+            <w:tcW w:type="dxa" w:w="1987"/>
+          </w:tcPr>
+          <w:p>
+            <w:pPr>
+              <w:jc w:val="left"/>
+            </w:pPr>
+            <w:r>
+              <w:rPr>
+                <w:rFonts w:ascii="TimeNewRoman" w:hAnsi="TimeNewRoman"/>
+                <w:sz w:val="30"/>
+              </w:rPr>
+              <w:t>64</w:t>
+            </w:r>
+          </w:p>
+        </w:tc>
+        <w:tc>
+          <w:tcPr>
+            <w:tcW w:type="dxa" w:w="1987"/>
+          </w:tcPr>
+          <w:p>
+            <w:pPr>
+              <w:jc w:val="left"/>
+            </w:pPr>
+            <w:r>
+              <w:rPr>
+                <w:rFonts w:ascii="TimeNewRoman" w:hAnsi="TimeNewRoman"/>
+                <w:sz w:val="30"/>
+              </w:rPr>
               <w:t>5</w:t>
             </w:r>
           </w:p>
@@ -144,7 +352,7 @@
                 <w:rFonts w:ascii="TimeNewRoman" w:hAnsi="TimeNewRoman"/>
                 <w:sz w:val="30"/>
               </w:rPr>
-              <w:t>48</w:t>
+              <w:t>60</w:t>
             </w:r>
           </w:p>
         </w:tc>
@@ -161,7 +369,26 @@
                 <w:rFonts w:ascii="TimeNewRoman" w:hAnsi="TimeNewRoman"/>
                 <w:sz w:val="30"/>
               </w:rPr>
-              <w:t>81</w:t>
+              <w:t>6</w:t>
+            </w:r>
+          </w:p>
+        </w:tc>
+      </w:tr>
+      <w:tr>
+        <w:tc>
+          <w:tcPr>
+            <w:tcW w:type="dxa" w:w="1987"/>
+          </w:tcPr>
+          <w:p>
+            <w:pPr>
+              <w:jc w:val="left"/>
+            </w:pPr>
+            <w:r>
+              <w:rPr>
+                <w:rFonts w:ascii="TimeNewRoman" w:hAnsi="TimeNewRoman"/>
+                <w:sz w:val="30"/>
+              </w:rPr>
+              <w:t>68</w:t>
             </w:r>
           </w:p>
         </w:tc>
@@ -178,7 +405,7 @@
                 <w:rFonts w:ascii="TimeNewRoman" w:hAnsi="TimeNewRoman"/>
                 <w:sz w:val="30"/>
               </w:rPr>
-              <w:t>2</w:t>
+              <w:t>49</w:t>
             </w:r>
           </w:p>
         </w:tc>
@@ -195,7 +422,128 @@
                 <w:rFonts w:ascii="TimeNewRoman" w:hAnsi="TimeNewRoman"/>
                 <w:sz w:val="30"/>
               </w:rPr>
-              <w:t>8</w:t>
+              <w:t>12</w:t>
+            </w:r>
+          </w:p>
+        </w:tc>
+        <w:tc>
+          <w:tcPr>
+            <w:tcW w:type="dxa" w:w="1987"/>
+          </w:tcPr>
+          <w:p>
+            <w:pPr>
+              <w:jc w:val="left"/>
+            </w:pPr>
+            <w:r>
+              <w:rPr>
+                <w:rFonts w:ascii="TimeNewRoman" w:hAnsi="TimeNewRoman"/>
+                <w:sz w:val="30"/>
+              </w:rPr>
+              <w:t>25</w:t>
+            </w:r>
+          </w:p>
+        </w:tc>
+        <w:tc>
+          <w:tcPr>
+            <w:tcW w:type="dxa" w:w="1987"/>
+          </w:tcPr>
+          <w:p>
+            <w:pPr>
+              <w:jc w:val="left"/>
+            </w:pPr>
+            <w:r>
+              <w:rPr>
+                <w:rFonts w:ascii="TimeNewRoman" w:hAnsi="TimeNewRoman"/>
+                <w:sz w:val="30"/>
+              </w:rPr>
+              <w:t>4</w:t>
+            </w:r>
+          </w:p>
+        </w:tc>
+      </w:tr>
+      <w:tr>
+        <w:tc>
+          <w:tcPr>
+            <w:tcW w:type="dxa" w:w="1987"/>
+          </w:tcPr>
+          <w:p>
+            <w:pPr>
+              <w:jc w:val="left"/>
+            </w:pPr>
+            <w:r>
+              <w:rPr>
+                <w:rFonts w:ascii="TimeNewRoman" w:hAnsi="TimeNewRoman"/>
+                <w:sz w:val="30"/>
+              </w:rPr>
+              <w:t>4</w:t>
+            </w:r>
+          </w:p>
+        </w:tc>
+        <w:tc>
+          <w:tcPr>
+            <w:tcW w:type="dxa" w:w="1987"/>
+          </w:tcPr>
+          <w:p>
+            <w:pPr>
+              <w:jc w:val="left"/>
+            </w:pPr>
+            <w:r>
+              <w:rPr>
+                <w:rFonts w:ascii="TimeNewRoman" w:hAnsi="TimeNewRoman"/>
+                <w:sz w:val="30"/>
+              </w:rPr>
+              <w:t>85</w:t>
+            </w:r>
+          </w:p>
+        </w:tc>
+        <w:tc>
+          <w:tcPr>
+            <w:tcW w:type="dxa" w:w="1987"/>
+          </w:tcPr>
+          <w:p>
+            <w:pPr>
+              <w:jc w:val="left"/>
+            </w:pPr>
+            <w:r>
+              <w:rPr>
+                <w:rFonts w:ascii="TimeNewRoman" w:hAnsi="TimeNewRoman"/>
+                <w:sz w:val="30"/>
+              </w:rPr>
+              <w:t>95</w:t>
+            </w:r>
+          </w:p>
+        </w:tc>
+        <w:tc>
+          <w:tcPr>
+            <w:tcW w:type="dxa" w:w="1987"/>
+          </w:tcPr>
+          <w:p>
+            <w:pPr>
+              <w:jc w:val="left"/>
+            </w:pPr>
+            <w:r>
+              <w:rPr>
+                <w:rFonts w:ascii="TimeNewRoman" w:hAnsi="TimeNewRoman"/>
+                <w:sz w:val="30"/>
+              </w:rPr>
+              <w:t>137</w:t>
+            </w:r>
+          </w:p>
+        </w:tc>
+        <w:tc>
+          <w:tcPr>
+            <w:tcW w:type="dxa" w:w="1987"/>
+          </w:tcPr>
+          <w:p>
+            <w:pPr>
+              <w:jc w:val="left"/>
+            </w:pPr>
+            <w:r>
+              <w:rPr>
+                <w:rFonts w:ascii="TimeNewRoman" w:hAnsi="TimeNewRoman"/>
+                <w:sz w:val="30"/>
+              </w:rPr>
+              <w:t>193</w:t>
             </w:r>
           </w:p>
         </w:tc>
@@ -231,7 +579,425 @@
                 <w:rFonts w:ascii="TimeNewRoman" w:hAnsi="TimeNewRoman"/>
                 <w:sz w:val="30"/>
               </w:rPr>
-              <w:t>25</w:t>
+              <w:t>20</w:t>
+            </w:r>
+          </w:p>
+        </w:tc>
+        <w:tc>
+          <w:tcPr>
+            <w:tcW w:type="dxa" w:w="1987"/>
+          </w:tcPr>
+          <w:p>
+            <w:pPr>
+              <w:jc w:val="left"/>
+            </w:pPr>
+            <w:r>
+              <w:rPr>
+                <w:rFonts w:ascii="TimeNewRoman" w:hAnsi="TimeNewRoman"/>
+                <w:sz w:val="30"/>
+              </w:rPr>
+              <w:t>102</w:t>
+            </w:r>
+          </w:p>
+        </w:tc>
+        <w:tc>
+          <w:tcPr>
+            <w:tcW w:type="dxa" w:w="1987"/>
+          </w:tcPr>
+          <w:p>
+            <w:pPr>
+              <w:jc w:val="left"/>
+            </w:pPr>
+            <w:r>
+              <w:rPr>
+                <w:rFonts w:ascii="TimeNewRoman" w:hAnsi="TimeNewRoman"/>
+                <w:sz w:val="30"/>
+              </w:rPr>
+              <w:t>15</w:t>
+            </w:r>
+          </w:p>
+        </w:tc>
+        <w:tc>
+          <w:tcPr>
+            <w:tcW w:type="dxa" w:w="1987"/>
+          </w:tcPr>
+          <w:p>
+            <w:pPr>
+              <w:jc w:val="left"/>
+            </w:pPr>
+            <w:r>
+              <w:rPr>
+                <w:rFonts w:ascii="TimeNewRoman" w:hAnsi="TimeNewRoman"/>
+                <w:sz w:val="30"/>
+              </w:rPr>
+              <w:t>107</w:t>
+            </w:r>
+          </w:p>
+        </w:tc>
+      </w:tr>
+      <w:tr>
+        <w:tc>
+          <w:tcPr>
+            <w:tcW w:type="dxa" w:w="1987"/>
+          </w:tcPr>
+          <w:p>
+            <w:pPr>
+              <w:jc w:val="left"/>
+            </w:pPr>
+            <w:r>
+              <w:rPr>
+                <w:rFonts w:ascii="TimeNewRoman" w:hAnsi="TimeNewRoman"/>
+                <w:sz w:val="30"/>
+              </w:rPr>
+              <w:t>32</w:t>
+            </w:r>
+          </w:p>
+        </w:tc>
+        <w:tc>
+          <w:tcPr>
+            <w:tcW w:type="dxa" w:w="1987"/>
+          </w:tcPr>
+          <w:p>
+            <w:pPr>
+              <w:jc w:val="left"/>
+            </w:pPr>
+            <w:r>
+              <w:rPr>
+                <w:rFonts w:ascii="TimeNewRoman" w:hAnsi="TimeNewRoman"/>
+                <w:sz w:val="30"/>
+              </w:rPr>
+              <w:t>40</w:t>
+            </w:r>
+          </w:p>
+        </w:tc>
+        <w:tc>
+          <w:tcPr>
+            <w:tcW w:type="dxa" w:w="1987"/>
+          </w:tcPr>
+          <w:p>
+            <w:pPr>
+              <w:jc w:val="left"/>
+            </w:pPr>
+            <w:r>
+              <w:rPr>
+                <w:rFonts w:ascii="TimeNewRoman" w:hAnsi="TimeNewRoman"/>
+                <w:sz w:val="30"/>
+              </w:rPr>
+              <w:t>97</w:t>
+            </w:r>
+          </w:p>
+        </w:tc>
+        <w:tc>
+          <w:tcPr>
+            <w:tcW w:type="dxa" w:w="1987"/>
+          </w:tcPr>
+          <w:p>
+            <w:pPr>
+              <w:jc w:val="left"/>
+            </w:pPr>
+            <w:r>
+              <w:rPr>
+                <w:rFonts w:ascii="TimeNewRoman" w:hAnsi="TimeNewRoman"/>
+                <w:sz w:val="30"/>
+              </w:rPr>
+              <w:t>86</w:t>
+            </w:r>
+          </w:p>
+        </w:tc>
+        <w:tc>
+          <w:tcPr>
+            <w:tcW w:type="dxa" w:w="1987"/>
+          </w:tcPr>
+          <w:p>
+            <w:pPr>
+              <w:jc w:val="left"/>
+            </w:pPr>
+            <w:r>
+              <w:rPr>
+                <w:rFonts w:ascii="TimeNewRoman" w:hAnsi="TimeNewRoman"/>
+                <w:sz w:val="30"/>
+              </w:rPr>
+              <w:t>86</w:t>
+            </w:r>
+          </w:p>
+        </w:tc>
+      </w:tr>
+      <w:tr>
+        <w:tc>
+          <w:tcPr>
+            <w:tcW w:type="dxa" w:w="1987"/>
+          </w:tcPr>
+          <w:p>
+            <w:pPr>
+              <w:jc w:val="left"/>
+            </w:pPr>
+            <w:r>
+              <w:rPr>
+                <w:rFonts w:ascii="TimeNewRoman" w:hAnsi="TimeNewRoman"/>
+                <w:sz w:val="30"/>
+              </w:rPr>
+              <w:t>143</w:t>
+            </w:r>
+          </w:p>
+        </w:tc>
+        <w:tc>
+          <w:tcPr>
+            <w:tcW w:type="dxa" w:w="1987"/>
+          </w:tcPr>
+          <w:p>
+            <w:pPr>
+              <w:jc w:val="left"/>
+            </w:pPr>
+            <w:r>
+              <w:rPr>
+                <w:rFonts w:ascii="TimeNewRoman" w:hAnsi="TimeNewRoman"/>
+                <w:sz w:val="30"/>
+              </w:rPr>
+              <w:t>49</w:t>
+            </w:r>
+          </w:p>
+        </w:tc>
+        <w:tc>
+          <w:tcPr>
+            <w:tcW w:type="dxa" w:w="1987"/>
+          </w:tcPr>
+          <w:p>
+            <w:pPr>
+              <w:jc w:val="left"/>
+            </w:pPr>
+            <w:r>
+              <w:rPr>
+                <w:rFonts w:ascii="TimeNewRoman" w:hAnsi="TimeNewRoman"/>
+                <w:sz w:val="30"/>
+              </w:rPr>
+              <w:t>61</w:t>
+            </w:r>
+          </w:p>
+        </w:tc>
+        <w:tc>
+          <w:tcPr>
+            <w:tcW w:type="dxa" w:w="1987"/>
+          </w:tcPr>
+          <w:p>
+            <w:pPr>
+              <w:jc w:val="left"/>
+            </w:pPr>
+            <w:r>
+              <w:rPr>
+                <w:rFonts w:ascii="TimeNewRoman" w:hAnsi="TimeNewRoman"/>
+                <w:sz w:val="30"/>
+              </w:rPr>
+              <w:t>3</w:t>
+            </w:r>
+          </w:p>
+        </w:tc>
+        <w:tc>
+          <w:tcPr>
+            <w:tcW w:type="dxa" w:w="1987"/>
+          </w:tcPr>
+          <w:p>
+            <w:pPr>
+              <w:jc w:val="left"/>
+            </w:pPr>
+            <w:r>
+              <w:rPr>
+                <w:rFonts w:ascii="TimeNewRoman" w:hAnsi="TimeNewRoman"/>
+                <w:sz w:val="30"/>
+              </w:rPr>
+              <w:t>27</w:t>
+            </w:r>
+          </w:p>
+        </w:tc>
+      </w:tr>
+      <w:tr>
+        <w:tc>
+          <w:tcPr>
+            <w:tcW w:type="dxa" w:w="1987"/>
+          </w:tcPr>
+          <w:p>
+            <w:pPr>
+              <w:jc w:val="left"/>
+            </w:pPr>
+            <w:r>
+              <w:rPr>
+                <w:rFonts w:ascii="TimeNewRoman" w:hAnsi="TimeNewRoman"/>
+                <w:sz w:val="30"/>
+              </w:rPr>
+              <w:t>40</w:t>
+            </w:r>
+          </w:p>
+        </w:tc>
+        <w:tc>
+          <w:tcPr>
+            <w:tcW w:type="dxa" w:w="1987"/>
+          </w:tcPr>
+          <w:p>
+            <w:pPr>
+              <w:jc w:val="left"/>
+            </w:pPr>
+            <w:r>
+              <w:rPr>
+                <w:rFonts w:ascii="TimeNewRoman" w:hAnsi="TimeNewRoman"/>
+                <w:sz w:val="30"/>
+              </w:rPr>
+              <w:t>36</w:t>
+            </w:r>
+          </w:p>
+        </w:tc>
+        <w:tc>
+          <w:tcPr>
+            <w:tcW w:type="dxa" w:w="1987"/>
+          </w:tcPr>
+          <w:p>
+            <w:pPr>
+              <w:jc w:val="left"/>
+            </w:pPr>
+            <w:r>
+              <w:rPr>
+                <w:rFonts w:ascii="TimeNewRoman" w:hAnsi="TimeNewRoman"/>
+                <w:sz w:val="30"/>
+              </w:rPr>
+              <w:t>44</w:t>
+            </w:r>
+          </w:p>
+        </w:tc>
+        <w:tc>
+          <w:tcPr>
+            <w:tcW w:type="dxa" w:w="1987"/>
+          </w:tcPr>
+          <w:p>
+            <w:pPr>
+              <w:jc w:val="left"/>
+            </w:pPr>
+            <w:r>
+              <w:rPr>
+                <w:rFonts w:ascii="TimeNewRoman" w:hAnsi="TimeNewRoman"/>
+                <w:sz w:val="30"/>
+              </w:rPr>
+              <w:t>5</w:t>
+            </w:r>
+          </w:p>
+        </w:tc>
+        <w:tc>
+          <w:tcPr>
+            <w:tcW w:type="dxa" w:w="1987"/>
+          </w:tcPr>
+          <w:p>
+            <w:pPr>
+              <w:jc w:val="left"/>
+            </w:pPr>
+            <w:r>
+              <w:rPr>
+                <w:rFonts w:ascii="TimeNewRoman" w:hAnsi="TimeNewRoman"/>
+                <w:sz w:val="30"/>
+              </w:rPr>
+              <w:t>30</w:t>
+            </w:r>
+          </w:p>
+        </w:tc>
+      </w:tr>
+      <w:tr>
+        <w:tc>
+          <w:tcPr>
+            <w:tcW w:type="dxa" w:w="1987"/>
+          </w:tcPr>
+          <w:p>
+            <w:pPr>
+              <w:jc w:val="left"/>
+            </w:pPr>
+            <w:r>
+              <w:rPr>
+                <w:rFonts w:ascii="TimeNewRoman" w:hAnsi="TimeNewRoman"/>
+                <w:sz w:val="30"/>
+              </w:rPr>
+              <w:t>42</w:t>
+            </w:r>
+          </w:p>
+        </w:tc>
+        <w:tc>
+          <w:tcPr>
+            <w:tcW w:type="dxa" w:w="1987"/>
+          </w:tcPr>
+          <w:p>
+            <w:pPr>
+              <w:jc w:val="left"/>
+            </w:pPr>
+            <w:r>
+              <w:rPr>
+                <w:rFonts w:ascii="TimeNewRoman" w:hAnsi="TimeNewRoman"/>
+                <w:sz w:val="30"/>
+              </w:rPr>
+              <w:t>0</w:t>
+            </w:r>
+          </w:p>
+        </w:tc>
+        <w:tc>
+          <w:tcPr>
+            <w:tcW w:type="dxa" w:w="1987"/>
+          </w:tcPr>
+          <w:p>
+            <w:pPr>
+              <w:jc w:val="left"/>
+            </w:pPr>
+            <w:r>
+              <w:rPr>
+                <w:rFonts w:ascii="TimeNewRoman" w:hAnsi="TimeNewRoman"/>
+                <w:sz w:val="30"/>
+              </w:rPr>
+              <w:t>60</w:t>
+            </w:r>
+          </w:p>
+        </w:tc>
+        <w:tc>
+          <w:tcPr>
+            <w:tcW w:type="dxa" w:w="1987"/>
+          </w:tcPr>
+          <w:p>
+            <w:pPr>
+              <w:jc w:val="left"/>
+            </w:pPr>
+            <w:r>
+              <w:rPr>
+                <w:rFonts w:ascii="TimeNewRoman" w:hAnsi="TimeNewRoman"/>
+                <w:sz w:val="30"/>
+              </w:rPr>
+              <w:t>45</w:t>
+            </w:r>
+          </w:p>
+        </w:tc>
+        <w:tc>
+          <w:tcPr>
+            <w:tcW w:type="dxa" w:w="1987"/>
+          </w:tcPr>
+          <w:p>
+            <w:pPr>
+              <w:jc w:val="left"/>
+            </w:pPr>
+            <w:r>
+              <w:rPr>
+                <w:rFonts w:ascii="TimeNewRoman" w:hAnsi="TimeNewRoman"/>
+                <w:sz w:val="30"/>
+              </w:rPr>
+              <w:t>4</w:t>
+            </w:r>
+          </w:p>
+        </w:tc>
+      </w:tr>
+      <w:tr>
+        <w:tc>
+          <w:tcPr>
+            <w:tcW w:type="dxa" w:w="1987"/>
+          </w:tcPr>
+          <w:p>
+            <w:pPr>
+              <w:jc w:val="left"/>
+            </w:pPr>
+            <w:r>
+              <w:rPr>
+                <w:rFonts w:ascii="TimeNewRoman" w:hAnsi="TimeNewRoman"/>
+                <w:sz w:val="30"/>
+              </w:rPr>
+              <w:t>62</w:t>
             </w:r>
           </w:p>
         </w:tc>
@@ -265,7 +1031,198 @@
                 <w:rFonts w:ascii="TimeNewRoman" w:hAnsi="TimeNewRoman"/>
                 <w:sz w:val="30"/>
               </w:rPr>
+              <w:t>18</w:t>
+            </w:r>
+          </w:p>
+        </w:tc>
+        <w:tc>
+          <w:tcPr>
+            <w:tcW w:type="dxa" w:w="1987"/>
+          </w:tcPr>
+          <w:p>
+            <w:pPr>
+              <w:jc w:val="left"/>
+            </w:pPr>
+            <w:r>
+              <w:rPr>
+                <w:rFonts w:ascii="TimeNewRoman" w:hAnsi="TimeNewRoman"/>
+                <w:sz w:val="30"/>
+              </w:rPr>
+              <w:t>20</w:t>
+            </w:r>
+          </w:p>
+        </w:tc>
+        <w:tc>
+          <w:tcPr>
+            <w:tcW w:type="dxa" w:w="1987"/>
+          </w:tcPr>
+          <w:p>
+            <w:pPr>
+              <w:jc w:val="left"/>
+            </w:pPr>
+            <w:r>
+              <w:rPr>
+                <w:rFonts w:ascii="TimeNewRoman" w:hAnsi="TimeNewRoman"/>
+                <w:sz w:val="30"/>
+              </w:rPr>
+              <w:t>100</w:t>
+            </w:r>
+          </w:p>
+        </w:tc>
+      </w:tr>
+      <w:tr>
+        <w:tc>
+          <w:tcPr>
+            <w:tcW w:type="dxa" w:w="1987"/>
+          </w:tcPr>
+          <w:p>
+            <w:pPr>
+              <w:jc w:val="left"/>
+            </w:pPr>
+            <w:r>
+              <w:rPr>
+                <w:rFonts w:ascii="TimeNewRoman" w:hAnsi="TimeNewRoman"/>
+                <w:sz w:val="30"/>
+              </w:rPr>
+              <w:t>117</w:t>
+            </w:r>
+          </w:p>
+        </w:tc>
+        <w:tc>
+          <w:tcPr>
+            <w:tcW w:type="dxa" w:w="1987"/>
+          </w:tcPr>
+          <w:p>
+            <w:pPr>
+              <w:jc w:val="left"/>
+            </w:pPr>
+            <w:r>
+              <w:rPr>
+                <w:rFonts w:ascii="TimeNewRoman" w:hAnsi="TimeNewRoman"/>
+                <w:sz w:val="30"/>
+              </w:rPr>
+              <w:t>247</w:t>
+            </w:r>
+          </w:p>
+        </w:tc>
+        <w:tc>
+          <w:tcPr>
+            <w:tcW w:type="dxa" w:w="1987"/>
+          </w:tcPr>
+          <w:p>
+            <w:pPr>
+              <w:jc w:val="left"/>
+            </w:pPr>
+            <w:r>
+              <w:rPr>
+                <w:rFonts w:ascii="TimeNewRoman" w:hAnsi="TimeNewRoman"/>
+                <w:sz w:val="30"/>
+              </w:rPr>
+              <w:t>118</w:t>
+            </w:r>
+          </w:p>
+        </w:tc>
+        <w:tc>
+          <w:tcPr>
+            <w:tcW w:type="dxa" w:w="1987"/>
+          </w:tcPr>
+          <w:p>
+            <w:pPr>
+              <w:jc w:val="left"/>
+            </w:pPr>
+            <w:r>
+              <w:rPr>
+                <w:rFonts w:ascii="TimeNewRoman" w:hAnsi="TimeNewRoman"/>
+                <w:sz w:val="30"/>
+              </w:rPr>
+              <w:t>66</w:t>
+            </w:r>
+          </w:p>
+        </w:tc>
+        <w:tc>
+          <w:tcPr>
+            <w:tcW w:type="dxa" w:w="1987"/>
+          </w:tcPr>
+          <w:p>
+            <w:pPr>
+              <w:jc w:val="left"/>
+            </w:pPr>
+            <w:r>
+              <w:rPr>
+                <w:rFonts w:ascii="TimeNewRoman" w:hAnsi="TimeNewRoman"/>
+                <w:sz w:val="30"/>
+              </w:rPr>
               <w:t>9</w:t>
+            </w:r>
+          </w:p>
+        </w:tc>
+      </w:tr>
+      <w:tr>
+        <w:tc>
+          <w:tcPr>
+            <w:tcW w:type="dxa" w:w="1987"/>
+          </w:tcPr>
+          <w:p>
+            <w:pPr>
+              <w:jc w:val="left"/>
+            </w:pPr>
+            <w:r>
+              <w:rPr>
+                <w:rFonts w:ascii="TimeNewRoman" w:hAnsi="TimeNewRoman"/>
+                <w:sz w:val="30"/>
+              </w:rPr>
+              <w:t>59</w:t>
+            </w:r>
+          </w:p>
+        </w:tc>
+        <w:tc>
+          <w:tcPr>
+            <w:tcW w:type="dxa" w:w="1987"/>
+          </w:tcPr>
+          <w:p>
+            <w:pPr>
+              <w:jc w:val="left"/>
+            </w:pPr>
+            <w:r>
+              <w:rPr>
+                <w:rFonts w:ascii="TimeNewRoman" w:hAnsi="TimeNewRoman"/>
+                <w:sz w:val="30"/>
+              </w:rPr>
+              <w:t>37</w:t>
+            </w:r>
+          </w:p>
+        </w:tc>
+        <w:tc>
+          <w:tcPr>
+            <w:tcW w:type="dxa" w:w="1987"/>
+          </w:tcPr>
+          <w:p>
+            <w:pPr>
+              <w:jc w:val="left"/>
+            </w:pPr>
+            <w:r>
+              <w:rPr>
+                <w:rFonts w:ascii="TimeNewRoman" w:hAnsi="TimeNewRoman"/>
+                <w:sz w:val="30"/>
+              </w:rPr>
+              <w:t>4</w:t>
+            </w:r>
+          </w:p>
+        </w:tc>
+        <w:tc>
+          <w:tcPr>
+            <w:tcW w:type="dxa" w:w="1987"/>
+          </w:tcPr>
+          <w:p>
+            <w:pPr>
+              <w:jc w:val="left"/>
+            </w:pPr>
+            <w:r>
+              <w:rPr>
+                <w:rFonts w:ascii="TimeNewRoman" w:hAnsi="TimeNewRoman"/>
+                <w:sz w:val="30"/>
+              </w:rPr>
+              <w:t>46</w:t>
             </w:r>
           </w:p>
         </w:tc>
@@ -301,7 +1258,7 @@
                 <w:rFonts w:ascii="TimeNewRoman" w:hAnsi="TimeNewRoman"/>
                 <w:sz w:val="30"/>
               </w:rPr>
-              <w:t>23</w:t>
+              <w:t>10</w:t>
             </w:r>
           </w:p>
         </w:tc>
@@ -318,10 +1275,150 @@
                 <w:rFonts w:ascii="TimeNewRoman" w:hAnsi="TimeNewRoman"/>
                 <w:sz w:val="30"/>
               </w:rPr>
-              <w:t>52</w:t>
+              <w:t>4</w:t>
             </w:r>
           </w:p>
         </w:tc>
+        <w:tc>
+          <w:tcPr>
+            <w:tcW w:type="dxa" w:w="1987"/>
+          </w:tcPr>
+          <w:p>
+            <w:pPr>
+              <w:jc w:val="left"/>
+            </w:pPr>
+            <w:r>
+              <w:rPr>
+                <w:rFonts w:ascii="TimeNewRoman" w:hAnsi="TimeNewRoman"/>
+                <w:sz w:val="30"/>
+              </w:rPr>
+              <w:t>36</w:t>
+            </w:r>
+          </w:p>
+        </w:tc>
+        <w:tc>
+          <w:tcPr>
+            <w:tcW w:type="dxa" w:w="1987"/>
+          </w:tcPr>
+          <w:p>
+            <w:pPr>
+              <w:jc w:val="left"/>
+            </w:pPr>
+            <w:r>
+              <w:rPr>
+                <w:rFonts w:ascii="TimeNewRoman" w:hAnsi="TimeNewRoman"/>
+                <w:sz w:val="30"/>
+              </w:rPr>
+              <w:t>44</w:t>
+            </w:r>
+          </w:p>
+        </w:tc>
+        <w:tc>
+          <w:tcPr>
+            <w:tcW w:type="dxa" w:w="1987"/>
+          </w:tcPr>
+          <w:p>
+            <w:pPr>
+              <w:jc w:val="left"/>
+            </w:pPr>
+            <w:r>
+              <w:rPr>
+                <w:rFonts w:ascii="TimeNewRoman" w:hAnsi="TimeNewRoman"/>
+                <w:sz w:val="30"/>
+              </w:rPr>
+              <w:t>68</w:t>
+            </w:r>
+          </w:p>
+        </w:tc>
+      </w:tr>
+      <w:tr>
+        <w:tc>
+          <w:tcPr>
+            <w:tcW w:type="dxa" w:w="1987"/>
+          </w:tcPr>
+          <w:p>
+            <w:pPr>
+              <w:jc w:val="left"/>
+            </w:pPr>
+            <w:r>
+              <w:rPr>
+                <w:rFonts w:ascii="TimeNewRoman" w:hAnsi="TimeNewRoman"/>
+                <w:sz w:val="30"/>
+              </w:rPr>
+              <w:t>10</w:t>
+            </w:r>
+          </w:p>
+        </w:tc>
+        <w:tc>
+          <w:tcPr>
+            <w:tcW w:type="dxa" w:w="1987"/>
+          </w:tcPr>
+          <w:p>
+            <w:pPr>
+              <w:jc w:val="left"/>
+            </w:pPr>
+            <w:r>
+              <w:rPr>
+                <w:rFonts w:ascii="TimeNewRoman" w:hAnsi="TimeNewRoman"/>
+                <w:sz w:val="30"/>
+              </w:rPr>
+              <w:t>18</w:t>
+            </w:r>
+          </w:p>
+        </w:tc>
+        <w:tc>
+          <w:tcPr>
+            <w:tcW w:type="dxa" w:w="1987"/>
+          </w:tcPr>
+          <w:p>
+            <w:pPr>
+              <w:jc w:val="left"/>
+            </w:pPr>
+            <w:r>
+              <w:rPr>
+                <w:rFonts w:ascii="TimeNewRoman" w:hAnsi="TimeNewRoman"/>
+                <w:sz w:val="30"/>
+              </w:rPr>
+              <w:t>4</w:t>
+            </w:r>
+          </w:p>
+        </w:tc>
+        <w:tc>
+          <w:tcPr>
+            <w:tcW w:type="dxa" w:w="1987"/>
+          </w:tcPr>
+          <w:p>
+            <w:pPr>
+              <w:jc w:val="left"/>
+            </w:pPr>
+            <w:r>
+              <w:rPr>
+                <w:rFonts w:ascii="TimeNewRoman" w:hAnsi="TimeNewRoman"/>
+                <w:sz w:val="30"/>
+              </w:rPr>
+              <w:t>7</w:t>
+            </w:r>
+          </w:p>
+        </w:tc>
+        <w:tc>
+          <w:tcPr>
+            <w:tcW w:type="dxa" w:w="1987"/>
+          </w:tcPr>
+          <w:p>
+            <w:pPr>
+              <w:jc w:val="left"/>
+            </w:pPr>
+            <w:r>
+              <w:rPr>
+                <w:rFonts w:ascii="TimeNewRoman" w:hAnsi="TimeNewRoman"/>
+                <w:sz w:val="30"/>
+              </w:rPr>
+              <w:t>72</w:t>
+            </w:r>
+          </w:p>
+        </w:tc>
+      </w:tr>
+      <w:tr>
         <w:tc>
           <w:tcPr>
             <w:tcW w:type="dxa" w:w="1987"/>
@@ -352,60 +1449,7 @@
                 <w:rFonts w:ascii="TimeNewRoman" w:hAnsi="TimeNewRoman"/>
                 <w:sz w:val="30"/>
               </w:rPr>
-              <w:t>37</w:t>
-            </w:r>
-          </w:p>
-        </w:tc>
-        <w:tc>
-          <w:tcPr>
-            <w:tcW w:type="dxa" w:w="1987"/>
-          </w:tcPr>
-          <w:p>
-            <w:pPr>
-              <w:jc w:val="left"/>
-            </w:pPr>
-            <w:r>
-              <w:rPr>
-                <w:rFonts w:ascii="TimeNewRoman" w:hAnsi="TimeNewRoman"/>
-                <w:sz w:val="30"/>
-              </w:rPr>
-              <w:t>172</w:t>
-            </w:r>
-          </w:p>
-        </w:tc>
-      </w:tr>
-      <w:tr>
-        <w:tc>
-          <w:tcPr>
-            <w:tcW w:type="dxa" w:w="1987"/>
-          </w:tcPr>
-          <w:p>
-            <w:pPr>
-              <w:jc w:val="left"/>
-            </w:pPr>
-            <w:r>
-              <w:rPr>
-                <w:rFonts w:ascii="TimeNewRoman" w:hAnsi="TimeNewRoman"/>
-                <w:sz w:val="30"/>
-              </w:rPr>
-              <w:t>64</w:t>
-            </w:r>
-          </w:p>
-        </w:tc>
-        <w:tc>
-          <w:tcPr>
-            <w:tcW w:type="dxa" w:w="1987"/>
-          </w:tcPr>
-          <w:p>
-            <w:pPr>
-              <w:jc w:val="left"/>
-            </w:pPr>
-            <w:r>
-              <w:rPr>
-                <w:rFonts w:ascii="TimeNewRoman" w:hAnsi="TimeNewRoman"/>
-                <w:sz w:val="30"/>
-              </w:rPr>
-              <w:t>72</w:t>
+              <w:t>233</w:t>
             </w:r>
           </w:p>
         </w:tc>
@@ -439,7 +1483,7 @@
                 <w:rFonts w:ascii="TimeNewRoman" w:hAnsi="TimeNewRoman"/>
                 <w:sz w:val="30"/>
               </w:rPr>
-              <w:t>79</w:t>
+              <w:t>3</w:t>
             </w:r>
           </w:p>
         </w:tc>
@@ -456,7 +1500,7 @@
                 <w:rFonts w:ascii="TimeNewRoman" w:hAnsi="TimeNewRoman"/>
                 <w:sz w:val="30"/>
               </w:rPr>
-              <w:t>116</w:t>
+              <w:t>1</w:t>
             </w:r>
           </w:p>
         </w:tc>
@@ -475,650 +1519,7 @@
                 <w:rFonts w:ascii="TimeNewRoman" w:hAnsi="TimeNewRoman"/>
                 <w:sz w:val="30"/>
               </w:rPr>
-              <w:t>8</w:t>
-            </w:r>
-          </w:p>
-        </w:tc>
-        <w:tc>
-          <w:tcPr>
-            <w:tcW w:type="dxa" w:w="1987"/>
-          </w:tcPr>
-          <w:p>
-            <w:pPr>
-              <w:jc w:val="left"/>
-            </w:pPr>
-            <w:r>
-              <w:rPr>
-                <w:rFonts w:ascii="TimeNewRoman" w:hAnsi="TimeNewRoman"/>
-                <w:sz w:val="30"/>
-              </w:rPr>
-              <w:t>9</w:t>
-            </w:r>
-          </w:p>
-        </w:tc>
-        <w:tc>
-          <w:tcPr>
-            <w:tcW w:type="dxa" w:w="1987"/>
-          </w:tcPr>
-          <w:p>
-            <w:pPr>
-              <w:jc w:val="left"/>
-            </w:pPr>
-            <w:r>
-              <w:rPr>
-                <w:rFonts w:ascii="TimeNewRoman" w:hAnsi="TimeNewRoman"/>
-                <w:sz w:val="30"/>
-              </w:rPr>
-              <w:t>28</w:t>
-            </w:r>
-          </w:p>
-        </w:tc>
-        <w:tc>
-          <w:tcPr>
-            <w:tcW w:type="dxa" w:w="1987"/>
-          </w:tcPr>
-          <w:p>
-            <w:pPr>
-              <w:jc w:val="left"/>
-            </w:pPr>
-            <w:r>
-              <w:rPr>
-                <w:rFonts w:ascii="TimeNewRoman" w:hAnsi="TimeNewRoman"/>
-                <w:sz w:val="30"/>
-              </w:rPr>
-              <w:t>145</w:t>
-            </w:r>
-          </w:p>
-        </w:tc>
-        <w:tc>
-          <w:tcPr>
-            <w:tcW w:type="dxa" w:w="1987"/>
-          </w:tcPr>
-          <w:p>
-            <w:pPr>
-              <w:jc w:val="left"/>
-            </w:pPr>
-            <w:r>
-              <w:rPr>
-                <w:rFonts w:ascii="TimeNewRoman" w:hAnsi="TimeNewRoman"/>
-                <w:sz w:val="30"/>
-              </w:rPr>
-              <w:t>54</w:t>
-            </w:r>
-          </w:p>
-        </w:tc>
-      </w:tr>
-      <w:tr>
-        <w:tc>
-          <w:tcPr>
-            <w:tcW w:type="dxa" w:w="1987"/>
-          </w:tcPr>
-          <w:p>
-            <w:pPr>
-              <w:jc w:val="left"/>
-            </w:pPr>
-            <w:r>
-              <w:rPr>
-                <w:rFonts w:ascii="TimeNewRoman" w:hAnsi="TimeNewRoman"/>
-                <w:sz w:val="30"/>
-              </w:rPr>
-              <w:t>21</w:t>
-            </w:r>
-          </w:p>
-        </w:tc>
-        <w:tc>
-          <w:tcPr>
-            <w:tcW w:type="dxa" w:w="1987"/>
-          </w:tcPr>
-          <w:p>
-            <w:pPr>
-              <w:jc w:val="left"/>
-            </w:pPr>
-            <w:r>
-              <w:rPr>
-                <w:rFonts w:ascii="TimeNewRoman" w:hAnsi="TimeNewRoman"/>
-                <w:sz w:val="30"/>
-              </w:rPr>
-              <w:t>28</w:t>
-            </w:r>
-          </w:p>
-        </w:tc>
-        <w:tc>
-          <w:tcPr>
-            <w:tcW w:type="dxa" w:w="1987"/>
-          </w:tcPr>
-          <w:p>
-            <w:pPr>
-              <w:jc w:val="left"/>
-            </w:pPr>
-            <w:r>
-              <w:rPr>
-                <w:rFonts w:ascii="TimeNewRoman" w:hAnsi="TimeNewRoman"/>
-                <w:sz w:val="30"/>
-              </w:rPr>
-              <w:t>49</w:t>
-            </w:r>
-          </w:p>
-        </w:tc>
-        <w:tc>
-          <w:tcPr>
-            <w:tcW w:type="dxa" w:w="1987"/>
-          </w:tcPr>
-          <w:p>
-            <w:pPr>
-              <w:jc w:val="left"/>
-            </w:pPr>
-            <w:r>
-              <w:rPr>
-                <w:rFonts w:ascii="TimeNewRoman" w:hAnsi="TimeNewRoman"/>
-                <w:sz w:val="30"/>
-              </w:rPr>
-              <w:t>4</w:t>
-            </w:r>
-          </w:p>
-        </w:tc>
-        <w:tc>
-          <w:tcPr>
-            <w:tcW w:type="dxa" w:w="1987"/>
-          </w:tcPr>
-          <w:p>
-            <w:pPr>
-              <w:jc w:val="left"/>
-            </w:pPr>
-            <w:r>
-              <w:rPr>
-                <w:rFonts w:ascii="TimeNewRoman" w:hAnsi="TimeNewRoman"/>
-                <w:sz w:val="30"/>
-              </w:rPr>
-              <w:t>5</w:t>
-            </w:r>
-          </w:p>
-        </w:tc>
-      </w:tr>
-      <w:tr>
-        <w:tc>
-          <w:tcPr>
-            <w:tcW w:type="dxa" w:w="1987"/>
-          </w:tcPr>
-          <w:p>
-            <w:pPr>
-              <w:jc w:val="left"/>
-            </w:pPr>
-            <w:r>
-              <w:rPr>
-                <w:rFonts w:ascii="TimeNewRoman" w:hAnsi="TimeNewRoman"/>
-                <w:sz w:val="30"/>
-              </w:rPr>
-              <w:t>42</w:t>
-            </w:r>
-          </w:p>
-        </w:tc>
-        <w:tc>
-          <w:tcPr>
-            <w:tcW w:type="dxa" w:w="1987"/>
-          </w:tcPr>
-          <w:p>
-            <w:pPr>
-              <w:jc w:val="left"/>
-            </w:pPr>
-            <w:r>
-              <w:rPr>
-                <w:rFonts w:ascii="TimeNewRoman" w:hAnsi="TimeNewRoman"/>
-                <w:sz w:val="30"/>
-              </w:rPr>
-              <w:t>16</w:t>
-            </w:r>
-          </w:p>
-        </w:tc>
-        <w:tc>
-          <w:tcPr>
-            <w:tcW w:type="dxa" w:w="1987"/>
-          </w:tcPr>
-          <w:p>
-            <w:pPr>
-              <w:jc w:val="left"/>
-            </w:pPr>
-            <w:r>
-              <w:rPr>
-                <w:rFonts w:ascii="TimeNewRoman" w:hAnsi="TimeNewRoman"/>
-                <w:sz w:val="30"/>
-              </w:rPr>
-              <w:t>48</w:t>
-            </w:r>
-          </w:p>
-        </w:tc>
-        <w:tc>
-          <w:tcPr>
-            <w:tcW w:type="dxa" w:w="1987"/>
-          </w:tcPr>
-          <w:p>
-            <w:pPr>
-              <w:jc w:val="left"/>
-            </w:pPr>
-            <w:r>
-              <w:rPr>
-                <w:rFonts w:ascii="TimeNewRoman" w:hAnsi="TimeNewRoman"/>
-                <w:sz w:val="30"/>
-              </w:rPr>
-              <w:t>4</w:t>
-            </w:r>
-          </w:p>
-        </w:tc>
-        <w:tc>
-          <w:tcPr>
-            <w:tcW w:type="dxa" w:w="1987"/>
-          </w:tcPr>
-          <w:p>
-            <w:pPr>
-              <w:jc w:val="left"/>
-            </w:pPr>
-            <w:r>
-              <w:rPr>
-                <w:rFonts w:ascii="TimeNewRoman" w:hAnsi="TimeNewRoman"/>
-                <w:sz w:val="30"/>
-              </w:rPr>
-              <w:t>6</w:t>
-            </w:r>
-          </w:p>
-        </w:tc>
-      </w:tr>
-      <w:tr>
-        <w:tc>
-          <w:tcPr>
-            <w:tcW w:type="dxa" w:w="1987"/>
-          </w:tcPr>
-          <w:p>
-            <w:pPr>
-              <w:jc w:val="left"/>
-            </w:pPr>
-            <w:r>
-              <w:rPr>
-                <w:rFonts w:ascii="TimeNewRoman" w:hAnsi="TimeNewRoman"/>
-                <w:sz w:val="30"/>
-              </w:rPr>
-              <w:t>15</w:t>
-            </w:r>
-          </w:p>
-        </w:tc>
-        <w:tc>
-          <w:tcPr>
-            <w:tcW w:type="dxa" w:w="1987"/>
-          </w:tcPr>
-          <w:p>
-            <w:pPr>
-              <w:jc w:val="left"/>
-            </w:pPr>
-            <w:r>
-              <w:rPr>
-                <w:rFonts w:ascii="TimeNewRoman" w:hAnsi="TimeNewRoman"/>
-                <w:sz w:val="30"/>
-              </w:rPr>
-              <w:t>14</w:t>
-            </w:r>
-          </w:p>
-        </w:tc>
-        <w:tc>
-          <w:tcPr>
-            <w:tcW w:type="dxa" w:w="1987"/>
-          </w:tcPr>
-          <w:p>
-            <w:pPr>
-              <w:jc w:val="left"/>
-            </w:pPr>
-            <w:r>
-              <w:rPr>
-                <w:rFonts w:ascii="TimeNewRoman" w:hAnsi="TimeNewRoman"/>
-                <w:sz w:val="30"/>
-              </w:rPr>
-              <w:t>15</w:t>
-            </w:r>
-          </w:p>
-        </w:tc>
-        <w:tc>
-          <w:tcPr>
-            <w:tcW w:type="dxa" w:w="1987"/>
-          </w:tcPr>
-          <w:p>
-            <w:pPr>
-              <w:jc w:val="left"/>
-            </w:pPr>
-            <w:r>
-              <w:rPr>
-                <w:rFonts w:ascii="TimeNewRoman" w:hAnsi="TimeNewRoman"/>
-                <w:sz w:val="30"/>
-              </w:rPr>
-              <w:t>89</w:t>
-            </w:r>
-          </w:p>
-        </w:tc>
-        <w:tc>
-          <w:tcPr>
-            <w:tcW w:type="dxa" w:w="1987"/>
-          </w:tcPr>
-          <w:p>
-            <w:pPr>
-              <w:jc w:val="left"/>
-            </w:pPr>
-            <w:r>
-              <w:rPr>
-                <w:rFonts w:ascii="TimeNewRoman" w:hAnsi="TimeNewRoman"/>
-                <w:sz w:val="30"/>
-              </w:rPr>
-              <w:t>166</w:t>
-            </w:r>
-          </w:p>
-        </w:tc>
-      </w:tr>
-      <w:tr>
-        <w:tc>
-          <w:tcPr>
-            <w:tcW w:type="dxa" w:w="1987"/>
-          </w:tcPr>
-          <w:p>
-            <w:pPr>
-              <w:jc w:val="left"/>
-            </w:pPr>
-            <w:r>
-              <w:rPr>
-                <w:rFonts w:ascii="TimeNewRoman" w:hAnsi="TimeNewRoman"/>
-                <w:sz w:val="30"/>
-              </w:rPr>
-              <w:t>149</w:t>
-            </w:r>
-          </w:p>
-        </w:tc>
-        <w:tc>
-          <w:tcPr>
-            <w:tcW w:type="dxa" w:w="1987"/>
-          </w:tcPr>
-          <w:p>
-            <w:pPr>
-              <w:jc w:val="left"/>
-            </w:pPr>
-            <w:r>
-              <w:rPr>
-                <w:rFonts w:ascii="TimeNewRoman" w:hAnsi="TimeNewRoman"/>
-                <w:sz w:val="30"/>
-              </w:rPr>
-              <w:t>193</w:t>
-            </w:r>
-          </w:p>
-        </w:tc>
-        <w:tc>
-          <w:tcPr>
-            <w:tcW w:type="dxa" w:w="1987"/>
-          </w:tcPr>
-          <w:p>
-            <w:pPr>
-              <w:jc w:val="left"/>
-            </w:pPr>
-            <w:r>
-              <w:rPr>
-                <w:rFonts w:ascii="TimeNewRoman" w:hAnsi="TimeNewRoman"/>
-                <w:sz w:val="30"/>
-              </w:rPr>
-              <w:t>33</w:t>
-            </w:r>
-          </w:p>
-        </w:tc>
-        <w:tc>
-          <w:tcPr>
-            <w:tcW w:type="dxa" w:w="1987"/>
-          </w:tcPr>
-          <w:p>
-            <w:pPr>
-              <w:jc w:val="left"/>
-            </w:pPr>
-            <w:r>
-              <w:rPr>
-                <w:rFonts w:ascii="TimeNewRoman" w:hAnsi="TimeNewRoman"/>
-                <w:sz w:val="30"/>
-              </w:rPr>
-              <w:t>121</w:t>
-            </w:r>
-          </w:p>
-        </w:tc>
-        <w:tc>
-          <w:tcPr>
-            <w:tcW w:type="dxa" w:w="1987"/>
-          </w:tcPr>
-          <w:p>
-            <w:pPr>
-              <w:jc w:val="left"/>
-            </w:pPr>
-            <w:r>
-              <w:rPr>
-                <w:rFonts w:ascii="TimeNewRoman" w:hAnsi="TimeNewRoman"/>
-                <w:sz w:val="30"/>
-              </w:rPr>
-              <w:t>8</w:t>
-            </w:r>
-          </w:p>
-        </w:tc>
-      </w:tr>
-      <w:tr>
-        <w:tc>
-          <w:tcPr>
-            <w:tcW w:type="dxa" w:w="1987"/>
-          </w:tcPr>
-          <w:p>
-            <w:pPr>
-              <w:jc w:val="left"/>
-            </w:pPr>
-            <w:r>
-              <w:rPr>
-                <w:rFonts w:ascii="TimeNewRoman" w:hAnsi="TimeNewRoman"/>
-                <w:sz w:val="30"/>
-              </w:rPr>
-              <w:t>18</w:t>
-            </w:r>
-          </w:p>
-        </w:tc>
-        <w:tc>
-          <w:tcPr>
-            <w:tcW w:type="dxa" w:w="1987"/>
-          </w:tcPr>
-          <w:p>
-            <w:pPr>
-              <w:jc w:val="left"/>
-            </w:pPr>
-            <w:r>
-              <w:rPr>
-                <w:rFonts w:ascii="TimeNewRoman" w:hAnsi="TimeNewRoman"/>
-                <w:sz w:val="30"/>
-              </w:rPr>
-              <w:t>5</w:t>
-            </w:r>
-          </w:p>
-        </w:tc>
-        <w:tc>
-          <w:tcPr>
-            <w:tcW w:type="dxa" w:w="1987"/>
-          </w:tcPr>
-          <w:p>
-            <w:pPr>
-              <w:jc w:val="left"/>
-            </w:pPr>
-            <w:r>
-              <w:rPr>
-                <w:rFonts w:ascii="TimeNewRoman" w:hAnsi="TimeNewRoman"/>
-                <w:sz w:val="30"/>
-              </w:rPr>
-              <w:t>36</w:t>
-            </w:r>
-          </w:p>
-        </w:tc>
-        <w:tc>
-          <w:tcPr>
-            <w:tcW w:type="dxa" w:w="1987"/>
-          </w:tcPr>
-          <w:p>
-            <w:pPr>
-              <w:jc w:val="left"/>
-            </w:pPr>
-            <w:r>
-              <w:rPr>
-                <w:rFonts w:ascii="TimeNewRoman" w:hAnsi="TimeNewRoman"/>
-                <w:sz w:val="30"/>
-              </w:rPr>
-              <w:t>29</w:t>
-            </w:r>
-          </w:p>
-        </w:tc>
-        <w:tc>
-          <w:tcPr>
-            <w:tcW w:type="dxa" w:w="1987"/>
-          </w:tcPr>
-          <w:p>
-            <w:pPr>
-              <w:jc w:val="left"/>
-            </w:pPr>
-            <w:r>
-              <w:rPr>
-                <w:rFonts w:ascii="TimeNewRoman" w:hAnsi="TimeNewRoman"/>
-                <w:sz w:val="30"/>
-              </w:rPr>
-              <w:t>41</w:t>
-            </w:r>
-          </w:p>
-        </w:tc>
-      </w:tr>
-      <w:tr>
-        <w:tc>
-          <w:tcPr>
-            <w:tcW w:type="dxa" w:w="1987"/>
-          </w:tcPr>
-          <w:p>
-            <w:pPr>
-              <w:jc w:val="left"/>
-            </w:pPr>
-            <w:r>
-              <w:rPr>
-                <w:rFonts w:ascii="TimeNewRoman" w:hAnsi="TimeNewRoman"/>
-                <w:sz w:val="30"/>
-              </w:rPr>
-              <w:t>7</w:t>
-            </w:r>
-          </w:p>
-        </w:tc>
-        <w:tc>
-          <w:tcPr>
-            <w:tcW w:type="dxa" w:w="1987"/>
-          </w:tcPr>
-          <w:p>
-            <w:pPr>
-              <w:jc w:val="left"/>
-            </w:pPr>
-            <w:r>
-              <w:rPr>
-                <w:rFonts w:ascii="TimeNewRoman" w:hAnsi="TimeNewRoman"/>
-                <w:sz w:val="30"/>
-              </w:rPr>
-              <w:t>35</w:t>
-            </w:r>
-          </w:p>
-        </w:tc>
-        <w:tc>
-          <w:tcPr>
-            <w:tcW w:type="dxa" w:w="1987"/>
-          </w:tcPr>
-          <w:p>
-            <w:pPr>
-              <w:jc w:val="left"/>
-            </w:pPr>
-            <w:r>
-              <w:rPr>
-                <w:rFonts w:ascii="TimeNewRoman" w:hAnsi="TimeNewRoman"/>
-                <w:sz w:val="30"/>
-              </w:rPr>
-              <w:t>16</w:t>
-            </w:r>
-          </w:p>
-        </w:tc>
-        <w:tc>
-          <w:tcPr>
-            <w:tcW w:type="dxa" w:w="1987"/>
-          </w:tcPr>
-          <w:p>
-            <w:pPr>
-              <w:jc w:val="left"/>
-            </w:pPr>
-            <w:r>
-              <w:rPr>
-                <w:rFonts w:ascii="TimeNewRoman" w:hAnsi="TimeNewRoman"/>
-                <w:sz w:val="30"/>
-              </w:rPr>
-              <w:t>62</w:t>
-            </w:r>
-          </w:p>
-        </w:tc>
-        <w:tc>
-          <w:tcPr>
-            <w:tcW w:type="dxa" w:w="1987"/>
-          </w:tcPr>
-          <w:p>
-            <w:pPr>
-              <w:jc w:val="left"/>
-            </w:pPr>
-            <w:r>
-              <w:rPr>
-                <w:rFonts w:ascii="TimeNewRoman" w:hAnsi="TimeNewRoman"/>
-                <w:sz w:val="30"/>
-              </w:rPr>
-              <w:t>3</w:t>
-            </w:r>
-          </w:p>
-        </w:tc>
-      </w:tr>
-      <w:tr>
-        <w:tc>
-          <w:tcPr>
-            <w:tcW w:type="dxa" w:w="1987"/>
-          </w:tcPr>
-          <w:p>
-            <w:pPr>
-              <w:jc w:val="left"/>
-            </w:pPr>
-            <w:r>
-              <w:rPr>
-                <w:rFonts w:ascii="TimeNewRoman" w:hAnsi="TimeNewRoman"/>
-                <w:sz w:val="30"/>
-              </w:rPr>
-              <w:t>45</w:t>
-            </w:r>
-          </w:p>
-        </w:tc>
-        <w:tc>
-          <w:tcPr>
-            <w:tcW w:type="dxa" w:w="1987"/>
-          </w:tcPr>
-          <w:p>
-            <w:pPr>
-              <w:jc w:val="left"/>
-            </w:pPr>
-            <w:r>
-              <w:rPr>
-                <w:rFonts w:ascii="TimeNewRoman" w:hAnsi="TimeNewRoman"/>
-                <w:sz w:val="30"/>
-              </w:rPr>
-              <w:t>138</w:t>
-            </w:r>
-          </w:p>
-        </w:tc>
-        <w:tc>
-          <w:tcPr>
-            <w:tcW w:type="dxa" w:w="1987"/>
-          </w:tcPr>
-          <w:p>
-            <w:pPr>
-              <w:jc w:val="left"/>
-            </w:pPr>
-            <w:r>
-              <w:rPr>
-                <w:rFonts w:ascii="TimeNewRoman" w:hAnsi="TimeNewRoman"/>
-                <w:sz w:val="30"/>
-              </w:rPr>
-              <w:t>45</w:t>
+              <w:t>81</w:t>
             </w:r>
           </w:p>
         </w:tc>
@@ -1152,7 +1553,41 @@
                 <w:rFonts w:ascii="TimeNewRoman" w:hAnsi="TimeNewRoman"/>
                 <w:sz w:val="30"/>
               </w:rPr>
-              <w:t>74</w:t>
+              <w:t>57</w:t>
+            </w:r>
+          </w:p>
+        </w:tc>
+        <w:tc>
+          <w:tcPr>
+            <w:tcW w:type="dxa" w:w="1987"/>
+          </w:tcPr>
+          <w:p>
+            <w:pPr>
+              <w:jc w:val="left"/>
+            </w:pPr>
+            <w:r>
+              <w:rPr>
+                <w:rFonts w:ascii="TimeNewRoman" w:hAnsi="TimeNewRoman"/>
+                <w:sz w:val="30"/>
+              </w:rPr>
+              <w:t>7</w:t>
+            </w:r>
+          </w:p>
+        </w:tc>
+        <w:tc>
+          <w:tcPr>
+            <w:tcW w:type="dxa" w:w="1987"/>
+          </w:tcPr>
+          <w:p>
+            <w:pPr>
+              <w:jc w:val="left"/>
+            </w:pPr>
+            <w:r>
+              <w:rPr>
+                <w:rFonts w:ascii="TimeNewRoman" w:hAnsi="TimeNewRoman"/>
+                <w:sz w:val="30"/>
+              </w:rPr>
+              <w:t>21</w:t>
             </w:r>
           </w:p>
         </w:tc>
@@ -1188,7 +1623,7 @@
                 <w:rFonts w:ascii="TimeNewRoman" w:hAnsi="TimeNewRoman"/>
                 <w:sz w:val="30"/>
               </w:rPr>
-              <w:t>12</w:t>
+              <w:t>119</w:t>
             </w:r>
           </w:p>
         </w:tc>
@@ -1205,7 +1640,7 @@
                 <w:rFonts w:ascii="TimeNewRoman" w:hAnsi="TimeNewRoman"/>
                 <w:sz w:val="30"/>
               </w:rPr>
-              <w:t>10</w:t>
+              <w:t>66</w:t>
             </w:r>
           </w:p>
         </w:tc>
@@ -1222,7 +1657,7 @@
                 <w:rFonts w:ascii="TimeNewRoman" w:hAnsi="TimeNewRoman"/>
                 <w:sz w:val="30"/>
               </w:rPr>
-              <w:t>27</w:t>
+              <w:t>13</w:t>
             </w:r>
           </w:p>
         </w:tc>
@@ -1239,7 +1674,7 @@
                 <w:rFonts w:ascii="TimeNewRoman" w:hAnsi="TimeNewRoman"/>
                 <w:sz w:val="30"/>
               </w:rPr>
-              <w:t>30</w:t>
+              <w:t>79</w:t>
             </w:r>
           </w:p>
         </w:tc>
@@ -1258,41 +1693,7 @@
                 <w:rFonts w:ascii="TimeNewRoman" w:hAnsi="TimeNewRoman"/>
                 <w:sz w:val="30"/>
               </w:rPr>
-              <w:t>9</w:t>
-            </w:r>
-          </w:p>
-        </w:tc>
-        <w:tc>
-          <w:tcPr>
-            <w:tcW w:type="dxa" w:w="1987"/>
-          </w:tcPr>
-          <w:p>
-            <w:pPr>
-              <w:jc w:val="left"/>
-            </w:pPr>
-            <w:r>
-              <w:rPr>
-                <w:rFonts w:ascii="TimeNewRoman" w:hAnsi="TimeNewRoman"/>
-                <w:sz w:val="30"/>
-              </w:rPr>
-              <w:t>8</w:t>
-            </w:r>
-          </w:p>
-        </w:tc>
-        <w:tc>
-          <w:tcPr>
-            <w:tcW w:type="dxa" w:w="1987"/>
-          </w:tcPr>
-          <w:p>
-            <w:pPr>
-              <w:jc w:val="left"/>
-            </w:pPr>
-            <w:r>
-              <w:rPr>
-                <w:rFonts w:ascii="TimeNewRoman" w:hAnsi="TimeNewRoman"/>
-                <w:sz w:val="30"/>
-              </w:rPr>
-              <w:t>56</w:t>
+              <w:t>54</w:t>
             </w:r>
           </w:p>
         </w:tc>
@@ -1326,26 +1727,7 @@
                 <w:rFonts w:ascii="TimeNewRoman" w:hAnsi="TimeNewRoman"/>
                 <w:sz w:val="30"/>
               </w:rPr>
-              <w:t>24</w:t>
-            </w:r>
-          </w:p>
-        </w:tc>
-      </w:tr>
-      <w:tr>
-        <w:tc>
-          <w:tcPr>
-            <w:tcW w:type="dxa" w:w="1987"/>
-          </w:tcPr>
-          <w:p>
-            <w:pPr>
-              <w:jc w:val="left"/>
-            </w:pPr>
-            <w:r>
-              <w:rPr>
-                <w:rFonts w:ascii="TimeNewRoman" w:hAnsi="TimeNewRoman"/>
-                <w:sz w:val="30"/>
-              </w:rPr>
-              <w:t>35</w:t>
+              <w:t>18</w:t>
             </w:r>
           </w:p>
         </w:tc>
@@ -1362,7 +1744,7 @@
                 <w:rFonts w:ascii="TimeNewRoman" w:hAnsi="TimeNewRoman"/>
                 <w:sz w:val="30"/>
               </w:rPr>
-              <w:t>101</w:t>
+              <w:t>2</w:t>
             </w:r>
           </w:p>
         </w:tc>
@@ -1379,389 +1761,7 @@
                 <w:rFonts w:ascii="TimeNewRoman" w:hAnsi="TimeNewRoman"/>
                 <w:sz w:val="30"/>
               </w:rPr>
-              <w:t>72</w:t>
-            </w:r>
-          </w:p>
-        </w:tc>
-        <w:tc>
-          <w:tcPr>
-            <w:tcW w:type="dxa" w:w="1987"/>
-          </w:tcPr>
-          <w:p>
-            <w:pPr>
-              <w:jc w:val="left"/>
-            </w:pPr>
-            <w:r>
-              <w:rPr>
-                <w:rFonts w:ascii="TimeNewRoman" w:hAnsi="TimeNewRoman"/>
-                <w:sz w:val="30"/>
-              </w:rPr>
-              <w:t>31</w:t>
-            </w:r>
-          </w:p>
-        </w:tc>
-        <w:tc>
-          <w:tcPr>
-            <w:tcW w:type="dxa" w:w="1987"/>
-          </w:tcPr>
-          <w:p>
-            <w:pPr>
-              <w:jc w:val="left"/>
-            </w:pPr>
-            <w:r>
-              <w:rPr>
-                <w:rFonts w:ascii="TimeNewRoman" w:hAnsi="TimeNewRoman"/>
-                <w:sz w:val="30"/>
-              </w:rPr>
-              <w:t>10</w:t>
-            </w:r>
-          </w:p>
-        </w:tc>
-      </w:tr>
-      <w:tr>
-        <w:tc>
-          <w:tcPr>
-            <w:tcW w:type="dxa" w:w="1987"/>
-          </w:tcPr>
-          <w:p>
-            <w:pPr>
-              <w:jc w:val="left"/>
-            </w:pPr>
-            <w:r>
-              <w:rPr>
-                <w:rFonts w:ascii="TimeNewRoman" w:hAnsi="TimeNewRoman"/>
-                <w:sz w:val="30"/>
-              </w:rPr>
-              <w:t>6</w:t>
-            </w:r>
-          </w:p>
-        </w:tc>
-        <w:tc>
-          <w:tcPr>
-            <w:tcW w:type="dxa" w:w="1987"/>
-          </w:tcPr>
-          <w:p>
-            <w:pPr>
-              <w:jc w:val="left"/>
-            </w:pPr>
-            <w:r>
-              <w:rPr>
-                <w:rFonts w:ascii="TimeNewRoman" w:hAnsi="TimeNewRoman"/>
-                <w:sz w:val="30"/>
-              </w:rPr>
-              <w:t>14</w:t>
-            </w:r>
-          </w:p>
-        </w:tc>
-        <w:tc>
-          <w:tcPr>
-            <w:tcW w:type="dxa" w:w="1987"/>
-          </w:tcPr>
-          <w:p>
-            <w:pPr>
-              <w:jc w:val="left"/>
-            </w:pPr>
-            <w:r>
-              <w:rPr>
-                <w:rFonts w:ascii="TimeNewRoman" w:hAnsi="TimeNewRoman"/>
-                <w:sz w:val="30"/>
-              </w:rPr>
-              <w:t>4</w:t>
-            </w:r>
-          </w:p>
-        </w:tc>
-        <w:tc>
-          <w:tcPr>
-            <w:tcW w:type="dxa" w:w="1987"/>
-          </w:tcPr>
-          <w:p>
-            <w:pPr>
-              <w:jc w:val="left"/>
-            </w:pPr>
-            <w:r>
-              <w:rPr>
-                <w:rFonts w:ascii="TimeNewRoman" w:hAnsi="TimeNewRoman"/>
-                <w:sz w:val="30"/>
-              </w:rPr>
-              <w:t>13</w:t>
-            </w:r>
-          </w:p>
-        </w:tc>
-        <w:tc>
-          <w:tcPr>
-            <w:tcW w:type="dxa" w:w="1987"/>
-          </w:tcPr>
-          <w:p>
-            <w:pPr>
-              <w:jc w:val="left"/>
-            </w:pPr>
-            <w:r>
-              <w:rPr>
-                <w:rFonts w:ascii="TimeNewRoman" w:hAnsi="TimeNewRoman"/>
-                <w:sz w:val="30"/>
-              </w:rPr>
-              <w:t>20</w:t>
-            </w:r>
-          </w:p>
-        </w:tc>
-      </w:tr>
-      <w:tr>
-        <w:tc>
-          <w:tcPr>
-            <w:tcW w:type="dxa" w:w="1987"/>
-          </w:tcPr>
-          <w:p>
-            <w:pPr>
-              <w:jc w:val="left"/>
-            </w:pPr>
-            <w:r>
-              <w:rPr>
-                <w:rFonts w:ascii="TimeNewRoman" w:hAnsi="TimeNewRoman"/>
-                <w:sz w:val="30"/>
-              </w:rPr>
-              <w:t>61</w:t>
-            </w:r>
-          </w:p>
-        </w:tc>
-        <w:tc>
-          <w:tcPr>
-            <w:tcW w:type="dxa" w:w="1987"/>
-          </w:tcPr>
-          <w:p>
-            <w:pPr>
-              <w:jc w:val="left"/>
-            </w:pPr>
-            <w:r>
-              <w:rPr>
-                <w:rFonts w:ascii="TimeNewRoman" w:hAnsi="TimeNewRoman"/>
-                <w:sz w:val="30"/>
-              </w:rPr>
-              <w:t>25</w:t>
-            </w:r>
-          </w:p>
-        </w:tc>
-        <w:tc>
-          <w:tcPr>
-            <w:tcW w:type="dxa" w:w="1987"/>
-          </w:tcPr>
-          <w:p>
-            <w:pPr>
-              <w:jc w:val="left"/>
-            </w:pPr>
-            <w:r>
-              <w:rPr>
-                <w:rFonts w:ascii="TimeNewRoman" w:hAnsi="TimeNewRoman"/>
-                <w:sz w:val="30"/>
-              </w:rPr>
-              <w:t>24</w:t>
-            </w:r>
-          </w:p>
-        </w:tc>
-        <w:tc>
-          <w:tcPr>
-            <w:tcW w:type="dxa" w:w="1987"/>
-          </w:tcPr>
-          <w:p>
-            <w:pPr>
-              <w:jc w:val="left"/>
-            </w:pPr>
-            <w:r>
-              <w:rPr>
-                <w:rFonts w:ascii="TimeNewRoman" w:hAnsi="TimeNewRoman"/>
-                <w:sz w:val="30"/>
-              </w:rPr>
-              <w:t>63</w:t>
-            </w:r>
-          </w:p>
-        </w:tc>
-        <w:tc>
-          <w:tcPr>
-            <w:tcW w:type="dxa" w:w="1987"/>
-          </w:tcPr>
-          <w:p>
-            <w:pPr>
-              <w:jc w:val="left"/>
-            </w:pPr>
-            <w:r>
-              <w:rPr>
-                <w:rFonts w:ascii="TimeNewRoman" w:hAnsi="TimeNewRoman"/>
-                <w:sz w:val="30"/>
-              </w:rPr>
-              <w:t>5</w:t>
-            </w:r>
-          </w:p>
-        </w:tc>
-      </w:tr>
-      <w:tr>
-        <w:tc>
-          <w:tcPr>
-            <w:tcW w:type="dxa" w:w="1987"/>
-          </w:tcPr>
-          <w:p>
-            <w:pPr>
-              <w:jc w:val="left"/>
-            </w:pPr>
-            <w:r>
-              <w:rPr>
-                <w:rFonts w:ascii="TimeNewRoman" w:hAnsi="TimeNewRoman"/>
-                <w:sz w:val="30"/>
-              </w:rPr>
-              <w:t>8</w:t>
-            </w:r>
-          </w:p>
-        </w:tc>
-        <w:tc>
-          <w:tcPr>
-            <w:tcW w:type="dxa" w:w="1987"/>
-          </w:tcPr>
-          <w:p>
-            <w:pPr>
-              <w:jc w:val="left"/>
-            </w:pPr>
-            <w:r>
-              <w:rPr>
-                <w:rFonts w:ascii="TimeNewRoman" w:hAnsi="TimeNewRoman"/>
-                <w:sz w:val="30"/>
-              </w:rPr>
-              <w:t>86</w:t>
-            </w:r>
-          </w:p>
-        </w:tc>
-        <w:tc>
-          <w:tcPr>
-            <w:tcW w:type="dxa" w:w="1987"/>
-          </w:tcPr>
-          <w:p>
-            <w:pPr>
-              <w:jc w:val="left"/>
-            </w:pPr>
-            <w:r>
-              <w:rPr>
-                <w:rFonts w:ascii="TimeNewRoman" w:hAnsi="TimeNewRoman"/>
-                <w:sz w:val="30"/>
-              </w:rPr>
-              <w:t>6</w:t>
-            </w:r>
-          </w:p>
-        </w:tc>
-        <w:tc>
-          <w:tcPr>
-            <w:tcW w:type="dxa" w:w="1987"/>
-          </w:tcPr>
-          <w:p>
-            <w:pPr>
-              <w:jc w:val="left"/>
-            </w:pPr>
-            <w:r>
-              <w:rPr>
-                <w:rFonts w:ascii="TimeNewRoman" w:hAnsi="TimeNewRoman"/>
-                <w:sz w:val="30"/>
-              </w:rPr>
-              <w:t>31</w:t>
-            </w:r>
-          </w:p>
-        </w:tc>
-        <w:tc>
-          <w:tcPr>
-            <w:tcW w:type="dxa" w:w="1987"/>
-          </w:tcPr>
-          <w:p>
-            <w:pPr>
-              <w:jc w:val="left"/>
-            </w:pPr>
-            <w:r>
-              <w:rPr>
-                <w:rFonts w:ascii="TimeNewRoman" w:hAnsi="TimeNewRoman"/>
-                <w:sz w:val="30"/>
-              </w:rPr>
-              <w:t>90</w:t>
-            </w:r>
-          </w:p>
-        </w:tc>
-      </w:tr>
-      <w:tr>
-        <w:tc>
-          <w:tcPr>
-            <w:tcW w:type="dxa" w:w="1987"/>
-          </w:tcPr>
-          <w:p>
-            <w:pPr>
-              <w:jc w:val="left"/>
-            </w:pPr>
-            <w:r>
-              <w:rPr>
-                <w:rFonts w:ascii="TimeNewRoman" w:hAnsi="TimeNewRoman"/>
-                <w:sz w:val="30"/>
-              </w:rPr>
-              <w:t>32</w:t>
-            </w:r>
-          </w:p>
-        </w:tc>
-        <w:tc>
-          <w:tcPr>
-            <w:tcW w:type="dxa" w:w="1987"/>
-          </w:tcPr>
-          <w:p>
-            <w:pPr>
-              <w:jc w:val="left"/>
-            </w:pPr>
-            <w:r>
-              <w:rPr>
-                <w:rFonts w:ascii="TimeNewRoman" w:hAnsi="TimeNewRoman"/>
-                <w:sz w:val="30"/>
-              </w:rPr>
-              <w:t>112</w:t>
-            </w:r>
-          </w:p>
-        </w:tc>
-        <w:tc>
-          <w:tcPr>
-            <w:tcW w:type="dxa" w:w="1987"/>
-          </w:tcPr>
-          <w:p>
-            <w:pPr>
-              <w:jc w:val="left"/>
-            </w:pPr>
-            <w:r>
-              <w:rPr>
-                <w:rFonts w:ascii="TimeNewRoman" w:hAnsi="TimeNewRoman"/>
-                <w:sz w:val="30"/>
-              </w:rPr>
-              <w:t>113</w:t>
-            </w:r>
-          </w:p>
-        </w:tc>
-        <w:tc>
-          <w:tcPr>
-            <w:tcW w:type="dxa" w:w="1987"/>
-          </w:tcPr>
-          <w:p>
-            <w:pPr>
-              <w:jc w:val="left"/>
-            </w:pPr>
-            <w:r>
-              <w:rPr>
-                <w:rFonts w:ascii="TimeNewRoman" w:hAnsi="TimeNewRoman"/>
-                <w:sz w:val="30"/>
-              </w:rPr>
-              <w:t>25</w:t>
-            </w:r>
-          </w:p>
-        </w:tc>
-        <w:tc>
-          <w:tcPr>
-            <w:tcW w:type="dxa" w:w="1987"/>
-          </w:tcPr>
-          <w:p>
-            <w:pPr>
-              <w:jc w:val="left"/>
-            </w:pPr>
-            <w:r>
-              <w:rPr>
-                <w:rFonts w:ascii="TimeNewRoman" w:hAnsi="TimeNewRoman"/>
-                <w:sz w:val="30"/>
-              </w:rPr>
-              <w:t>88</w:t>
+              <w:t>35</w:t>
             </w:r>
           </w:p>
         </w:tc>

</xml_diff>

<commit_message>
Update master to output generated at 5cb4e20
</commit_message>
<xml_diff>
--- a/answers-of-mixed.docx
+++ b/answers-of-mixed.docx
@@ -40,7 +40,7 @@
                 <w:rFonts w:ascii="TimeNewRoman" w:hAnsi="TimeNewRoman"/>
                 <w:sz w:val="30"/>
               </w:rPr>
-              <w:t>9</w:t>
+              <w:t>90</w:t>
             </w:r>
           </w:p>
         </w:tc>
@@ -57,7 +57,24 @@
                 <w:rFonts w:ascii="TimeNewRoman" w:hAnsi="TimeNewRoman"/>
                 <w:sz w:val="30"/>
               </w:rPr>
-              <w:t>71</w:t>
+              <w:t>27</w:t>
+            </w:r>
+          </w:p>
+        </w:tc>
+        <w:tc>
+          <w:tcPr>
+            <w:tcW w:type="dxa" w:w="1987"/>
+          </w:tcPr>
+          <w:p>
+            <w:pPr>
+              <w:jc w:val="left"/>
+            </w:pPr>
+            <w:r>
+              <w:rPr>
+                <w:rFonts w:ascii="TimeNewRoman" w:hAnsi="TimeNewRoman"/>
+                <w:sz w:val="30"/>
+              </w:rPr>
+              <w:t>19</w:t>
             </w:r>
           </w:p>
         </w:tc>
@@ -91,24 +108,7 @@
                 <w:rFonts w:ascii="TimeNewRoman" w:hAnsi="TimeNewRoman"/>
                 <w:sz w:val="30"/>
               </w:rPr>
-              <w:t>65</w:t>
-            </w:r>
-          </w:p>
-        </w:tc>
-        <w:tc>
-          <w:tcPr>
-            <w:tcW w:type="dxa" w:w="1987"/>
-          </w:tcPr>
-          <w:p>
-            <w:pPr>
-              <w:jc w:val="left"/>
-            </w:pPr>
-            <w:r>
-              <w:rPr>
-                <w:rFonts w:ascii="TimeNewRoman" w:hAnsi="TimeNewRoman"/>
-                <w:sz w:val="30"/>
-              </w:rPr>
-              <w:t>5</w:t>
+              <w:t>47</w:t>
             </w:r>
           </w:p>
         </w:tc>
@@ -127,7 +127,7 @@
                 <w:rFonts w:ascii="TimeNewRoman" w:hAnsi="TimeNewRoman"/>
                 <w:sz w:val="30"/>
               </w:rPr>
-              <w:t>21</w:t>
+              <w:t>7</w:t>
             </w:r>
           </w:p>
         </w:tc>
@@ -144,7 +144,7 @@
                 <w:rFonts w:ascii="TimeNewRoman" w:hAnsi="TimeNewRoman"/>
                 <w:sz w:val="30"/>
               </w:rPr>
-              <w:t>77</w:t>
+              <w:t>17</w:t>
             </w:r>
           </w:p>
         </w:tc>
@@ -161,7 +161,7 @@
                 <w:rFonts w:ascii="TimeNewRoman" w:hAnsi="TimeNewRoman"/>
                 <w:sz w:val="30"/>
               </w:rPr>
-              <w:t>1</w:t>
+              <w:t>24</w:t>
             </w:r>
           </w:p>
         </w:tc>
@@ -178,7 +178,7 @@
                 <w:rFonts w:ascii="TimeNewRoman" w:hAnsi="TimeNewRoman"/>
                 <w:sz w:val="30"/>
               </w:rPr>
-              <w:t>45</w:t>
+              <w:t>8</w:t>
             </w:r>
           </w:p>
         </w:tc>
@@ -195,7 +195,7 @@
                 <w:rFonts w:ascii="TimeNewRoman" w:hAnsi="TimeNewRoman"/>
                 <w:sz w:val="30"/>
               </w:rPr>
-              <w:t>16</w:t>
+              <w:t>10</w:t>
             </w:r>
           </w:p>
         </w:tc>
@@ -214,7 +214,7 @@
                 <w:rFonts w:ascii="TimeNewRoman" w:hAnsi="TimeNewRoman"/>
                 <w:sz w:val="30"/>
               </w:rPr>
-              <w:t>42</w:t>
+              <w:t>33</w:t>
             </w:r>
           </w:p>
         </w:tc>
@@ -231,7 +231,7 @@
                 <w:rFonts w:ascii="TimeNewRoman" w:hAnsi="TimeNewRoman"/>
                 <w:sz w:val="30"/>
               </w:rPr>
-              <w:t>42</w:t>
+              <w:t>9</w:t>
             </w:r>
           </w:p>
         </w:tc>
@@ -248,7 +248,7 @@
                 <w:rFonts w:ascii="TimeNewRoman" w:hAnsi="TimeNewRoman"/>
                 <w:sz w:val="30"/>
               </w:rPr>
-              <w:t>34</w:t>
+              <w:t>3</w:t>
             </w:r>
           </w:p>
         </w:tc>
@@ -265,7 +265,7 @@
                 <w:rFonts w:ascii="TimeNewRoman" w:hAnsi="TimeNewRoman"/>
                 <w:sz w:val="30"/>
               </w:rPr>
-              <w:t>54</w:t>
+              <w:t>33</w:t>
             </w:r>
           </w:p>
         </w:tc>
@@ -282,7 +282,7 @@
                 <w:rFonts w:ascii="TimeNewRoman" w:hAnsi="TimeNewRoman"/>
                 <w:sz w:val="30"/>
               </w:rPr>
-              <w:t>43</w:t>
+              <w:t>6</w:t>
             </w:r>
           </w:p>
         </w:tc>
@@ -301,7 +301,198 @@
                 <w:rFonts w:ascii="TimeNewRoman" w:hAnsi="TimeNewRoman"/>
                 <w:sz w:val="30"/>
               </w:rPr>
+              <w:t>69</w:t>
+            </w:r>
+          </w:p>
+        </w:tc>
+        <w:tc>
+          <w:tcPr>
+            <w:tcW w:type="dxa" w:w="1987"/>
+          </w:tcPr>
+          <w:p>
+            <w:pPr>
+              <w:jc w:val="left"/>
+            </w:pPr>
+            <w:r>
+              <w:rPr>
+                <w:rFonts w:ascii="TimeNewRoman" w:hAnsi="TimeNewRoman"/>
+                <w:sz w:val="30"/>
+              </w:rPr>
+              <w:t>9</w:t>
+            </w:r>
+          </w:p>
+        </w:tc>
+        <w:tc>
+          <w:tcPr>
+            <w:tcW w:type="dxa" w:w="1987"/>
+          </w:tcPr>
+          <w:p>
+            <w:pPr>
+              <w:jc w:val="left"/>
+            </w:pPr>
+            <w:r>
+              <w:rPr>
+                <w:rFonts w:ascii="TimeNewRoman" w:hAnsi="TimeNewRoman"/>
+                <w:sz w:val="30"/>
+              </w:rPr>
+              <w:t>15</w:t>
+            </w:r>
+          </w:p>
+        </w:tc>
+        <w:tc>
+          <w:tcPr>
+            <w:tcW w:type="dxa" w:w="1987"/>
+          </w:tcPr>
+          <w:p>
+            <w:pPr>
+              <w:jc w:val="left"/>
+            </w:pPr>
+            <w:r>
+              <w:rPr>
+                <w:rFonts w:ascii="TimeNewRoman" w:hAnsi="TimeNewRoman"/>
+                <w:sz w:val="30"/>
+              </w:rPr>
+              <w:t>12</w:t>
+            </w:r>
+          </w:p>
+        </w:tc>
+        <w:tc>
+          <w:tcPr>
+            <w:tcW w:type="dxa" w:w="1987"/>
+          </w:tcPr>
+          <w:p>
+            <w:pPr>
+              <w:jc w:val="left"/>
+            </w:pPr>
+            <w:r>
+              <w:rPr>
+                <w:rFonts w:ascii="TimeNewRoman" w:hAnsi="TimeNewRoman"/>
+                <w:sz w:val="30"/>
+              </w:rPr>
+              <w:t>18</w:t>
+            </w:r>
+          </w:p>
+        </w:tc>
+      </w:tr>
+      <w:tr>
+        <w:tc>
+          <w:tcPr>
+            <w:tcW w:type="dxa" w:w="1987"/>
+          </w:tcPr>
+          <w:p>
+            <w:pPr>
+              <w:jc w:val="left"/>
+            </w:pPr>
+            <w:r>
+              <w:rPr>
+                <w:rFonts w:ascii="TimeNewRoman" w:hAnsi="TimeNewRoman"/>
+                <w:sz w:val="30"/>
+              </w:rPr>
+              <w:t>89</w:t>
+            </w:r>
+          </w:p>
+        </w:tc>
+        <w:tc>
+          <w:tcPr>
+            <w:tcW w:type="dxa" w:w="1987"/>
+          </w:tcPr>
+          <w:p>
+            <w:pPr>
+              <w:jc w:val="left"/>
+            </w:pPr>
+            <w:r>
+              <w:rPr>
+                <w:rFonts w:ascii="TimeNewRoman" w:hAnsi="TimeNewRoman"/>
+                <w:sz w:val="30"/>
+              </w:rPr>
               <w:t>4</w:t>
+            </w:r>
+          </w:p>
+        </w:tc>
+        <w:tc>
+          <w:tcPr>
+            <w:tcW w:type="dxa" w:w="1987"/>
+          </w:tcPr>
+          <w:p>
+            <w:pPr>
+              <w:jc w:val="left"/>
+            </w:pPr>
+            <w:r>
+              <w:rPr>
+                <w:rFonts w:ascii="TimeNewRoman" w:hAnsi="TimeNewRoman"/>
+                <w:sz w:val="30"/>
+              </w:rPr>
+              <w:t>133</w:t>
+            </w:r>
+          </w:p>
+        </w:tc>
+        <w:tc>
+          <w:tcPr>
+            <w:tcW w:type="dxa" w:w="1987"/>
+          </w:tcPr>
+          <w:p>
+            <w:pPr>
+              <w:jc w:val="left"/>
+            </w:pPr>
+            <w:r>
+              <w:rPr>
+                <w:rFonts w:ascii="TimeNewRoman" w:hAnsi="TimeNewRoman"/>
+                <w:sz w:val="30"/>
+              </w:rPr>
+              <w:t>142</w:t>
+            </w:r>
+          </w:p>
+        </w:tc>
+        <w:tc>
+          <w:tcPr>
+            <w:tcW w:type="dxa" w:w="1987"/>
+          </w:tcPr>
+          <w:p>
+            <w:pPr>
+              <w:jc w:val="left"/>
+            </w:pPr>
+            <w:r>
+              <w:rPr>
+                <w:rFonts w:ascii="TimeNewRoman" w:hAnsi="TimeNewRoman"/>
+                <w:sz w:val="30"/>
+              </w:rPr>
+              <w:t>17</w:t>
+            </w:r>
+          </w:p>
+        </w:tc>
+      </w:tr>
+      <w:tr>
+        <w:tc>
+          <w:tcPr>
+            <w:tcW w:type="dxa" w:w="1987"/>
+          </w:tcPr>
+          <w:p>
+            <w:pPr>
+              <w:jc w:val="left"/>
+            </w:pPr>
+            <w:r>
+              <w:rPr>
+                <w:rFonts w:ascii="TimeNewRoman" w:hAnsi="TimeNewRoman"/>
+                <w:sz w:val="30"/>
+              </w:rPr>
+              <w:t>105</w:t>
+            </w:r>
+          </w:p>
+        </w:tc>
+        <w:tc>
+          <w:tcPr>
+            <w:tcW w:type="dxa" w:w="1987"/>
+          </w:tcPr>
+          <w:p>
+            <w:pPr>
+              <w:jc w:val="left"/>
+            </w:pPr>
+            <w:r>
+              <w:rPr>
+                <w:rFonts w:ascii="TimeNewRoman" w:hAnsi="TimeNewRoman"/>
+                <w:sz w:val="30"/>
+              </w:rPr>
+              <w:t>99</w:t>
             </w:r>
           </w:p>
         </w:tc>
@@ -335,7 +526,7 @@
                 <w:rFonts w:ascii="TimeNewRoman" w:hAnsi="TimeNewRoman"/>
                 <w:sz w:val="30"/>
               </w:rPr>
-              <w:t>77</w:t>
+              <w:t>105</w:t>
             </w:r>
           </w:p>
         </w:tc>
@@ -352,24 +543,7 @@
                 <w:rFonts w:ascii="TimeNewRoman" w:hAnsi="TimeNewRoman"/>
                 <w:sz w:val="30"/>
               </w:rPr>
-              <w:t>95</w:t>
-            </w:r>
-          </w:p>
-        </w:tc>
-        <w:tc>
-          <w:tcPr>
-            <w:tcW w:type="dxa" w:w="1987"/>
-          </w:tcPr>
-          <w:p>
-            <w:pPr>
-              <w:jc w:val="left"/>
-            </w:pPr>
-            <w:r>
-              <w:rPr>
-                <w:rFonts w:ascii="TimeNewRoman" w:hAnsi="TimeNewRoman"/>
-                <w:sz w:val="30"/>
-              </w:rPr>
-              <w:t>95</w:t>
+              <w:t>108</w:t>
             </w:r>
           </w:p>
         </w:tc>
@@ -388,7 +562,7 @@
                 <w:rFonts w:ascii="TimeNewRoman" w:hAnsi="TimeNewRoman"/>
                 <w:sz w:val="30"/>
               </w:rPr>
-              <w:t>15</w:t>
+              <w:t>73</w:t>
             </w:r>
           </w:p>
         </w:tc>
@@ -405,7 +579,7 @@
                 <w:rFonts w:ascii="TimeNewRoman" w:hAnsi="TimeNewRoman"/>
                 <w:sz w:val="30"/>
               </w:rPr>
-              <w:t>48</w:t>
+              <w:t>53</w:t>
             </w:r>
           </w:p>
         </w:tc>
@@ -422,7 +596,7 @@
                 <w:rFonts w:ascii="TimeNewRoman" w:hAnsi="TimeNewRoman"/>
                 <w:sz w:val="30"/>
               </w:rPr>
-              <w:t>32</w:t>
+              <w:t>66</w:t>
             </w:r>
           </w:p>
         </w:tc>
@@ -439,7 +613,7 @@
                 <w:rFonts w:ascii="TimeNewRoman" w:hAnsi="TimeNewRoman"/>
                 <w:sz w:val="30"/>
               </w:rPr>
-              <w:t>26</w:t>
+              <w:t>46</w:t>
             </w:r>
           </w:p>
         </w:tc>
@@ -456,7 +630,7 @@
                 <w:rFonts w:ascii="TimeNewRoman" w:hAnsi="TimeNewRoman"/>
                 <w:sz w:val="30"/>
               </w:rPr>
-              <w:t>16</w:t>
+              <w:t>137</w:t>
             </w:r>
           </w:p>
         </w:tc>
@@ -475,7 +649,7 @@
                 <w:rFonts w:ascii="TimeNewRoman" w:hAnsi="TimeNewRoman"/>
                 <w:sz w:val="30"/>
               </w:rPr>
-              <w:t>15</w:t>
+              <w:t>86</w:t>
             </w:r>
           </w:p>
         </w:tc>
@@ -492,7 +666,7 @@
                 <w:rFonts w:ascii="TimeNewRoman" w:hAnsi="TimeNewRoman"/>
                 <w:sz w:val="30"/>
               </w:rPr>
-              <w:t>40</w:t>
+              <w:t>62</w:t>
             </w:r>
           </w:p>
         </w:tc>
@@ -509,582 +683,7 @@
                 <w:rFonts w:ascii="TimeNewRoman" w:hAnsi="TimeNewRoman"/>
                 <w:sz w:val="30"/>
               </w:rPr>
-              <w:t>102</w:t>
-            </w:r>
-          </w:p>
-        </w:tc>
-        <w:tc>
-          <w:tcPr>
-            <w:tcW w:type="dxa" w:w="1987"/>
-          </w:tcPr>
-          <w:p>
-            <w:pPr>
-              <w:jc w:val="left"/>
-            </w:pPr>
-            <w:r>
-              <w:rPr>
-                <w:rFonts w:ascii="TimeNewRoman" w:hAnsi="TimeNewRoman"/>
-                <w:sz w:val="30"/>
-              </w:rPr>
-              <w:t>8</w:t>
-            </w:r>
-          </w:p>
-        </w:tc>
-        <w:tc>
-          <w:tcPr>
-            <w:tcW w:type="dxa" w:w="1987"/>
-          </w:tcPr>
-          <w:p>
-            <w:pPr>
-              <w:jc w:val="left"/>
-            </w:pPr>
-            <w:r>
-              <w:rPr>
-                <w:rFonts w:ascii="TimeNewRoman" w:hAnsi="TimeNewRoman"/>
-                <w:sz w:val="30"/>
-              </w:rPr>
-              <w:t>128</w:t>
-            </w:r>
-          </w:p>
-        </w:tc>
-      </w:tr>
-      <w:tr>
-        <w:tc>
-          <w:tcPr>
-            <w:tcW w:type="dxa" w:w="1987"/>
-          </w:tcPr>
-          <w:p>
-            <w:pPr>
-              <w:jc w:val="left"/>
-            </w:pPr>
-            <w:r>
-              <w:rPr>
-                <w:rFonts w:ascii="TimeNewRoman" w:hAnsi="TimeNewRoman"/>
-                <w:sz w:val="30"/>
-              </w:rPr>
-              <w:t>9</w:t>
-            </w:r>
-          </w:p>
-        </w:tc>
-        <w:tc>
-          <w:tcPr>
-            <w:tcW w:type="dxa" w:w="1987"/>
-          </w:tcPr>
-          <w:p>
-            <w:pPr>
-              <w:jc w:val="left"/>
-            </w:pPr>
-            <w:r>
-              <w:rPr>
-                <w:rFonts w:ascii="TimeNewRoman" w:hAnsi="TimeNewRoman"/>
-                <w:sz w:val="30"/>
-              </w:rPr>
-              <w:t>4</w:t>
-            </w:r>
-          </w:p>
-        </w:tc>
-        <w:tc>
-          <w:tcPr>
-            <w:tcW w:type="dxa" w:w="1987"/>
-          </w:tcPr>
-          <w:p>
-            <w:pPr>
-              <w:jc w:val="left"/>
-            </w:pPr>
-            <w:r>
-              <w:rPr>
-                <w:rFonts w:ascii="TimeNewRoman" w:hAnsi="TimeNewRoman"/>
-                <w:sz w:val="30"/>
-              </w:rPr>
-              <w:t>98</w:t>
-            </w:r>
-          </w:p>
-        </w:tc>
-        <w:tc>
-          <w:tcPr>
-            <w:tcW w:type="dxa" w:w="1987"/>
-          </w:tcPr>
-          <w:p>
-            <w:pPr>
-              <w:jc w:val="left"/>
-            </w:pPr>
-            <w:r>
-              <w:rPr>
-                <w:rFonts w:ascii="TimeNewRoman" w:hAnsi="TimeNewRoman"/>
-                <w:sz w:val="30"/>
-              </w:rPr>
-              <w:t>32</w:t>
-            </w:r>
-          </w:p>
-        </w:tc>
-        <w:tc>
-          <w:tcPr>
-            <w:tcW w:type="dxa" w:w="1987"/>
-          </w:tcPr>
-          <w:p>
-            <w:pPr>
-              <w:jc w:val="left"/>
-            </w:pPr>
-            <w:r>
-              <w:rPr>
-                <w:rFonts w:ascii="TimeNewRoman" w:hAnsi="TimeNewRoman"/>
-                <w:sz w:val="30"/>
-              </w:rPr>
-              <w:t>48</w:t>
-            </w:r>
-          </w:p>
-        </w:tc>
-      </w:tr>
-      <w:tr>
-        <w:tc>
-          <w:tcPr>
-            <w:tcW w:type="dxa" w:w="1987"/>
-          </w:tcPr>
-          <w:p>
-            <w:pPr>
-              <w:jc w:val="left"/>
-            </w:pPr>
-            <w:r>
-              <w:rPr>
-                <w:rFonts w:ascii="TimeNewRoman" w:hAnsi="TimeNewRoman"/>
-                <w:sz w:val="30"/>
-              </w:rPr>
-              <w:t>81</w:t>
-            </w:r>
-          </w:p>
-        </w:tc>
-        <w:tc>
-          <w:tcPr>
-            <w:tcW w:type="dxa" w:w="1987"/>
-          </w:tcPr>
-          <w:p>
-            <w:pPr>
-              <w:jc w:val="left"/>
-            </w:pPr>
-            <w:r>
-              <w:rPr>
-                <w:rFonts w:ascii="TimeNewRoman" w:hAnsi="TimeNewRoman"/>
-                <w:sz w:val="30"/>
-              </w:rPr>
-              <w:t>6</w:t>
-            </w:r>
-          </w:p>
-        </w:tc>
-        <w:tc>
-          <w:tcPr>
-            <w:tcW w:type="dxa" w:w="1987"/>
-          </w:tcPr>
-          <w:p>
-            <w:pPr>
-              <w:jc w:val="left"/>
-            </w:pPr>
-            <w:r>
-              <w:rPr>
-                <w:rFonts w:ascii="TimeNewRoman" w:hAnsi="TimeNewRoman"/>
-                <w:sz w:val="30"/>
-              </w:rPr>
-              <w:t>58</w:t>
-            </w:r>
-          </w:p>
-        </w:tc>
-        <w:tc>
-          <w:tcPr>
-            <w:tcW w:type="dxa" w:w="1987"/>
-          </w:tcPr>
-          <w:p>
-            <w:pPr>
-              <w:jc w:val="left"/>
-            </w:pPr>
-            <w:r>
-              <w:rPr>
-                <w:rFonts w:ascii="TimeNewRoman" w:hAnsi="TimeNewRoman"/>
-                <w:sz w:val="30"/>
-              </w:rPr>
-              <w:t>36</w:t>
-            </w:r>
-          </w:p>
-        </w:tc>
-        <w:tc>
-          <w:tcPr>
-            <w:tcW w:type="dxa" w:w="1987"/>
-          </w:tcPr>
-          <w:p>
-            <w:pPr>
-              <w:jc w:val="left"/>
-            </w:pPr>
-            <w:r>
-              <w:rPr>
-                <w:rFonts w:ascii="TimeNewRoman" w:hAnsi="TimeNewRoman"/>
-                <w:sz w:val="30"/>
-              </w:rPr>
-              <w:t>8</w:t>
-            </w:r>
-          </w:p>
-        </w:tc>
-      </w:tr>
-      <w:tr>
-        <w:tc>
-          <w:tcPr>
-            <w:tcW w:type="dxa" w:w="1987"/>
-          </w:tcPr>
-          <w:p>
-            <w:pPr>
-              <w:jc w:val="left"/>
-            </w:pPr>
-            <w:r>
-              <w:rPr>
-                <w:rFonts w:ascii="TimeNewRoman" w:hAnsi="TimeNewRoman"/>
-                <w:sz w:val="30"/>
-              </w:rPr>
-              <w:t>18</w:t>
-            </w:r>
-          </w:p>
-        </w:tc>
-        <w:tc>
-          <w:tcPr>
-            <w:tcW w:type="dxa" w:w="1987"/>
-          </w:tcPr>
-          <w:p>
-            <w:pPr>
-              <w:jc w:val="left"/>
-            </w:pPr>
-            <w:r>
-              <w:rPr>
-                <w:rFonts w:ascii="TimeNewRoman" w:hAnsi="TimeNewRoman"/>
-                <w:sz w:val="30"/>
-              </w:rPr>
-              <w:t>74</w:t>
-            </w:r>
-          </w:p>
-        </w:tc>
-        <w:tc>
-          <w:tcPr>
-            <w:tcW w:type="dxa" w:w="1987"/>
-          </w:tcPr>
-          <w:p>
-            <w:pPr>
-              <w:jc w:val="left"/>
-            </w:pPr>
-            <w:r>
-              <w:rPr>
-                <w:rFonts w:ascii="TimeNewRoman" w:hAnsi="TimeNewRoman"/>
-                <w:sz w:val="30"/>
-              </w:rPr>
-              <w:t>30</w:t>
-            </w:r>
-          </w:p>
-        </w:tc>
-        <w:tc>
-          <w:tcPr>
-            <w:tcW w:type="dxa" w:w="1987"/>
-          </w:tcPr>
-          <w:p>
-            <w:pPr>
-              <w:jc w:val="left"/>
-            </w:pPr>
-            <w:r>
-              <w:rPr>
-                <w:rFonts w:ascii="TimeNewRoman" w:hAnsi="TimeNewRoman"/>
-                <w:sz w:val="30"/>
-              </w:rPr>
-              <w:t>2</w:t>
-            </w:r>
-          </w:p>
-        </w:tc>
-        <w:tc>
-          <w:tcPr>
-            <w:tcW w:type="dxa" w:w="1987"/>
-          </w:tcPr>
-          <w:p>
-            <w:pPr>
-              <w:jc w:val="left"/>
-            </w:pPr>
-            <w:r>
-              <w:rPr>
-                <w:rFonts w:ascii="TimeNewRoman" w:hAnsi="TimeNewRoman"/>
-                <w:sz w:val="30"/>
-              </w:rPr>
-              <w:t>11</w:t>
-            </w:r>
-          </w:p>
-        </w:tc>
-      </w:tr>
-      <w:tr>
-        <w:tc>
-          <w:tcPr>
-            <w:tcW w:type="dxa" w:w="1987"/>
-          </w:tcPr>
-          <w:p>
-            <w:pPr>
-              <w:jc w:val="left"/>
-            </w:pPr>
-            <w:r>
-              <w:rPr>
-                <w:rFonts w:ascii="TimeNewRoman" w:hAnsi="TimeNewRoman"/>
-                <w:sz w:val="30"/>
-              </w:rPr>
-              <w:t>5</w:t>
-            </w:r>
-          </w:p>
-        </w:tc>
-        <w:tc>
-          <w:tcPr>
-            <w:tcW w:type="dxa" w:w="1987"/>
-          </w:tcPr>
-          <w:p>
-            <w:pPr>
-              <w:jc w:val="left"/>
-            </w:pPr>
-            <w:r>
-              <w:rPr>
-                <w:rFonts w:ascii="TimeNewRoman" w:hAnsi="TimeNewRoman"/>
-                <w:sz w:val="30"/>
-              </w:rPr>
-              <w:t>72</w:t>
-            </w:r>
-          </w:p>
-        </w:tc>
-        <w:tc>
-          <w:tcPr>
-            <w:tcW w:type="dxa" w:w="1987"/>
-          </w:tcPr>
-          <w:p>
-            <w:pPr>
-              <w:jc w:val="left"/>
-            </w:pPr>
-            <w:r>
-              <w:rPr>
-                <w:rFonts w:ascii="TimeNewRoman" w:hAnsi="TimeNewRoman"/>
-                <w:sz w:val="30"/>
-              </w:rPr>
-              <w:t>24</w:t>
-            </w:r>
-          </w:p>
-        </w:tc>
-        <w:tc>
-          <w:tcPr>
-            <w:tcW w:type="dxa" w:w="1987"/>
-          </w:tcPr>
-          <w:p>
-            <w:pPr>
-              <w:jc w:val="left"/>
-            </w:pPr>
-            <w:r>
-              <w:rPr>
-                <w:rFonts w:ascii="TimeNewRoman" w:hAnsi="TimeNewRoman"/>
-                <w:sz w:val="30"/>
-              </w:rPr>
-              <w:t>98</w:t>
-            </w:r>
-          </w:p>
-        </w:tc>
-        <w:tc>
-          <w:tcPr>
-            <w:tcW w:type="dxa" w:w="1987"/>
-          </w:tcPr>
-          <w:p>
-            <w:pPr>
-              <w:jc w:val="left"/>
-            </w:pPr>
-            <w:r>
-              <w:rPr>
-                <w:rFonts w:ascii="TimeNewRoman" w:hAnsi="TimeNewRoman"/>
-                <w:sz w:val="30"/>
-              </w:rPr>
-              <w:t>95</w:t>
-            </w:r>
-          </w:p>
-        </w:tc>
-      </w:tr>
-      <w:tr>
-        <w:tc>
-          <w:tcPr>
-            <w:tcW w:type="dxa" w:w="1987"/>
-          </w:tcPr>
-          <w:p>
-            <w:pPr>
-              <w:jc w:val="left"/>
-            </w:pPr>
-            <w:r>
-              <w:rPr>
-                <w:rFonts w:ascii="TimeNewRoman" w:hAnsi="TimeNewRoman"/>
-                <w:sz w:val="30"/>
-              </w:rPr>
-              <w:t>21</w:t>
-            </w:r>
-          </w:p>
-        </w:tc>
-        <w:tc>
-          <w:tcPr>
-            <w:tcW w:type="dxa" w:w="1987"/>
-          </w:tcPr>
-          <w:p>
-            <w:pPr>
-              <w:jc w:val="left"/>
-            </w:pPr>
-            <w:r>
-              <w:rPr>
-                <w:rFonts w:ascii="TimeNewRoman" w:hAnsi="TimeNewRoman"/>
-                <w:sz w:val="30"/>
-              </w:rPr>
-              <w:t>28</w:t>
-            </w:r>
-          </w:p>
-        </w:tc>
-        <w:tc>
-          <w:tcPr>
-            <w:tcW w:type="dxa" w:w="1987"/>
-          </w:tcPr>
-          <w:p>
-            <w:pPr>
-              <w:jc w:val="left"/>
-            </w:pPr>
-            <w:r>
-              <w:rPr>
-                <w:rFonts w:ascii="TimeNewRoman" w:hAnsi="TimeNewRoman"/>
-                <w:sz w:val="30"/>
-              </w:rPr>
-              <w:t>27</w:t>
-            </w:r>
-          </w:p>
-        </w:tc>
-        <w:tc>
-          <w:tcPr>
-            <w:tcW w:type="dxa" w:w="1987"/>
-          </w:tcPr>
-          <w:p>
-            <w:pPr>
-              <w:jc w:val="left"/>
-            </w:pPr>
-            <w:r>
-              <w:rPr>
-                <w:rFonts w:ascii="TimeNewRoman" w:hAnsi="TimeNewRoman"/>
-                <w:sz w:val="30"/>
-              </w:rPr>
-              <w:t>94</w:t>
-            </w:r>
-          </w:p>
-        </w:tc>
-        <w:tc>
-          <w:tcPr>
-            <w:tcW w:type="dxa" w:w="1987"/>
-          </w:tcPr>
-          <w:p>
-            <w:pPr>
-              <w:jc w:val="left"/>
-            </w:pPr>
-            <w:r>
-              <w:rPr>
-                <w:rFonts w:ascii="TimeNewRoman" w:hAnsi="TimeNewRoman"/>
-                <w:sz w:val="30"/>
-              </w:rPr>
-              <w:t>78</w:t>
-            </w:r>
-          </w:p>
-        </w:tc>
-      </w:tr>
-      <w:tr>
-        <w:tc>
-          <w:tcPr>
-            <w:tcW w:type="dxa" w:w="1987"/>
-          </w:tcPr>
-          <w:p>
-            <w:pPr>
-              <w:jc w:val="left"/>
-            </w:pPr>
-            <w:r>
-              <w:rPr>
-                <w:rFonts w:ascii="TimeNewRoman" w:hAnsi="TimeNewRoman"/>
-                <w:sz w:val="30"/>
-              </w:rPr>
-              <w:t>3</w:t>
-            </w:r>
-          </w:p>
-        </w:tc>
-        <w:tc>
-          <w:tcPr>
-            <w:tcW w:type="dxa" w:w="1987"/>
-          </w:tcPr>
-          <w:p>
-            <w:pPr>
-              <w:jc w:val="left"/>
-            </w:pPr>
-            <w:r>
-              <w:rPr>
-                <w:rFonts w:ascii="TimeNewRoman" w:hAnsi="TimeNewRoman"/>
-                <w:sz w:val="30"/>
-              </w:rPr>
-              <w:t>36</w:t>
-            </w:r>
-          </w:p>
-        </w:tc>
-        <w:tc>
-          <w:tcPr>
-            <w:tcW w:type="dxa" w:w="1987"/>
-          </w:tcPr>
-          <w:p>
-            <w:pPr>
-              <w:jc w:val="left"/>
-            </w:pPr>
-            <w:r>
-              <w:rPr>
-                <w:rFonts w:ascii="TimeNewRoman" w:hAnsi="TimeNewRoman"/>
-                <w:sz w:val="30"/>
-              </w:rPr>
-              <w:t>92</w:t>
-            </w:r>
-          </w:p>
-        </w:tc>
-        <w:tc>
-          <w:tcPr>
-            <w:tcW w:type="dxa" w:w="1987"/>
-          </w:tcPr>
-          <w:p>
-            <w:pPr>
-              <w:jc w:val="left"/>
-            </w:pPr>
-            <w:r>
-              <w:rPr>
-                <w:rFonts w:ascii="TimeNewRoman" w:hAnsi="TimeNewRoman"/>
-                <w:sz w:val="30"/>
-              </w:rPr>
-              <w:t>47</w:t>
-            </w:r>
-          </w:p>
-        </w:tc>
-        <w:tc>
-          <w:tcPr>
-            <w:tcW w:type="dxa" w:w="1987"/>
-          </w:tcPr>
-          <w:p>
-            <w:pPr>
-              <w:jc w:val="left"/>
-            </w:pPr>
-            <w:r>
-              <w:rPr>
-                <w:rFonts w:ascii="TimeNewRoman" w:hAnsi="TimeNewRoman"/>
-                <w:sz w:val="30"/>
-              </w:rPr>
-              <w:t>12</w:t>
-            </w:r>
-          </w:p>
-        </w:tc>
-      </w:tr>
-      <w:tr>
-        <w:tc>
-          <w:tcPr>
-            <w:tcW w:type="dxa" w:w="1987"/>
-          </w:tcPr>
-          <w:p>
-            <w:pPr>
-              <w:jc w:val="left"/>
-            </w:pPr>
-            <w:r>
-              <w:rPr>
-                <w:rFonts w:ascii="TimeNewRoman" w:hAnsi="TimeNewRoman"/>
-                <w:sz w:val="30"/>
-              </w:rPr>
-              <w:t>49</w:t>
+              <w:t>90</w:t>
             </w:r>
           </w:p>
         </w:tc>
@@ -1122,6 +721,8 @@
             </w:r>
           </w:p>
         </w:tc>
+      </w:tr>
+      <w:tr>
         <w:tc>
           <w:tcPr>
             <w:tcW w:type="dxa" w:w="1987"/>
@@ -1135,7 +736,7 @@
                 <w:rFonts w:ascii="TimeNewRoman" w:hAnsi="TimeNewRoman"/>
                 <w:sz w:val="30"/>
               </w:rPr>
-              <w:t>35</w:t>
+              <w:t>23</w:t>
             </w:r>
           </w:p>
         </w:tc>
@@ -1152,7 +753,58 @@
                 <w:rFonts w:ascii="TimeNewRoman" w:hAnsi="TimeNewRoman"/>
                 <w:sz w:val="30"/>
               </w:rPr>
-              <w:t>73</w:t>
+              <w:t>32</w:t>
+            </w:r>
+          </w:p>
+        </w:tc>
+        <w:tc>
+          <w:tcPr>
+            <w:tcW w:type="dxa" w:w="1987"/>
+          </w:tcPr>
+          <w:p>
+            <w:pPr>
+              <w:jc w:val="left"/>
+            </w:pPr>
+            <w:r>
+              <w:rPr>
+                <w:rFonts w:ascii="TimeNewRoman" w:hAnsi="TimeNewRoman"/>
+                <w:sz w:val="30"/>
+              </w:rPr>
+              <w:t>27</w:t>
+            </w:r>
+          </w:p>
+        </w:tc>
+        <w:tc>
+          <w:tcPr>
+            <w:tcW w:type="dxa" w:w="1987"/>
+          </w:tcPr>
+          <w:p>
+            <w:pPr>
+              <w:jc w:val="left"/>
+            </w:pPr>
+            <w:r>
+              <w:rPr>
+                <w:rFonts w:ascii="TimeNewRoman" w:hAnsi="TimeNewRoman"/>
+                <w:sz w:val="30"/>
+              </w:rPr>
+              <w:t>8</w:t>
+            </w:r>
+          </w:p>
+        </w:tc>
+        <w:tc>
+          <w:tcPr>
+            <w:tcW w:type="dxa" w:w="1987"/>
+          </w:tcPr>
+          <w:p>
+            <w:pPr>
+              <w:jc w:val="left"/>
+            </w:pPr>
+            <w:r>
+              <w:rPr>
+                <w:rFonts w:ascii="TimeNewRoman" w:hAnsi="TimeNewRoman"/>
+                <w:sz w:val="30"/>
+              </w:rPr>
+              <w:t>92</w:t>
             </w:r>
           </w:p>
         </w:tc>
@@ -1171,7 +823,7 @@
                 <w:rFonts w:ascii="TimeNewRoman" w:hAnsi="TimeNewRoman"/>
                 <w:sz w:val="30"/>
               </w:rPr>
-              <w:t>43</w:t>
+              <w:t>6</w:t>
             </w:r>
           </w:p>
         </w:tc>
@@ -1188,7 +840,7 @@
                 <w:rFonts w:ascii="TimeNewRoman" w:hAnsi="TimeNewRoman"/>
                 <w:sz w:val="30"/>
               </w:rPr>
-              <w:t>12</w:t>
+              <w:t>7</w:t>
             </w:r>
           </w:p>
         </w:tc>
@@ -1205,7 +857,7 @@
                 <w:rFonts w:ascii="TimeNewRoman" w:hAnsi="TimeNewRoman"/>
                 <w:sz w:val="30"/>
               </w:rPr>
-              <w:t>18</w:t>
+              <w:t>46</w:t>
             </w:r>
           </w:p>
         </w:tc>
@@ -1222,7 +874,7 @@
                 <w:rFonts w:ascii="TimeNewRoman" w:hAnsi="TimeNewRoman"/>
                 <w:sz w:val="30"/>
               </w:rPr>
-              <w:t>20</w:t>
+              <w:t>8</w:t>
             </w:r>
           </w:p>
         </w:tc>
@@ -1239,7 +891,7 @@
                 <w:rFonts w:ascii="TimeNewRoman" w:hAnsi="TimeNewRoman"/>
                 <w:sz w:val="30"/>
               </w:rPr>
-              <w:t>63</w:t>
+              <w:t>9</w:t>
             </w:r>
           </w:p>
         </w:tc>
@@ -1258,7 +910,7 @@
                 <w:rFonts w:ascii="TimeNewRoman" w:hAnsi="TimeNewRoman"/>
                 <w:sz w:val="30"/>
               </w:rPr>
-              <w:t>73</w:t>
+              <w:t>96</w:t>
             </w:r>
           </w:p>
         </w:tc>
@@ -1275,7 +927,7 @@
                 <w:rFonts w:ascii="TimeNewRoman" w:hAnsi="TimeNewRoman"/>
                 <w:sz w:val="30"/>
               </w:rPr>
-              <w:t>5</w:t>
+              <w:t>214</w:t>
             </w:r>
           </w:p>
         </w:tc>
@@ -1292,7 +944,7 @@
                 <w:rFonts w:ascii="TimeNewRoman" w:hAnsi="TimeNewRoman"/>
                 <w:sz w:val="30"/>
               </w:rPr>
-              <w:t>94</w:t>
+              <w:t>16</w:t>
             </w:r>
           </w:p>
         </w:tc>
@@ -1309,7 +961,7 @@
                 <w:rFonts w:ascii="TimeNewRoman" w:hAnsi="TimeNewRoman"/>
                 <w:sz w:val="30"/>
               </w:rPr>
-              <w:t>98</w:t>
+              <w:t>10</w:t>
             </w:r>
           </w:p>
         </w:tc>
@@ -1326,7 +978,7 @@
                 <w:rFonts w:ascii="TimeNewRoman" w:hAnsi="TimeNewRoman"/>
                 <w:sz w:val="30"/>
               </w:rPr>
-              <w:t>89</w:t>
+              <w:t>41</w:t>
             </w:r>
           </w:p>
         </w:tc>
@@ -1345,7 +997,7 @@
                 <w:rFonts w:ascii="TimeNewRoman" w:hAnsi="TimeNewRoman"/>
                 <w:sz w:val="30"/>
               </w:rPr>
-              <w:t>80</w:t>
+              <w:t>63</w:t>
             </w:r>
           </w:p>
         </w:tc>
@@ -1362,7 +1014,7 @@
                 <w:rFonts w:ascii="TimeNewRoman" w:hAnsi="TimeNewRoman"/>
                 <w:sz w:val="30"/>
               </w:rPr>
-              <w:t>2</w:t>
+              <w:t>27</w:t>
             </w:r>
           </w:p>
         </w:tc>
@@ -1396,7 +1048,7 @@
                 <w:rFonts w:ascii="TimeNewRoman" w:hAnsi="TimeNewRoman"/>
                 <w:sz w:val="30"/>
               </w:rPr>
-              <w:t>28</w:t>
+              <w:t>0</w:t>
             </w:r>
           </w:p>
         </w:tc>
@@ -1413,94 +1065,7 @@
                 <w:rFonts w:ascii="TimeNewRoman" w:hAnsi="TimeNewRoman"/>
                 <w:sz w:val="30"/>
               </w:rPr>
-              <w:t>60</w:t>
-            </w:r>
-          </w:p>
-        </w:tc>
-      </w:tr>
-      <w:tr>
-        <w:tc>
-          <w:tcPr>
-            <w:tcW w:type="dxa" w:w="1987"/>
-          </w:tcPr>
-          <w:p>
-            <w:pPr>
-              <w:jc w:val="left"/>
-            </w:pPr>
-            <w:r>
-              <w:rPr>
-                <w:rFonts w:ascii="TimeNewRoman" w:hAnsi="TimeNewRoman"/>
-                <w:sz w:val="30"/>
-              </w:rPr>
-              <w:t>47</w:t>
-            </w:r>
-          </w:p>
-        </w:tc>
-        <w:tc>
-          <w:tcPr>
-            <w:tcW w:type="dxa" w:w="1987"/>
-          </w:tcPr>
-          <w:p>
-            <w:pPr>
-              <w:jc w:val="left"/>
-            </w:pPr>
-            <w:r>
-              <w:rPr>
-                <w:rFonts w:ascii="TimeNewRoman" w:hAnsi="TimeNewRoman"/>
-                <w:sz w:val="30"/>
-              </w:rPr>
-              <w:t>63</w:t>
-            </w:r>
-          </w:p>
-        </w:tc>
-        <w:tc>
-          <w:tcPr>
-            <w:tcW w:type="dxa" w:w="1987"/>
-          </w:tcPr>
-          <w:p>
-            <w:pPr>
-              <w:jc w:val="left"/>
-            </w:pPr>
-            <w:r>
-              <w:rPr>
-                <w:rFonts w:ascii="TimeNewRoman" w:hAnsi="TimeNewRoman"/>
-                <w:sz w:val="30"/>
-              </w:rPr>
-              <w:t>25</w:t>
-            </w:r>
-          </w:p>
-        </w:tc>
-        <w:tc>
-          <w:tcPr>
-            <w:tcW w:type="dxa" w:w="1987"/>
-          </w:tcPr>
-          <w:p>
-            <w:pPr>
-              <w:jc w:val="left"/>
-            </w:pPr>
-            <w:r>
-              <w:rPr>
-                <w:rFonts w:ascii="TimeNewRoman" w:hAnsi="TimeNewRoman"/>
-                <w:sz w:val="30"/>
-              </w:rPr>
-              <w:t>90</w:t>
-            </w:r>
-          </w:p>
-        </w:tc>
-        <w:tc>
-          <w:tcPr>
-            <w:tcW w:type="dxa" w:w="1987"/>
-          </w:tcPr>
-          <w:p>
-            <w:pPr>
-              <w:jc w:val="left"/>
-            </w:pPr>
-            <w:r>
-              <w:rPr>
-                <w:rFonts w:ascii="TimeNewRoman" w:hAnsi="TimeNewRoman"/>
-                <w:sz w:val="30"/>
-              </w:rPr>
-              <w:t>14</w:t>
+              <w:t>199</w:t>
             </w:r>
           </w:p>
         </w:tc>
@@ -1536,6 +1101,110 @@
                 <w:rFonts w:ascii="TimeNewRoman" w:hAnsi="TimeNewRoman"/>
                 <w:sz w:val="30"/>
               </w:rPr>
+              <w:t>30</w:t>
+            </w:r>
+          </w:p>
+        </w:tc>
+        <w:tc>
+          <w:tcPr>
+            <w:tcW w:type="dxa" w:w="1987"/>
+          </w:tcPr>
+          <w:p>
+            <w:pPr>
+              <w:jc w:val="left"/>
+            </w:pPr>
+            <w:r>
+              <w:rPr>
+                <w:rFonts w:ascii="TimeNewRoman" w:hAnsi="TimeNewRoman"/>
+                <w:sz w:val="30"/>
+              </w:rPr>
+              <w:t>6</w:t>
+            </w:r>
+          </w:p>
+        </w:tc>
+        <w:tc>
+          <w:tcPr>
+            <w:tcW w:type="dxa" w:w="1987"/>
+          </w:tcPr>
+          <w:p>
+            <w:pPr>
+              <w:jc w:val="left"/>
+            </w:pPr>
+            <w:r>
+              <w:rPr>
+                <w:rFonts w:ascii="TimeNewRoman" w:hAnsi="TimeNewRoman"/>
+                <w:sz w:val="30"/>
+              </w:rPr>
+              <w:t>40</w:t>
+            </w:r>
+          </w:p>
+        </w:tc>
+        <w:tc>
+          <w:tcPr>
+            <w:tcW w:type="dxa" w:w="1987"/>
+          </w:tcPr>
+          <w:p>
+            <w:pPr>
+              <w:jc w:val="left"/>
+            </w:pPr>
+            <w:r>
+              <w:rPr>
+                <w:rFonts w:ascii="TimeNewRoman" w:hAnsi="TimeNewRoman"/>
+                <w:sz w:val="30"/>
+              </w:rPr>
+              <w:t>16</w:t>
+            </w:r>
+          </w:p>
+        </w:tc>
+      </w:tr>
+      <w:tr>
+        <w:tc>
+          <w:tcPr>
+            <w:tcW w:type="dxa" w:w="1987"/>
+          </w:tcPr>
+          <w:p>
+            <w:pPr>
+              <w:jc w:val="left"/>
+            </w:pPr>
+            <w:r>
+              <w:rPr>
+                <w:rFonts w:ascii="TimeNewRoman" w:hAnsi="TimeNewRoman"/>
+                <w:sz w:val="30"/>
+              </w:rPr>
+              <w:t>7</w:t>
+            </w:r>
+          </w:p>
+        </w:tc>
+        <w:tc>
+          <w:tcPr>
+            <w:tcW w:type="dxa" w:w="1987"/>
+          </w:tcPr>
+          <w:p>
+            <w:pPr>
+              <w:jc w:val="left"/>
+            </w:pPr>
+            <w:r>
+              <w:rPr>
+                <w:rFonts w:ascii="TimeNewRoman" w:hAnsi="TimeNewRoman"/>
+                <w:sz w:val="30"/>
+              </w:rPr>
+              <w:t>6</w:t>
+            </w:r>
+          </w:p>
+        </w:tc>
+        <w:tc>
+          <w:tcPr>
+            <w:tcW w:type="dxa" w:w="1987"/>
+          </w:tcPr>
+          <w:p>
+            <w:pPr>
+              <w:jc w:val="left"/>
+            </w:pPr>
+            <w:r>
+              <w:rPr>
+                <w:rFonts w:ascii="TimeNewRoman" w:hAnsi="TimeNewRoman"/>
+                <w:sz w:val="30"/>
+              </w:rPr>
               <w:t>2</w:t>
             </w:r>
           </w:p>
@@ -1553,7 +1222,7 @@
                 <w:rFonts w:ascii="TimeNewRoman" w:hAnsi="TimeNewRoman"/>
                 <w:sz w:val="30"/>
               </w:rPr>
-              <w:t>205</w:t>
+              <w:t>127</w:t>
             </w:r>
           </w:p>
         </w:tc>
@@ -1570,24 +1239,7 @@
                 <w:rFonts w:ascii="TimeNewRoman" w:hAnsi="TimeNewRoman"/>
                 <w:sz w:val="30"/>
               </w:rPr>
-              <w:t>135</w:t>
-            </w:r>
-          </w:p>
-        </w:tc>
-        <w:tc>
-          <w:tcPr>
-            <w:tcW w:type="dxa" w:w="1987"/>
-          </w:tcPr>
-          <w:p>
-            <w:pPr>
-              <w:jc w:val="left"/>
-            </w:pPr>
-            <w:r>
-              <w:rPr>
-                <w:rFonts w:ascii="TimeNewRoman" w:hAnsi="TimeNewRoman"/>
-                <w:sz w:val="30"/>
-              </w:rPr>
-              <w:t>5</w:t>
+              <w:t>35</w:t>
             </w:r>
           </w:p>
         </w:tc>
@@ -1623,7 +1275,7 @@
                 <w:rFonts w:ascii="TimeNewRoman" w:hAnsi="TimeNewRoman"/>
                 <w:sz w:val="30"/>
               </w:rPr>
-              <w:t>8</w:t>
+              <w:t>32</w:t>
             </w:r>
           </w:p>
         </w:tc>
@@ -1640,7 +1292,7 @@
                 <w:rFonts w:ascii="TimeNewRoman" w:hAnsi="TimeNewRoman"/>
                 <w:sz w:val="30"/>
               </w:rPr>
-              <w:t>44</w:t>
+              <w:t>12</w:t>
             </w:r>
           </w:p>
         </w:tc>
@@ -1657,7 +1309,7 @@
                 <w:rFonts w:ascii="TimeNewRoman" w:hAnsi="TimeNewRoman"/>
                 <w:sz w:val="30"/>
               </w:rPr>
-              <w:t>72</w:t>
+              <w:t>59</w:t>
             </w:r>
           </w:p>
         </w:tc>
@@ -1674,7 +1326,7 @@
                 <w:rFonts w:ascii="TimeNewRoman" w:hAnsi="TimeNewRoman"/>
                 <w:sz w:val="30"/>
               </w:rPr>
-              <w:t>20</w:t>
+              <w:t>69</w:t>
             </w:r>
           </w:p>
         </w:tc>
@@ -1693,7 +1345,268 @@
                 <w:rFonts w:ascii="TimeNewRoman" w:hAnsi="TimeNewRoman"/>
                 <w:sz w:val="30"/>
               </w:rPr>
-              <w:t>8</w:t>
+              <w:t>86</w:t>
+            </w:r>
+          </w:p>
+        </w:tc>
+        <w:tc>
+          <w:tcPr>
+            <w:tcW w:type="dxa" w:w="1987"/>
+          </w:tcPr>
+          <w:p>
+            <w:pPr>
+              <w:jc w:val="left"/>
+            </w:pPr>
+            <w:r>
+              <w:rPr>
+                <w:rFonts w:ascii="TimeNewRoman" w:hAnsi="TimeNewRoman"/>
+                <w:sz w:val="30"/>
+              </w:rPr>
+              <w:t>1</w:t>
+            </w:r>
+          </w:p>
+        </w:tc>
+        <w:tc>
+          <w:tcPr>
+            <w:tcW w:type="dxa" w:w="1987"/>
+          </w:tcPr>
+          <w:p>
+            <w:pPr>
+              <w:jc w:val="left"/>
+            </w:pPr>
+            <w:r>
+              <w:rPr>
+                <w:rFonts w:ascii="TimeNewRoman" w:hAnsi="TimeNewRoman"/>
+                <w:sz w:val="30"/>
+              </w:rPr>
+              <w:t>36</w:t>
+            </w:r>
+          </w:p>
+        </w:tc>
+        <w:tc>
+          <w:tcPr>
+            <w:tcW w:type="dxa" w:w="1987"/>
+          </w:tcPr>
+          <w:p>
+            <w:pPr>
+              <w:jc w:val="left"/>
+            </w:pPr>
+            <w:r>
+              <w:rPr>
+                <w:rFonts w:ascii="TimeNewRoman" w:hAnsi="TimeNewRoman"/>
+                <w:sz w:val="30"/>
+              </w:rPr>
+              <w:t>49</w:t>
+            </w:r>
+          </w:p>
+        </w:tc>
+        <w:tc>
+          <w:tcPr>
+            <w:tcW w:type="dxa" w:w="1987"/>
+          </w:tcPr>
+          <w:p>
+            <w:pPr>
+              <w:jc w:val="left"/>
+            </w:pPr>
+            <w:r>
+              <w:rPr>
+                <w:rFonts w:ascii="TimeNewRoman" w:hAnsi="TimeNewRoman"/>
+                <w:sz w:val="30"/>
+              </w:rPr>
+              <w:t>39</w:t>
+            </w:r>
+          </w:p>
+        </w:tc>
+      </w:tr>
+      <w:tr>
+        <w:tc>
+          <w:tcPr>
+            <w:tcW w:type="dxa" w:w="1987"/>
+          </w:tcPr>
+          <w:p>
+            <w:pPr>
+              <w:jc w:val="left"/>
+            </w:pPr>
+            <w:r>
+              <w:rPr>
+                <w:rFonts w:ascii="TimeNewRoman" w:hAnsi="TimeNewRoman"/>
+                <w:sz w:val="30"/>
+              </w:rPr>
+              <w:t>28</w:t>
+            </w:r>
+          </w:p>
+        </w:tc>
+        <w:tc>
+          <w:tcPr>
+            <w:tcW w:type="dxa" w:w="1987"/>
+          </w:tcPr>
+          <w:p>
+            <w:pPr>
+              <w:jc w:val="left"/>
+            </w:pPr>
+            <w:r>
+              <w:rPr>
+                <w:rFonts w:ascii="TimeNewRoman" w:hAnsi="TimeNewRoman"/>
+                <w:sz w:val="30"/>
+              </w:rPr>
+              <w:t>108</w:t>
+            </w:r>
+          </w:p>
+        </w:tc>
+        <w:tc>
+          <w:tcPr>
+            <w:tcW w:type="dxa" w:w="1987"/>
+          </w:tcPr>
+          <w:p>
+            <w:pPr>
+              <w:jc w:val="left"/>
+            </w:pPr>
+            <w:r>
+              <w:rPr>
+                <w:rFonts w:ascii="TimeNewRoman" w:hAnsi="TimeNewRoman"/>
+                <w:sz w:val="30"/>
+              </w:rPr>
+              <w:t>7</w:t>
+            </w:r>
+          </w:p>
+        </w:tc>
+        <w:tc>
+          <w:tcPr>
+            <w:tcW w:type="dxa" w:w="1987"/>
+          </w:tcPr>
+          <w:p>
+            <w:pPr>
+              <w:jc w:val="left"/>
+            </w:pPr>
+            <w:r>
+              <w:rPr>
+                <w:rFonts w:ascii="TimeNewRoman" w:hAnsi="TimeNewRoman"/>
+                <w:sz w:val="30"/>
+              </w:rPr>
+              <w:t>37</w:t>
+            </w:r>
+          </w:p>
+        </w:tc>
+        <w:tc>
+          <w:tcPr>
+            <w:tcW w:type="dxa" w:w="1987"/>
+          </w:tcPr>
+          <w:p>
+            <w:pPr>
+              <w:jc w:val="left"/>
+            </w:pPr>
+            <w:r>
+              <w:rPr>
+                <w:rFonts w:ascii="TimeNewRoman" w:hAnsi="TimeNewRoman"/>
+                <w:sz w:val="30"/>
+              </w:rPr>
+              <w:t>31</w:t>
+            </w:r>
+          </w:p>
+        </w:tc>
+      </w:tr>
+      <w:tr>
+        <w:tc>
+          <w:tcPr>
+            <w:tcW w:type="dxa" w:w="1987"/>
+          </w:tcPr>
+          <w:p>
+            <w:pPr>
+              <w:jc w:val="left"/>
+            </w:pPr>
+            <w:r>
+              <w:rPr>
+                <w:rFonts w:ascii="TimeNewRoman" w:hAnsi="TimeNewRoman"/>
+                <w:sz w:val="30"/>
+              </w:rPr>
+              <w:t>3</w:t>
+            </w:r>
+          </w:p>
+        </w:tc>
+        <w:tc>
+          <w:tcPr>
+            <w:tcW w:type="dxa" w:w="1987"/>
+          </w:tcPr>
+          <w:p>
+            <w:pPr>
+              <w:jc w:val="left"/>
+            </w:pPr>
+            <w:r>
+              <w:rPr>
+                <w:rFonts w:ascii="TimeNewRoman" w:hAnsi="TimeNewRoman"/>
+                <w:sz w:val="30"/>
+              </w:rPr>
+              <w:t>25</w:t>
+            </w:r>
+          </w:p>
+        </w:tc>
+        <w:tc>
+          <w:tcPr>
+            <w:tcW w:type="dxa" w:w="1987"/>
+          </w:tcPr>
+          <w:p>
+            <w:pPr>
+              <w:jc w:val="left"/>
+            </w:pPr>
+            <w:r>
+              <w:rPr>
+                <w:rFonts w:ascii="TimeNewRoman" w:hAnsi="TimeNewRoman"/>
+                <w:sz w:val="30"/>
+              </w:rPr>
+              <w:t>24</w:t>
+            </w:r>
+          </w:p>
+        </w:tc>
+        <w:tc>
+          <w:tcPr>
+            <w:tcW w:type="dxa" w:w="1987"/>
+          </w:tcPr>
+          <w:p>
+            <w:pPr>
+              <w:jc w:val="left"/>
+            </w:pPr>
+            <w:r>
+              <w:rPr>
+                <w:rFonts w:ascii="TimeNewRoman" w:hAnsi="TimeNewRoman"/>
+                <w:sz w:val="30"/>
+              </w:rPr>
+              <w:t>21</w:t>
+            </w:r>
+          </w:p>
+        </w:tc>
+        <w:tc>
+          <w:tcPr>
+            <w:tcW w:type="dxa" w:w="1987"/>
+          </w:tcPr>
+          <w:p>
+            <w:pPr>
+              <w:jc w:val="left"/>
+            </w:pPr>
+            <w:r>
+              <w:rPr>
+                <w:rFonts w:ascii="TimeNewRoman" w:hAnsi="TimeNewRoman"/>
+                <w:sz w:val="30"/>
+              </w:rPr>
+              <w:t>170</w:t>
+            </w:r>
+          </w:p>
+        </w:tc>
+      </w:tr>
+      <w:tr>
+        <w:tc>
+          <w:tcPr>
+            <w:tcW w:type="dxa" w:w="1987"/>
+          </w:tcPr>
+          <w:p>
+            <w:pPr>
+              <w:jc w:val="left"/>
+            </w:pPr>
+            <w:r>
+              <w:rPr>
+                <w:rFonts w:ascii="TimeNewRoman" w:hAnsi="TimeNewRoman"/>
+                <w:sz w:val="30"/>
+              </w:rPr>
+              <w:t>16</w:t>
             </w:r>
           </w:p>
         </w:tc>
@@ -1727,7 +1640,77 @@
                 <w:rFonts w:ascii="TimeNewRoman" w:hAnsi="TimeNewRoman"/>
                 <w:sz w:val="30"/>
               </w:rPr>
-              <w:t>4</w:t>
+              <w:t>2</w:t>
+            </w:r>
+          </w:p>
+        </w:tc>
+        <w:tc>
+          <w:tcPr>
+            <w:tcW w:type="dxa" w:w="1987"/>
+          </w:tcPr>
+          <w:p>
+            <w:pPr>
+              <w:jc w:val="left"/>
+            </w:pPr>
+            <w:r>
+              <w:rPr>
+                <w:rFonts w:ascii="TimeNewRoman" w:hAnsi="TimeNewRoman"/>
+                <w:sz w:val="30"/>
+              </w:rPr>
+              <w:t>214</w:t>
+            </w:r>
+          </w:p>
+        </w:tc>
+        <w:tc>
+          <w:tcPr>
+            <w:tcW w:type="dxa" w:w="1987"/>
+          </w:tcPr>
+          <w:p>
+            <w:pPr>
+              <w:jc w:val="left"/>
+            </w:pPr>
+            <w:r>
+              <w:rPr>
+                <w:rFonts w:ascii="TimeNewRoman" w:hAnsi="TimeNewRoman"/>
+                <w:sz w:val="30"/>
+              </w:rPr>
+              <w:t>90</w:t>
+            </w:r>
+          </w:p>
+        </w:tc>
+      </w:tr>
+      <w:tr>
+        <w:tc>
+          <w:tcPr>
+            <w:tcW w:type="dxa" w:w="1987"/>
+          </w:tcPr>
+          <w:p>
+            <w:pPr>
+              <w:jc w:val="left"/>
+            </w:pPr>
+            <w:r>
+              <w:rPr>
+                <w:rFonts w:ascii="TimeNewRoman" w:hAnsi="TimeNewRoman"/>
+                <w:sz w:val="30"/>
+              </w:rPr>
+              <w:t>30</w:t>
+            </w:r>
+          </w:p>
+        </w:tc>
+        <w:tc>
+          <w:tcPr>
+            <w:tcW w:type="dxa" w:w="1987"/>
+          </w:tcPr>
+          <w:p>
+            <w:pPr>
+              <w:jc w:val="left"/>
+            </w:pPr>
+            <w:r>
+              <w:rPr>
+                <w:rFonts w:ascii="TimeNewRoman" w:hAnsi="TimeNewRoman"/>
+                <w:sz w:val="30"/>
+              </w:rPr>
+              <w:t>17</w:t>
             </w:r>
           </w:p>
         </w:tc>
@@ -1761,7 +1744,24 @@
                 <w:rFonts w:ascii="TimeNewRoman" w:hAnsi="TimeNewRoman"/>
                 <w:sz w:val="30"/>
               </w:rPr>
-              <w:t>6</w:t>
+              <w:t>36</w:t>
+            </w:r>
+          </w:p>
+        </w:tc>
+        <w:tc>
+          <w:tcPr>
+            <w:tcW w:type="dxa" w:w="1987"/>
+          </w:tcPr>
+          <w:p>
+            <w:pPr>
+              <w:jc w:val="left"/>
+            </w:pPr>
+            <w:r>
+              <w:rPr>
+                <w:rFonts w:ascii="TimeNewRoman" w:hAnsi="TimeNewRoman"/>
+                <w:sz w:val="30"/>
+              </w:rPr>
+              <w:t>30</w:t>
             </w:r>
           </w:p>
         </w:tc>

</xml_diff>

<commit_message>
Update master to output generated at 1eb5174
</commit_message>
<xml_diff>
--- a/answers-of-mixed.docx
+++ b/answers-of-mixed.docx
@@ -74,7 +74,164 @@
                 <w:rFonts w:ascii="TimeNewRoman" w:hAnsi="TimeNewRoman"/>
                 <w:sz w:val="30"/>
               </w:rPr>
-              <w:t>19</w:t>
+              <w:t>72</w:t>
+            </w:r>
+          </w:p>
+        </w:tc>
+        <w:tc>
+          <w:tcPr>
+            <w:tcW w:type="dxa" w:w="1987"/>
+          </w:tcPr>
+          <w:p>
+            <w:pPr>
+              <w:jc w:val="left"/>
+            </w:pPr>
+            <w:r>
+              <w:rPr>
+                <w:rFonts w:ascii="TimeNewRoman" w:hAnsi="TimeNewRoman"/>
+                <w:sz w:val="30"/>
+              </w:rPr>
+              <w:t>8</w:t>
+            </w:r>
+          </w:p>
+        </w:tc>
+        <w:tc>
+          <w:tcPr>
+            <w:tcW w:type="dxa" w:w="1987"/>
+          </w:tcPr>
+          <w:p>
+            <w:pPr>
+              <w:jc w:val="left"/>
+            </w:pPr>
+            <w:r>
+              <w:rPr>
+                <w:rFonts w:ascii="TimeNewRoman" w:hAnsi="TimeNewRoman"/>
+                <w:sz w:val="30"/>
+              </w:rPr>
+              <w:t>228</w:t>
+            </w:r>
+          </w:p>
+        </w:tc>
+      </w:tr>
+      <w:tr>
+        <w:tc>
+          <w:tcPr>
+            <w:tcW w:type="dxa" w:w="1987"/>
+          </w:tcPr>
+          <w:p>
+            <w:pPr>
+              <w:jc w:val="left"/>
+            </w:pPr>
+            <w:r>
+              <w:rPr>
+                <w:rFonts w:ascii="TimeNewRoman" w:hAnsi="TimeNewRoman"/>
+                <w:sz w:val="30"/>
+              </w:rPr>
+              <w:t>166</w:t>
+            </w:r>
+          </w:p>
+        </w:tc>
+        <w:tc>
+          <w:tcPr>
+            <w:tcW w:type="dxa" w:w="1987"/>
+          </w:tcPr>
+          <w:p>
+            <w:pPr>
+              <w:jc w:val="left"/>
+            </w:pPr>
+            <w:r>
+              <w:rPr>
+                <w:rFonts w:ascii="TimeNewRoman" w:hAnsi="TimeNewRoman"/>
+                <w:sz w:val="30"/>
+              </w:rPr>
+              <w:t>11</w:t>
+            </w:r>
+          </w:p>
+        </w:tc>
+        <w:tc>
+          <w:tcPr>
+            <w:tcW w:type="dxa" w:w="1987"/>
+          </w:tcPr>
+          <w:p>
+            <w:pPr>
+              <w:jc w:val="left"/>
+            </w:pPr>
+            <w:r>
+              <w:rPr>
+                <w:rFonts w:ascii="TimeNewRoman" w:hAnsi="TimeNewRoman"/>
+                <w:sz w:val="30"/>
+              </w:rPr>
+              <w:t>59</w:t>
+            </w:r>
+          </w:p>
+        </w:tc>
+        <w:tc>
+          <w:tcPr>
+            <w:tcW w:type="dxa" w:w="1987"/>
+          </w:tcPr>
+          <w:p>
+            <w:pPr>
+              <w:jc w:val="left"/>
+            </w:pPr>
+            <w:r>
+              <w:rPr>
+                <w:rFonts w:ascii="TimeNewRoman" w:hAnsi="TimeNewRoman"/>
+                <w:sz w:val="30"/>
+              </w:rPr>
+              <w:t>68</w:t>
+            </w:r>
+          </w:p>
+        </w:tc>
+        <w:tc>
+          <w:tcPr>
+            <w:tcW w:type="dxa" w:w="1987"/>
+          </w:tcPr>
+          <w:p>
+            <w:pPr>
+              <w:jc w:val="left"/>
+            </w:pPr>
+            <w:r>
+              <w:rPr>
+                <w:rFonts w:ascii="TimeNewRoman" w:hAnsi="TimeNewRoman"/>
+                <w:sz w:val="30"/>
+              </w:rPr>
+              <w:t>5</w:t>
+            </w:r>
+          </w:p>
+        </w:tc>
+      </w:tr>
+      <w:tr>
+        <w:tc>
+          <w:tcPr>
+            <w:tcW w:type="dxa" w:w="1987"/>
+          </w:tcPr>
+          <w:p>
+            <w:pPr>
+              <w:jc w:val="left"/>
+            </w:pPr>
+            <w:r>
+              <w:rPr>
+                <w:rFonts w:ascii="TimeNewRoman" w:hAnsi="TimeNewRoman"/>
+                <w:sz w:val="30"/>
+              </w:rPr>
+              <w:t>12</w:t>
+            </w:r>
+          </w:p>
+        </w:tc>
+        <w:tc>
+          <w:tcPr>
+            <w:tcW w:type="dxa" w:w="1987"/>
+          </w:tcPr>
+          <w:p>
+            <w:pPr>
+              <w:jc w:val="left"/>
+            </w:pPr>
+            <w:r>
+              <w:rPr>
+                <w:rFonts w:ascii="TimeNewRoman" w:hAnsi="TimeNewRoman"/>
+                <w:sz w:val="30"/>
+              </w:rPr>
+              <w:t>30</w:t>
             </w:r>
           </w:p>
         </w:tc>
@@ -108,7 +265,24 @@
                 <w:rFonts w:ascii="TimeNewRoman" w:hAnsi="TimeNewRoman"/>
                 <w:sz w:val="30"/>
               </w:rPr>
-              <w:t>47</w:t>
+              <w:t>24</w:t>
+            </w:r>
+          </w:p>
+        </w:tc>
+        <w:tc>
+          <w:tcPr>
+            <w:tcW w:type="dxa" w:w="1987"/>
+          </w:tcPr>
+          <w:p>
+            <w:pPr>
+              <w:jc w:val="left"/>
+            </w:pPr>
+            <w:r>
+              <w:rPr>
+                <w:rFonts w:ascii="TimeNewRoman" w:hAnsi="TimeNewRoman"/>
+                <w:sz w:val="30"/>
+              </w:rPr>
+              <w:t>16</w:t>
             </w:r>
           </w:p>
         </w:tc>
@@ -127,7 +301,128 @@
                 <w:rFonts w:ascii="TimeNewRoman" w:hAnsi="TimeNewRoman"/>
                 <w:sz w:val="30"/>
               </w:rPr>
-              <w:t>7</w:t>
+              <w:t>8</w:t>
+            </w:r>
+          </w:p>
+        </w:tc>
+        <w:tc>
+          <w:tcPr>
+            <w:tcW w:type="dxa" w:w="1987"/>
+          </w:tcPr>
+          <w:p>
+            <w:pPr>
+              <w:jc w:val="left"/>
+            </w:pPr>
+            <w:r>
+              <w:rPr>
+                <w:rFonts w:ascii="TimeNewRoman" w:hAnsi="TimeNewRoman"/>
+                <w:sz w:val="30"/>
+              </w:rPr>
+              <w:t>6</w:t>
+            </w:r>
+          </w:p>
+        </w:tc>
+        <w:tc>
+          <w:tcPr>
+            <w:tcW w:type="dxa" w:w="1987"/>
+          </w:tcPr>
+          <w:p>
+            <w:pPr>
+              <w:jc w:val="left"/>
+            </w:pPr>
+            <w:r>
+              <w:rPr>
+                <w:rFonts w:ascii="TimeNewRoman" w:hAnsi="TimeNewRoman"/>
+                <w:sz w:val="30"/>
+              </w:rPr>
+              <w:t>28</w:t>
+            </w:r>
+          </w:p>
+        </w:tc>
+        <w:tc>
+          <w:tcPr>
+            <w:tcW w:type="dxa" w:w="1987"/>
+          </w:tcPr>
+          <w:p>
+            <w:pPr>
+              <w:jc w:val="left"/>
+            </w:pPr>
+            <w:r>
+              <w:rPr>
+                <w:rFonts w:ascii="TimeNewRoman" w:hAnsi="TimeNewRoman"/>
+                <w:sz w:val="30"/>
+              </w:rPr>
+              <w:t>159</w:t>
+            </w:r>
+          </w:p>
+        </w:tc>
+        <w:tc>
+          <w:tcPr>
+            <w:tcW w:type="dxa" w:w="1987"/>
+          </w:tcPr>
+          <w:p>
+            <w:pPr>
+              <w:jc w:val="left"/>
+            </w:pPr>
+            <w:r>
+              <w:rPr>
+                <w:rFonts w:ascii="TimeNewRoman" w:hAnsi="TimeNewRoman"/>
+                <w:sz w:val="30"/>
+              </w:rPr>
+              <w:t>45</w:t>
+            </w:r>
+          </w:p>
+        </w:tc>
+      </w:tr>
+      <w:tr>
+        <w:tc>
+          <w:tcPr>
+            <w:tcW w:type="dxa" w:w="1987"/>
+          </w:tcPr>
+          <w:p>
+            <w:pPr>
+              <w:jc w:val="left"/>
+            </w:pPr>
+            <w:r>
+              <w:rPr>
+                <w:rFonts w:ascii="TimeNewRoman" w:hAnsi="TimeNewRoman"/>
+                <w:sz w:val="30"/>
+              </w:rPr>
+              <w:t>66</w:t>
+            </w:r>
+          </w:p>
+        </w:tc>
+        <w:tc>
+          <w:tcPr>
+            <w:tcW w:type="dxa" w:w="1987"/>
+          </w:tcPr>
+          <w:p>
+            <w:pPr>
+              <w:jc w:val="left"/>
+            </w:pPr>
+            <w:r>
+              <w:rPr>
+                <w:rFonts w:ascii="TimeNewRoman" w:hAnsi="TimeNewRoman"/>
+                <w:sz w:val="30"/>
+              </w:rPr>
+              <w:t>12</w:t>
+            </w:r>
+          </w:p>
+        </w:tc>
+        <w:tc>
+          <w:tcPr>
+            <w:tcW w:type="dxa" w:w="1987"/>
+          </w:tcPr>
+          <w:p>
+            <w:pPr>
+              <w:jc w:val="left"/>
+            </w:pPr>
+            <w:r>
+              <w:rPr>
+                <w:rFonts w:ascii="TimeNewRoman" w:hAnsi="TimeNewRoman"/>
+                <w:sz w:val="30"/>
+              </w:rPr>
+              <w:t>10</w:t>
             </w:r>
           </w:p>
         </w:tc>
@@ -161,41 +456,7 @@
                 <w:rFonts w:ascii="TimeNewRoman" w:hAnsi="TimeNewRoman"/>
                 <w:sz w:val="30"/>
               </w:rPr>
-              <w:t>24</w:t>
-            </w:r>
-          </w:p>
-        </w:tc>
-        <w:tc>
-          <w:tcPr>
-            <w:tcW w:type="dxa" w:w="1987"/>
-          </w:tcPr>
-          <w:p>
-            <w:pPr>
-              <w:jc w:val="left"/>
-            </w:pPr>
-            <w:r>
-              <w:rPr>
-                <w:rFonts w:ascii="TimeNewRoman" w:hAnsi="TimeNewRoman"/>
-                <w:sz w:val="30"/>
-              </w:rPr>
-              <w:t>8</w:t>
-            </w:r>
-          </w:p>
-        </w:tc>
-        <w:tc>
-          <w:tcPr>
-            <w:tcW w:type="dxa" w:w="1987"/>
-          </w:tcPr>
-          <w:p>
-            <w:pPr>
-              <w:jc w:val="left"/>
-            </w:pPr>
-            <w:r>
-              <w:rPr>
-                <w:rFonts w:ascii="TimeNewRoman" w:hAnsi="TimeNewRoman"/>
-                <w:sz w:val="30"/>
-              </w:rPr>
-              <w:t>10</w:t>
+              <w:t>206</w:t>
             </w:r>
           </w:p>
         </w:tc>
@@ -214,7 +475,7 @@
                 <w:rFonts w:ascii="TimeNewRoman" w:hAnsi="TimeNewRoman"/>
                 <w:sz w:val="30"/>
               </w:rPr>
-              <w:t>33</w:t>
+              <w:t>37</w:t>
             </w:r>
           </w:p>
         </w:tc>
@@ -265,7 +526,7 @@
                 <w:rFonts w:ascii="TimeNewRoman" w:hAnsi="TimeNewRoman"/>
                 <w:sz w:val="30"/>
               </w:rPr>
-              <w:t>33</w:t>
+              <w:t>35</w:t>
             </w:r>
           </w:p>
         </w:tc>
@@ -282,29 +543,12 @@
                 <w:rFonts w:ascii="TimeNewRoman" w:hAnsi="TimeNewRoman"/>
                 <w:sz w:val="30"/>
               </w:rPr>
-              <w:t>6</w:t>
+              <w:t>130</w:t>
             </w:r>
           </w:p>
         </w:tc>
       </w:tr>
       <w:tr>
-        <w:tc>
-          <w:tcPr>
-            <w:tcW w:type="dxa" w:w="1987"/>
-          </w:tcPr>
-          <w:p>
-            <w:pPr>
-              <w:jc w:val="left"/>
-            </w:pPr>
-            <w:r>
-              <w:rPr>
-                <w:rFonts w:ascii="TimeNewRoman" w:hAnsi="TimeNewRoman"/>
-                <w:sz w:val="30"/>
-              </w:rPr>
-              <w:t>69</w:t>
-            </w:r>
-          </w:p>
-        </w:tc>
         <w:tc>
           <w:tcPr>
             <w:tcW w:type="dxa" w:w="1987"/>
@@ -335,7 +579,7 @@
                 <w:rFonts w:ascii="TimeNewRoman" w:hAnsi="TimeNewRoman"/>
                 <w:sz w:val="30"/>
               </w:rPr>
-              <w:t>15</w:t>
+              <w:t>99</w:t>
             </w:r>
           </w:p>
         </w:tc>
@@ -352,7 +596,285 @@
                 <w:rFonts w:ascii="TimeNewRoman" w:hAnsi="TimeNewRoman"/>
                 <w:sz w:val="30"/>
               </w:rPr>
-              <w:t>12</w:t>
+              <w:t>5</w:t>
+            </w:r>
+          </w:p>
+        </w:tc>
+        <w:tc>
+          <w:tcPr>
+            <w:tcW w:type="dxa" w:w="1987"/>
+          </w:tcPr>
+          <w:p>
+            <w:pPr>
+              <w:jc w:val="left"/>
+            </w:pPr>
+            <w:r>
+              <w:rPr>
+                <w:rFonts w:ascii="TimeNewRoman" w:hAnsi="TimeNewRoman"/>
+                <w:sz w:val="30"/>
+              </w:rPr>
+              <w:t>148</w:t>
+            </w:r>
+          </w:p>
+        </w:tc>
+        <w:tc>
+          <w:tcPr>
+            <w:tcW w:type="dxa" w:w="1987"/>
+          </w:tcPr>
+          <w:p>
+            <w:pPr>
+              <w:jc w:val="left"/>
+            </w:pPr>
+            <w:r>
+              <w:rPr>
+                <w:rFonts w:ascii="TimeNewRoman" w:hAnsi="TimeNewRoman"/>
+                <w:sz w:val="30"/>
+              </w:rPr>
+              <w:t>2</w:t>
+            </w:r>
+          </w:p>
+        </w:tc>
+      </w:tr>
+      <w:tr>
+        <w:tc>
+          <w:tcPr>
+            <w:tcW w:type="dxa" w:w="1987"/>
+          </w:tcPr>
+          <w:p>
+            <w:pPr>
+              <w:jc w:val="left"/>
+            </w:pPr>
+            <w:r>
+              <w:rPr>
+                <w:rFonts w:ascii="TimeNewRoman" w:hAnsi="TimeNewRoman"/>
+                <w:sz w:val="30"/>
+              </w:rPr>
+              <w:t>167</w:t>
+            </w:r>
+          </w:p>
+        </w:tc>
+        <w:tc>
+          <w:tcPr>
+            <w:tcW w:type="dxa" w:w="1987"/>
+          </w:tcPr>
+          <w:p>
+            <w:pPr>
+              <w:jc w:val="left"/>
+            </w:pPr>
+            <w:r>
+              <w:rPr>
+                <w:rFonts w:ascii="TimeNewRoman" w:hAnsi="TimeNewRoman"/>
+                <w:sz w:val="30"/>
+              </w:rPr>
+              <w:t>7</w:t>
+            </w:r>
+          </w:p>
+        </w:tc>
+        <w:tc>
+          <w:tcPr>
+            <w:tcW w:type="dxa" w:w="1987"/>
+          </w:tcPr>
+          <w:p>
+            <w:pPr>
+              <w:jc w:val="left"/>
+            </w:pPr>
+            <w:r>
+              <w:rPr>
+                <w:rFonts w:ascii="TimeNewRoman" w:hAnsi="TimeNewRoman"/>
+                <w:sz w:val="30"/>
+              </w:rPr>
+              <w:t>94</w:t>
+            </w:r>
+          </w:p>
+        </w:tc>
+        <w:tc>
+          <w:tcPr>
+            <w:tcW w:type="dxa" w:w="1987"/>
+          </w:tcPr>
+          <w:p>
+            <w:pPr>
+              <w:jc w:val="left"/>
+            </w:pPr>
+            <w:r>
+              <w:rPr>
+                <w:rFonts w:ascii="TimeNewRoman" w:hAnsi="TimeNewRoman"/>
+                <w:sz w:val="30"/>
+              </w:rPr>
+              <w:t>6</w:t>
+            </w:r>
+          </w:p>
+        </w:tc>
+        <w:tc>
+          <w:tcPr>
+            <w:tcW w:type="dxa" w:w="1987"/>
+          </w:tcPr>
+          <w:p>
+            <w:pPr>
+              <w:jc w:val="left"/>
+            </w:pPr>
+            <w:r>
+              <w:rPr>
+                <w:rFonts w:ascii="TimeNewRoman" w:hAnsi="TimeNewRoman"/>
+                <w:sz w:val="30"/>
+              </w:rPr>
+              <w:t>48</w:t>
+            </w:r>
+          </w:p>
+        </w:tc>
+      </w:tr>
+      <w:tr>
+        <w:tc>
+          <w:tcPr>
+            <w:tcW w:type="dxa" w:w="1987"/>
+          </w:tcPr>
+          <w:p>
+            <w:pPr>
+              <w:jc w:val="left"/>
+            </w:pPr>
+            <w:r>
+              <w:rPr>
+                <w:rFonts w:ascii="TimeNewRoman" w:hAnsi="TimeNewRoman"/>
+                <w:sz w:val="30"/>
+              </w:rPr>
+              <w:t>11</w:t>
+            </w:r>
+          </w:p>
+        </w:tc>
+        <w:tc>
+          <w:tcPr>
+            <w:tcW w:type="dxa" w:w="1987"/>
+          </w:tcPr>
+          <w:p>
+            <w:pPr>
+              <w:jc w:val="left"/>
+            </w:pPr>
+            <w:r>
+              <w:rPr>
+                <w:rFonts w:ascii="TimeNewRoman" w:hAnsi="TimeNewRoman"/>
+                <w:sz w:val="30"/>
+              </w:rPr>
+              <w:t>3</w:t>
+            </w:r>
+          </w:p>
+        </w:tc>
+        <w:tc>
+          <w:tcPr>
+            <w:tcW w:type="dxa" w:w="1987"/>
+          </w:tcPr>
+          <w:p>
+            <w:pPr>
+              <w:jc w:val="left"/>
+            </w:pPr>
+            <w:r>
+              <w:rPr>
+                <w:rFonts w:ascii="TimeNewRoman" w:hAnsi="TimeNewRoman"/>
+                <w:sz w:val="30"/>
+              </w:rPr>
+              <w:t>14</w:t>
+            </w:r>
+          </w:p>
+        </w:tc>
+        <w:tc>
+          <w:tcPr>
+            <w:tcW w:type="dxa" w:w="1987"/>
+          </w:tcPr>
+          <w:p>
+            <w:pPr>
+              <w:jc w:val="left"/>
+            </w:pPr>
+            <w:r>
+              <w:rPr>
+                <w:rFonts w:ascii="TimeNewRoman" w:hAnsi="TimeNewRoman"/>
+                <w:sz w:val="30"/>
+              </w:rPr>
+              <w:t>8</w:t>
+            </w:r>
+          </w:p>
+        </w:tc>
+        <w:tc>
+          <w:tcPr>
+            <w:tcW w:type="dxa" w:w="1987"/>
+          </w:tcPr>
+          <w:p>
+            <w:pPr>
+              <w:jc w:val="left"/>
+            </w:pPr>
+            <w:r>
+              <w:rPr>
+                <w:rFonts w:ascii="TimeNewRoman" w:hAnsi="TimeNewRoman"/>
+                <w:sz w:val="30"/>
+              </w:rPr>
+              <w:t>2</w:t>
+            </w:r>
+          </w:p>
+        </w:tc>
+      </w:tr>
+      <w:tr>
+        <w:tc>
+          <w:tcPr>
+            <w:tcW w:type="dxa" w:w="1987"/>
+          </w:tcPr>
+          <w:p>
+            <w:pPr>
+              <w:jc w:val="left"/>
+            </w:pPr>
+            <w:r>
+              <w:rPr>
+                <w:rFonts w:ascii="TimeNewRoman" w:hAnsi="TimeNewRoman"/>
+                <w:sz w:val="30"/>
+              </w:rPr>
+              <w:t>35</w:t>
+            </w:r>
+          </w:p>
+        </w:tc>
+        <w:tc>
+          <w:tcPr>
+            <w:tcW w:type="dxa" w:w="1987"/>
+          </w:tcPr>
+          <w:p>
+            <w:pPr>
+              <w:jc w:val="left"/>
+            </w:pPr>
+            <w:r>
+              <w:rPr>
+                <w:rFonts w:ascii="TimeNewRoman" w:hAnsi="TimeNewRoman"/>
+                <w:sz w:val="30"/>
+              </w:rPr>
+              <w:t>48</w:t>
+            </w:r>
+          </w:p>
+        </w:tc>
+        <w:tc>
+          <w:tcPr>
+            <w:tcW w:type="dxa" w:w="1987"/>
+          </w:tcPr>
+          <w:p>
+            <w:pPr>
+              <w:jc w:val="left"/>
+            </w:pPr>
+            <w:r>
+              <w:rPr>
+                <w:rFonts w:ascii="TimeNewRoman" w:hAnsi="TimeNewRoman"/>
+                <w:sz w:val="30"/>
+              </w:rPr>
+              <w:t>2</w:t>
+            </w:r>
+          </w:p>
+        </w:tc>
+        <w:tc>
+          <w:tcPr>
+            <w:tcW w:type="dxa" w:w="1987"/>
+          </w:tcPr>
+          <w:p>
+            <w:pPr>
+              <w:jc w:val="left"/>
+            </w:pPr>
+            <w:r>
+              <w:rPr>
+                <w:rFonts w:ascii="TimeNewRoman" w:hAnsi="TimeNewRoman"/>
+                <w:sz w:val="30"/>
+              </w:rPr>
+              <w:t>20</w:t>
             </w:r>
           </w:p>
         </w:tc>
@@ -388,7 +910,7 @@
                 <w:rFonts w:ascii="TimeNewRoman" w:hAnsi="TimeNewRoman"/>
                 <w:sz w:val="30"/>
               </w:rPr>
-              <w:t>89</w:t>
+              <w:t>15</w:t>
             </w:r>
           </w:p>
         </w:tc>
@@ -405,7 +927,355 @@
                 <w:rFonts w:ascii="TimeNewRoman" w:hAnsi="TimeNewRoman"/>
                 <w:sz w:val="30"/>
               </w:rPr>
-              <w:t>4</w:t>
+              <w:t>120</w:t>
+            </w:r>
+          </w:p>
+        </w:tc>
+        <w:tc>
+          <w:tcPr>
+            <w:tcW w:type="dxa" w:w="1987"/>
+          </w:tcPr>
+          <w:p>
+            <w:pPr>
+              <w:jc w:val="left"/>
+            </w:pPr>
+            <w:r>
+              <w:rPr>
+                <w:rFonts w:ascii="TimeNewRoman" w:hAnsi="TimeNewRoman"/>
+                <w:sz w:val="30"/>
+              </w:rPr>
+              <w:t>92</w:t>
+            </w:r>
+          </w:p>
+        </w:tc>
+        <w:tc>
+          <w:tcPr>
+            <w:tcW w:type="dxa" w:w="1987"/>
+          </w:tcPr>
+          <w:p>
+            <w:pPr>
+              <w:jc w:val="left"/>
+            </w:pPr>
+            <w:r>
+              <w:rPr>
+                <w:rFonts w:ascii="TimeNewRoman" w:hAnsi="TimeNewRoman"/>
+                <w:sz w:val="30"/>
+              </w:rPr>
+              <w:t>83</w:t>
+            </w:r>
+          </w:p>
+        </w:tc>
+        <w:tc>
+          <w:tcPr>
+            <w:tcW w:type="dxa" w:w="1987"/>
+          </w:tcPr>
+          <w:p>
+            <w:pPr>
+              <w:jc w:val="left"/>
+            </w:pPr>
+            <w:r>
+              <w:rPr>
+                <w:rFonts w:ascii="TimeNewRoman" w:hAnsi="TimeNewRoman"/>
+                <w:sz w:val="30"/>
+              </w:rPr>
+              <w:t>24</w:t>
+            </w:r>
+          </w:p>
+        </w:tc>
+      </w:tr>
+      <w:tr>
+        <w:tc>
+          <w:tcPr>
+            <w:tcW w:type="dxa" w:w="1987"/>
+          </w:tcPr>
+          <w:p>
+            <w:pPr>
+              <w:jc w:val="left"/>
+            </w:pPr>
+            <w:r>
+              <w:rPr>
+                <w:rFonts w:ascii="TimeNewRoman" w:hAnsi="TimeNewRoman"/>
+                <w:sz w:val="30"/>
+              </w:rPr>
+              <w:t>49</w:t>
+            </w:r>
+          </w:p>
+        </w:tc>
+        <w:tc>
+          <w:tcPr>
+            <w:tcW w:type="dxa" w:w="1987"/>
+          </w:tcPr>
+          <w:p>
+            <w:pPr>
+              <w:jc w:val="left"/>
+            </w:pPr>
+            <w:r>
+              <w:rPr>
+                <w:rFonts w:ascii="TimeNewRoman" w:hAnsi="TimeNewRoman"/>
+                <w:sz w:val="30"/>
+              </w:rPr>
+              <w:t>86</w:t>
+            </w:r>
+          </w:p>
+        </w:tc>
+        <w:tc>
+          <w:tcPr>
+            <w:tcW w:type="dxa" w:w="1987"/>
+          </w:tcPr>
+          <w:p>
+            <w:pPr>
+              <w:jc w:val="left"/>
+            </w:pPr>
+            <w:r>
+              <w:rPr>
+                <w:rFonts w:ascii="TimeNewRoman" w:hAnsi="TimeNewRoman"/>
+                <w:sz w:val="30"/>
+              </w:rPr>
+              <w:t>27</w:t>
+            </w:r>
+          </w:p>
+        </w:tc>
+        <w:tc>
+          <w:tcPr>
+            <w:tcW w:type="dxa" w:w="1987"/>
+          </w:tcPr>
+          <w:p>
+            <w:pPr>
+              <w:jc w:val="left"/>
+            </w:pPr>
+            <w:r>
+              <w:rPr>
+                <w:rFonts w:ascii="TimeNewRoman" w:hAnsi="TimeNewRoman"/>
+                <w:sz w:val="30"/>
+              </w:rPr>
+              <w:t>30</w:t>
+            </w:r>
+          </w:p>
+        </w:tc>
+        <w:tc>
+          <w:tcPr>
+            <w:tcW w:type="dxa" w:w="1987"/>
+          </w:tcPr>
+          <w:p>
+            <w:pPr>
+              <w:jc w:val="left"/>
+            </w:pPr>
+            <w:r>
+              <w:rPr>
+                <w:rFonts w:ascii="TimeNewRoman" w:hAnsi="TimeNewRoman"/>
+                <w:sz w:val="30"/>
+              </w:rPr>
+              <w:t>29</w:t>
+            </w:r>
+          </w:p>
+        </w:tc>
+      </w:tr>
+      <w:tr>
+        <w:tc>
+          <w:tcPr>
+            <w:tcW w:type="dxa" w:w="1987"/>
+          </w:tcPr>
+          <w:p>
+            <w:pPr>
+              <w:jc w:val="left"/>
+            </w:pPr>
+            <w:r>
+              <w:rPr>
+                <w:rFonts w:ascii="TimeNewRoman" w:hAnsi="TimeNewRoman"/>
+                <w:sz w:val="30"/>
+              </w:rPr>
+              <w:t>21</w:t>
+            </w:r>
+          </w:p>
+        </w:tc>
+        <w:tc>
+          <w:tcPr>
+            <w:tcW w:type="dxa" w:w="1987"/>
+          </w:tcPr>
+          <w:p>
+            <w:pPr>
+              <w:jc w:val="left"/>
+            </w:pPr>
+            <w:r>
+              <w:rPr>
+                <w:rFonts w:ascii="TimeNewRoman" w:hAnsi="TimeNewRoman"/>
+                <w:sz w:val="30"/>
+              </w:rPr>
+              <w:t>65</w:t>
+            </w:r>
+          </w:p>
+        </w:tc>
+        <w:tc>
+          <w:tcPr>
+            <w:tcW w:type="dxa" w:w="1987"/>
+          </w:tcPr>
+          <w:p>
+            <w:pPr>
+              <w:jc w:val="left"/>
+            </w:pPr>
+            <w:r>
+              <w:rPr>
+                <w:rFonts w:ascii="TimeNewRoman" w:hAnsi="TimeNewRoman"/>
+                <w:sz w:val="30"/>
+              </w:rPr>
+              <w:t>23</w:t>
+            </w:r>
+          </w:p>
+        </w:tc>
+        <w:tc>
+          <w:tcPr>
+            <w:tcW w:type="dxa" w:w="1987"/>
+          </w:tcPr>
+          <w:p>
+            <w:pPr>
+              <w:jc w:val="left"/>
+            </w:pPr>
+            <w:r>
+              <w:rPr>
+                <w:rFonts w:ascii="TimeNewRoman" w:hAnsi="TimeNewRoman"/>
+                <w:sz w:val="30"/>
+              </w:rPr>
+              <w:t>63</w:t>
+            </w:r>
+          </w:p>
+        </w:tc>
+        <w:tc>
+          <w:tcPr>
+            <w:tcW w:type="dxa" w:w="1987"/>
+          </w:tcPr>
+          <w:p>
+            <w:pPr>
+              <w:jc w:val="left"/>
+            </w:pPr>
+            <w:r>
+              <w:rPr>
+                <w:rFonts w:ascii="TimeNewRoman" w:hAnsi="TimeNewRoman"/>
+                <w:sz w:val="30"/>
+              </w:rPr>
+              <w:t>80</w:t>
+            </w:r>
+          </w:p>
+        </w:tc>
+      </w:tr>
+      <w:tr>
+        <w:tc>
+          <w:tcPr>
+            <w:tcW w:type="dxa" w:w="1987"/>
+          </w:tcPr>
+          <w:p>
+            <w:pPr>
+              <w:jc w:val="left"/>
+            </w:pPr>
+            <w:r>
+              <w:rPr>
+                <w:rFonts w:ascii="TimeNewRoman" w:hAnsi="TimeNewRoman"/>
+                <w:sz w:val="30"/>
+              </w:rPr>
+              <w:t>30</w:t>
+            </w:r>
+          </w:p>
+        </w:tc>
+        <w:tc>
+          <w:tcPr>
+            <w:tcW w:type="dxa" w:w="1987"/>
+          </w:tcPr>
+          <w:p>
+            <w:pPr>
+              <w:jc w:val="left"/>
+            </w:pPr>
+            <w:r>
+              <w:rPr>
+                <w:rFonts w:ascii="TimeNewRoman" w:hAnsi="TimeNewRoman"/>
+                <w:sz w:val="30"/>
+              </w:rPr>
+              <w:t>16</w:t>
+            </w:r>
+          </w:p>
+        </w:tc>
+        <w:tc>
+          <w:tcPr>
+            <w:tcW w:type="dxa" w:w="1987"/>
+          </w:tcPr>
+          <w:p>
+            <w:pPr>
+              <w:jc w:val="left"/>
+            </w:pPr>
+            <w:r>
+              <w:rPr>
+                <w:rFonts w:ascii="TimeNewRoman" w:hAnsi="TimeNewRoman"/>
+                <w:sz w:val="30"/>
+              </w:rPr>
+              <w:t>16</w:t>
+            </w:r>
+          </w:p>
+        </w:tc>
+        <w:tc>
+          <w:tcPr>
+            <w:tcW w:type="dxa" w:w="1987"/>
+          </w:tcPr>
+          <w:p>
+            <w:pPr>
+              <w:jc w:val="left"/>
+            </w:pPr>
+            <w:r>
+              <w:rPr>
+                <w:rFonts w:ascii="TimeNewRoman" w:hAnsi="TimeNewRoman"/>
+                <w:sz w:val="30"/>
+              </w:rPr>
+              <w:t>14</w:t>
+            </w:r>
+          </w:p>
+        </w:tc>
+        <w:tc>
+          <w:tcPr>
+            <w:tcW w:type="dxa" w:w="1987"/>
+          </w:tcPr>
+          <w:p>
+            <w:pPr>
+              <w:jc w:val="left"/>
+            </w:pPr>
+            <w:r>
+              <w:rPr>
+                <w:rFonts w:ascii="TimeNewRoman" w:hAnsi="TimeNewRoman"/>
+                <w:sz w:val="30"/>
+              </w:rPr>
+              <w:t>54</w:t>
+            </w:r>
+          </w:p>
+        </w:tc>
+      </w:tr>
+      <w:tr>
+        <w:tc>
+          <w:tcPr>
+            <w:tcW w:type="dxa" w:w="1987"/>
+          </w:tcPr>
+          <w:p>
+            <w:pPr>
+              <w:jc w:val="left"/>
+            </w:pPr>
+            <w:r>
+              <w:rPr>
+                <w:rFonts w:ascii="TimeNewRoman" w:hAnsi="TimeNewRoman"/>
+                <w:sz w:val="30"/>
+              </w:rPr>
+              <w:t>24</w:t>
+            </w:r>
+          </w:p>
+        </w:tc>
+        <w:tc>
+          <w:tcPr>
+            <w:tcW w:type="dxa" w:w="1987"/>
+          </w:tcPr>
+          <w:p>
+            <w:pPr>
+              <w:jc w:val="left"/>
+            </w:pPr>
+            <w:r>
+              <w:rPr>
+                <w:rFonts w:ascii="TimeNewRoman" w:hAnsi="TimeNewRoman"/>
+                <w:sz w:val="30"/>
+              </w:rPr>
+              <w:t>69</w:t>
             </w:r>
           </w:p>
         </w:tc>
@@ -439,790 +1309,7 @@
                 <w:rFonts w:ascii="TimeNewRoman" w:hAnsi="TimeNewRoman"/>
                 <w:sz w:val="30"/>
               </w:rPr>
-              <w:t>142</w:t>
-            </w:r>
-          </w:p>
-        </w:tc>
-        <w:tc>
-          <w:tcPr>
-            <w:tcW w:type="dxa" w:w="1987"/>
-          </w:tcPr>
-          <w:p>
-            <w:pPr>
-              <w:jc w:val="left"/>
-            </w:pPr>
-            <w:r>
-              <w:rPr>
-                <w:rFonts w:ascii="TimeNewRoman" w:hAnsi="TimeNewRoman"/>
-                <w:sz w:val="30"/>
-              </w:rPr>
-              <w:t>17</w:t>
-            </w:r>
-          </w:p>
-        </w:tc>
-      </w:tr>
-      <w:tr>
-        <w:tc>
-          <w:tcPr>
-            <w:tcW w:type="dxa" w:w="1987"/>
-          </w:tcPr>
-          <w:p>
-            <w:pPr>
-              <w:jc w:val="left"/>
-            </w:pPr>
-            <w:r>
-              <w:rPr>
-                <w:rFonts w:ascii="TimeNewRoman" w:hAnsi="TimeNewRoman"/>
-                <w:sz w:val="30"/>
-              </w:rPr>
-              <w:t>105</w:t>
-            </w:r>
-          </w:p>
-        </w:tc>
-        <w:tc>
-          <w:tcPr>
-            <w:tcW w:type="dxa" w:w="1987"/>
-          </w:tcPr>
-          <w:p>
-            <w:pPr>
-              <w:jc w:val="left"/>
-            </w:pPr>
-            <w:r>
-              <w:rPr>
-                <w:rFonts w:ascii="TimeNewRoman" w:hAnsi="TimeNewRoman"/>
-                <w:sz w:val="30"/>
-              </w:rPr>
-              <w:t>99</w:t>
-            </w:r>
-          </w:p>
-        </w:tc>
-        <w:tc>
-          <w:tcPr>
-            <w:tcW w:type="dxa" w:w="1987"/>
-          </w:tcPr>
-          <w:p>
-            <w:pPr>
-              <w:jc w:val="left"/>
-            </w:pPr>
-            <w:r>
-              <w:rPr>
-                <w:rFonts w:ascii="TimeNewRoman" w:hAnsi="TimeNewRoman"/>
-                <w:sz w:val="30"/>
-              </w:rPr>
-              <w:t>48</w:t>
-            </w:r>
-          </w:p>
-        </w:tc>
-        <w:tc>
-          <w:tcPr>
-            <w:tcW w:type="dxa" w:w="1987"/>
-          </w:tcPr>
-          <w:p>
-            <w:pPr>
-              <w:jc w:val="left"/>
-            </w:pPr>
-            <w:r>
-              <w:rPr>
-                <w:rFonts w:ascii="TimeNewRoman" w:hAnsi="TimeNewRoman"/>
-                <w:sz w:val="30"/>
-              </w:rPr>
-              <w:t>105</w:t>
-            </w:r>
-          </w:p>
-        </w:tc>
-        <w:tc>
-          <w:tcPr>
-            <w:tcW w:type="dxa" w:w="1987"/>
-          </w:tcPr>
-          <w:p>
-            <w:pPr>
-              <w:jc w:val="left"/>
-            </w:pPr>
-            <w:r>
-              <w:rPr>
-                <w:rFonts w:ascii="TimeNewRoman" w:hAnsi="TimeNewRoman"/>
-                <w:sz w:val="30"/>
-              </w:rPr>
-              <w:t>108</w:t>
-            </w:r>
-          </w:p>
-        </w:tc>
-      </w:tr>
-      <w:tr>
-        <w:tc>
-          <w:tcPr>
-            <w:tcW w:type="dxa" w:w="1987"/>
-          </w:tcPr>
-          <w:p>
-            <w:pPr>
-              <w:jc w:val="left"/>
-            </w:pPr>
-            <w:r>
-              <w:rPr>
-                <w:rFonts w:ascii="TimeNewRoman" w:hAnsi="TimeNewRoman"/>
-                <w:sz w:val="30"/>
-              </w:rPr>
-              <w:t>73</w:t>
-            </w:r>
-          </w:p>
-        </w:tc>
-        <w:tc>
-          <w:tcPr>
-            <w:tcW w:type="dxa" w:w="1987"/>
-          </w:tcPr>
-          <w:p>
-            <w:pPr>
-              <w:jc w:val="left"/>
-            </w:pPr>
-            <w:r>
-              <w:rPr>
-                <w:rFonts w:ascii="TimeNewRoman" w:hAnsi="TimeNewRoman"/>
-                <w:sz w:val="30"/>
-              </w:rPr>
-              <w:t>53</w:t>
-            </w:r>
-          </w:p>
-        </w:tc>
-        <w:tc>
-          <w:tcPr>
-            <w:tcW w:type="dxa" w:w="1987"/>
-          </w:tcPr>
-          <w:p>
-            <w:pPr>
-              <w:jc w:val="left"/>
-            </w:pPr>
-            <w:r>
-              <w:rPr>
-                <w:rFonts w:ascii="TimeNewRoman" w:hAnsi="TimeNewRoman"/>
-                <w:sz w:val="30"/>
-              </w:rPr>
-              <w:t>66</w:t>
-            </w:r>
-          </w:p>
-        </w:tc>
-        <w:tc>
-          <w:tcPr>
-            <w:tcW w:type="dxa" w:w="1987"/>
-          </w:tcPr>
-          <w:p>
-            <w:pPr>
-              <w:jc w:val="left"/>
-            </w:pPr>
-            <w:r>
-              <w:rPr>
-                <w:rFonts w:ascii="TimeNewRoman" w:hAnsi="TimeNewRoman"/>
-                <w:sz w:val="30"/>
-              </w:rPr>
-              <w:t>46</w:t>
-            </w:r>
-          </w:p>
-        </w:tc>
-        <w:tc>
-          <w:tcPr>
-            <w:tcW w:type="dxa" w:w="1987"/>
-          </w:tcPr>
-          <w:p>
-            <w:pPr>
-              <w:jc w:val="left"/>
-            </w:pPr>
-            <w:r>
-              <w:rPr>
-                <w:rFonts w:ascii="TimeNewRoman" w:hAnsi="TimeNewRoman"/>
-                <w:sz w:val="30"/>
-              </w:rPr>
-              <w:t>137</w:t>
-            </w:r>
-          </w:p>
-        </w:tc>
-      </w:tr>
-      <w:tr>
-        <w:tc>
-          <w:tcPr>
-            <w:tcW w:type="dxa" w:w="1987"/>
-          </w:tcPr>
-          <w:p>
-            <w:pPr>
-              <w:jc w:val="left"/>
-            </w:pPr>
-            <w:r>
-              <w:rPr>
-                <w:rFonts w:ascii="TimeNewRoman" w:hAnsi="TimeNewRoman"/>
-                <w:sz w:val="30"/>
-              </w:rPr>
-              <w:t>86</w:t>
-            </w:r>
-          </w:p>
-        </w:tc>
-        <w:tc>
-          <w:tcPr>
-            <w:tcW w:type="dxa" w:w="1987"/>
-          </w:tcPr>
-          <w:p>
-            <w:pPr>
-              <w:jc w:val="left"/>
-            </w:pPr>
-            <w:r>
-              <w:rPr>
-                <w:rFonts w:ascii="TimeNewRoman" w:hAnsi="TimeNewRoman"/>
-                <w:sz w:val="30"/>
-              </w:rPr>
-              <w:t>62</w:t>
-            </w:r>
-          </w:p>
-        </w:tc>
-        <w:tc>
-          <w:tcPr>
-            <w:tcW w:type="dxa" w:w="1987"/>
-          </w:tcPr>
-          <w:p>
-            <w:pPr>
-              <w:jc w:val="left"/>
-            </w:pPr>
-            <w:r>
-              <w:rPr>
-                <w:rFonts w:ascii="TimeNewRoman" w:hAnsi="TimeNewRoman"/>
-                <w:sz w:val="30"/>
-              </w:rPr>
-              <w:t>90</w:t>
-            </w:r>
-          </w:p>
-        </w:tc>
-        <w:tc>
-          <w:tcPr>
-            <w:tcW w:type="dxa" w:w="1987"/>
-          </w:tcPr>
-          <w:p>
-            <w:pPr>
-              <w:jc w:val="left"/>
-            </w:pPr>
-            <w:r>
-              <w:rPr>
-                <w:rFonts w:ascii="TimeNewRoman" w:hAnsi="TimeNewRoman"/>
-                <w:sz w:val="30"/>
-              </w:rPr>
-              <w:t>3</w:t>
-            </w:r>
-          </w:p>
-        </w:tc>
-        <w:tc>
-          <w:tcPr>
-            <w:tcW w:type="dxa" w:w="1987"/>
-          </w:tcPr>
-          <w:p>
-            <w:pPr>
-              <w:jc w:val="left"/>
-            </w:pPr>
-            <w:r>
-              <w:rPr>
-                <w:rFonts w:ascii="TimeNewRoman" w:hAnsi="TimeNewRoman"/>
-                <w:sz w:val="30"/>
-              </w:rPr>
-              <w:t>27</w:t>
-            </w:r>
-          </w:p>
-        </w:tc>
-      </w:tr>
-      <w:tr>
-        <w:tc>
-          <w:tcPr>
-            <w:tcW w:type="dxa" w:w="1987"/>
-          </w:tcPr>
-          <w:p>
-            <w:pPr>
-              <w:jc w:val="left"/>
-            </w:pPr>
-            <w:r>
-              <w:rPr>
-                <w:rFonts w:ascii="TimeNewRoman" w:hAnsi="TimeNewRoman"/>
-                <w:sz w:val="30"/>
-              </w:rPr>
-              <w:t>23</w:t>
-            </w:r>
-          </w:p>
-        </w:tc>
-        <w:tc>
-          <w:tcPr>
-            <w:tcW w:type="dxa" w:w="1987"/>
-          </w:tcPr>
-          <w:p>
-            <w:pPr>
-              <w:jc w:val="left"/>
-            </w:pPr>
-            <w:r>
-              <w:rPr>
-                <w:rFonts w:ascii="TimeNewRoman" w:hAnsi="TimeNewRoman"/>
-                <w:sz w:val="30"/>
-              </w:rPr>
-              <w:t>32</w:t>
-            </w:r>
-          </w:p>
-        </w:tc>
-        <w:tc>
-          <w:tcPr>
-            <w:tcW w:type="dxa" w:w="1987"/>
-          </w:tcPr>
-          <w:p>
-            <w:pPr>
-              <w:jc w:val="left"/>
-            </w:pPr>
-            <w:r>
-              <w:rPr>
-                <w:rFonts w:ascii="TimeNewRoman" w:hAnsi="TimeNewRoman"/>
-                <w:sz w:val="30"/>
-              </w:rPr>
-              <w:t>27</w:t>
-            </w:r>
-          </w:p>
-        </w:tc>
-        <w:tc>
-          <w:tcPr>
-            <w:tcW w:type="dxa" w:w="1987"/>
-          </w:tcPr>
-          <w:p>
-            <w:pPr>
-              <w:jc w:val="left"/>
-            </w:pPr>
-            <w:r>
-              <w:rPr>
-                <w:rFonts w:ascii="TimeNewRoman" w:hAnsi="TimeNewRoman"/>
-                <w:sz w:val="30"/>
-              </w:rPr>
-              <w:t>8</w:t>
-            </w:r>
-          </w:p>
-        </w:tc>
-        <w:tc>
-          <w:tcPr>
-            <w:tcW w:type="dxa" w:w="1987"/>
-          </w:tcPr>
-          <w:p>
-            <w:pPr>
-              <w:jc w:val="left"/>
-            </w:pPr>
-            <w:r>
-              <w:rPr>
-                <w:rFonts w:ascii="TimeNewRoman" w:hAnsi="TimeNewRoman"/>
-                <w:sz w:val="30"/>
-              </w:rPr>
-              <w:t>92</w:t>
-            </w:r>
-          </w:p>
-        </w:tc>
-      </w:tr>
-      <w:tr>
-        <w:tc>
-          <w:tcPr>
-            <w:tcW w:type="dxa" w:w="1987"/>
-          </w:tcPr>
-          <w:p>
-            <w:pPr>
-              <w:jc w:val="left"/>
-            </w:pPr>
-            <w:r>
-              <w:rPr>
-                <w:rFonts w:ascii="TimeNewRoman" w:hAnsi="TimeNewRoman"/>
-                <w:sz w:val="30"/>
-              </w:rPr>
-              <w:t>6</w:t>
-            </w:r>
-          </w:p>
-        </w:tc>
-        <w:tc>
-          <w:tcPr>
-            <w:tcW w:type="dxa" w:w="1987"/>
-          </w:tcPr>
-          <w:p>
-            <w:pPr>
-              <w:jc w:val="left"/>
-            </w:pPr>
-            <w:r>
-              <w:rPr>
-                <w:rFonts w:ascii="TimeNewRoman" w:hAnsi="TimeNewRoman"/>
-                <w:sz w:val="30"/>
-              </w:rPr>
-              <w:t>7</w:t>
-            </w:r>
-          </w:p>
-        </w:tc>
-        <w:tc>
-          <w:tcPr>
-            <w:tcW w:type="dxa" w:w="1987"/>
-          </w:tcPr>
-          <w:p>
-            <w:pPr>
-              <w:jc w:val="left"/>
-            </w:pPr>
-            <w:r>
-              <w:rPr>
-                <w:rFonts w:ascii="TimeNewRoman" w:hAnsi="TimeNewRoman"/>
-                <w:sz w:val="30"/>
-              </w:rPr>
-              <w:t>46</w:t>
-            </w:r>
-          </w:p>
-        </w:tc>
-        <w:tc>
-          <w:tcPr>
-            <w:tcW w:type="dxa" w:w="1987"/>
-          </w:tcPr>
-          <w:p>
-            <w:pPr>
-              <w:jc w:val="left"/>
-            </w:pPr>
-            <w:r>
-              <w:rPr>
-                <w:rFonts w:ascii="TimeNewRoman" w:hAnsi="TimeNewRoman"/>
-                <w:sz w:val="30"/>
-              </w:rPr>
-              <w:t>8</w:t>
-            </w:r>
-          </w:p>
-        </w:tc>
-        <w:tc>
-          <w:tcPr>
-            <w:tcW w:type="dxa" w:w="1987"/>
-          </w:tcPr>
-          <w:p>
-            <w:pPr>
-              <w:jc w:val="left"/>
-            </w:pPr>
-            <w:r>
-              <w:rPr>
-                <w:rFonts w:ascii="TimeNewRoman" w:hAnsi="TimeNewRoman"/>
-                <w:sz w:val="30"/>
-              </w:rPr>
               <w:t>9</w:t>
-            </w:r>
-          </w:p>
-        </w:tc>
-      </w:tr>
-      <w:tr>
-        <w:tc>
-          <w:tcPr>
-            <w:tcW w:type="dxa" w:w="1987"/>
-          </w:tcPr>
-          <w:p>
-            <w:pPr>
-              <w:jc w:val="left"/>
-            </w:pPr>
-            <w:r>
-              <w:rPr>
-                <w:rFonts w:ascii="TimeNewRoman" w:hAnsi="TimeNewRoman"/>
-                <w:sz w:val="30"/>
-              </w:rPr>
-              <w:t>96</w:t>
-            </w:r>
-          </w:p>
-        </w:tc>
-        <w:tc>
-          <w:tcPr>
-            <w:tcW w:type="dxa" w:w="1987"/>
-          </w:tcPr>
-          <w:p>
-            <w:pPr>
-              <w:jc w:val="left"/>
-            </w:pPr>
-            <w:r>
-              <w:rPr>
-                <w:rFonts w:ascii="TimeNewRoman" w:hAnsi="TimeNewRoman"/>
-                <w:sz w:val="30"/>
-              </w:rPr>
-              <w:t>214</w:t>
-            </w:r>
-          </w:p>
-        </w:tc>
-        <w:tc>
-          <w:tcPr>
-            <w:tcW w:type="dxa" w:w="1987"/>
-          </w:tcPr>
-          <w:p>
-            <w:pPr>
-              <w:jc w:val="left"/>
-            </w:pPr>
-            <w:r>
-              <w:rPr>
-                <w:rFonts w:ascii="TimeNewRoman" w:hAnsi="TimeNewRoman"/>
-                <w:sz w:val="30"/>
-              </w:rPr>
-              <w:t>16</w:t>
-            </w:r>
-          </w:p>
-        </w:tc>
-        <w:tc>
-          <w:tcPr>
-            <w:tcW w:type="dxa" w:w="1987"/>
-          </w:tcPr>
-          <w:p>
-            <w:pPr>
-              <w:jc w:val="left"/>
-            </w:pPr>
-            <w:r>
-              <w:rPr>
-                <w:rFonts w:ascii="TimeNewRoman" w:hAnsi="TimeNewRoman"/>
-                <w:sz w:val="30"/>
-              </w:rPr>
-              <w:t>10</w:t>
-            </w:r>
-          </w:p>
-        </w:tc>
-        <w:tc>
-          <w:tcPr>
-            <w:tcW w:type="dxa" w:w="1987"/>
-          </w:tcPr>
-          <w:p>
-            <w:pPr>
-              <w:jc w:val="left"/>
-            </w:pPr>
-            <w:r>
-              <w:rPr>
-                <w:rFonts w:ascii="TimeNewRoman" w:hAnsi="TimeNewRoman"/>
-                <w:sz w:val="30"/>
-              </w:rPr>
-              <w:t>41</w:t>
-            </w:r>
-          </w:p>
-        </w:tc>
-      </w:tr>
-      <w:tr>
-        <w:tc>
-          <w:tcPr>
-            <w:tcW w:type="dxa" w:w="1987"/>
-          </w:tcPr>
-          <w:p>
-            <w:pPr>
-              <w:jc w:val="left"/>
-            </w:pPr>
-            <w:r>
-              <w:rPr>
-                <w:rFonts w:ascii="TimeNewRoman" w:hAnsi="TimeNewRoman"/>
-                <w:sz w:val="30"/>
-              </w:rPr>
-              <w:t>63</w:t>
-            </w:r>
-          </w:p>
-        </w:tc>
-        <w:tc>
-          <w:tcPr>
-            <w:tcW w:type="dxa" w:w="1987"/>
-          </w:tcPr>
-          <w:p>
-            <w:pPr>
-              <w:jc w:val="left"/>
-            </w:pPr>
-            <w:r>
-              <w:rPr>
-                <w:rFonts w:ascii="TimeNewRoman" w:hAnsi="TimeNewRoman"/>
-                <w:sz w:val="30"/>
-              </w:rPr>
-              <w:t>27</w:t>
-            </w:r>
-          </w:p>
-        </w:tc>
-        <w:tc>
-          <w:tcPr>
-            <w:tcW w:type="dxa" w:w="1987"/>
-          </w:tcPr>
-          <w:p>
-            <w:pPr>
-              <w:jc w:val="left"/>
-            </w:pPr>
-            <w:r>
-              <w:rPr>
-                <w:rFonts w:ascii="TimeNewRoman" w:hAnsi="TimeNewRoman"/>
-                <w:sz w:val="30"/>
-              </w:rPr>
-              <w:t>4</w:t>
-            </w:r>
-          </w:p>
-        </w:tc>
-        <w:tc>
-          <w:tcPr>
-            <w:tcW w:type="dxa" w:w="1987"/>
-          </w:tcPr>
-          <w:p>
-            <w:pPr>
-              <w:jc w:val="left"/>
-            </w:pPr>
-            <w:r>
-              <w:rPr>
-                <w:rFonts w:ascii="TimeNewRoman" w:hAnsi="TimeNewRoman"/>
-                <w:sz w:val="30"/>
-              </w:rPr>
-              <w:t>0</w:t>
-            </w:r>
-          </w:p>
-        </w:tc>
-        <w:tc>
-          <w:tcPr>
-            <w:tcW w:type="dxa" w:w="1987"/>
-          </w:tcPr>
-          <w:p>
-            <w:pPr>
-              <w:jc w:val="left"/>
-            </w:pPr>
-            <w:r>
-              <w:rPr>
-                <w:rFonts w:ascii="TimeNewRoman" w:hAnsi="TimeNewRoman"/>
-                <w:sz w:val="30"/>
-              </w:rPr>
-              <w:t>199</w:t>
-            </w:r>
-          </w:p>
-        </w:tc>
-      </w:tr>
-      <w:tr>
-        <w:tc>
-          <w:tcPr>
-            <w:tcW w:type="dxa" w:w="1987"/>
-          </w:tcPr>
-          <w:p>
-            <w:pPr>
-              <w:jc w:val="left"/>
-            </w:pPr>
-            <w:r>
-              <w:rPr>
-                <w:rFonts w:ascii="TimeNewRoman" w:hAnsi="TimeNewRoman"/>
-                <w:sz w:val="30"/>
-              </w:rPr>
-              <w:t>61</w:t>
-            </w:r>
-          </w:p>
-        </w:tc>
-        <w:tc>
-          <w:tcPr>
-            <w:tcW w:type="dxa" w:w="1987"/>
-          </w:tcPr>
-          <w:p>
-            <w:pPr>
-              <w:jc w:val="left"/>
-            </w:pPr>
-            <w:r>
-              <w:rPr>
-                <w:rFonts w:ascii="TimeNewRoman" w:hAnsi="TimeNewRoman"/>
-                <w:sz w:val="30"/>
-              </w:rPr>
-              <w:t>30</w:t>
-            </w:r>
-          </w:p>
-        </w:tc>
-        <w:tc>
-          <w:tcPr>
-            <w:tcW w:type="dxa" w:w="1987"/>
-          </w:tcPr>
-          <w:p>
-            <w:pPr>
-              <w:jc w:val="left"/>
-            </w:pPr>
-            <w:r>
-              <w:rPr>
-                <w:rFonts w:ascii="TimeNewRoman" w:hAnsi="TimeNewRoman"/>
-                <w:sz w:val="30"/>
-              </w:rPr>
-              <w:t>6</w:t>
-            </w:r>
-          </w:p>
-        </w:tc>
-        <w:tc>
-          <w:tcPr>
-            <w:tcW w:type="dxa" w:w="1987"/>
-          </w:tcPr>
-          <w:p>
-            <w:pPr>
-              <w:jc w:val="left"/>
-            </w:pPr>
-            <w:r>
-              <w:rPr>
-                <w:rFonts w:ascii="TimeNewRoman" w:hAnsi="TimeNewRoman"/>
-                <w:sz w:val="30"/>
-              </w:rPr>
-              <w:t>40</w:t>
-            </w:r>
-          </w:p>
-        </w:tc>
-        <w:tc>
-          <w:tcPr>
-            <w:tcW w:type="dxa" w:w="1987"/>
-          </w:tcPr>
-          <w:p>
-            <w:pPr>
-              <w:jc w:val="left"/>
-            </w:pPr>
-            <w:r>
-              <w:rPr>
-                <w:rFonts w:ascii="TimeNewRoman" w:hAnsi="TimeNewRoman"/>
-                <w:sz w:val="30"/>
-              </w:rPr>
-              <w:t>16</w:t>
-            </w:r>
-          </w:p>
-        </w:tc>
-      </w:tr>
-      <w:tr>
-        <w:tc>
-          <w:tcPr>
-            <w:tcW w:type="dxa" w:w="1987"/>
-          </w:tcPr>
-          <w:p>
-            <w:pPr>
-              <w:jc w:val="left"/>
-            </w:pPr>
-            <w:r>
-              <w:rPr>
-                <w:rFonts w:ascii="TimeNewRoman" w:hAnsi="TimeNewRoman"/>
-                <w:sz w:val="30"/>
-              </w:rPr>
-              <w:t>7</w:t>
-            </w:r>
-          </w:p>
-        </w:tc>
-        <w:tc>
-          <w:tcPr>
-            <w:tcW w:type="dxa" w:w="1987"/>
-          </w:tcPr>
-          <w:p>
-            <w:pPr>
-              <w:jc w:val="left"/>
-            </w:pPr>
-            <w:r>
-              <w:rPr>
-                <w:rFonts w:ascii="TimeNewRoman" w:hAnsi="TimeNewRoman"/>
-                <w:sz w:val="30"/>
-              </w:rPr>
-              <w:t>6</w:t>
-            </w:r>
-          </w:p>
-        </w:tc>
-        <w:tc>
-          <w:tcPr>
-            <w:tcW w:type="dxa" w:w="1987"/>
-          </w:tcPr>
-          <w:p>
-            <w:pPr>
-              <w:jc w:val="left"/>
-            </w:pPr>
-            <w:r>
-              <w:rPr>
-                <w:rFonts w:ascii="TimeNewRoman" w:hAnsi="TimeNewRoman"/>
-                <w:sz w:val="30"/>
-              </w:rPr>
-              <w:t>2</w:t>
-            </w:r>
-          </w:p>
-        </w:tc>
-        <w:tc>
-          <w:tcPr>
-            <w:tcW w:type="dxa" w:w="1987"/>
-          </w:tcPr>
-          <w:p>
-            <w:pPr>
-              <w:jc w:val="left"/>
-            </w:pPr>
-            <w:r>
-              <w:rPr>
-                <w:rFonts w:ascii="TimeNewRoman" w:hAnsi="TimeNewRoman"/>
-                <w:sz w:val="30"/>
-              </w:rPr>
-              <w:t>127</w:t>
             </w:r>
           </w:p>
         </w:tc>
@@ -1275,7 +1362,7 @@
                 <w:rFonts w:ascii="TimeNewRoman" w:hAnsi="TimeNewRoman"/>
                 <w:sz w:val="30"/>
               </w:rPr>
-              <w:t>32</w:t>
+              <w:t>54</w:t>
             </w:r>
           </w:p>
         </w:tc>
@@ -1292,7 +1379,7 @@
                 <w:rFonts w:ascii="TimeNewRoman" w:hAnsi="TimeNewRoman"/>
                 <w:sz w:val="30"/>
               </w:rPr>
-              <w:t>12</w:t>
+              <w:t>98</w:t>
             </w:r>
           </w:p>
         </w:tc>
@@ -1309,7 +1396,7 @@
                 <w:rFonts w:ascii="TimeNewRoman" w:hAnsi="TimeNewRoman"/>
                 <w:sz w:val="30"/>
               </w:rPr>
-              <w:t>59</w:t>
+              <w:t>96</w:t>
             </w:r>
           </w:p>
         </w:tc>
@@ -1326,7 +1413,7 @@
                 <w:rFonts w:ascii="TimeNewRoman" w:hAnsi="TimeNewRoman"/>
                 <w:sz w:val="30"/>
               </w:rPr>
-              <w:t>69</w:t>
+              <w:t>15</w:t>
             </w:r>
           </w:p>
         </w:tc>
@@ -1345,7 +1432,7 @@
                 <w:rFonts w:ascii="TimeNewRoman" w:hAnsi="TimeNewRoman"/>
                 <w:sz w:val="30"/>
               </w:rPr>
-              <w:t>86</w:t>
+              <w:t>19</w:t>
             </w:r>
           </w:p>
         </w:tc>
@@ -1362,7 +1449,7 @@
                 <w:rFonts w:ascii="TimeNewRoman" w:hAnsi="TimeNewRoman"/>
                 <w:sz w:val="30"/>
               </w:rPr>
-              <w:t>1</w:t>
+              <w:t>15</w:t>
             </w:r>
           </w:p>
         </w:tc>
@@ -1379,7 +1466,7 @@
                 <w:rFonts w:ascii="TimeNewRoman" w:hAnsi="TimeNewRoman"/>
                 <w:sz w:val="30"/>
               </w:rPr>
-              <w:t>36</w:t>
+              <w:t>10</w:t>
             </w:r>
           </w:p>
         </w:tc>
@@ -1396,7 +1483,7 @@
                 <w:rFonts w:ascii="TimeNewRoman" w:hAnsi="TimeNewRoman"/>
                 <w:sz w:val="30"/>
               </w:rPr>
-              <w:t>49</w:t>
+              <w:t>5</w:t>
             </w:r>
           </w:p>
         </w:tc>
@@ -1413,7 +1500,7 @@
                 <w:rFonts w:ascii="TimeNewRoman" w:hAnsi="TimeNewRoman"/>
                 <w:sz w:val="30"/>
               </w:rPr>
-              <w:t>39</w:t>
+              <w:t>18</w:t>
             </w:r>
           </w:p>
         </w:tc>
@@ -1432,7 +1519,7 @@
                 <w:rFonts w:ascii="TimeNewRoman" w:hAnsi="TimeNewRoman"/>
                 <w:sz w:val="30"/>
               </w:rPr>
-              <w:t>28</w:t>
+              <w:t>26</w:t>
             </w:r>
           </w:p>
         </w:tc>
@@ -1449,77 +1536,7 @@
                 <w:rFonts w:ascii="TimeNewRoman" w:hAnsi="TimeNewRoman"/>
                 <w:sz w:val="30"/>
               </w:rPr>
-              <w:t>108</w:t>
-            </w:r>
-          </w:p>
-        </w:tc>
-        <w:tc>
-          <w:tcPr>
-            <w:tcW w:type="dxa" w:w="1987"/>
-          </w:tcPr>
-          <w:p>
-            <w:pPr>
-              <w:jc w:val="left"/>
-            </w:pPr>
-            <w:r>
-              <w:rPr>
-                <w:rFonts w:ascii="TimeNewRoman" w:hAnsi="TimeNewRoman"/>
-                <w:sz w:val="30"/>
-              </w:rPr>
-              <w:t>7</w:t>
-            </w:r>
-          </w:p>
-        </w:tc>
-        <w:tc>
-          <w:tcPr>
-            <w:tcW w:type="dxa" w:w="1987"/>
-          </w:tcPr>
-          <w:p>
-            <w:pPr>
-              <w:jc w:val="left"/>
-            </w:pPr>
-            <w:r>
-              <w:rPr>
-                <w:rFonts w:ascii="TimeNewRoman" w:hAnsi="TimeNewRoman"/>
-                <w:sz w:val="30"/>
-              </w:rPr>
-              <w:t>37</w:t>
-            </w:r>
-          </w:p>
-        </w:tc>
-        <w:tc>
-          <w:tcPr>
-            <w:tcW w:type="dxa" w:w="1987"/>
-          </w:tcPr>
-          <w:p>
-            <w:pPr>
-              <w:jc w:val="left"/>
-            </w:pPr>
-            <w:r>
-              <w:rPr>
-                <w:rFonts w:ascii="TimeNewRoman" w:hAnsi="TimeNewRoman"/>
-                <w:sz w:val="30"/>
-              </w:rPr>
-              <w:t>31</w:t>
-            </w:r>
-          </w:p>
-        </w:tc>
-      </w:tr>
-      <w:tr>
-        <w:tc>
-          <w:tcPr>
-            <w:tcW w:type="dxa" w:w="1987"/>
-          </w:tcPr>
-          <w:p>
-            <w:pPr>
-              <w:jc w:val="left"/>
-            </w:pPr>
-            <w:r>
-              <w:rPr>
-                <w:rFonts w:ascii="TimeNewRoman" w:hAnsi="TimeNewRoman"/>
-                <w:sz w:val="30"/>
-              </w:rPr>
-              <w:t>3</w:t>
+              <w:t>79</w:t>
             </w:r>
           </w:p>
         </w:tc>
@@ -1570,24 +1587,7 @@
                 <w:rFonts w:ascii="TimeNewRoman" w:hAnsi="TimeNewRoman"/>
                 <w:sz w:val="30"/>
               </w:rPr>
-              <w:t>21</w:t>
-            </w:r>
-          </w:p>
-        </w:tc>
-        <w:tc>
-          <w:tcPr>
-            <w:tcW w:type="dxa" w:w="1987"/>
-          </w:tcPr>
-          <w:p>
-            <w:pPr>
-              <w:jc w:val="left"/>
-            </w:pPr>
-            <w:r>
-              <w:rPr>
-                <w:rFonts w:ascii="TimeNewRoman" w:hAnsi="TimeNewRoman"/>
-                <w:sz w:val="30"/>
-              </w:rPr>
-              <w:t>170</w:t>
+              <w:t>3</w:t>
             </w:r>
           </w:p>
         </w:tc>
@@ -1606,7 +1606,7 @@
                 <w:rFonts w:ascii="TimeNewRoman" w:hAnsi="TimeNewRoman"/>
                 <w:sz w:val="30"/>
               </w:rPr>
-              <w:t>16</w:t>
+              <w:t>153</w:t>
             </w:r>
           </w:p>
         </w:tc>
@@ -1640,7 +1640,7 @@
                 <w:rFonts w:ascii="TimeNewRoman" w:hAnsi="TimeNewRoman"/>
                 <w:sz w:val="30"/>
               </w:rPr>
-              <w:t>2</w:t>
+              <w:t>155</w:t>
             </w:r>
           </w:p>
         </w:tc>
@@ -1657,60 +1657,7 @@
                 <w:rFonts w:ascii="TimeNewRoman" w:hAnsi="TimeNewRoman"/>
                 <w:sz w:val="30"/>
               </w:rPr>
-              <w:t>214</w:t>
-            </w:r>
-          </w:p>
-        </w:tc>
-        <w:tc>
-          <w:tcPr>
-            <w:tcW w:type="dxa" w:w="1987"/>
-          </w:tcPr>
-          <w:p>
-            <w:pPr>
-              <w:jc w:val="left"/>
-            </w:pPr>
-            <w:r>
-              <w:rPr>
-                <w:rFonts w:ascii="TimeNewRoman" w:hAnsi="TimeNewRoman"/>
-                <w:sz w:val="30"/>
-              </w:rPr>
-              <w:t>90</w:t>
-            </w:r>
-          </w:p>
-        </w:tc>
-      </w:tr>
-      <w:tr>
-        <w:tc>
-          <w:tcPr>
-            <w:tcW w:type="dxa" w:w="1987"/>
-          </w:tcPr>
-          <w:p>
-            <w:pPr>
-              <w:jc w:val="left"/>
-            </w:pPr>
-            <w:r>
-              <w:rPr>
-                <w:rFonts w:ascii="TimeNewRoman" w:hAnsi="TimeNewRoman"/>
-                <w:sz w:val="30"/>
-              </w:rPr>
-              <w:t>30</w:t>
-            </w:r>
-          </w:p>
-        </w:tc>
-        <w:tc>
-          <w:tcPr>
-            <w:tcW w:type="dxa" w:w="1987"/>
-          </w:tcPr>
-          <w:p>
-            <w:pPr>
-              <w:jc w:val="left"/>
-            </w:pPr>
-            <w:r>
-              <w:rPr>
-                <w:rFonts w:ascii="TimeNewRoman" w:hAnsi="TimeNewRoman"/>
-                <w:sz w:val="30"/>
-              </w:rPr>
-              <w:t>17</w:t>
+              <w:t>41</w:t>
             </w:r>
           </w:p>
         </w:tc>
@@ -1731,6 +1678,8 @@
             </w:r>
           </w:p>
         </w:tc>
+      </w:tr>
+      <w:tr>
         <w:tc>
           <w:tcPr>
             <w:tcW w:type="dxa" w:w="1987"/>
@@ -1744,7 +1693,7 @@
                 <w:rFonts w:ascii="TimeNewRoman" w:hAnsi="TimeNewRoman"/>
                 <w:sz w:val="30"/>
               </w:rPr>
-              <w:t>36</w:t>
+              <w:t>8</w:t>
             </w:r>
           </w:p>
         </w:tc>
@@ -1761,7 +1710,58 @@
                 <w:rFonts w:ascii="TimeNewRoman" w:hAnsi="TimeNewRoman"/>
                 <w:sz w:val="30"/>
               </w:rPr>
-              <w:t>30</w:t>
+              <w:t>81</w:t>
+            </w:r>
+          </w:p>
+        </w:tc>
+        <w:tc>
+          <w:tcPr>
+            <w:tcW w:type="dxa" w:w="1987"/>
+          </w:tcPr>
+          <w:p>
+            <w:pPr>
+              <w:jc w:val="left"/>
+            </w:pPr>
+            <w:r>
+              <w:rPr>
+                <w:rFonts w:ascii="TimeNewRoman" w:hAnsi="TimeNewRoman"/>
+                <w:sz w:val="30"/>
+              </w:rPr>
+              <w:t>32</w:t>
+            </w:r>
+          </w:p>
+        </w:tc>
+        <w:tc>
+          <w:tcPr>
+            <w:tcW w:type="dxa" w:w="1987"/>
+          </w:tcPr>
+          <w:p>
+            <w:pPr>
+              <w:jc w:val="left"/>
+            </w:pPr>
+            <w:r>
+              <w:rPr>
+                <w:rFonts w:ascii="TimeNewRoman" w:hAnsi="TimeNewRoman"/>
+                <w:sz w:val="30"/>
+              </w:rPr>
+              <w:t>69</w:t>
+            </w:r>
+          </w:p>
+        </w:tc>
+        <w:tc>
+          <w:tcPr>
+            <w:tcW w:type="dxa" w:w="1987"/>
+          </w:tcPr>
+          <w:p>
+            <w:pPr>
+              <w:jc w:val="left"/>
+            </w:pPr>
+            <w:r>
+              <w:rPr>
+                <w:rFonts w:ascii="TimeNewRoman" w:hAnsi="TimeNewRoman"/>
+                <w:sz w:val="30"/>
+              </w:rPr>
+              <w:t>72</w:t>
             </w:r>
           </w:p>
         </w:tc>

</xml_diff>

<commit_message>
Update master to output generated at ad4b8e7
</commit_message>
<xml_diff>
--- a/answers-of-mixed.docx
+++ b/answers-of-mixed.docx
@@ -40,7 +40,7 @@
                 <w:rFonts w:ascii="TimeNewRoman" w:hAnsi="TimeNewRoman"/>
                 <w:sz w:val="30"/>
               </w:rPr>
-              <w:t>90</w:t>
+              <w:t>89</w:t>
             </w:r>
           </w:p>
         </w:tc>
@@ -57,7 +57,7 @@
                 <w:rFonts w:ascii="TimeNewRoman" w:hAnsi="TimeNewRoman"/>
                 <w:sz w:val="30"/>
               </w:rPr>
-              <w:t>27</w:t>
+              <w:t>10</w:t>
             </w:r>
           </w:p>
         </w:tc>
@@ -74,7 +74,7 @@
                 <w:rFonts w:ascii="TimeNewRoman" w:hAnsi="TimeNewRoman"/>
                 <w:sz w:val="30"/>
               </w:rPr>
-              <w:t>72</w:t>
+              <w:t>67</w:t>
             </w:r>
           </w:p>
         </w:tc>
@@ -91,7 +91,7 @@
                 <w:rFonts w:ascii="TimeNewRoman" w:hAnsi="TimeNewRoman"/>
                 <w:sz w:val="30"/>
               </w:rPr>
-              <w:t>8</w:t>
+              <w:t>103</w:t>
             </w:r>
           </w:p>
         </w:tc>
@@ -108,7 +108,7 @@
                 <w:rFonts w:ascii="TimeNewRoman" w:hAnsi="TimeNewRoman"/>
                 <w:sz w:val="30"/>
               </w:rPr>
-              <w:t>228</w:t>
+              <w:t>10</w:t>
             </w:r>
           </w:p>
         </w:tc>
@@ -127,80 +127,10 @@
                 <w:rFonts w:ascii="TimeNewRoman" w:hAnsi="TimeNewRoman"/>
                 <w:sz w:val="30"/>
               </w:rPr>
-              <w:t>166</w:t>
+              <w:t>2</w:t>
             </w:r>
           </w:p>
         </w:tc>
-        <w:tc>
-          <w:tcPr>
-            <w:tcW w:type="dxa" w:w="1987"/>
-          </w:tcPr>
-          <w:p>
-            <w:pPr>
-              <w:jc w:val="left"/>
-            </w:pPr>
-            <w:r>
-              <w:rPr>
-                <w:rFonts w:ascii="TimeNewRoman" w:hAnsi="TimeNewRoman"/>
-                <w:sz w:val="30"/>
-              </w:rPr>
-              <w:t>11</w:t>
-            </w:r>
-          </w:p>
-        </w:tc>
-        <w:tc>
-          <w:tcPr>
-            <w:tcW w:type="dxa" w:w="1987"/>
-          </w:tcPr>
-          <w:p>
-            <w:pPr>
-              <w:jc w:val="left"/>
-            </w:pPr>
-            <w:r>
-              <w:rPr>
-                <w:rFonts w:ascii="TimeNewRoman" w:hAnsi="TimeNewRoman"/>
-                <w:sz w:val="30"/>
-              </w:rPr>
-              <w:t>59</w:t>
-            </w:r>
-          </w:p>
-        </w:tc>
-        <w:tc>
-          <w:tcPr>
-            <w:tcW w:type="dxa" w:w="1987"/>
-          </w:tcPr>
-          <w:p>
-            <w:pPr>
-              <w:jc w:val="left"/>
-            </w:pPr>
-            <w:r>
-              <w:rPr>
-                <w:rFonts w:ascii="TimeNewRoman" w:hAnsi="TimeNewRoman"/>
-                <w:sz w:val="30"/>
-              </w:rPr>
-              <w:t>68</w:t>
-            </w:r>
-          </w:p>
-        </w:tc>
-        <w:tc>
-          <w:tcPr>
-            <w:tcW w:type="dxa" w:w="1987"/>
-          </w:tcPr>
-          <w:p>
-            <w:pPr>
-              <w:jc w:val="left"/>
-            </w:pPr>
-            <w:r>
-              <w:rPr>
-                <w:rFonts w:ascii="TimeNewRoman" w:hAnsi="TimeNewRoman"/>
-                <w:sz w:val="30"/>
-              </w:rPr>
-              <w:t>5</w:t>
-            </w:r>
-          </w:p>
-        </w:tc>
-      </w:tr>
-      <w:tr>
         <w:tc>
           <w:tcPr>
             <w:tcW w:type="dxa" w:w="1987"/>
@@ -231,77 +161,7 @@
                 <w:rFonts w:ascii="TimeNewRoman" w:hAnsi="TimeNewRoman"/>
                 <w:sz w:val="30"/>
               </w:rPr>
-              <w:t>30</w:t>
-            </w:r>
-          </w:p>
-        </w:tc>
-        <w:tc>
-          <w:tcPr>
-            <w:tcW w:type="dxa" w:w="1987"/>
-          </w:tcPr>
-          <w:p>
-            <w:pPr>
-              <w:jc w:val="left"/>
-            </w:pPr>
-            <w:r>
-              <w:rPr>
-                <w:rFonts w:ascii="TimeNewRoman" w:hAnsi="TimeNewRoman"/>
-                <w:sz w:val="30"/>
-              </w:rPr>
-              <w:t>9</w:t>
-            </w:r>
-          </w:p>
-        </w:tc>
-        <w:tc>
-          <w:tcPr>
-            <w:tcW w:type="dxa" w:w="1987"/>
-          </w:tcPr>
-          <w:p>
-            <w:pPr>
-              <w:jc w:val="left"/>
-            </w:pPr>
-            <w:r>
-              <w:rPr>
-                <w:rFonts w:ascii="TimeNewRoman" w:hAnsi="TimeNewRoman"/>
-                <w:sz w:val="30"/>
-              </w:rPr>
-              <w:t>24</w:t>
-            </w:r>
-          </w:p>
-        </w:tc>
-        <w:tc>
-          <w:tcPr>
-            <w:tcW w:type="dxa" w:w="1987"/>
-          </w:tcPr>
-          <w:p>
-            <w:pPr>
-              <w:jc w:val="left"/>
-            </w:pPr>
-            <w:r>
-              <w:rPr>
-                <w:rFonts w:ascii="TimeNewRoman" w:hAnsi="TimeNewRoman"/>
-                <w:sz w:val="30"/>
-              </w:rPr>
-              <w:t>16</w:t>
-            </w:r>
-          </w:p>
-        </w:tc>
-      </w:tr>
-      <w:tr>
-        <w:tc>
-          <w:tcPr>
-            <w:tcW w:type="dxa" w:w="1987"/>
-          </w:tcPr>
-          <w:p>
-            <w:pPr>
-              <w:jc w:val="left"/>
-            </w:pPr>
-            <w:r>
-              <w:rPr>
-                <w:rFonts w:ascii="TimeNewRoman" w:hAnsi="TimeNewRoman"/>
-                <w:sz w:val="30"/>
-              </w:rPr>
-              <w:t>8</w:t>
+              <w:t>18</w:t>
             </w:r>
           </w:p>
         </w:tc>
@@ -335,215 +195,7 @@
                 <w:rFonts w:ascii="TimeNewRoman" w:hAnsi="TimeNewRoman"/>
                 <w:sz w:val="30"/>
               </w:rPr>
-              <w:t>28</w:t>
-            </w:r>
-          </w:p>
-        </w:tc>
-        <w:tc>
-          <w:tcPr>
-            <w:tcW w:type="dxa" w:w="1987"/>
-          </w:tcPr>
-          <w:p>
-            <w:pPr>
-              <w:jc w:val="left"/>
-            </w:pPr>
-            <w:r>
-              <w:rPr>
-                <w:rFonts w:ascii="TimeNewRoman" w:hAnsi="TimeNewRoman"/>
-                <w:sz w:val="30"/>
-              </w:rPr>
-              <w:t>159</w:t>
-            </w:r>
-          </w:p>
-        </w:tc>
-        <w:tc>
-          <w:tcPr>
-            <w:tcW w:type="dxa" w:w="1987"/>
-          </w:tcPr>
-          <w:p>
-            <w:pPr>
-              <w:jc w:val="left"/>
-            </w:pPr>
-            <w:r>
-              <w:rPr>
-                <w:rFonts w:ascii="TimeNewRoman" w:hAnsi="TimeNewRoman"/>
-                <w:sz w:val="30"/>
-              </w:rPr>
-              <w:t>45</w:t>
-            </w:r>
-          </w:p>
-        </w:tc>
-      </w:tr>
-      <w:tr>
-        <w:tc>
-          <w:tcPr>
-            <w:tcW w:type="dxa" w:w="1987"/>
-          </w:tcPr>
-          <w:p>
-            <w:pPr>
-              <w:jc w:val="left"/>
-            </w:pPr>
-            <w:r>
-              <w:rPr>
-                <w:rFonts w:ascii="TimeNewRoman" w:hAnsi="TimeNewRoman"/>
-                <w:sz w:val="30"/>
-              </w:rPr>
-              <w:t>66</w:t>
-            </w:r>
-          </w:p>
-        </w:tc>
-        <w:tc>
-          <w:tcPr>
-            <w:tcW w:type="dxa" w:w="1987"/>
-          </w:tcPr>
-          <w:p>
-            <w:pPr>
-              <w:jc w:val="left"/>
-            </w:pPr>
-            <w:r>
-              <w:rPr>
-                <w:rFonts w:ascii="TimeNewRoman" w:hAnsi="TimeNewRoman"/>
-                <w:sz w:val="30"/>
-              </w:rPr>
-              <w:t>12</w:t>
-            </w:r>
-          </w:p>
-        </w:tc>
-        <w:tc>
-          <w:tcPr>
-            <w:tcW w:type="dxa" w:w="1987"/>
-          </w:tcPr>
-          <w:p>
-            <w:pPr>
-              <w:jc w:val="left"/>
-            </w:pPr>
-            <w:r>
-              <w:rPr>
-                <w:rFonts w:ascii="TimeNewRoman" w:hAnsi="TimeNewRoman"/>
-                <w:sz w:val="30"/>
-              </w:rPr>
-              <w:t>10</w:t>
-            </w:r>
-          </w:p>
-        </w:tc>
-        <w:tc>
-          <w:tcPr>
-            <w:tcW w:type="dxa" w:w="1987"/>
-          </w:tcPr>
-          <w:p>
-            <w:pPr>
-              <w:jc w:val="left"/>
-            </w:pPr>
-            <w:r>
-              <w:rPr>
-                <w:rFonts w:ascii="TimeNewRoman" w:hAnsi="TimeNewRoman"/>
-                <w:sz w:val="30"/>
-              </w:rPr>
-              <w:t>17</w:t>
-            </w:r>
-          </w:p>
-        </w:tc>
-        <w:tc>
-          <w:tcPr>
-            <w:tcW w:type="dxa" w:w="1987"/>
-          </w:tcPr>
-          <w:p>
-            <w:pPr>
-              <w:jc w:val="left"/>
-            </w:pPr>
-            <w:r>
-              <w:rPr>
-                <w:rFonts w:ascii="TimeNewRoman" w:hAnsi="TimeNewRoman"/>
-                <w:sz w:val="30"/>
-              </w:rPr>
-              <w:t>206</w:t>
-            </w:r>
-          </w:p>
-        </w:tc>
-      </w:tr>
-      <w:tr>
-        <w:tc>
-          <w:tcPr>
-            <w:tcW w:type="dxa" w:w="1987"/>
-          </w:tcPr>
-          <w:p>
-            <w:pPr>
-              <w:jc w:val="left"/>
-            </w:pPr>
-            <w:r>
-              <w:rPr>
-                <w:rFonts w:ascii="TimeNewRoman" w:hAnsi="TimeNewRoman"/>
-                <w:sz w:val="30"/>
-              </w:rPr>
-              <w:t>37</w:t>
-            </w:r>
-          </w:p>
-        </w:tc>
-        <w:tc>
-          <w:tcPr>
-            <w:tcW w:type="dxa" w:w="1987"/>
-          </w:tcPr>
-          <w:p>
-            <w:pPr>
-              <w:jc w:val="left"/>
-            </w:pPr>
-            <w:r>
-              <w:rPr>
-                <w:rFonts w:ascii="TimeNewRoman" w:hAnsi="TimeNewRoman"/>
-                <w:sz w:val="30"/>
-              </w:rPr>
-              <w:t>9</w:t>
-            </w:r>
-          </w:p>
-        </w:tc>
-        <w:tc>
-          <w:tcPr>
-            <w:tcW w:type="dxa" w:w="1987"/>
-          </w:tcPr>
-          <w:p>
-            <w:pPr>
-              <w:jc w:val="left"/>
-            </w:pPr>
-            <w:r>
-              <w:rPr>
-                <w:rFonts w:ascii="TimeNewRoman" w:hAnsi="TimeNewRoman"/>
-                <w:sz w:val="30"/>
-              </w:rPr>
-              <w:t>3</w:t>
-            </w:r>
-          </w:p>
-        </w:tc>
-        <w:tc>
-          <w:tcPr>
-            <w:tcW w:type="dxa" w:w="1987"/>
-          </w:tcPr>
-          <w:p>
-            <w:pPr>
-              <w:jc w:val="left"/>
-            </w:pPr>
-            <w:r>
-              <w:rPr>
-                <w:rFonts w:ascii="TimeNewRoman" w:hAnsi="TimeNewRoman"/>
-                <w:sz w:val="30"/>
-              </w:rPr>
-              <w:t>35</w:t>
-            </w:r>
-          </w:p>
-        </w:tc>
-        <w:tc>
-          <w:tcPr>
-            <w:tcW w:type="dxa" w:w="1987"/>
-          </w:tcPr>
-          <w:p>
-            <w:pPr>
-              <w:jc w:val="left"/>
-            </w:pPr>
-            <w:r>
-              <w:rPr>
-                <w:rFonts w:ascii="TimeNewRoman" w:hAnsi="TimeNewRoman"/>
-                <w:sz w:val="30"/>
-              </w:rPr>
-              <w:t>130</w:t>
+              <w:t>8</w:t>
             </w:r>
           </w:p>
         </w:tc>
@@ -579,7 +231,7 @@
                 <w:rFonts w:ascii="TimeNewRoman" w:hAnsi="TimeNewRoman"/>
                 <w:sz w:val="30"/>
               </w:rPr>
-              <w:t>99</w:t>
+              <w:t>16</w:t>
             </w:r>
           </w:p>
         </w:tc>
@@ -596,7 +248,7 @@
                 <w:rFonts w:ascii="TimeNewRoman" w:hAnsi="TimeNewRoman"/>
                 <w:sz w:val="30"/>
               </w:rPr>
-              <w:t>5</w:t>
+              <w:t>195</w:t>
             </w:r>
           </w:p>
         </w:tc>
@@ -613,7 +265,7 @@
                 <w:rFonts w:ascii="TimeNewRoman" w:hAnsi="TimeNewRoman"/>
                 <w:sz w:val="30"/>
               </w:rPr>
-              <w:t>148</w:t>
+              <w:t>42</w:t>
             </w:r>
           </w:p>
         </w:tc>
@@ -630,7 +282,7 @@
                 <w:rFonts w:ascii="TimeNewRoman" w:hAnsi="TimeNewRoman"/>
                 <w:sz w:val="30"/>
               </w:rPr>
-              <w:t>2</w:t>
+              <w:t>6</w:t>
             </w:r>
           </w:p>
         </w:tc>
@@ -649,24 +301,7 @@
                 <w:rFonts w:ascii="TimeNewRoman" w:hAnsi="TimeNewRoman"/>
                 <w:sz w:val="30"/>
               </w:rPr>
-              <w:t>167</w:t>
-            </w:r>
-          </w:p>
-        </w:tc>
-        <w:tc>
-          <w:tcPr>
-            <w:tcW w:type="dxa" w:w="1987"/>
-          </w:tcPr>
-          <w:p>
-            <w:pPr>
-              <w:jc w:val="left"/>
-            </w:pPr>
-            <w:r>
-              <w:rPr>
-                <w:rFonts w:ascii="TimeNewRoman" w:hAnsi="TimeNewRoman"/>
-                <w:sz w:val="30"/>
-              </w:rPr>
-              <w:t>7</w:t>
+              <w:t>24</w:t>
             </w:r>
           </w:p>
         </w:tc>
@@ -700,7 +335,7 @@
                 <w:rFonts w:ascii="TimeNewRoman" w:hAnsi="TimeNewRoman"/>
                 <w:sz w:val="30"/>
               </w:rPr>
-              <w:t>6</w:t>
+              <w:t>53</w:t>
             </w:r>
           </w:p>
         </w:tc>
@@ -717,7 +352,24 @@
                 <w:rFonts w:ascii="TimeNewRoman" w:hAnsi="TimeNewRoman"/>
                 <w:sz w:val="30"/>
               </w:rPr>
-              <w:t>48</w:t>
+              <w:t>45</w:t>
+            </w:r>
+          </w:p>
+        </w:tc>
+        <w:tc>
+          <w:tcPr>
+            <w:tcW w:type="dxa" w:w="1987"/>
+          </w:tcPr>
+          <w:p>
+            <w:pPr>
+              <w:jc w:val="left"/>
+            </w:pPr>
+            <w:r>
+              <w:rPr>
+                <w:rFonts w:ascii="TimeNewRoman" w:hAnsi="TimeNewRoman"/>
+                <w:sz w:val="30"/>
+              </w:rPr>
+              <w:t>30</w:t>
             </w:r>
           </w:p>
         </w:tc>
@@ -736,7 +388,302 @@
                 <w:rFonts w:ascii="TimeNewRoman" w:hAnsi="TimeNewRoman"/>
                 <w:sz w:val="30"/>
               </w:rPr>
-              <w:t>11</w:t>
+              <w:t>42</w:t>
+            </w:r>
+          </w:p>
+        </w:tc>
+        <w:tc>
+          <w:tcPr>
+            <w:tcW w:type="dxa" w:w="1987"/>
+          </w:tcPr>
+          <w:p>
+            <w:pPr>
+              <w:jc w:val="left"/>
+            </w:pPr>
+            <w:r>
+              <w:rPr>
+                <w:rFonts w:ascii="TimeNewRoman" w:hAnsi="TimeNewRoman"/>
+                <w:sz w:val="30"/>
+              </w:rPr>
+              <w:t>32</w:t>
+            </w:r>
+          </w:p>
+        </w:tc>
+        <w:tc>
+          <w:tcPr>
+            <w:tcW w:type="dxa" w:w="1987"/>
+          </w:tcPr>
+          <w:p>
+            <w:pPr>
+              <w:jc w:val="left"/>
+            </w:pPr>
+            <w:r>
+              <w:rPr>
+                <w:rFonts w:ascii="TimeNewRoman" w:hAnsi="TimeNewRoman"/>
+                <w:sz w:val="30"/>
+              </w:rPr>
+              <w:t>14</w:t>
+            </w:r>
+          </w:p>
+        </w:tc>
+        <w:tc>
+          <w:tcPr>
+            <w:tcW w:type="dxa" w:w="1987"/>
+          </w:tcPr>
+          <w:p>
+            <w:pPr>
+              <w:jc w:val="left"/>
+            </w:pPr>
+            <w:r>
+              <w:rPr>
+                <w:rFonts w:ascii="TimeNewRoman" w:hAnsi="TimeNewRoman"/>
+                <w:sz w:val="30"/>
+              </w:rPr>
+              <w:t>72</w:t>
+            </w:r>
+          </w:p>
+        </w:tc>
+        <w:tc>
+          <w:tcPr>
+            <w:tcW w:type="dxa" w:w="1987"/>
+          </w:tcPr>
+          <w:p>
+            <w:pPr>
+              <w:jc w:val="left"/>
+            </w:pPr>
+            <w:r>
+              <w:rPr>
+                <w:rFonts w:ascii="TimeNewRoman" w:hAnsi="TimeNewRoman"/>
+                <w:sz w:val="30"/>
+              </w:rPr>
+              <w:t>108</w:t>
+            </w:r>
+          </w:p>
+        </w:tc>
+      </w:tr>
+      <w:tr>
+        <w:tc>
+          <w:tcPr>
+            <w:tcW w:type="dxa" w:w="1987"/>
+          </w:tcPr>
+          <w:p>
+            <w:pPr>
+              <w:jc w:val="left"/>
+            </w:pPr>
+            <w:r>
+              <w:rPr>
+                <w:rFonts w:ascii="TimeNewRoman" w:hAnsi="TimeNewRoman"/>
+                <w:sz w:val="30"/>
+              </w:rPr>
+              <w:t>90</w:t>
+            </w:r>
+          </w:p>
+        </w:tc>
+        <w:tc>
+          <w:tcPr>
+            <w:tcW w:type="dxa" w:w="1987"/>
+          </w:tcPr>
+          <w:p>
+            <w:pPr>
+              <w:jc w:val="left"/>
+            </w:pPr>
+            <w:r>
+              <w:rPr>
+                <w:rFonts w:ascii="TimeNewRoman" w:hAnsi="TimeNewRoman"/>
+                <w:sz w:val="30"/>
+              </w:rPr>
+              <w:t>36</w:t>
+            </w:r>
+          </w:p>
+        </w:tc>
+        <w:tc>
+          <w:tcPr>
+            <w:tcW w:type="dxa" w:w="1987"/>
+          </w:tcPr>
+          <w:p>
+            <w:pPr>
+              <w:jc w:val="left"/>
+            </w:pPr>
+            <w:r>
+              <w:rPr>
+                <w:rFonts w:ascii="TimeNewRoman" w:hAnsi="TimeNewRoman"/>
+                <w:sz w:val="30"/>
+              </w:rPr>
+              <w:t>18</w:t>
+            </w:r>
+          </w:p>
+        </w:tc>
+        <w:tc>
+          <w:tcPr>
+            <w:tcW w:type="dxa" w:w="1987"/>
+          </w:tcPr>
+          <w:p>
+            <w:pPr>
+              <w:jc w:val="left"/>
+            </w:pPr>
+            <w:r>
+              <w:rPr>
+                <w:rFonts w:ascii="TimeNewRoman" w:hAnsi="TimeNewRoman"/>
+                <w:sz w:val="30"/>
+              </w:rPr>
+              <w:t>42</w:t>
+            </w:r>
+          </w:p>
+        </w:tc>
+        <w:tc>
+          <w:tcPr>
+            <w:tcW w:type="dxa" w:w="1987"/>
+          </w:tcPr>
+          <w:p>
+            <w:pPr>
+              <w:jc w:val="left"/>
+            </w:pPr>
+            <w:r>
+              <w:rPr>
+                <w:rFonts w:ascii="TimeNewRoman" w:hAnsi="TimeNewRoman"/>
+                <w:sz w:val="30"/>
+              </w:rPr>
+              <w:t>32</w:t>
+            </w:r>
+          </w:p>
+        </w:tc>
+      </w:tr>
+      <w:tr>
+        <w:tc>
+          <w:tcPr>
+            <w:tcW w:type="dxa" w:w="1987"/>
+          </w:tcPr>
+          <w:p>
+            <w:pPr>
+              <w:jc w:val="left"/>
+            </w:pPr>
+            <w:r>
+              <w:rPr>
+                <w:rFonts w:ascii="TimeNewRoman" w:hAnsi="TimeNewRoman"/>
+                <w:sz w:val="30"/>
+              </w:rPr>
+              <w:t>39</w:t>
+            </w:r>
+          </w:p>
+        </w:tc>
+        <w:tc>
+          <w:tcPr>
+            <w:tcW w:type="dxa" w:w="1987"/>
+          </w:tcPr>
+          <w:p>
+            <w:pPr>
+              <w:jc w:val="left"/>
+            </w:pPr>
+            <w:r>
+              <w:rPr>
+                <w:rFonts w:ascii="TimeNewRoman" w:hAnsi="TimeNewRoman"/>
+                <w:sz w:val="30"/>
+              </w:rPr>
+              <w:t>73</w:t>
+            </w:r>
+          </w:p>
+        </w:tc>
+        <w:tc>
+          <w:tcPr>
+            <w:tcW w:type="dxa" w:w="1987"/>
+          </w:tcPr>
+          <w:p>
+            <w:pPr>
+              <w:jc w:val="left"/>
+            </w:pPr>
+            <w:r>
+              <w:rPr>
+                <w:rFonts w:ascii="TimeNewRoman" w:hAnsi="TimeNewRoman"/>
+                <w:sz w:val="30"/>
+              </w:rPr>
+              <w:t>35</w:t>
+            </w:r>
+          </w:p>
+        </w:tc>
+        <w:tc>
+          <w:tcPr>
+            <w:tcW w:type="dxa" w:w="1987"/>
+          </w:tcPr>
+          <w:p>
+            <w:pPr>
+              <w:jc w:val="left"/>
+            </w:pPr>
+            <w:r>
+              <w:rPr>
+                <w:rFonts w:ascii="TimeNewRoman" w:hAnsi="TimeNewRoman"/>
+                <w:sz w:val="30"/>
+              </w:rPr>
+              <w:t>119</w:t>
+            </w:r>
+          </w:p>
+        </w:tc>
+        <w:tc>
+          <w:tcPr>
+            <w:tcW w:type="dxa" w:w="1987"/>
+          </w:tcPr>
+          <w:p>
+            <w:pPr>
+              <w:jc w:val="left"/>
+            </w:pPr>
+            <w:r>
+              <w:rPr>
+                <w:rFonts w:ascii="TimeNewRoman" w:hAnsi="TimeNewRoman"/>
+                <w:sz w:val="30"/>
+              </w:rPr>
+              <w:t>93</w:t>
+            </w:r>
+          </w:p>
+        </w:tc>
+      </w:tr>
+      <w:tr>
+        <w:tc>
+          <w:tcPr>
+            <w:tcW w:type="dxa" w:w="1987"/>
+          </w:tcPr>
+          <w:p>
+            <w:pPr>
+              <w:jc w:val="left"/>
+            </w:pPr>
+            <w:r>
+              <w:rPr>
+                <w:rFonts w:ascii="TimeNewRoman" w:hAnsi="TimeNewRoman"/>
+                <w:sz w:val="30"/>
+              </w:rPr>
+              <w:t>63</w:t>
+            </w:r>
+          </w:p>
+        </w:tc>
+        <w:tc>
+          <w:tcPr>
+            <w:tcW w:type="dxa" w:w="1987"/>
+          </w:tcPr>
+          <w:p>
+            <w:pPr>
+              <w:jc w:val="left"/>
+            </w:pPr>
+            <w:r>
+              <w:rPr>
+                <w:rFonts w:ascii="TimeNewRoman" w:hAnsi="TimeNewRoman"/>
+                <w:sz w:val="30"/>
+              </w:rPr>
+              <w:t>47</w:t>
+            </w:r>
+          </w:p>
+        </w:tc>
+        <w:tc>
+          <w:tcPr>
+            <w:tcW w:type="dxa" w:w="1987"/>
+          </w:tcPr>
+          <w:p>
+            <w:pPr>
+              <w:jc w:val="left"/>
+            </w:pPr>
+            <w:r>
+              <w:rPr>
+                <w:rFonts w:ascii="TimeNewRoman" w:hAnsi="TimeNewRoman"/>
+                <w:sz w:val="30"/>
+              </w:rPr>
+              <w:t>132</w:t>
             </w:r>
           </w:p>
         </w:tc>
@@ -770,128 +717,7 @@
                 <w:rFonts w:ascii="TimeNewRoman" w:hAnsi="TimeNewRoman"/>
                 <w:sz w:val="30"/>
               </w:rPr>
-              <w:t>14</w:t>
-            </w:r>
-          </w:p>
-        </w:tc>
-        <w:tc>
-          <w:tcPr>
-            <w:tcW w:type="dxa" w:w="1987"/>
-          </w:tcPr>
-          <w:p>
-            <w:pPr>
-              <w:jc w:val="left"/>
-            </w:pPr>
-            <w:r>
-              <w:rPr>
-                <w:rFonts w:ascii="TimeNewRoman" w:hAnsi="TimeNewRoman"/>
-                <w:sz w:val="30"/>
-              </w:rPr>
-              <w:t>8</w:t>
-            </w:r>
-          </w:p>
-        </w:tc>
-        <w:tc>
-          <w:tcPr>
-            <w:tcW w:type="dxa" w:w="1987"/>
-          </w:tcPr>
-          <w:p>
-            <w:pPr>
-              <w:jc w:val="left"/>
-            </w:pPr>
-            <w:r>
-              <w:rPr>
-                <w:rFonts w:ascii="TimeNewRoman" w:hAnsi="TimeNewRoman"/>
-                <w:sz w:val="30"/>
-              </w:rPr>
-              <w:t>2</w:t>
-            </w:r>
-          </w:p>
-        </w:tc>
-      </w:tr>
-      <w:tr>
-        <w:tc>
-          <w:tcPr>
-            <w:tcW w:type="dxa" w:w="1987"/>
-          </w:tcPr>
-          <w:p>
-            <w:pPr>
-              <w:jc w:val="left"/>
-            </w:pPr>
-            <w:r>
-              <w:rPr>
-                <w:rFonts w:ascii="TimeNewRoman" w:hAnsi="TimeNewRoman"/>
-                <w:sz w:val="30"/>
-              </w:rPr>
-              <w:t>35</w:t>
-            </w:r>
-          </w:p>
-        </w:tc>
-        <w:tc>
-          <w:tcPr>
-            <w:tcW w:type="dxa" w:w="1987"/>
-          </w:tcPr>
-          <w:p>
-            <w:pPr>
-              <w:jc w:val="left"/>
-            </w:pPr>
-            <w:r>
-              <w:rPr>
-                <w:rFonts w:ascii="TimeNewRoman" w:hAnsi="TimeNewRoman"/>
-                <w:sz w:val="30"/>
-              </w:rPr>
-              <w:t>48</w:t>
-            </w:r>
-          </w:p>
-        </w:tc>
-        <w:tc>
-          <w:tcPr>
-            <w:tcW w:type="dxa" w:w="1987"/>
-          </w:tcPr>
-          <w:p>
-            <w:pPr>
-              <w:jc w:val="left"/>
-            </w:pPr>
-            <w:r>
-              <w:rPr>
-                <w:rFonts w:ascii="TimeNewRoman" w:hAnsi="TimeNewRoman"/>
-                <w:sz w:val="30"/>
-              </w:rPr>
-              <w:t>2</w:t>
-            </w:r>
-          </w:p>
-        </w:tc>
-        <w:tc>
-          <w:tcPr>
-            <w:tcW w:type="dxa" w:w="1987"/>
-          </w:tcPr>
-          <w:p>
-            <w:pPr>
-              <w:jc w:val="left"/>
-            </w:pPr>
-            <w:r>
-              <w:rPr>
-                <w:rFonts w:ascii="TimeNewRoman" w:hAnsi="TimeNewRoman"/>
-                <w:sz w:val="30"/>
-              </w:rPr>
-              <w:t>20</w:t>
-            </w:r>
-          </w:p>
-        </w:tc>
-        <w:tc>
-          <w:tcPr>
-            <w:tcW w:type="dxa" w:w="1987"/>
-          </w:tcPr>
-          <w:p>
-            <w:pPr>
-              <w:jc w:val="left"/>
-            </w:pPr>
-            <w:r>
-              <w:rPr>
-                <w:rFonts w:ascii="TimeNewRoman" w:hAnsi="TimeNewRoman"/>
-                <w:sz w:val="30"/>
-              </w:rPr>
-              <w:t>18</w:t>
+              <w:t>63</w:t>
             </w:r>
           </w:p>
         </w:tc>
@@ -927,7 +753,7 @@
                 <w:rFonts w:ascii="TimeNewRoman" w:hAnsi="TimeNewRoman"/>
                 <w:sz w:val="30"/>
               </w:rPr>
-              <w:t>120</w:t>
+              <w:t>44</w:t>
             </w:r>
           </w:p>
         </w:tc>
@@ -944,7 +770,7 @@
                 <w:rFonts w:ascii="TimeNewRoman" w:hAnsi="TimeNewRoman"/>
                 <w:sz w:val="30"/>
               </w:rPr>
-              <w:t>92</w:t>
+              <w:t>17</w:t>
             </w:r>
           </w:p>
         </w:tc>
@@ -961,7 +787,181 @@
                 <w:rFonts w:ascii="TimeNewRoman" w:hAnsi="TimeNewRoman"/>
                 <w:sz w:val="30"/>
               </w:rPr>
-              <w:t>83</w:t>
+              <w:t>29</w:t>
+            </w:r>
+          </w:p>
+        </w:tc>
+        <w:tc>
+          <w:tcPr>
+            <w:tcW w:type="dxa" w:w="1987"/>
+          </w:tcPr>
+          <w:p>
+            <w:pPr>
+              <w:jc w:val="left"/>
+            </w:pPr>
+            <w:r>
+              <w:rPr>
+                <w:rFonts w:ascii="TimeNewRoman" w:hAnsi="TimeNewRoman"/>
+                <w:sz w:val="30"/>
+              </w:rPr>
+              <w:t>4</w:t>
+            </w:r>
+          </w:p>
+        </w:tc>
+      </w:tr>
+      <w:tr>
+        <w:tc>
+          <w:tcPr>
+            <w:tcW w:type="dxa" w:w="1987"/>
+          </w:tcPr>
+          <w:p>
+            <w:pPr>
+              <w:jc w:val="left"/>
+            </w:pPr>
+            <w:r>
+              <w:rPr>
+                <w:rFonts w:ascii="TimeNewRoman" w:hAnsi="TimeNewRoman"/>
+                <w:sz w:val="30"/>
+              </w:rPr>
+              <w:t>5</w:t>
+            </w:r>
+          </w:p>
+        </w:tc>
+        <w:tc>
+          <w:tcPr>
+            <w:tcW w:type="dxa" w:w="1987"/>
+          </w:tcPr>
+          <w:p>
+            <w:pPr>
+              <w:jc w:val="left"/>
+            </w:pPr>
+            <w:r>
+              <w:rPr>
+                <w:rFonts w:ascii="TimeNewRoman" w:hAnsi="TimeNewRoman"/>
+                <w:sz w:val="30"/>
+              </w:rPr>
+              <w:t>86</w:t>
+            </w:r>
+          </w:p>
+        </w:tc>
+        <w:tc>
+          <w:tcPr>
+            <w:tcW w:type="dxa" w:w="1987"/>
+          </w:tcPr>
+          <w:p>
+            <w:pPr>
+              <w:jc w:val="left"/>
+            </w:pPr>
+            <w:r>
+              <w:rPr>
+                <w:rFonts w:ascii="TimeNewRoman" w:hAnsi="TimeNewRoman"/>
+                <w:sz w:val="30"/>
+              </w:rPr>
+              <w:t>112</w:t>
+            </w:r>
+          </w:p>
+        </w:tc>
+        <w:tc>
+          <w:tcPr>
+            <w:tcW w:type="dxa" w:w="1987"/>
+          </w:tcPr>
+          <w:p>
+            <w:pPr>
+              <w:jc w:val="left"/>
+            </w:pPr>
+            <w:r>
+              <w:rPr>
+                <w:rFonts w:ascii="TimeNewRoman" w:hAnsi="TimeNewRoman"/>
+                <w:sz w:val="30"/>
+              </w:rPr>
+              <w:t>21</w:t>
+            </w:r>
+          </w:p>
+        </w:tc>
+        <w:tc>
+          <w:tcPr>
+            <w:tcW w:type="dxa" w:w="1987"/>
+          </w:tcPr>
+          <w:p>
+            <w:pPr>
+              <w:jc w:val="left"/>
+            </w:pPr>
+            <w:r>
+              <w:rPr>
+                <w:rFonts w:ascii="TimeNewRoman" w:hAnsi="TimeNewRoman"/>
+                <w:sz w:val="30"/>
+              </w:rPr>
+              <w:t>6</w:t>
+            </w:r>
+          </w:p>
+        </w:tc>
+      </w:tr>
+      <w:tr>
+        <w:tc>
+          <w:tcPr>
+            <w:tcW w:type="dxa" w:w="1987"/>
+          </w:tcPr>
+          <w:p>
+            <w:pPr>
+              <w:jc w:val="left"/>
+            </w:pPr>
+            <w:r>
+              <w:rPr>
+                <w:rFonts w:ascii="TimeNewRoman" w:hAnsi="TimeNewRoman"/>
+                <w:sz w:val="30"/>
+              </w:rPr>
+              <w:t>101</w:t>
+            </w:r>
+          </w:p>
+        </w:tc>
+        <w:tc>
+          <w:tcPr>
+            <w:tcW w:type="dxa" w:w="1987"/>
+          </w:tcPr>
+          <w:p>
+            <w:pPr>
+              <w:jc w:val="left"/>
+            </w:pPr>
+            <w:r>
+              <w:rPr>
+                <w:rFonts w:ascii="TimeNewRoman" w:hAnsi="TimeNewRoman"/>
+                <w:sz w:val="30"/>
+              </w:rPr>
+              <w:t>24</w:t>
+            </w:r>
+          </w:p>
+        </w:tc>
+        <w:tc>
+          <w:tcPr>
+            <w:tcW w:type="dxa" w:w="1987"/>
+          </w:tcPr>
+          <w:p>
+            <w:pPr>
+              <w:jc w:val="left"/>
+            </w:pPr>
+            <w:r>
+              <w:rPr>
+                <w:rFonts w:ascii="TimeNewRoman" w:hAnsi="TimeNewRoman"/>
+                <w:sz w:val="30"/>
+              </w:rPr>
+              <w:t>88</w:t>
+            </w:r>
+          </w:p>
+        </w:tc>
+        <w:tc>
+          <w:tcPr>
+            <w:tcW w:type="dxa" w:w="1987"/>
+          </w:tcPr>
+          <w:p>
+            <w:pPr>
+              <w:jc w:val="left"/>
+            </w:pPr>
+            <w:r>
+              <w:rPr>
+                <w:rFonts w:ascii="TimeNewRoman" w:hAnsi="TimeNewRoman"/>
+                <w:sz w:val="30"/>
+              </w:rPr>
+              <w:t>99</w:t>
             </w:r>
           </w:p>
         </w:tc>
@@ -997,7 +997,198 @@
                 <w:rFonts w:ascii="TimeNewRoman" w:hAnsi="TimeNewRoman"/>
                 <w:sz w:val="30"/>
               </w:rPr>
-              <w:t>49</w:t>
+              <w:t>76</w:t>
+            </w:r>
+          </w:p>
+        </w:tc>
+        <w:tc>
+          <w:tcPr>
+            <w:tcW w:type="dxa" w:w="1987"/>
+          </w:tcPr>
+          <w:p>
+            <w:pPr>
+              <w:jc w:val="left"/>
+            </w:pPr>
+            <w:r>
+              <w:rPr>
+                <w:rFonts w:ascii="TimeNewRoman" w:hAnsi="TimeNewRoman"/>
+                <w:sz w:val="30"/>
+              </w:rPr>
+              <w:t>104</w:t>
+            </w:r>
+          </w:p>
+        </w:tc>
+        <w:tc>
+          <w:tcPr>
+            <w:tcW w:type="dxa" w:w="1987"/>
+          </w:tcPr>
+          <w:p>
+            <w:pPr>
+              <w:jc w:val="left"/>
+            </w:pPr>
+            <w:r>
+              <w:rPr>
+                <w:rFonts w:ascii="TimeNewRoman" w:hAnsi="TimeNewRoman"/>
+                <w:sz w:val="30"/>
+              </w:rPr>
+              <w:t>78</w:t>
+            </w:r>
+          </w:p>
+        </w:tc>
+        <w:tc>
+          <w:tcPr>
+            <w:tcW w:type="dxa" w:w="1987"/>
+          </w:tcPr>
+          <w:p>
+            <w:pPr>
+              <w:jc w:val="left"/>
+            </w:pPr>
+            <w:r>
+              <w:rPr>
+                <w:rFonts w:ascii="TimeNewRoman" w:hAnsi="TimeNewRoman"/>
+                <w:sz w:val="30"/>
+              </w:rPr>
+              <w:t>10</w:t>
+            </w:r>
+          </w:p>
+        </w:tc>
+        <w:tc>
+          <w:tcPr>
+            <w:tcW w:type="dxa" w:w="1987"/>
+          </w:tcPr>
+          <w:p>
+            <w:pPr>
+              <w:jc w:val="left"/>
+            </w:pPr>
+            <w:r>
+              <w:rPr>
+                <w:rFonts w:ascii="TimeNewRoman" w:hAnsi="TimeNewRoman"/>
+                <w:sz w:val="30"/>
+              </w:rPr>
+              <w:t>82</w:t>
+            </w:r>
+          </w:p>
+        </w:tc>
+      </w:tr>
+      <w:tr>
+        <w:tc>
+          <w:tcPr>
+            <w:tcW w:type="dxa" w:w="1987"/>
+          </w:tcPr>
+          <w:p>
+            <w:pPr>
+              <w:jc w:val="left"/>
+            </w:pPr>
+            <w:r>
+              <w:rPr>
+                <w:rFonts w:ascii="TimeNewRoman" w:hAnsi="TimeNewRoman"/>
+                <w:sz w:val="30"/>
+              </w:rPr>
+              <w:t>23</w:t>
+            </w:r>
+          </w:p>
+        </w:tc>
+        <w:tc>
+          <w:tcPr>
+            <w:tcW w:type="dxa" w:w="1987"/>
+          </w:tcPr>
+          <w:p>
+            <w:pPr>
+              <w:jc w:val="left"/>
+            </w:pPr>
+            <w:r>
+              <w:rPr>
+                <w:rFonts w:ascii="TimeNewRoman" w:hAnsi="TimeNewRoman"/>
+                <w:sz w:val="30"/>
+              </w:rPr>
+              <w:t>27</w:t>
+            </w:r>
+          </w:p>
+        </w:tc>
+        <w:tc>
+          <w:tcPr>
+            <w:tcW w:type="dxa" w:w="1987"/>
+          </w:tcPr>
+          <w:p>
+            <w:pPr>
+              <w:jc w:val="left"/>
+            </w:pPr>
+            <w:r>
+              <w:rPr>
+                <w:rFonts w:ascii="TimeNewRoman" w:hAnsi="TimeNewRoman"/>
+                <w:sz w:val="30"/>
+              </w:rPr>
+              <w:t>208</w:t>
+            </w:r>
+          </w:p>
+        </w:tc>
+        <w:tc>
+          <w:tcPr>
+            <w:tcW w:type="dxa" w:w="1987"/>
+          </w:tcPr>
+          <w:p>
+            <w:pPr>
+              <w:jc w:val="left"/>
+            </w:pPr>
+            <w:r>
+              <w:rPr>
+                <w:rFonts w:ascii="TimeNewRoman" w:hAnsi="TimeNewRoman"/>
+                <w:sz w:val="30"/>
+              </w:rPr>
+              <w:t>85</w:t>
+            </w:r>
+          </w:p>
+        </w:tc>
+        <w:tc>
+          <w:tcPr>
+            <w:tcW w:type="dxa" w:w="1987"/>
+          </w:tcPr>
+          <w:p>
+            <w:pPr>
+              <w:jc w:val="left"/>
+            </w:pPr>
+            <w:r>
+              <w:rPr>
+                <w:rFonts w:ascii="TimeNewRoman" w:hAnsi="TimeNewRoman"/>
+                <w:sz w:val="30"/>
+              </w:rPr>
+              <w:t>124</w:t>
+            </w:r>
+          </w:p>
+        </w:tc>
+      </w:tr>
+      <w:tr>
+        <w:tc>
+          <w:tcPr>
+            <w:tcW w:type="dxa" w:w="1987"/>
+          </w:tcPr>
+          <w:p>
+            <w:pPr>
+              <w:jc w:val="left"/>
+            </w:pPr>
+            <w:r>
+              <w:rPr>
+                <w:rFonts w:ascii="TimeNewRoman" w:hAnsi="TimeNewRoman"/>
+                <w:sz w:val="30"/>
+              </w:rPr>
+              <w:t>20</w:t>
+            </w:r>
+          </w:p>
+        </w:tc>
+        <w:tc>
+          <w:tcPr>
+            <w:tcW w:type="dxa" w:w="1987"/>
+          </w:tcPr>
+          <w:p>
+            <w:pPr>
+              <w:jc w:val="left"/>
+            </w:pPr>
+            <w:r>
+              <w:rPr>
+                <w:rFonts w:ascii="TimeNewRoman" w:hAnsi="TimeNewRoman"/>
+                <w:sz w:val="30"/>
+              </w:rPr>
+              <w:t>18</w:t>
             </w:r>
           </w:p>
         </w:tc>
@@ -1031,7 +1222,7 @@
                 <w:rFonts w:ascii="TimeNewRoman" w:hAnsi="TimeNewRoman"/>
                 <w:sz w:val="30"/>
               </w:rPr>
-              <w:t>27</w:t>
+              <w:t>7</w:t>
             </w:r>
           </w:p>
         </w:tc>
@@ -1048,10 +1239,12 @@
                 <w:rFonts w:ascii="TimeNewRoman" w:hAnsi="TimeNewRoman"/>
                 <w:sz w:val="30"/>
               </w:rPr>
-              <w:t>30</w:t>
+              <w:t>66</w:t>
             </w:r>
           </w:p>
         </w:tc>
+      </w:tr>
+      <w:tr>
         <w:tc>
           <w:tcPr>
             <w:tcW w:type="dxa" w:w="1987"/>
@@ -1065,12 +1258,10 @@
                 <w:rFonts w:ascii="TimeNewRoman" w:hAnsi="TimeNewRoman"/>
                 <w:sz w:val="30"/>
               </w:rPr>
-              <w:t>29</w:t>
+              <w:t>92</w:t>
             </w:r>
           </w:p>
         </w:tc>
-      </w:tr>
-      <w:tr>
         <w:tc>
           <w:tcPr>
             <w:tcW w:type="dxa" w:w="1987"/>
@@ -1101,6 +1292,59 @@
                 <w:rFonts w:ascii="TimeNewRoman" w:hAnsi="TimeNewRoman"/>
                 <w:sz w:val="30"/>
               </w:rPr>
+              <w:t>9</w:t>
+            </w:r>
+          </w:p>
+        </w:tc>
+        <w:tc>
+          <w:tcPr>
+            <w:tcW w:type="dxa" w:w="1987"/>
+          </w:tcPr>
+          <w:p>
+            <w:pPr>
+              <w:jc w:val="left"/>
+            </w:pPr>
+            <w:r>
+              <w:rPr>
+                <w:rFonts w:ascii="TimeNewRoman" w:hAnsi="TimeNewRoman"/>
+                <w:sz w:val="30"/>
+              </w:rPr>
+              <w:t>19</w:t>
+            </w:r>
+          </w:p>
+        </w:tc>
+        <w:tc>
+          <w:tcPr>
+            <w:tcW w:type="dxa" w:w="1987"/>
+          </w:tcPr>
+          <w:p>
+            <w:pPr>
+              <w:jc w:val="left"/>
+            </w:pPr>
+            <w:r>
+              <w:rPr>
+                <w:rFonts w:ascii="TimeNewRoman" w:hAnsi="TimeNewRoman"/>
+                <w:sz w:val="30"/>
+              </w:rPr>
+              <w:t>71</w:t>
+            </w:r>
+          </w:p>
+        </w:tc>
+      </w:tr>
+      <w:tr>
+        <w:tc>
+          <w:tcPr>
+            <w:tcW w:type="dxa" w:w="1987"/>
+          </w:tcPr>
+          <w:p>
+            <w:pPr>
+              <w:jc w:val="left"/>
+            </w:pPr>
+            <w:r>
+              <w:rPr>
+                <w:rFonts w:ascii="TimeNewRoman" w:hAnsi="TimeNewRoman"/>
+                <w:sz w:val="30"/>
+              </w:rPr>
               <w:t>65</w:t>
             </w:r>
           </w:p>
@@ -1118,7 +1362,24 @@
                 <w:rFonts w:ascii="TimeNewRoman" w:hAnsi="TimeNewRoman"/>
                 <w:sz w:val="30"/>
               </w:rPr>
-              <w:t>23</w:t>
+              <w:t>24</w:t>
+            </w:r>
+          </w:p>
+        </w:tc>
+        <w:tc>
+          <w:tcPr>
+            <w:tcW w:type="dxa" w:w="1987"/>
+          </w:tcPr>
+          <w:p>
+            <w:pPr>
+              <w:jc w:val="left"/>
+            </w:pPr>
+            <w:r>
+              <w:rPr>
+                <w:rFonts w:ascii="TimeNewRoman" w:hAnsi="TimeNewRoman"/>
+                <w:sz w:val="30"/>
+              </w:rPr>
+              <w:t>138</w:t>
             </w:r>
           </w:p>
         </w:tc>
@@ -1152,7 +1413,7 @@
                 <w:rFonts w:ascii="TimeNewRoman" w:hAnsi="TimeNewRoman"/>
                 <w:sz w:val="30"/>
               </w:rPr>
-              <w:t>80</w:t>
+              <w:t>32</w:t>
             </w:r>
           </w:p>
         </w:tc>
@@ -1171,7 +1432,7 @@
                 <w:rFonts w:ascii="TimeNewRoman" w:hAnsi="TimeNewRoman"/>
                 <w:sz w:val="30"/>
               </w:rPr>
-              <w:t>30</w:t>
+              <w:t>7</w:t>
             </w:r>
           </w:p>
         </w:tc>
@@ -1188,164 +1449,7 @@
                 <w:rFonts w:ascii="TimeNewRoman" w:hAnsi="TimeNewRoman"/>
                 <w:sz w:val="30"/>
               </w:rPr>
-              <w:t>16</w:t>
-            </w:r>
-          </w:p>
-        </w:tc>
-        <w:tc>
-          <w:tcPr>
-            <w:tcW w:type="dxa" w:w="1987"/>
-          </w:tcPr>
-          <w:p>
-            <w:pPr>
-              <w:jc w:val="left"/>
-            </w:pPr>
-            <w:r>
-              <w:rPr>
-                <w:rFonts w:ascii="TimeNewRoman" w:hAnsi="TimeNewRoman"/>
-                <w:sz w:val="30"/>
-              </w:rPr>
-              <w:t>16</w:t>
-            </w:r>
-          </w:p>
-        </w:tc>
-        <w:tc>
-          <w:tcPr>
-            <w:tcW w:type="dxa" w:w="1987"/>
-          </w:tcPr>
-          <w:p>
-            <w:pPr>
-              <w:jc w:val="left"/>
-            </w:pPr>
-            <w:r>
-              <w:rPr>
-                <w:rFonts w:ascii="TimeNewRoman" w:hAnsi="TimeNewRoman"/>
-                <w:sz w:val="30"/>
-              </w:rPr>
-              <w:t>14</w:t>
-            </w:r>
-          </w:p>
-        </w:tc>
-        <w:tc>
-          <w:tcPr>
-            <w:tcW w:type="dxa" w:w="1987"/>
-          </w:tcPr>
-          <w:p>
-            <w:pPr>
-              <w:jc w:val="left"/>
-            </w:pPr>
-            <w:r>
-              <w:rPr>
-                <w:rFonts w:ascii="TimeNewRoman" w:hAnsi="TimeNewRoman"/>
-                <w:sz w:val="30"/>
-              </w:rPr>
-              <w:t>54</w:t>
-            </w:r>
-          </w:p>
-        </w:tc>
-      </w:tr>
-      <w:tr>
-        <w:tc>
-          <w:tcPr>
-            <w:tcW w:type="dxa" w:w="1987"/>
-          </w:tcPr>
-          <w:p>
-            <w:pPr>
-              <w:jc w:val="left"/>
-            </w:pPr>
-            <w:r>
-              <w:rPr>
-                <w:rFonts w:ascii="TimeNewRoman" w:hAnsi="TimeNewRoman"/>
-                <w:sz w:val="30"/>
-              </w:rPr>
-              <w:t>24</w:t>
-            </w:r>
-          </w:p>
-        </w:tc>
-        <w:tc>
-          <w:tcPr>
-            <w:tcW w:type="dxa" w:w="1987"/>
-          </w:tcPr>
-          <w:p>
-            <w:pPr>
-              <w:jc w:val="left"/>
-            </w:pPr>
-            <w:r>
-              <w:rPr>
-                <w:rFonts w:ascii="TimeNewRoman" w:hAnsi="TimeNewRoman"/>
-                <w:sz w:val="30"/>
-              </w:rPr>
-              <w:t>69</w:t>
-            </w:r>
-          </w:p>
-        </w:tc>
-        <w:tc>
-          <w:tcPr>
-            <w:tcW w:type="dxa" w:w="1987"/>
-          </w:tcPr>
-          <w:p>
-            <w:pPr>
-              <w:jc w:val="left"/>
-            </w:pPr>
-            <w:r>
-              <w:rPr>
-                <w:rFonts w:ascii="TimeNewRoman" w:hAnsi="TimeNewRoman"/>
-                <w:sz w:val="30"/>
-              </w:rPr>
-              <w:t>133</w:t>
-            </w:r>
-          </w:p>
-        </w:tc>
-        <w:tc>
-          <w:tcPr>
-            <w:tcW w:type="dxa" w:w="1987"/>
-          </w:tcPr>
-          <w:p>
-            <w:pPr>
-              <w:jc w:val="left"/>
-            </w:pPr>
-            <w:r>
-              <w:rPr>
-                <w:rFonts w:ascii="TimeNewRoman" w:hAnsi="TimeNewRoman"/>
-                <w:sz w:val="30"/>
-              </w:rPr>
-              <w:t>9</w:t>
-            </w:r>
-          </w:p>
-        </w:tc>
-        <w:tc>
-          <w:tcPr>
-            <w:tcW w:type="dxa" w:w="1987"/>
-          </w:tcPr>
-          <w:p>
-            <w:pPr>
-              <w:jc w:val="left"/>
-            </w:pPr>
-            <w:r>
-              <w:rPr>
-                <w:rFonts w:ascii="TimeNewRoman" w:hAnsi="TimeNewRoman"/>
-                <w:sz w:val="30"/>
-              </w:rPr>
-              <w:t>35</w:t>
-            </w:r>
-          </w:p>
-        </w:tc>
-      </w:tr>
-      <w:tr>
-        <w:tc>
-          <w:tcPr>
-            <w:tcW w:type="dxa" w:w="1987"/>
-          </w:tcPr>
-          <w:p>
-            <w:pPr>
-              <w:jc w:val="left"/>
-            </w:pPr>
-            <w:r>
-              <w:rPr>
-                <w:rFonts w:ascii="TimeNewRoman" w:hAnsi="TimeNewRoman"/>
-                <w:sz w:val="30"/>
-              </w:rPr>
-              <w:t>4</w:t>
+              <w:t>25</w:t>
             </w:r>
           </w:p>
         </w:tc>
@@ -1379,7 +1483,7 @@
                 <w:rFonts w:ascii="TimeNewRoman" w:hAnsi="TimeNewRoman"/>
                 <w:sz w:val="30"/>
               </w:rPr>
-              <w:t>98</w:t>
+              <w:t>71</w:t>
             </w:r>
           </w:p>
         </w:tc>
@@ -1396,24 +1500,7 @@
                 <w:rFonts w:ascii="TimeNewRoman" w:hAnsi="TimeNewRoman"/>
                 <w:sz w:val="30"/>
               </w:rPr>
-              <w:t>96</w:t>
-            </w:r>
-          </w:p>
-        </w:tc>
-        <w:tc>
-          <w:tcPr>
-            <w:tcW w:type="dxa" w:w="1987"/>
-          </w:tcPr>
-          <w:p>
-            <w:pPr>
-              <w:jc w:val="left"/>
-            </w:pPr>
-            <w:r>
-              <w:rPr>
-                <w:rFonts w:ascii="TimeNewRoman" w:hAnsi="TimeNewRoman"/>
-                <w:sz w:val="30"/>
-              </w:rPr>
-              <w:t>15</w:t>
+              <w:t>46</w:t>
             </w:r>
           </w:p>
         </w:tc>
@@ -1432,7 +1519,7 @@
                 <w:rFonts w:ascii="TimeNewRoman" w:hAnsi="TimeNewRoman"/>
                 <w:sz w:val="30"/>
               </w:rPr>
-              <w:t>19</w:t>
+              <w:t>64</w:t>
             </w:r>
           </w:p>
         </w:tc>
@@ -1449,7 +1536,7 @@
                 <w:rFonts w:ascii="TimeNewRoman" w:hAnsi="TimeNewRoman"/>
                 <w:sz w:val="30"/>
               </w:rPr>
-              <w:t>15</w:t>
+              <w:t>38</w:t>
             </w:r>
           </w:p>
         </w:tc>
@@ -1466,7 +1553,7 @@
                 <w:rFonts w:ascii="TimeNewRoman" w:hAnsi="TimeNewRoman"/>
                 <w:sz w:val="30"/>
               </w:rPr>
-              <w:t>10</w:t>
+              <w:t>67</w:t>
             </w:r>
           </w:p>
         </w:tc>
@@ -1483,7 +1570,7 @@
                 <w:rFonts w:ascii="TimeNewRoman" w:hAnsi="TimeNewRoman"/>
                 <w:sz w:val="30"/>
               </w:rPr>
-              <w:t>5</w:t>
+              <w:t>11</w:t>
             </w:r>
           </w:p>
         </w:tc>
@@ -1500,7 +1587,7 @@
                 <w:rFonts w:ascii="TimeNewRoman" w:hAnsi="TimeNewRoman"/>
                 <w:sz w:val="30"/>
               </w:rPr>
-              <w:t>18</w:t>
+              <w:t>55</w:t>
             </w:r>
           </w:p>
         </w:tc>
@@ -1519,7 +1606,7 @@
                 <w:rFonts w:ascii="TimeNewRoman" w:hAnsi="TimeNewRoman"/>
                 <w:sz w:val="30"/>
               </w:rPr>
-              <w:t>26</w:t>
+              <w:t>207</w:t>
             </w:r>
           </w:p>
         </w:tc>
@@ -1536,7 +1623,7 @@
                 <w:rFonts w:ascii="TimeNewRoman" w:hAnsi="TimeNewRoman"/>
                 <w:sz w:val="30"/>
               </w:rPr>
-              <w:t>79</w:t>
+              <w:t>27</w:t>
             </w:r>
           </w:p>
         </w:tc>
@@ -1553,7 +1640,7 @@
                 <w:rFonts w:ascii="TimeNewRoman" w:hAnsi="TimeNewRoman"/>
                 <w:sz w:val="30"/>
               </w:rPr>
-              <w:t>25</w:t>
+              <w:t>40</w:t>
             </w:r>
           </w:p>
         </w:tc>
@@ -1570,7 +1657,7 @@
                 <w:rFonts w:ascii="TimeNewRoman" w:hAnsi="TimeNewRoman"/>
                 <w:sz w:val="30"/>
               </w:rPr>
-              <w:t>24</w:t>
+              <w:t>48</w:t>
             </w:r>
           </w:p>
         </w:tc>
@@ -1587,7 +1674,7 @@
                 <w:rFonts w:ascii="TimeNewRoman" w:hAnsi="TimeNewRoman"/>
                 <w:sz w:val="30"/>
               </w:rPr>
-              <w:t>3</w:t>
+              <w:t>63</w:t>
             </w:r>
           </w:p>
         </w:tc>
@@ -1606,7 +1693,7 @@
                 <w:rFonts w:ascii="TimeNewRoman" w:hAnsi="TimeNewRoman"/>
                 <w:sz w:val="30"/>
               </w:rPr>
-              <w:t>153</w:t>
+              <w:t>20</w:t>
             </w:r>
           </w:p>
         </w:tc>
@@ -1623,7 +1710,7 @@
                 <w:rFonts w:ascii="TimeNewRoman" w:hAnsi="TimeNewRoman"/>
                 <w:sz w:val="30"/>
               </w:rPr>
-              <w:t>9</w:t>
+              <w:t>7</w:t>
             </w:r>
           </w:p>
         </w:tc>
@@ -1640,7 +1727,7 @@
                 <w:rFonts w:ascii="TimeNewRoman" w:hAnsi="TimeNewRoman"/>
                 <w:sz w:val="30"/>
               </w:rPr>
-              <w:t>155</w:t>
+              <w:t>6</w:t>
             </w:r>
           </w:p>
         </w:tc>
@@ -1657,7 +1744,7 @@
                 <w:rFonts w:ascii="TimeNewRoman" w:hAnsi="TimeNewRoman"/>
                 <w:sz w:val="30"/>
               </w:rPr>
-              <w:t>41</w:t>
+              <w:t>50</w:t>
             </w:r>
           </w:p>
         </w:tc>
@@ -1674,94 +1761,7 @@
                 <w:rFonts w:ascii="TimeNewRoman" w:hAnsi="TimeNewRoman"/>
                 <w:sz w:val="30"/>
               </w:rPr>
-              <w:t>5</w:t>
-            </w:r>
-          </w:p>
-        </w:tc>
-      </w:tr>
-      <w:tr>
-        <w:tc>
-          <w:tcPr>
-            <w:tcW w:type="dxa" w:w="1987"/>
-          </w:tcPr>
-          <w:p>
-            <w:pPr>
-              <w:jc w:val="left"/>
-            </w:pPr>
-            <w:r>
-              <w:rPr>
-                <w:rFonts w:ascii="TimeNewRoman" w:hAnsi="TimeNewRoman"/>
-                <w:sz w:val="30"/>
-              </w:rPr>
-              <w:t>8</w:t>
-            </w:r>
-          </w:p>
-        </w:tc>
-        <w:tc>
-          <w:tcPr>
-            <w:tcW w:type="dxa" w:w="1987"/>
-          </w:tcPr>
-          <w:p>
-            <w:pPr>
-              <w:jc w:val="left"/>
-            </w:pPr>
-            <w:r>
-              <w:rPr>
-                <w:rFonts w:ascii="TimeNewRoman" w:hAnsi="TimeNewRoman"/>
-                <w:sz w:val="30"/>
-              </w:rPr>
-              <w:t>81</w:t>
-            </w:r>
-          </w:p>
-        </w:tc>
-        <w:tc>
-          <w:tcPr>
-            <w:tcW w:type="dxa" w:w="1987"/>
-          </w:tcPr>
-          <w:p>
-            <w:pPr>
-              <w:jc w:val="left"/>
-            </w:pPr>
-            <w:r>
-              <w:rPr>
-                <w:rFonts w:ascii="TimeNewRoman" w:hAnsi="TimeNewRoman"/>
-                <w:sz w:val="30"/>
-              </w:rPr>
-              <w:t>32</w:t>
-            </w:r>
-          </w:p>
-        </w:tc>
-        <w:tc>
-          <w:tcPr>
-            <w:tcW w:type="dxa" w:w="1987"/>
-          </w:tcPr>
-          <w:p>
-            <w:pPr>
-              <w:jc w:val="left"/>
-            </w:pPr>
-            <w:r>
-              <w:rPr>
-                <w:rFonts w:ascii="TimeNewRoman" w:hAnsi="TimeNewRoman"/>
-                <w:sz w:val="30"/>
-              </w:rPr>
-              <w:t>69</w:t>
-            </w:r>
-          </w:p>
-        </w:tc>
-        <w:tc>
-          <w:tcPr>
-            <w:tcW w:type="dxa" w:w="1987"/>
-          </w:tcPr>
-          <w:p>
-            <w:pPr>
-              <w:jc w:val="left"/>
-            </w:pPr>
-            <w:r>
-              <w:rPr>
-                <w:rFonts w:ascii="TimeNewRoman" w:hAnsi="TimeNewRoman"/>
-                <w:sz w:val="30"/>
-              </w:rPr>
-              <w:t>72</w:t>
+              <w:t>45</w:t>
             </w:r>
           </w:p>
         </w:tc>

</xml_diff>

<commit_message>
Update master to output generated at ebc9833
</commit_message>
<xml_diff>
--- a/answers-of-mixed.docx
+++ b/answers-of-mixed.docx
@@ -40,10 +40,254 @@
                 <w:rFonts w:ascii="TimeNewRoman" w:hAnsi="TimeNewRoman"/>
                 <w:sz w:val="30"/>
               </w:rPr>
-              <w:t>89</w:t>
+              <w:t>12</w:t>
             </w:r>
           </w:p>
         </w:tc>
+        <w:tc>
+          <w:tcPr>
+            <w:tcW w:type="dxa" w:w="1987"/>
+          </w:tcPr>
+          <w:p>
+            <w:pPr>
+              <w:jc w:val="left"/>
+            </w:pPr>
+            <w:r>
+              <w:rPr>
+                <w:rFonts w:ascii="TimeNewRoman" w:hAnsi="TimeNewRoman"/>
+                <w:sz w:val="30"/>
+              </w:rPr>
+              <w:t>11</w:t>
+            </w:r>
+          </w:p>
+        </w:tc>
+        <w:tc>
+          <w:tcPr>
+            <w:tcW w:type="dxa" w:w="1987"/>
+          </w:tcPr>
+          <w:p>
+            <w:pPr>
+              <w:jc w:val="left"/>
+            </w:pPr>
+            <w:r>
+              <w:rPr>
+                <w:rFonts w:ascii="TimeNewRoman" w:hAnsi="TimeNewRoman"/>
+                <w:sz w:val="30"/>
+              </w:rPr>
+              <w:t>28</w:t>
+            </w:r>
+          </w:p>
+        </w:tc>
+        <w:tc>
+          <w:tcPr>
+            <w:tcW w:type="dxa" w:w="1987"/>
+          </w:tcPr>
+          <w:p>
+            <w:pPr>
+              <w:jc w:val="left"/>
+            </w:pPr>
+            <w:r>
+              <w:rPr>
+                <w:rFonts w:ascii="TimeNewRoman" w:hAnsi="TimeNewRoman"/>
+                <w:sz w:val="30"/>
+              </w:rPr>
+              <w:t>95</w:t>
+            </w:r>
+          </w:p>
+        </w:tc>
+        <w:tc>
+          <w:tcPr>
+            <w:tcW w:type="dxa" w:w="1987"/>
+          </w:tcPr>
+          <w:p>
+            <w:pPr>
+              <w:jc w:val="left"/>
+            </w:pPr>
+            <w:r>
+              <w:rPr>
+                <w:rFonts w:ascii="TimeNewRoman" w:hAnsi="TimeNewRoman"/>
+                <w:sz w:val="30"/>
+              </w:rPr>
+              <w:t>106</w:t>
+            </w:r>
+          </w:p>
+        </w:tc>
+      </w:tr>
+      <w:tr>
+        <w:tc>
+          <w:tcPr>
+            <w:tcW w:type="dxa" w:w="1987"/>
+          </w:tcPr>
+          <w:p>
+            <w:pPr>
+              <w:jc w:val="left"/>
+            </w:pPr>
+            <w:r>
+              <w:rPr>
+                <w:rFonts w:ascii="TimeNewRoman" w:hAnsi="TimeNewRoman"/>
+                <w:sz w:val="30"/>
+              </w:rPr>
+              <w:t>36</w:t>
+            </w:r>
+          </w:p>
+        </w:tc>
+        <w:tc>
+          <w:tcPr>
+            <w:tcW w:type="dxa" w:w="1987"/>
+          </w:tcPr>
+          <w:p>
+            <w:pPr>
+              <w:jc w:val="left"/>
+            </w:pPr>
+            <w:r>
+              <w:rPr>
+                <w:rFonts w:ascii="TimeNewRoman" w:hAnsi="TimeNewRoman"/>
+                <w:sz w:val="30"/>
+              </w:rPr>
+              <w:t>27</w:t>
+            </w:r>
+          </w:p>
+        </w:tc>
+        <w:tc>
+          <w:tcPr>
+            <w:tcW w:type="dxa" w:w="1987"/>
+          </w:tcPr>
+          <w:p>
+            <w:pPr>
+              <w:jc w:val="left"/>
+            </w:pPr>
+            <w:r>
+              <w:rPr>
+                <w:rFonts w:ascii="TimeNewRoman" w:hAnsi="TimeNewRoman"/>
+                <w:sz w:val="30"/>
+              </w:rPr>
+              <w:t>51</w:t>
+            </w:r>
+          </w:p>
+        </w:tc>
+        <w:tc>
+          <w:tcPr>
+            <w:tcW w:type="dxa" w:w="1987"/>
+          </w:tcPr>
+          <w:p>
+            <w:pPr>
+              <w:jc w:val="left"/>
+            </w:pPr>
+            <w:r>
+              <w:rPr>
+                <w:rFonts w:ascii="TimeNewRoman" w:hAnsi="TimeNewRoman"/>
+                <w:sz w:val="30"/>
+              </w:rPr>
+              <w:t>65</w:t>
+            </w:r>
+          </w:p>
+        </w:tc>
+        <w:tc>
+          <w:tcPr>
+            <w:tcW w:type="dxa" w:w="1987"/>
+          </w:tcPr>
+          <w:p>
+            <w:pPr>
+              <w:jc w:val="left"/>
+            </w:pPr>
+            <w:r>
+              <w:rPr>
+                <w:rFonts w:ascii="TimeNewRoman" w:hAnsi="TimeNewRoman"/>
+                <w:sz w:val="30"/>
+              </w:rPr>
+              <w:t>81</w:t>
+            </w:r>
+          </w:p>
+        </w:tc>
+      </w:tr>
+      <w:tr>
+        <w:tc>
+          <w:tcPr>
+            <w:tcW w:type="dxa" w:w="1987"/>
+          </w:tcPr>
+          <w:p>
+            <w:pPr>
+              <w:jc w:val="left"/>
+            </w:pPr>
+            <w:r>
+              <w:rPr>
+                <w:rFonts w:ascii="TimeNewRoman" w:hAnsi="TimeNewRoman"/>
+                <w:sz w:val="30"/>
+              </w:rPr>
+              <w:t>16</w:t>
+            </w:r>
+          </w:p>
+        </w:tc>
+        <w:tc>
+          <w:tcPr>
+            <w:tcW w:type="dxa" w:w="1987"/>
+          </w:tcPr>
+          <w:p>
+            <w:pPr>
+              <w:jc w:val="left"/>
+            </w:pPr>
+            <w:r>
+              <w:rPr>
+                <w:rFonts w:ascii="TimeNewRoman" w:hAnsi="TimeNewRoman"/>
+                <w:sz w:val="30"/>
+              </w:rPr>
+              <w:t>57</w:t>
+            </w:r>
+          </w:p>
+        </w:tc>
+        <w:tc>
+          <w:tcPr>
+            <w:tcW w:type="dxa" w:w="1987"/>
+          </w:tcPr>
+          <w:p>
+            <w:pPr>
+              <w:jc w:val="left"/>
+            </w:pPr>
+            <w:r>
+              <w:rPr>
+                <w:rFonts w:ascii="TimeNewRoman" w:hAnsi="TimeNewRoman"/>
+                <w:sz w:val="30"/>
+              </w:rPr>
+              <w:t>24</w:t>
+            </w:r>
+          </w:p>
+        </w:tc>
+        <w:tc>
+          <w:tcPr>
+            <w:tcW w:type="dxa" w:w="1987"/>
+          </w:tcPr>
+          <w:p>
+            <w:pPr>
+              <w:jc w:val="left"/>
+            </w:pPr>
+            <w:r>
+              <w:rPr>
+                <w:rFonts w:ascii="TimeNewRoman" w:hAnsi="TimeNewRoman"/>
+                <w:sz w:val="30"/>
+              </w:rPr>
+              <w:t>8</w:t>
+            </w:r>
+          </w:p>
+        </w:tc>
+        <w:tc>
+          <w:tcPr>
+            <w:tcW w:type="dxa" w:w="1987"/>
+          </w:tcPr>
+          <w:p>
+            <w:pPr>
+              <w:jc w:val="left"/>
+            </w:pPr>
+            <w:r>
+              <w:rPr>
+                <w:rFonts w:ascii="TimeNewRoman" w:hAnsi="TimeNewRoman"/>
+                <w:sz w:val="30"/>
+              </w:rPr>
+              <w:t>21</w:t>
+            </w:r>
+          </w:p>
+        </w:tc>
+      </w:tr>
+      <w:tr>
         <w:tc>
           <w:tcPr>
             <w:tcW w:type="dxa" w:w="1987"/>
@@ -74,7 +318,7 @@
                 <w:rFonts w:ascii="TimeNewRoman" w:hAnsi="TimeNewRoman"/>
                 <w:sz w:val="30"/>
               </w:rPr>
-              <w:t>67</w:t>
+              <w:t>114</w:t>
             </w:r>
           </w:p>
         </w:tc>
@@ -91,7 +335,7 @@
                 <w:rFonts w:ascii="TimeNewRoman" w:hAnsi="TimeNewRoman"/>
                 <w:sz w:val="30"/>
               </w:rPr>
-              <w:t>103</w:t>
+              <w:t>30</w:t>
             </w:r>
           </w:p>
         </w:tc>
@@ -108,7 +352,459 @@
                 <w:rFonts w:ascii="TimeNewRoman" w:hAnsi="TimeNewRoman"/>
                 <w:sz w:val="30"/>
               </w:rPr>
-              <w:t>10</w:t>
+              <w:t>53</w:t>
+            </w:r>
+          </w:p>
+        </w:tc>
+        <w:tc>
+          <w:tcPr>
+            <w:tcW w:type="dxa" w:w="1987"/>
+          </w:tcPr>
+          <w:p>
+            <w:pPr>
+              <w:jc w:val="left"/>
+            </w:pPr>
+            <w:r>
+              <w:rPr>
+                <w:rFonts w:ascii="TimeNewRoman" w:hAnsi="TimeNewRoman"/>
+                <w:sz w:val="30"/>
+              </w:rPr>
+              <w:t>12</w:t>
+            </w:r>
+          </w:p>
+        </w:tc>
+      </w:tr>
+      <w:tr>
+        <w:tc>
+          <w:tcPr>
+            <w:tcW w:type="dxa" w:w="1987"/>
+          </w:tcPr>
+          <w:p>
+            <w:pPr>
+              <w:jc w:val="left"/>
+            </w:pPr>
+            <w:r>
+              <w:rPr>
+                <w:rFonts w:ascii="TimeNewRoman" w:hAnsi="TimeNewRoman"/>
+                <w:sz w:val="30"/>
+              </w:rPr>
+              <w:t>49</w:t>
+            </w:r>
+          </w:p>
+        </w:tc>
+        <w:tc>
+          <w:tcPr>
+            <w:tcW w:type="dxa" w:w="1987"/>
+          </w:tcPr>
+          <w:p>
+            <w:pPr>
+              <w:jc w:val="left"/>
+            </w:pPr>
+            <w:r>
+              <w:rPr>
+                <w:rFonts w:ascii="TimeNewRoman" w:hAnsi="TimeNewRoman"/>
+                <w:sz w:val="30"/>
+              </w:rPr>
+              <w:t>6</w:t>
+            </w:r>
+          </w:p>
+        </w:tc>
+        <w:tc>
+          <w:tcPr>
+            <w:tcW w:type="dxa" w:w="1987"/>
+          </w:tcPr>
+          <w:p>
+            <w:pPr>
+              <w:jc w:val="left"/>
+            </w:pPr>
+            <w:r>
+              <w:rPr>
+                <w:rFonts w:ascii="TimeNewRoman" w:hAnsi="TimeNewRoman"/>
+                <w:sz w:val="30"/>
+              </w:rPr>
+              <w:t>16</w:t>
+            </w:r>
+          </w:p>
+        </w:tc>
+        <w:tc>
+          <w:tcPr>
+            <w:tcW w:type="dxa" w:w="1987"/>
+          </w:tcPr>
+          <w:p>
+            <w:pPr>
+              <w:jc w:val="left"/>
+            </w:pPr>
+            <w:r>
+              <w:rPr>
+                <w:rFonts w:ascii="TimeNewRoman" w:hAnsi="TimeNewRoman"/>
+                <w:sz w:val="30"/>
+              </w:rPr>
+              <w:t>46</w:t>
+            </w:r>
+          </w:p>
+        </w:tc>
+        <w:tc>
+          <w:tcPr>
+            <w:tcW w:type="dxa" w:w="1987"/>
+          </w:tcPr>
+          <w:p>
+            <w:pPr>
+              <w:jc w:val="left"/>
+            </w:pPr>
+            <w:r>
+              <w:rPr>
+                <w:rFonts w:ascii="TimeNewRoman" w:hAnsi="TimeNewRoman"/>
+                <w:sz w:val="30"/>
+              </w:rPr>
+              <w:t>2</w:t>
+            </w:r>
+          </w:p>
+        </w:tc>
+      </w:tr>
+      <w:tr>
+        <w:tc>
+          <w:tcPr>
+            <w:tcW w:type="dxa" w:w="1987"/>
+          </w:tcPr>
+          <w:p>
+            <w:pPr>
+              <w:jc w:val="left"/>
+            </w:pPr>
+            <w:r>
+              <w:rPr>
+                <w:rFonts w:ascii="TimeNewRoman" w:hAnsi="TimeNewRoman"/>
+                <w:sz w:val="30"/>
+              </w:rPr>
+              <w:t>4</w:t>
+            </w:r>
+          </w:p>
+        </w:tc>
+        <w:tc>
+          <w:tcPr>
+            <w:tcW w:type="dxa" w:w="1987"/>
+          </w:tcPr>
+          <w:p>
+            <w:pPr>
+              <w:jc w:val="left"/>
+            </w:pPr>
+            <w:r>
+              <w:rPr>
+                <w:rFonts w:ascii="TimeNewRoman" w:hAnsi="TimeNewRoman"/>
+                <w:sz w:val="30"/>
+              </w:rPr>
+              <w:t>99</w:t>
+            </w:r>
+          </w:p>
+        </w:tc>
+        <w:tc>
+          <w:tcPr>
+            <w:tcW w:type="dxa" w:w="1987"/>
+          </w:tcPr>
+          <w:p>
+            <w:pPr>
+              <w:jc w:val="left"/>
+            </w:pPr>
+            <w:r>
+              <w:rPr>
+                <w:rFonts w:ascii="TimeNewRoman" w:hAnsi="TimeNewRoman"/>
+                <w:sz w:val="30"/>
+              </w:rPr>
+              <w:t>21</w:t>
+            </w:r>
+          </w:p>
+        </w:tc>
+        <w:tc>
+          <w:tcPr>
+            <w:tcW w:type="dxa" w:w="1987"/>
+          </w:tcPr>
+          <w:p>
+            <w:pPr>
+              <w:jc w:val="left"/>
+            </w:pPr>
+            <w:r>
+              <w:rPr>
+                <w:rFonts w:ascii="TimeNewRoman" w:hAnsi="TimeNewRoman"/>
+                <w:sz w:val="30"/>
+              </w:rPr>
+              <w:t>84</w:t>
+            </w:r>
+          </w:p>
+        </w:tc>
+        <w:tc>
+          <w:tcPr>
+            <w:tcW w:type="dxa" w:w="1987"/>
+          </w:tcPr>
+          <w:p>
+            <w:pPr>
+              <w:jc w:val="left"/>
+            </w:pPr>
+            <w:r>
+              <w:rPr>
+                <w:rFonts w:ascii="TimeNewRoman" w:hAnsi="TimeNewRoman"/>
+                <w:sz w:val="30"/>
+              </w:rPr>
+              <w:t>5</w:t>
+            </w:r>
+          </w:p>
+        </w:tc>
+      </w:tr>
+      <w:tr>
+        <w:tc>
+          <w:tcPr>
+            <w:tcW w:type="dxa" w:w="1987"/>
+          </w:tcPr>
+          <w:p>
+            <w:pPr>
+              <w:jc w:val="left"/>
+            </w:pPr>
+            <w:r>
+              <w:rPr>
+                <w:rFonts w:ascii="TimeNewRoman" w:hAnsi="TimeNewRoman"/>
+                <w:sz w:val="30"/>
+              </w:rPr>
+              <w:t>49</w:t>
+            </w:r>
+          </w:p>
+        </w:tc>
+        <w:tc>
+          <w:tcPr>
+            <w:tcW w:type="dxa" w:w="1987"/>
+          </w:tcPr>
+          <w:p>
+            <w:pPr>
+              <w:jc w:val="left"/>
+            </w:pPr>
+            <w:r>
+              <w:rPr>
+                <w:rFonts w:ascii="TimeNewRoman" w:hAnsi="TimeNewRoman"/>
+                <w:sz w:val="30"/>
+              </w:rPr>
+              <w:t>14</w:t>
+            </w:r>
+          </w:p>
+        </w:tc>
+        <w:tc>
+          <w:tcPr>
+            <w:tcW w:type="dxa" w:w="1987"/>
+          </w:tcPr>
+          <w:p>
+            <w:pPr>
+              <w:jc w:val="left"/>
+            </w:pPr>
+            <w:r>
+              <w:rPr>
+                <w:rFonts w:ascii="TimeNewRoman" w:hAnsi="TimeNewRoman"/>
+                <w:sz w:val="30"/>
+              </w:rPr>
+              <w:t>15</w:t>
+            </w:r>
+          </w:p>
+        </w:tc>
+        <w:tc>
+          <w:tcPr>
+            <w:tcW w:type="dxa" w:w="1987"/>
+          </w:tcPr>
+          <w:p>
+            <w:pPr>
+              <w:jc w:val="left"/>
+            </w:pPr>
+            <w:r>
+              <w:rPr>
+                <w:rFonts w:ascii="TimeNewRoman" w:hAnsi="TimeNewRoman"/>
+                <w:sz w:val="30"/>
+              </w:rPr>
+              <w:t>36</w:t>
+            </w:r>
+          </w:p>
+        </w:tc>
+        <w:tc>
+          <w:tcPr>
+            <w:tcW w:type="dxa" w:w="1987"/>
+          </w:tcPr>
+          <w:p>
+            <w:pPr>
+              <w:jc w:val="left"/>
+            </w:pPr>
+            <w:r>
+              <w:rPr>
+                <w:rFonts w:ascii="TimeNewRoman" w:hAnsi="TimeNewRoman"/>
+                <w:sz w:val="30"/>
+              </w:rPr>
+              <w:t>75</w:t>
+            </w:r>
+          </w:p>
+        </w:tc>
+      </w:tr>
+      <w:tr>
+        <w:tc>
+          <w:tcPr>
+            <w:tcW w:type="dxa" w:w="1987"/>
+          </w:tcPr>
+          <w:p>
+            <w:pPr>
+              <w:jc w:val="left"/>
+            </w:pPr>
+            <w:r>
+              <w:rPr>
+                <w:rFonts w:ascii="TimeNewRoman" w:hAnsi="TimeNewRoman"/>
+                <w:sz w:val="30"/>
+              </w:rPr>
+              <w:t>5</w:t>
+            </w:r>
+          </w:p>
+        </w:tc>
+        <w:tc>
+          <w:tcPr>
+            <w:tcW w:type="dxa" w:w="1987"/>
+          </w:tcPr>
+          <w:p>
+            <w:pPr>
+              <w:jc w:val="left"/>
+            </w:pPr>
+            <w:r>
+              <w:rPr>
+                <w:rFonts w:ascii="TimeNewRoman" w:hAnsi="TimeNewRoman"/>
+                <w:sz w:val="30"/>
+              </w:rPr>
+              <w:t>102</w:t>
+            </w:r>
+          </w:p>
+        </w:tc>
+        <w:tc>
+          <w:tcPr>
+            <w:tcW w:type="dxa" w:w="1987"/>
+          </w:tcPr>
+          <w:p>
+            <w:pPr>
+              <w:jc w:val="left"/>
+            </w:pPr>
+            <w:r>
+              <w:rPr>
+                <w:rFonts w:ascii="TimeNewRoman" w:hAnsi="TimeNewRoman"/>
+                <w:sz w:val="30"/>
+              </w:rPr>
+              <w:t>40</w:t>
+            </w:r>
+          </w:p>
+        </w:tc>
+        <w:tc>
+          <w:tcPr>
+            <w:tcW w:type="dxa" w:w="1987"/>
+          </w:tcPr>
+          <w:p>
+            <w:pPr>
+              <w:jc w:val="left"/>
+            </w:pPr>
+            <w:r>
+              <w:rPr>
+                <w:rFonts w:ascii="TimeNewRoman" w:hAnsi="TimeNewRoman"/>
+                <w:sz w:val="30"/>
+              </w:rPr>
+              <w:t>24</w:t>
+            </w:r>
+          </w:p>
+        </w:tc>
+        <w:tc>
+          <w:tcPr>
+            <w:tcW w:type="dxa" w:w="1987"/>
+          </w:tcPr>
+          <w:p>
+            <w:pPr>
+              <w:jc w:val="left"/>
+            </w:pPr>
+            <w:r>
+              <w:rPr>
+                <w:rFonts w:ascii="TimeNewRoman" w:hAnsi="TimeNewRoman"/>
+                <w:sz w:val="30"/>
+              </w:rPr>
+              <w:t>45</w:t>
+            </w:r>
+          </w:p>
+        </w:tc>
+      </w:tr>
+      <w:tr>
+        <w:tc>
+          <w:tcPr>
+            <w:tcW w:type="dxa" w:w="1987"/>
+          </w:tcPr>
+          <w:p>
+            <w:pPr>
+              <w:jc w:val="left"/>
+            </w:pPr>
+            <w:r>
+              <w:rPr>
+                <w:rFonts w:ascii="TimeNewRoman" w:hAnsi="TimeNewRoman"/>
+                <w:sz w:val="30"/>
+              </w:rPr>
+              <w:t>94</w:t>
+            </w:r>
+          </w:p>
+        </w:tc>
+        <w:tc>
+          <w:tcPr>
+            <w:tcW w:type="dxa" w:w="1987"/>
+          </w:tcPr>
+          <w:p>
+            <w:pPr>
+              <w:jc w:val="left"/>
+            </w:pPr>
+            <w:r>
+              <w:rPr>
+                <w:rFonts w:ascii="TimeNewRoman" w:hAnsi="TimeNewRoman"/>
+                <w:sz w:val="30"/>
+              </w:rPr>
+              <w:t>20</w:t>
+            </w:r>
+          </w:p>
+        </w:tc>
+        <w:tc>
+          <w:tcPr>
+            <w:tcW w:type="dxa" w:w="1987"/>
+          </w:tcPr>
+          <w:p>
+            <w:pPr>
+              <w:jc w:val="left"/>
+            </w:pPr>
+            <w:r>
+              <w:rPr>
+                <w:rFonts w:ascii="TimeNewRoman" w:hAnsi="TimeNewRoman"/>
+                <w:sz w:val="30"/>
+              </w:rPr>
+              <w:t>30</w:t>
+            </w:r>
+          </w:p>
+        </w:tc>
+        <w:tc>
+          <w:tcPr>
+            <w:tcW w:type="dxa" w:w="1987"/>
+          </w:tcPr>
+          <w:p>
+            <w:pPr>
+              <w:jc w:val="left"/>
+            </w:pPr>
+            <w:r>
+              <w:rPr>
+                <w:rFonts w:ascii="TimeNewRoman" w:hAnsi="TimeNewRoman"/>
+                <w:sz w:val="30"/>
+              </w:rPr>
+              <w:t>63</w:t>
+            </w:r>
+          </w:p>
+        </w:tc>
+        <w:tc>
+          <w:tcPr>
+            <w:tcW w:type="dxa" w:w="1987"/>
+          </w:tcPr>
+          <w:p>
+            <w:pPr>
+              <w:jc w:val="left"/>
+            </w:pPr>
+            <w:r>
+              <w:rPr>
+                <w:rFonts w:ascii="TimeNewRoman" w:hAnsi="TimeNewRoman"/>
+                <w:sz w:val="30"/>
+              </w:rPr>
+              <w:t>7</w:t>
             </w:r>
           </w:p>
         </w:tc>
@@ -144,7 +840,164 @@
                 <w:rFonts w:ascii="TimeNewRoman" w:hAnsi="TimeNewRoman"/>
                 <w:sz w:val="30"/>
               </w:rPr>
-              <w:t>12</w:t>
+              <w:t>13</w:t>
+            </w:r>
+          </w:p>
+        </w:tc>
+        <w:tc>
+          <w:tcPr>
+            <w:tcW w:type="dxa" w:w="1987"/>
+          </w:tcPr>
+          <w:p>
+            <w:pPr>
+              <w:jc w:val="left"/>
+            </w:pPr>
+            <w:r>
+              <w:rPr>
+                <w:rFonts w:ascii="TimeNewRoman" w:hAnsi="TimeNewRoman"/>
+                <w:sz w:val="30"/>
+              </w:rPr>
+              <w:t>130</w:t>
+            </w:r>
+          </w:p>
+        </w:tc>
+        <w:tc>
+          <w:tcPr>
+            <w:tcW w:type="dxa" w:w="1987"/>
+          </w:tcPr>
+          <w:p>
+            <w:pPr>
+              <w:jc w:val="left"/>
+            </w:pPr>
+            <w:r>
+              <w:rPr>
+                <w:rFonts w:ascii="TimeNewRoman" w:hAnsi="TimeNewRoman"/>
+                <w:sz w:val="30"/>
+              </w:rPr>
+              <w:t>27</w:t>
+            </w:r>
+          </w:p>
+        </w:tc>
+        <w:tc>
+          <w:tcPr>
+            <w:tcW w:type="dxa" w:w="1987"/>
+          </w:tcPr>
+          <w:p>
+            <w:pPr>
+              <w:jc w:val="left"/>
+            </w:pPr>
+            <w:r>
+              <w:rPr>
+                <w:rFonts w:ascii="TimeNewRoman" w:hAnsi="TimeNewRoman"/>
+                <w:sz w:val="30"/>
+              </w:rPr>
+              <w:t>9</w:t>
+            </w:r>
+          </w:p>
+        </w:tc>
+      </w:tr>
+      <w:tr>
+        <w:tc>
+          <w:tcPr>
+            <w:tcW w:type="dxa" w:w="1987"/>
+          </w:tcPr>
+          <w:p>
+            <w:pPr>
+              <w:jc w:val="left"/>
+            </w:pPr>
+            <w:r>
+              <w:rPr>
+                <w:rFonts w:ascii="TimeNewRoman" w:hAnsi="TimeNewRoman"/>
+                <w:sz w:val="30"/>
+              </w:rPr>
+              <w:t>31</w:t>
+            </w:r>
+          </w:p>
+        </w:tc>
+        <w:tc>
+          <w:tcPr>
+            <w:tcW w:type="dxa" w:w="1987"/>
+          </w:tcPr>
+          <w:p>
+            <w:pPr>
+              <w:jc w:val="left"/>
+            </w:pPr>
+            <w:r>
+              <w:rPr>
+                <w:rFonts w:ascii="TimeNewRoman" w:hAnsi="TimeNewRoman"/>
+                <w:sz w:val="30"/>
+              </w:rPr>
+              <w:t>175</w:t>
+            </w:r>
+          </w:p>
+        </w:tc>
+        <w:tc>
+          <w:tcPr>
+            <w:tcW w:type="dxa" w:w="1987"/>
+          </w:tcPr>
+          <w:p>
+            <w:pPr>
+              <w:jc w:val="left"/>
+            </w:pPr>
+            <w:r>
+              <w:rPr>
+                <w:rFonts w:ascii="TimeNewRoman" w:hAnsi="TimeNewRoman"/>
+                <w:sz w:val="30"/>
+              </w:rPr>
+              <w:t>160</w:t>
+            </w:r>
+          </w:p>
+        </w:tc>
+        <w:tc>
+          <w:tcPr>
+            <w:tcW w:type="dxa" w:w="1987"/>
+          </w:tcPr>
+          <w:p>
+            <w:pPr>
+              <w:jc w:val="left"/>
+            </w:pPr>
+            <w:r>
+              <w:rPr>
+                <w:rFonts w:ascii="TimeNewRoman" w:hAnsi="TimeNewRoman"/>
+                <w:sz w:val="30"/>
+              </w:rPr>
+              <w:t>16</w:t>
+            </w:r>
+          </w:p>
+        </w:tc>
+        <w:tc>
+          <w:tcPr>
+            <w:tcW w:type="dxa" w:w="1987"/>
+          </w:tcPr>
+          <w:p>
+            <w:pPr>
+              <w:jc w:val="left"/>
+            </w:pPr>
+            <w:r>
+              <w:rPr>
+                <w:rFonts w:ascii="TimeNewRoman" w:hAnsi="TimeNewRoman"/>
+                <w:sz w:val="30"/>
+              </w:rPr>
+              <w:t>28</w:t>
+            </w:r>
+          </w:p>
+        </w:tc>
+      </w:tr>
+      <w:tr>
+        <w:tc>
+          <w:tcPr>
+            <w:tcW w:type="dxa" w:w="1987"/>
+          </w:tcPr>
+          <w:p>
+            <w:pPr>
+              <w:jc w:val="left"/>
+            </w:pPr>
+            <w:r>
+              <w:rPr>
+                <w:rFonts w:ascii="TimeNewRoman" w:hAnsi="TimeNewRoman"/>
+                <w:sz w:val="30"/>
+              </w:rPr>
+              <w:t>0</w:t>
             </w:r>
           </w:p>
         </w:tc>
@@ -178,7 +1031,7 @@
                 <w:rFonts w:ascii="TimeNewRoman" w:hAnsi="TimeNewRoman"/>
                 <w:sz w:val="30"/>
               </w:rPr>
-              <w:t>6</w:t>
+              <w:t>28</w:t>
             </w:r>
           </w:p>
         </w:tc>
@@ -195,7 +1048,24 @@
                 <w:rFonts w:ascii="TimeNewRoman" w:hAnsi="TimeNewRoman"/>
                 <w:sz w:val="30"/>
               </w:rPr>
-              <w:t>8</w:t>
+              <w:t>56</w:t>
+            </w:r>
+          </w:p>
+        </w:tc>
+        <w:tc>
+          <w:tcPr>
+            <w:tcW w:type="dxa" w:w="1987"/>
+          </w:tcPr>
+          <w:p>
+            <w:pPr>
+              <w:jc w:val="left"/>
+            </w:pPr>
+            <w:r>
+              <w:rPr>
+                <w:rFonts w:ascii="TimeNewRoman" w:hAnsi="TimeNewRoman"/>
+                <w:sz w:val="30"/>
+              </w:rPr>
+              <w:t>12</w:t>
             </w:r>
           </w:p>
         </w:tc>
@@ -214,7 +1084,7 @@
                 <w:rFonts w:ascii="TimeNewRoman" w:hAnsi="TimeNewRoman"/>
                 <w:sz w:val="30"/>
               </w:rPr>
-              <w:t>9</w:t>
+              <w:t>38</w:t>
             </w:r>
           </w:p>
         </w:tc>
@@ -231,24 +1101,7 @@
                 <w:rFonts w:ascii="TimeNewRoman" w:hAnsi="TimeNewRoman"/>
                 <w:sz w:val="30"/>
               </w:rPr>
-              <w:t>16</w:t>
-            </w:r>
-          </w:p>
-        </w:tc>
-        <w:tc>
-          <w:tcPr>
-            <w:tcW w:type="dxa" w:w="1987"/>
-          </w:tcPr>
-          <w:p>
-            <w:pPr>
-              <w:jc w:val="left"/>
-            </w:pPr>
-            <w:r>
-              <w:rPr>
-                <w:rFonts w:ascii="TimeNewRoman" w:hAnsi="TimeNewRoman"/>
-                <w:sz w:val="30"/>
-              </w:rPr>
-              <w:t>195</w:t>
+              <w:t>7</w:t>
             </w:r>
           </w:p>
         </w:tc>
@@ -282,7 +1135,198 @@
                 <w:rFonts w:ascii="TimeNewRoman" w:hAnsi="TimeNewRoman"/>
                 <w:sz w:val="30"/>
               </w:rPr>
+              <w:t>98</w:t>
+            </w:r>
+          </w:p>
+        </w:tc>
+        <w:tc>
+          <w:tcPr>
+            <w:tcW w:type="dxa" w:w="1987"/>
+          </w:tcPr>
+          <w:p>
+            <w:pPr>
+              <w:jc w:val="left"/>
+            </w:pPr>
+            <w:r>
+              <w:rPr>
+                <w:rFonts w:ascii="TimeNewRoman" w:hAnsi="TimeNewRoman"/>
+                <w:sz w:val="30"/>
+              </w:rPr>
+              <w:t>20</w:t>
+            </w:r>
+          </w:p>
+        </w:tc>
+      </w:tr>
+      <w:tr>
+        <w:tc>
+          <w:tcPr>
+            <w:tcW w:type="dxa" w:w="1987"/>
+          </w:tcPr>
+          <w:p>
+            <w:pPr>
+              <w:jc w:val="left"/>
+            </w:pPr>
+            <w:r>
+              <w:rPr>
+                <w:rFonts w:ascii="TimeNewRoman" w:hAnsi="TimeNewRoman"/>
+                <w:sz w:val="30"/>
+              </w:rPr>
+              <w:t>3</w:t>
+            </w:r>
+          </w:p>
+        </w:tc>
+        <w:tc>
+          <w:tcPr>
+            <w:tcW w:type="dxa" w:w="1987"/>
+          </w:tcPr>
+          <w:p>
+            <w:pPr>
+              <w:jc w:val="left"/>
+            </w:pPr>
+            <w:r>
+              <w:rPr>
+                <w:rFonts w:ascii="TimeNewRoman" w:hAnsi="TimeNewRoman"/>
+                <w:sz w:val="30"/>
+              </w:rPr>
+              <w:t>63</w:t>
+            </w:r>
+          </w:p>
+        </w:tc>
+        <w:tc>
+          <w:tcPr>
+            <w:tcW w:type="dxa" w:w="1987"/>
+          </w:tcPr>
+          <w:p>
+            <w:pPr>
+              <w:jc w:val="left"/>
+            </w:pPr>
+            <w:r>
+              <w:rPr>
+                <w:rFonts w:ascii="TimeNewRoman" w:hAnsi="TimeNewRoman"/>
+                <w:sz w:val="30"/>
+              </w:rPr>
+              <w:t>12</w:t>
+            </w:r>
+          </w:p>
+        </w:tc>
+        <w:tc>
+          <w:tcPr>
+            <w:tcW w:type="dxa" w:w="1987"/>
+          </w:tcPr>
+          <w:p>
+            <w:pPr>
+              <w:jc w:val="left"/>
+            </w:pPr>
+            <w:r>
+              <w:rPr>
+                <w:rFonts w:ascii="TimeNewRoman" w:hAnsi="TimeNewRoman"/>
+                <w:sz w:val="30"/>
+              </w:rPr>
+              <w:t>15</w:t>
+            </w:r>
+          </w:p>
+        </w:tc>
+        <w:tc>
+          <w:tcPr>
+            <w:tcW w:type="dxa" w:w="1987"/>
+          </w:tcPr>
+          <w:p>
+            <w:pPr>
+              <w:jc w:val="left"/>
+            </w:pPr>
+            <w:r>
+              <w:rPr>
+                <w:rFonts w:ascii="TimeNewRoman" w:hAnsi="TimeNewRoman"/>
+                <w:sz w:val="30"/>
+              </w:rPr>
+              <w:t>5</w:t>
+            </w:r>
+          </w:p>
+        </w:tc>
+      </w:tr>
+      <w:tr>
+        <w:tc>
+          <w:tcPr>
+            <w:tcW w:type="dxa" w:w="1987"/>
+          </w:tcPr>
+          <w:p>
+            <w:pPr>
+              <w:jc w:val="left"/>
+            </w:pPr>
+            <w:r>
+              <w:rPr>
+                <w:rFonts w:ascii="TimeNewRoman" w:hAnsi="TimeNewRoman"/>
+                <w:sz w:val="30"/>
+              </w:rPr>
+              <w:t>59</w:t>
+            </w:r>
+          </w:p>
+        </w:tc>
+        <w:tc>
+          <w:tcPr>
+            <w:tcW w:type="dxa" w:w="1987"/>
+          </w:tcPr>
+          <w:p>
+            <w:pPr>
+              <w:jc w:val="left"/>
+            </w:pPr>
+            <w:r>
+              <w:rPr>
+                <w:rFonts w:ascii="TimeNewRoman" w:hAnsi="TimeNewRoman"/>
+                <w:sz w:val="30"/>
+              </w:rPr>
+              <w:t>96</w:t>
+            </w:r>
+          </w:p>
+        </w:tc>
+        <w:tc>
+          <w:tcPr>
+            <w:tcW w:type="dxa" w:w="1987"/>
+          </w:tcPr>
+          <w:p>
+            <w:pPr>
+              <w:jc w:val="left"/>
+            </w:pPr>
+            <w:r>
+              <w:rPr>
+                <w:rFonts w:ascii="TimeNewRoman" w:hAnsi="TimeNewRoman"/>
+                <w:sz w:val="30"/>
+              </w:rPr>
+              <w:t>34</w:t>
+            </w:r>
+          </w:p>
+        </w:tc>
+        <w:tc>
+          <w:tcPr>
+            <w:tcW w:type="dxa" w:w="1987"/>
+          </w:tcPr>
+          <w:p>
+            <w:pPr>
+              <w:jc w:val="left"/>
+            </w:pPr>
+            <w:r>
+              <w:rPr>
+                <w:rFonts w:ascii="TimeNewRoman" w:hAnsi="TimeNewRoman"/>
+                <w:sz w:val="30"/>
+              </w:rPr>
               <w:t>6</w:t>
+            </w:r>
+          </w:p>
+        </w:tc>
+        <w:tc>
+          <w:tcPr>
+            <w:tcW w:type="dxa" w:w="1987"/>
+          </w:tcPr>
+          <w:p>
+            <w:pPr>
+              <w:jc w:val="left"/>
+            </w:pPr>
+            <w:r>
+              <w:rPr>
+                <w:rFonts w:ascii="TimeNewRoman" w:hAnsi="TimeNewRoman"/>
+                <w:sz w:val="30"/>
+              </w:rPr>
+              <w:t>5</w:t>
             </w:r>
           </w:p>
         </w:tc>
@@ -318,7 +1362,7 @@
                 <w:rFonts w:ascii="TimeNewRoman" w:hAnsi="TimeNewRoman"/>
                 <w:sz w:val="30"/>
               </w:rPr>
-              <w:t>94</w:t>
+              <w:t>1</w:t>
             </w:r>
           </w:p>
         </w:tc>
@@ -335,7 +1379,7 @@
                 <w:rFonts w:ascii="TimeNewRoman" w:hAnsi="TimeNewRoman"/>
                 <w:sz w:val="30"/>
               </w:rPr>
-              <w:t>53</w:t>
+              <w:t>1</w:t>
             </w:r>
           </w:p>
         </w:tc>
@@ -352,7 +1396,7 @@
                 <w:rFonts w:ascii="TimeNewRoman" w:hAnsi="TimeNewRoman"/>
                 <w:sz w:val="30"/>
               </w:rPr>
-              <w:t>45</w:t>
+              <w:t>56</w:t>
             </w:r>
           </w:p>
         </w:tc>
@@ -369,7 +1413,7 @@
                 <w:rFonts w:ascii="TimeNewRoman" w:hAnsi="TimeNewRoman"/>
                 <w:sz w:val="30"/>
               </w:rPr>
-              <w:t>30</w:t>
+              <w:t>102</w:t>
             </w:r>
           </w:p>
         </w:tc>
@@ -388,7 +1432,7 @@
                 <w:rFonts w:ascii="TimeNewRoman" w:hAnsi="TimeNewRoman"/>
                 <w:sz w:val="30"/>
               </w:rPr>
-              <w:t>42</w:t>
+              <w:t>3</w:t>
             </w:r>
           </w:p>
         </w:tc>
@@ -405,7 +1449,7 @@
                 <w:rFonts w:ascii="TimeNewRoman" w:hAnsi="TimeNewRoman"/>
                 <w:sz w:val="30"/>
               </w:rPr>
-              <w:t>32</w:t>
+              <w:t>75</w:t>
             </w:r>
           </w:p>
         </w:tc>
@@ -422,7 +1466,7 @@
                 <w:rFonts w:ascii="TimeNewRoman" w:hAnsi="TimeNewRoman"/>
                 <w:sz w:val="30"/>
               </w:rPr>
-              <w:t>14</w:t>
+              <w:t>2</w:t>
             </w:r>
           </w:p>
         </w:tc>
@@ -439,7 +1483,7 @@
                 <w:rFonts w:ascii="TimeNewRoman" w:hAnsi="TimeNewRoman"/>
                 <w:sz w:val="30"/>
               </w:rPr>
-              <w:t>72</w:t>
+              <w:t>2</w:t>
             </w:r>
           </w:p>
         </w:tc>
@@ -456,7 +1500,7 @@
                 <w:rFonts w:ascii="TimeNewRoman" w:hAnsi="TimeNewRoman"/>
                 <w:sz w:val="30"/>
               </w:rPr>
-              <w:t>108</w:t>
+              <w:t>75</w:t>
             </w:r>
           </w:p>
         </w:tc>
@@ -475,7 +1519,7 @@
                 <w:rFonts w:ascii="TimeNewRoman" w:hAnsi="TimeNewRoman"/>
                 <w:sz w:val="30"/>
               </w:rPr>
-              <w:t>90</w:t>
+              <w:t>74</w:t>
             </w:r>
           </w:p>
         </w:tc>
@@ -492,7 +1536,7 @@
                 <w:rFonts w:ascii="TimeNewRoman" w:hAnsi="TimeNewRoman"/>
                 <w:sz w:val="30"/>
               </w:rPr>
-              <w:t>36</w:t>
+              <w:t>21</w:t>
             </w:r>
           </w:p>
         </w:tc>
@@ -509,147 +1553,7 @@
                 <w:rFonts w:ascii="TimeNewRoman" w:hAnsi="TimeNewRoman"/>
                 <w:sz w:val="30"/>
               </w:rPr>
-              <w:t>18</w:t>
-            </w:r>
-          </w:p>
-        </w:tc>
-        <w:tc>
-          <w:tcPr>
-            <w:tcW w:type="dxa" w:w="1987"/>
-          </w:tcPr>
-          <w:p>
-            <w:pPr>
-              <w:jc w:val="left"/>
-            </w:pPr>
-            <w:r>
-              <w:rPr>
-                <w:rFonts w:ascii="TimeNewRoman" w:hAnsi="TimeNewRoman"/>
-                <w:sz w:val="30"/>
-              </w:rPr>
-              <w:t>42</w:t>
-            </w:r>
-          </w:p>
-        </w:tc>
-        <w:tc>
-          <w:tcPr>
-            <w:tcW w:type="dxa" w:w="1987"/>
-          </w:tcPr>
-          <w:p>
-            <w:pPr>
-              <w:jc w:val="left"/>
-            </w:pPr>
-            <w:r>
-              <w:rPr>
-                <w:rFonts w:ascii="TimeNewRoman" w:hAnsi="TimeNewRoman"/>
-                <w:sz w:val="30"/>
-              </w:rPr>
-              <w:t>32</w:t>
-            </w:r>
-          </w:p>
-        </w:tc>
-      </w:tr>
-      <w:tr>
-        <w:tc>
-          <w:tcPr>
-            <w:tcW w:type="dxa" w:w="1987"/>
-          </w:tcPr>
-          <w:p>
-            <w:pPr>
-              <w:jc w:val="left"/>
-            </w:pPr>
-            <w:r>
-              <w:rPr>
-                <w:rFonts w:ascii="TimeNewRoman" w:hAnsi="TimeNewRoman"/>
-                <w:sz w:val="30"/>
-              </w:rPr>
-              <w:t>39</w:t>
-            </w:r>
-          </w:p>
-        </w:tc>
-        <w:tc>
-          <w:tcPr>
-            <w:tcW w:type="dxa" w:w="1987"/>
-          </w:tcPr>
-          <w:p>
-            <w:pPr>
-              <w:jc w:val="left"/>
-            </w:pPr>
-            <w:r>
-              <w:rPr>
-                <w:rFonts w:ascii="TimeNewRoman" w:hAnsi="TimeNewRoman"/>
-                <w:sz w:val="30"/>
-              </w:rPr>
-              <w:t>73</w:t>
-            </w:r>
-          </w:p>
-        </w:tc>
-        <w:tc>
-          <w:tcPr>
-            <w:tcW w:type="dxa" w:w="1987"/>
-          </w:tcPr>
-          <w:p>
-            <w:pPr>
-              <w:jc w:val="left"/>
-            </w:pPr>
-            <w:r>
-              <w:rPr>
-                <w:rFonts w:ascii="TimeNewRoman" w:hAnsi="TimeNewRoman"/>
-                <w:sz w:val="30"/>
-              </w:rPr>
-              <w:t>35</w:t>
-            </w:r>
-          </w:p>
-        </w:tc>
-        <w:tc>
-          <w:tcPr>
-            <w:tcW w:type="dxa" w:w="1987"/>
-          </w:tcPr>
-          <w:p>
-            <w:pPr>
-              <w:jc w:val="left"/>
-            </w:pPr>
-            <w:r>
-              <w:rPr>
-                <w:rFonts w:ascii="TimeNewRoman" w:hAnsi="TimeNewRoman"/>
-                <w:sz w:val="30"/>
-              </w:rPr>
-              <w:t>119</w:t>
-            </w:r>
-          </w:p>
-        </w:tc>
-        <w:tc>
-          <w:tcPr>
-            <w:tcW w:type="dxa" w:w="1987"/>
-          </w:tcPr>
-          <w:p>
-            <w:pPr>
-              <w:jc w:val="left"/>
-            </w:pPr>
-            <w:r>
-              <w:rPr>
-                <w:rFonts w:ascii="TimeNewRoman" w:hAnsi="TimeNewRoman"/>
-                <w:sz w:val="30"/>
-              </w:rPr>
-              <w:t>93</w:t>
-            </w:r>
-          </w:p>
-        </w:tc>
-      </w:tr>
-      <w:tr>
-        <w:tc>
-          <w:tcPr>
-            <w:tcW w:type="dxa" w:w="1987"/>
-          </w:tcPr>
-          <w:p>
-            <w:pPr>
-              <w:jc w:val="left"/>
-            </w:pPr>
-            <w:r>
-              <w:rPr>
-                <w:rFonts w:ascii="TimeNewRoman" w:hAnsi="TimeNewRoman"/>
-                <w:sz w:val="30"/>
-              </w:rPr>
-              <w:t>63</w:t>
+              <w:t>21</w:t>
             </w:r>
           </w:p>
         </w:tc>
@@ -683,41 +1587,7 @@
                 <w:rFonts w:ascii="TimeNewRoman" w:hAnsi="TimeNewRoman"/>
                 <w:sz w:val="30"/>
               </w:rPr>
-              <w:t>132</w:t>
-            </w:r>
-          </w:p>
-        </w:tc>
-        <w:tc>
-          <w:tcPr>
-            <w:tcW w:type="dxa" w:w="1987"/>
-          </w:tcPr>
-          <w:p>
-            <w:pPr>
-              <w:jc w:val="left"/>
-            </w:pPr>
-            <w:r>
-              <w:rPr>
-                <w:rFonts w:ascii="TimeNewRoman" w:hAnsi="TimeNewRoman"/>
-                <w:sz w:val="30"/>
-              </w:rPr>
-              <w:t>3</w:t>
-            </w:r>
-          </w:p>
-        </w:tc>
-        <w:tc>
-          <w:tcPr>
-            <w:tcW w:type="dxa" w:w="1987"/>
-          </w:tcPr>
-          <w:p>
-            <w:pPr>
-              <w:jc w:val="left"/>
-            </w:pPr>
-            <w:r>
-              <w:rPr>
-                <w:rFonts w:ascii="TimeNewRoman" w:hAnsi="TimeNewRoman"/>
-                <w:sz w:val="30"/>
-              </w:rPr>
-              <w:t>63</w:t>
+              <w:t>41</w:t>
             </w:r>
           </w:p>
         </w:tc>
@@ -736,7 +1606,7 @@
                 <w:rFonts w:ascii="TimeNewRoman" w:hAnsi="TimeNewRoman"/>
                 <w:sz w:val="30"/>
               </w:rPr>
-              <w:t>15</w:t>
+              <w:t>8</w:t>
             </w:r>
           </w:p>
         </w:tc>
@@ -753,7 +1623,7 @@
                 <w:rFonts w:ascii="TimeNewRoman" w:hAnsi="TimeNewRoman"/>
                 <w:sz w:val="30"/>
               </w:rPr>
-              <w:t>44</w:t>
+              <w:t>192</w:t>
             </w:r>
           </w:p>
         </w:tc>
@@ -770,7 +1640,7 @@
                 <w:rFonts w:ascii="TimeNewRoman" w:hAnsi="TimeNewRoman"/>
                 <w:sz w:val="30"/>
               </w:rPr>
-              <w:t>17</w:t>
+              <w:t>9</w:t>
             </w:r>
           </w:p>
         </w:tc>
@@ -787,7 +1657,7 @@
                 <w:rFonts w:ascii="TimeNewRoman" w:hAnsi="TimeNewRoman"/>
                 <w:sz w:val="30"/>
               </w:rPr>
-              <w:t>29</w:t>
+              <w:t>8</w:t>
             </w:r>
           </w:p>
         </w:tc>
@@ -804,7 +1674,7 @@
                 <w:rFonts w:ascii="TimeNewRoman" w:hAnsi="TimeNewRoman"/>
                 <w:sz w:val="30"/>
               </w:rPr>
-              <w:t>4</w:t>
+              <w:t>87</w:t>
             </w:r>
           </w:p>
         </w:tc>
@@ -840,7 +1710,7 @@
                 <w:rFonts w:ascii="TimeNewRoman" w:hAnsi="TimeNewRoman"/>
                 <w:sz w:val="30"/>
               </w:rPr>
-              <w:t>86</w:t>
+              <w:t>9</w:t>
             </w:r>
           </w:p>
         </w:tc>
@@ -857,164 +1727,7 @@
                 <w:rFonts w:ascii="TimeNewRoman" w:hAnsi="TimeNewRoman"/>
                 <w:sz w:val="30"/>
               </w:rPr>
-              <w:t>112</w:t>
-            </w:r>
-          </w:p>
-        </w:tc>
-        <w:tc>
-          <w:tcPr>
-            <w:tcW w:type="dxa" w:w="1987"/>
-          </w:tcPr>
-          <w:p>
-            <w:pPr>
-              <w:jc w:val="left"/>
-            </w:pPr>
-            <w:r>
-              <w:rPr>
-                <w:rFonts w:ascii="TimeNewRoman" w:hAnsi="TimeNewRoman"/>
-                <w:sz w:val="30"/>
-              </w:rPr>
-              <w:t>21</w:t>
-            </w:r>
-          </w:p>
-        </w:tc>
-        <w:tc>
-          <w:tcPr>
-            <w:tcW w:type="dxa" w:w="1987"/>
-          </w:tcPr>
-          <w:p>
-            <w:pPr>
-              <w:jc w:val="left"/>
-            </w:pPr>
-            <w:r>
-              <w:rPr>
-                <w:rFonts w:ascii="TimeNewRoman" w:hAnsi="TimeNewRoman"/>
-                <w:sz w:val="30"/>
-              </w:rPr>
-              <w:t>6</w:t>
-            </w:r>
-          </w:p>
-        </w:tc>
-      </w:tr>
-      <w:tr>
-        <w:tc>
-          <w:tcPr>
-            <w:tcW w:type="dxa" w:w="1987"/>
-          </w:tcPr>
-          <w:p>
-            <w:pPr>
-              <w:jc w:val="left"/>
-            </w:pPr>
-            <w:r>
-              <w:rPr>
-                <w:rFonts w:ascii="TimeNewRoman" w:hAnsi="TimeNewRoman"/>
-                <w:sz w:val="30"/>
-              </w:rPr>
-              <w:t>101</w:t>
-            </w:r>
-          </w:p>
-        </w:tc>
-        <w:tc>
-          <w:tcPr>
-            <w:tcW w:type="dxa" w:w="1987"/>
-          </w:tcPr>
-          <w:p>
-            <w:pPr>
-              <w:jc w:val="left"/>
-            </w:pPr>
-            <w:r>
-              <w:rPr>
-                <w:rFonts w:ascii="TimeNewRoman" w:hAnsi="TimeNewRoman"/>
-                <w:sz w:val="30"/>
-              </w:rPr>
-              <w:t>24</w:t>
-            </w:r>
-          </w:p>
-        </w:tc>
-        <w:tc>
-          <w:tcPr>
-            <w:tcW w:type="dxa" w:w="1987"/>
-          </w:tcPr>
-          <w:p>
-            <w:pPr>
-              <w:jc w:val="left"/>
-            </w:pPr>
-            <w:r>
-              <w:rPr>
-                <w:rFonts w:ascii="TimeNewRoman" w:hAnsi="TimeNewRoman"/>
-                <w:sz w:val="30"/>
-              </w:rPr>
-              <w:t>88</w:t>
-            </w:r>
-          </w:p>
-        </w:tc>
-        <w:tc>
-          <w:tcPr>
-            <w:tcW w:type="dxa" w:w="1987"/>
-          </w:tcPr>
-          <w:p>
-            <w:pPr>
-              <w:jc w:val="left"/>
-            </w:pPr>
-            <w:r>
-              <w:rPr>
-                <w:rFonts w:ascii="TimeNewRoman" w:hAnsi="TimeNewRoman"/>
-                <w:sz w:val="30"/>
-              </w:rPr>
-              <w:t>99</w:t>
-            </w:r>
-          </w:p>
-        </w:tc>
-        <w:tc>
-          <w:tcPr>
-            <w:tcW w:type="dxa" w:w="1987"/>
-          </w:tcPr>
-          <w:p>
-            <w:pPr>
-              <w:jc w:val="left"/>
-            </w:pPr>
-            <w:r>
-              <w:rPr>
-                <w:rFonts w:ascii="TimeNewRoman" w:hAnsi="TimeNewRoman"/>
-                <w:sz w:val="30"/>
-              </w:rPr>
-              <w:t>24</w:t>
-            </w:r>
-          </w:p>
-        </w:tc>
-      </w:tr>
-      <w:tr>
-        <w:tc>
-          <w:tcPr>
-            <w:tcW w:type="dxa" w:w="1987"/>
-          </w:tcPr>
-          <w:p>
-            <w:pPr>
-              <w:jc w:val="left"/>
-            </w:pPr>
-            <w:r>
-              <w:rPr>
-                <w:rFonts w:ascii="TimeNewRoman" w:hAnsi="TimeNewRoman"/>
-                <w:sz w:val="30"/>
-              </w:rPr>
-              <w:t>76</w:t>
-            </w:r>
-          </w:p>
-        </w:tc>
-        <w:tc>
-          <w:tcPr>
-            <w:tcW w:type="dxa" w:w="1987"/>
-          </w:tcPr>
-          <w:p>
-            <w:pPr>
-              <w:jc w:val="left"/>
-            </w:pPr>
-            <w:r>
-              <w:rPr>
-                <w:rFonts w:ascii="TimeNewRoman" w:hAnsi="TimeNewRoman"/>
-                <w:sz w:val="30"/>
-              </w:rPr>
-              <w:t>104</w:t>
+              <w:t>4</w:t>
             </w:r>
           </w:p>
         </w:tc>
@@ -1048,720 +1761,7 @@
                 <w:rFonts w:ascii="TimeNewRoman" w:hAnsi="TimeNewRoman"/>
                 <w:sz w:val="30"/>
               </w:rPr>
-              <w:t>10</w:t>
-            </w:r>
-          </w:p>
-        </w:tc>
-        <w:tc>
-          <w:tcPr>
-            <w:tcW w:type="dxa" w:w="1987"/>
-          </w:tcPr>
-          <w:p>
-            <w:pPr>
-              <w:jc w:val="left"/>
-            </w:pPr>
-            <w:r>
-              <w:rPr>
-                <w:rFonts w:ascii="TimeNewRoman" w:hAnsi="TimeNewRoman"/>
-                <w:sz w:val="30"/>
-              </w:rPr>
-              <w:t>82</w:t>
-            </w:r>
-          </w:p>
-        </w:tc>
-      </w:tr>
-      <w:tr>
-        <w:tc>
-          <w:tcPr>
-            <w:tcW w:type="dxa" w:w="1987"/>
-          </w:tcPr>
-          <w:p>
-            <w:pPr>
-              <w:jc w:val="left"/>
-            </w:pPr>
-            <w:r>
-              <w:rPr>
-                <w:rFonts w:ascii="TimeNewRoman" w:hAnsi="TimeNewRoman"/>
-                <w:sz w:val="30"/>
-              </w:rPr>
-              <w:t>23</w:t>
-            </w:r>
-          </w:p>
-        </w:tc>
-        <w:tc>
-          <w:tcPr>
-            <w:tcW w:type="dxa" w:w="1987"/>
-          </w:tcPr>
-          <w:p>
-            <w:pPr>
-              <w:jc w:val="left"/>
-            </w:pPr>
-            <w:r>
-              <w:rPr>
-                <w:rFonts w:ascii="TimeNewRoman" w:hAnsi="TimeNewRoman"/>
-                <w:sz w:val="30"/>
-              </w:rPr>
-              <w:t>27</w:t>
-            </w:r>
-          </w:p>
-        </w:tc>
-        <w:tc>
-          <w:tcPr>
-            <w:tcW w:type="dxa" w:w="1987"/>
-          </w:tcPr>
-          <w:p>
-            <w:pPr>
-              <w:jc w:val="left"/>
-            </w:pPr>
-            <w:r>
-              <w:rPr>
-                <w:rFonts w:ascii="TimeNewRoman" w:hAnsi="TimeNewRoman"/>
-                <w:sz w:val="30"/>
-              </w:rPr>
-              <w:t>208</w:t>
-            </w:r>
-          </w:p>
-        </w:tc>
-        <w:tc>
-          <w:tcPr>
-            <w:tcW w:type="dxa" w:w="1987"/>
-          </w:tcPr>
-          <w:p>
-            <w:pPr>
-              <w:jc w:val="left"/>
-            </w:pPr>
-            <w:r>
-              <w:rPr>
-                <w:rFonts w:ascii="TimeNewRoman" w:hAnsi="TimeNewRoman"/>
-                <w:sz w:val="30"/>
-              </w:rPr>
-              <w:t>85</w:t>
-            </w:r>
-          </w:p>
-        </w:tc>
-        <w:tc>
-          <w:tcPr>
-            <w:tcW w:type="dxa" w:w="1987"/>
-          </w:tcPr>
-          <w:p>
-            <w:pPr>
-              <w:jc w:val="left"/>
-            </w:pPr>
-            <w:r>
-              <w:rPr>
-                <w:rFonts w:ascii="TimeNewRoman" w:hAnsi="TimeNewRoman"/>
-                <w:sz w:val="30"/>
-              </w:rPr>
-              <w:t>124</w:t>
-            </w:r>
-          </w:p>
-        </w:tc>
-      </w:tr>
-      <w:tr>
-        <w:tc>
-          <w:tcPr>
-            <w:tcW w:type="dxa" w:w="1987"/>
-          </w:tcPr>
-          <w:p>
-            <w:pPr>
-              <w:jc w:val="left"/>
-            </w:pPr>
-            <w:r>
-              <w:rPr>
-                <w:rFonts w:ascii="TimeNewRoman" w:hAnsi="TimeNewRoman"/>
-                <w:sz w:val="30"/>
-              </w:rPr>
-              <w:t>20</w:t>
-            </w:r>
-          </w:p>
-        </w:tc>
-        <w:tc>
-          <w:tcPr>
-            <w:tcW w:type="dxa" w:w="1987"/>
-          </w:tcPr>
-          <w:p>
-            <w:pPr>
-              <w:jc w:val="left"/>
-            </w:pPr>
-            <w:r>
-              <w:rPr>
-                <w:rFonts w:ascii="TimeNewRoman" w:hAnsi="TimeNewRoman"/>
-                <w:sz w:val="30"/>
-              </w:rPr>
-              <w:t>18</w:t>
-            </w:r>
-          </w:p>
-        </w:tc>
-        <w:tc>
-          <w:tcPr>
-            <w:tcW w:type="dxa" w:w="1987"/>
-          </w:tcPr>
-          <w:p>
-            <w:pPr>
-              <w:jc w:val="left"/>
-            </w:pPr>
-            <w:r>
-              <w:rPr>
-                <w:rFonts w:ascii="TimeNewRoman" w:hAnsi="TimeNewRoman"/>
-                <w:sz w:val="30"/>
-              </w:rPr>
-              <w:t>86</w:t>
-            </w:r>
-          </w:p>
-        </w:tc>
-        <w:tc>
-          <w:tcPr>
-            <w:tcW w:type="dxa" w:w="1987"/>
-          </w:tcPr>
-          <w:p>
-            <w:pPr>
-              <w:jc w:val="left"/>
-            </w:pPr>
-            <w:r>
-              <w:rPr>
-                <w:rFonts w:ascii="TimeNewRoman" w:hAnsi="TimeNewRoman"/>
-                <w:sz w:val="30"/>
-              </w:rPr>
               <w:t>7</w:t>
-            </w:r>
-          </w:p>
-        </w:tc>
-        <w:tc>
-          <w:tcPr>
-            <w:tcW w:type="dxa" w:w="1987"/>
-          </w:tcPr>
-          <w:p>
-            <w:pPr>
-              <w:jc w:val="left"/>
-            </w:pPr>
-            <w:r>
-              <w:rPr>
-                <w:rFonts w:ascii="TimeNewRoman" w:hAnsi="TimeNewRoman"/>
-                <w:sz w:val="30"/>
-              </w:rPr>
-              <w:t>66</w:t>
-            </w:r>
-          </w:p>
-        </w:tc>
-      </w:tr>
-      <w:tr>
-        <w:tc>
-          <w:tcPr>
-            <w:tcW w:type="dxa" w:w="1987"/>
-          </w:tcPr>
-          <w:p>
-            <w:pPr>
-              <w:jc w:val="left"/>
-            </w:pPr>
-            <w:r>
-              <w:rPr>
-                <w:rFonts w:ascii="TimeNewRoman" w:hAnsi="TimeNewRoman"/>
-                <w:sz w:val="30"/>
-              </w:rPr>
-              <w:t>92</w:t>
-            </w:r>
-          </w:p>
-        </w:tc>
-        <w:tc>
-          <w:tcPr>
-            <w:tcW w:type="dxa" w:w="1987"/>
-          </w:tcPr>
-          <w:p>
-            <w:pPr>
-              <w:jc w:val="left"/>
-            </w:pPr>
-            <w:r>
-              <w:rPr>
-                <w:rFonts w:ascii="TimeNewRoman" w:hAnsi="TimeNewRoman"/>
-                <w:sz w:val="30"/>
-              </w:rPr>
-              <w:t>21</w:t>
-            </w:r>
-          </w:p>
-        </w:tc>
-        <w:tc>
-          <w:tcPr>
-            <w:tcW w:type="dxa" w:w="1987"/>
-          </w:tcPr>
-          <w:p>
-            <w:pPr>
-              <w:jc w:val="left"/>
-            </w:pPr>
-            <w:r>
-              <w:rPr>
-                <w:rFonts w:ascii="TimeNewRoman" w:hAnsi="TimeNewRoman"/>
-                <w:sz w:val="30"/>
-              </w:rPr>
-              <w:t>9</w:t>
-            </w:r>
-          </w:p>
-        </w:tc>
-        <w:tc>
-          <w:tcPr>
-            <w:tcW w:type="dxa" w:w="1987"/>
-          </w:tcPr>
-          <w:p>
-            <w:pPr>
-              <w:jc w:val="left"/>
-            </w:pPr>
-            <w:r>
-              <w:rPr>
-                <w:rFonts w:ascii="TimeNewRoman" w:hAnsi="TimeNewRoman"/>
-                <w:sz w:val="30"/>
-              </w:rPr>
-              <w:t>19</w:t>
-            </w:r>
-          </w:p>
-        </w:tc>
-        <w:tc>
-          <w:tcPr>
-            <w:tcW w:type="dxa" w:w="1987"/>
-          </w:tcPr>
-          <w:p>
-            <w:pPr>
-              <w:jc w:val="left"/>
-            </w:pPr>
-            <w:r>
-              <w:rPr>
-                <w:rFonts w:ascii="TimeNewRoman" w:hAnsi="TimeNewRoman"/>
-                <w:sz w:val="30"/>
-              </w:rPr>
-              <w:t>71</w:t>
-            </w:r>
-          </w:p>
-        </w:tc>
-      </w:tr>
-      <w:tr>
-        <w:tc>
-          <w:tcPr>
-            <w:tcW w:type="dxa" w:w="1987"/>
-          </w:tcPr>
-          <w:p>
-            <w:pPr>
-              <w:jc w:val="left"/>
-            </w:pPr>
-            <w:r>
-              <w:rPr>
-                <w:rFonts w:ascii="TimeNewRoman" w:hAnsi="TimeNewRoman"/>
-                <w:sz w:val="30"/>
-              </w:rPr>
-              <w:t>65</w:t>
-            </w:r>
-          </w:p>
-        </w:tc>
-        <w:tc>
-          <w:tcPr>
-            <w:tcW w:type="dxa" w:w="1987"/>
-          </w:tcPr>
-          <w:p>
-            <w:pPr>
-              <w:jc w:val="left"/>
-            </w:pPr>
-            <w:r>
-              <w:rPr>
-                <w:rFonts w:ascii="TimeNewRoman" w:hAnsi="TimeNewRoman"/>
-                <w:sz w:val="30"/>
-              </w:rPr>
-              <w:t>24</w:t>
-            </w:r>
-          </w:p>
-        </w:tc>
-        <w:tc>
-          <w:tcPr>
-            <w:tcW w:type="dxa" w:w="1987"/>
-          </w:tcPr>
-          <w:p>
-            <w:pPr>
-              <w:jc w:val="left"/>
-            </w:pPr>
-            <w:r>
-              <w:rPr>
-                <w:rFonts w:ascii="TimeNewRoman" w:hAnsi="TimeNewRoman"/>
-                <w:sz w:val="30"/>
-              </w:rPr>
-              <w:t>138</w:t>
-            </w:r>
-          </w:p>
-        </w:tc>
-        <w:tc>
-          <w:tcPr>
-            <w:tcW w:type="dxa" w:w="1987"/>
-          </w:tcPr>
-          <w:p>
-            <w:pPr>
-              <w:jc w:val="left"/>
-            </w:pPr>
-            <w:r>
-              <w:rPr>
-                <w:rFonts w:ascii="TimeNewRoman" w:hAnsi="TimeNewRoman"/>
-                <w:sz w:val="30"/>
-              </w:rPr>
-              <w:t>63</w:t>
-            </w:r>
-          </w:p>
-        </w:tc>
-        <w:tc>
-          <w:tcPr>
-            <w:tcW w:type="dxa" w:w="1987"/>
-          </w:tcPr>
-          <w:p>
-            <w:pPr>
-              <w:jc w:val="left"/>
-            </w:pPr>
-            <w:r>
-              <w:rPr>
-                <w:rFonts w:ascii="TimeNewRoman" w:hAnsi="TimeNewRoman"/>
-                <w:sz w:val="30"/>
-              </w:rPr>
-              <w:t>32</w:t>
-            </w:r>
-          </w:p>
-        </w:tc>
-      </w:tr>
-      <w:tr>
-        <w:tc>
-          <w:tcPr>
-            <w:tcW w:type="dxa" w:w="1987"/>
-          </w:tcPr>
-          <w:p>
-            <w:pPr>
-              <w:jc w:val="left"/>
-            </w:pPr>
-            <w:r>
-              <w:rPr>
-                <w:rFonts w:ascii="TimeNewRoman" w:hAnsi="TimeNewRoman"/>
-                <w:sz w:val="30"/>
-              </w:rPr>
-              <w:t>7</w:t>
-            </w:r>
-          </w:p>
-        </w:tc>
-        <w:tc>
-          <w:tcPr>
-            <w:tcW w:type="dxa" w:w="1987"/>
-          </w:tcPr>
-          <w:p>
-            <w:pPr>
-              <w:jc w:val="left"/>
-            </w:pPr>
-            <w:r>
-              <w:rPr>
-                <w:rFonts w:ascii="TimeNewRoman" w:hAnsi="TimeNewRoman"/>
-                <w:sz w:val="30"/>
-              </w:rPr>
-              <w:t>25</w:t>
-            </w:r>
-          </w:p>
-        </w:tc>
-        <w:tc>
-          <w:tcPr>
-            <w:tcW w:type="dxa" w:w="1987"/>
-          </w:tcPr>
-          <w:p>
-            <w:pPr>
-              <w:jc w:val="left"/>
-            </w:pPr>
-            <w:r>
-              <w:rPr>
-                <w:rFonts w:ascii="TimeNewRoman" w:hAnsi="TimeNewRoman"/>
-                <w:sz w:val="30"/>
-              </w:rPr>
-              <w:t>54</w:t>
-            </w:r>
-          </w:p>
-        </w:tc>
-        <w:tc>
-          <w:tcPr>
-            <w:tcW w:type="dxa" w:w="1987"/>
-          </w:tcPr>
-          <w:p>
-            <w:pPr>
-              <w:jc w:val="left"/>
-            </w:pPr>
-            <w:r>
-              <w:rPr>
-                <w:rFonts w:ascii="TimeNewRoman" w:hAnsi="TimeNewRoman"/>
-                <w:sz w:val="30"/>
-              </w:rPr>
-              <w:t>71</w:t>
-            </w:r>
-          </w:p>
-        </w:tc>
-        <w:tc>
-          <w:tcPr>
-            <w:tcW w:type="dxa" w:w="1987"/>
-          </w:tcPr>
-          <w:p>
-            <w:pPr>
-              <w:jc w:val="left"/>
-            </w:pPr>
-            <w:r>
-              <w:rPr>
-                <w:rFonts w:ascii="TimeNewRoman" w:hAnsi="TimeNewRoman"/>
-                <w:sz w:val="30"/>
-              </w:rPr>
-              <w:t>46</w:t>
-            </w:r>
-          </w:p>
-        </w:tc>
-      </w:tr>
-      <w:tr>
-        <w:tc>
-          <w:tcPr>
-            <w:tcW w:type="dxa" w:w="1987"/>
-          </w:tcPr>
-          <w:p>
-            <w:pPr>
-              <w:jc w:val="left"/>
-            </w:pPr>
-            <w:r>
-              <w:rPr>
-                <w:rFonts w:ascii="TimeNewRoman" w:hAnsi="TimeNewRoman"/>
-                <w:sz w:val="30"/>
-              </w:rPr>
-              <w:t>64</w:t>
-            </w:r>
-          </w:p>
-        </w:tc>
-        <w:tc>
-          <w:tcPr>
-            <w:tcW w:type="dxa" w:w="1987"/>
-          </w:tcPr>
-          <w:p>
-            <w:pPr>
-              <w:jc w:val="left"/>
-            </w:pPr>
-            <w:r>
-              <w:rPr>
-                <w:rFonts w:ascii="TimeNewRoman" w:hAnsi="TimeNewRoman"/>
-                <w:sz w:val="30"/>
-              </w:rPr>
-              <w:t>38</w:t>
-            </w:r>
-          </w:p>
-        </w:tc>
-        <w:tc>
-          <w:tcPr>
-            <w:tcW w:type="dxa" w:w="1987"/>
-          </w:tcPr>
-          <w:p>
-            <w:pPr>
-              <w:jc w:val="left"/>
-            </w:pPr>
-            <w:r>
-              <w:rPr>
-                <w:rFonts w:ascii="TimeNewRoman" w:hAnsi="TimeNewRoman"/>
-                <w:sz w:val="30"/>
-              </w:rPr>
-              <w:t>67</w:t>
-            </w:r>
-          </w:p>
-        </w:tc>
-        <w:tc>
-          <w:tcPr>
-            <w:tcW w:type="dxa" w:w="1987"/>
-          </w:tcPr>
-          <w:p>
-            <w:pPr>
-              <w:jc w:val="left"/>
-            </w:pPr>
-            <w:r>
-              <w:rPr>
-                <w:rFonts w:ascii="TimeNewRoman" w:hAnsi="TimeNewRoman"/>
-                <w:sz w:val="30"/>
-              </w:rPr>
-              <w:t>11</w:t>
-            </w:r>
-          </w:p>
-        </w:tc>
-        <w:tc>
-          <w:tcPr>
-            <w:tcW w:type="dxa" w:w="1987"/>
-          </w:tcPr>
-          <w:p>
-            <w:pPr>
-              <w:jc w:val="left"/>
-            </w:pPr>
-            <w:r>
-              <w:rPr>
-                <w:rFonts w:ascii="TimeNewRoman" w:hAnsi="TimeNewRoman"/>
-                <w:sz w:val="30"/>
-              </w:rPr>
-              <w:t>55</w:t>
-            </w:r>
-          </w:p>
-        </w:tc>
-      </w:tr>
-      <w:tr>
-        <w:tc>
-          <w:tcPr>
-            <w:tcW w:type="dxa" w:w="1987"/>
-          </w:tcPr>
-          <w:p>
-            <w:pPr>
-              <w:jc w:val="left"/>
-            </w:pPr>
-            <w:r>
-              <w:rPr>
-                <w:rFonts w:ascii="TimeNewRoman" w:hAnsi="TimeNewRoman"/>
-                <w:sz w:val="30"/>
-              </w:rPr>
-              <w:t>207</w:t>
-            </w:r>
-          </w:p>
-        </w:tc>
-        <w:tc>
-          <w:tcPr>
-            <w:tcW w:type="dxa" w:w="1987"/>
-          </w:tcPr>
-          <w:p>
-            <w:pPr>
-              <w:jc w:val="left"/>
-            </w:pPr>
-            <w:r>
-              <w:rPr>
-                <w:rFonts w:ascii="TimeNewRoman" w:hAnsi="TimeNewRoman"/>
-                <w:sz w:val="30"/>
-              </w:rPr>
-              <w:t>27</w:t>
-            </w:r>
-          </w:p>
-        </w:tc>
-        <w:tc>
-          <w:tcPr>
-            <w:tcW w:type="dxa" w:w="1987"/>
-          </w:tcPr>
-          <w:p>
-            <w:pPr>
-              <w:jc w:val="left"/>
-            </w:pPr>
-            <w:r>
-              <w:rPr>
-                <w:rFonts w:ascii="TimeNewRoman" w:hAnsi="TimeNewRoman"/>
-                <w:sz w:val="30"/>
-              </w:rPr>
-              <w:t>40</w:t>
-            </w:r>
-          </w:p>
-        </w:tc>
-        <w:tc>
-          <w:tcPr>
-            <w:tcW w:type="dxa" w:w="1987"/>
-          </w:tcPr>
-          <w:p>
-            <w:pPr>
-              <w:jc w:val="left"/>
-            </w:pPr>
-            <w:r>
-              <w:rPr>
-                <w:rFonts w:ascii="TimeNewRoman" w:hAnsi="TimeNewRoman"/>
-                <w:sz w:val="30"/>
-              </w:rPr>
-              <w:t>48</w:t>
-            </w:r>
-          </w:p>
-        </w:tc>
-        <w:tc>
-          <w:tcPr>
-            <w:tcW w:type="dxa" w:w="1987"/>
-          </w:tcPr>
-          <w:p>
-            <w:pPr>
-              <w:jc w:val="left"/>
-            </w:pPr>
-            <w:r>
-              <w:rPr>
-                <w:rFonts w:ascii="TimeNewRoman" w:hAnsi="TimeNewRoman"/>
-                <w:sz w:val="30"/>
-              </w:rPr>
-              <w:t>63</w:t>
-            </w:r>
-          </w:p>
-        </w:tc>
-      </w:tr>
-      <w:tr>
-        <w:tc>
-          <w:tcPr>
-            <w:tcW w:type="dxa" w:w="1987"/>
-          </w:tcPr>
-          <w:p>
-            <w:pPr>
-              <w:jc w:val="left"/>
-            </w:pPr>
-            <w:r>
-              <w:rPr>
-                <w:rFonts w:ascii="TimeNewRoman" w:hAnsi="TimeNewRoman"/>
-                <w:sz w:val="30"/>
-              </w:rPr>
-              <w:t>20</w:t>
-            </w:r>
-          </w:p>
-        </w:tc>
-        <w:tc>
-          <w:tcPr>
-            <w:tcW w:type="dxa" w:w="1987"/>
-          </w:tcPr>
-          <w:p>
-            <w:pPr>
-              <w:jc w:val="left"/>
-            </w:pPr>
-            <w:r>
-              <w:rPr>
-                <w:rFonts w:ascii="TimeNewRoman" w:hAnsi="TimeNewRoman"/>
-                <w:sz w:val="30"/>
-              </w:rPr>
-              <w:t>7</w:t>
-            </w:r>
-          </w:p>
-        </w:tc>
-        <w:tc>
-          <w:tcPr>
-            <w:tcW w:type="dxa" w:w="1987"/>
-          </w:tcPr>
-          <w:p>
-            <w:pPr>
-              <w:jc w:val="left"/>
-            </w:pPr>
-            <w:r>
-              <w:rPr>
-                <w:rFonts w:ascii="TimeNewRoman" w:hAnsi="TimeNewRoman"/>
-                <w:sz w:val="30"/>
-              </w:rPr>
-              <w:t>6</w:t>
-            </w:r>
-          </w:p>
-        </w:tc>
-        <w:tc>
-          <w:tcPr>
-            <w:tcW w:type="dxa" w:w="1987"/>
-          </w:tcPr>
-          <w:p>
-            <w:pPr>
-              <w:jc w:val="left"/>
-            </w:pPr>
-            <w:r>
-              <w:rPr>
-                <w:rFonts w:ascii="TimeNewRoman" w:hAnsi="TimeNewRoman"/>
-                <w:sz w:val="30"/>
-              </w:rPr>
-              <w:t>50</w:t>
-            </w:r>
-          </w:p>
-        </w:tc>
-        <w:tc>
-          <w:tcPr>
-            <w:tcW w:type="dxa" w:w="1987"/>
-          </w:tcPr>
-          <w:p>
-            <w:pPr>
-              <w:jc w:val="left"/>
-            </w:pPr>
-            <w:r>
-              <w:rPr>
-                <w:rFonts w:ascii="TimeNewRoman" w:hAnsi="TimeNewRoman"/>
-                <w:sz w:val="30"/>
-              </w:rPr>
-              <w:t>45</w:t>
             </w:r>
           </w:p>
         </w:tc>

</xml_diff>

<commit_message>
Update master to output generated at 9703e77
</commit_message>
<xml_diff>
--- a/answers-of-mixed.docx
+++ b/answers-of-mixed.docx
@@ -40,7 +40,7 @@
                 <w:rFonts w:ascii="TimeNewRoman" w:hAnsi="TimeNewRoman"/>
                 <w:sz w:val="30"/>
               </w:rPr>
-              <w:t>12</w:t>
+              <w:t>20</w:t>
             </w:r>
           </w:p>
         </w:tc>
@@ -57,7 +57,164 @@
                 <w:rFonts w:ascii="TimeNewRoman" w:hAnsi="TimeNewRoman"/>
                 <w:sz w:val="30"/>
               </w:rPr>
-              <w:t>11</w:t>
+              <w:t>141</w:t>
+            </w:r>
+          </w:p>
+        </w:tc>
+        <w:tc>
+          <w:tcPr>
+            <w:tcW w:type="dxa" w:w="1987"/>
+          </w:tcPr>
+          <w:p>
+            <w:pPr>
+              <w:jc w:val="left"/>
+            </w:pPr>
+            <w:r>
+              <w:rPr>
+                <w:rFonts w:ascii="TimeNewRoman" w:hAnsi="TimeNewRoman"/>
+                <w:sz w:val="30"/>
+              </w:rPr>
+              <w:t>9</w:t>
+            </w:r>
+          </w:p>
+        </w:tc>
+        <w:tc>
+          <w:tcPr>
+            <w:tcW w:type="dxa" w:w="1987"/>
+          </w:tcPr>
+          <w:p>
+            <w:pPr>
+              <w:jc w:val="left"/>
+            </w:pPr>
+            <w:r>
+              <w:rPr>
+                <w:rFonts w:ascii="TimeNewRoman" w:hAnsi="TimeNewRoman"/>
+                <w:sz w:val="30"/>
+              </w:rPr>
+              <w:t>54</w:t>
+            </w:r>
+          </w:p>
+        </w:tc>
+        <w:tc>
+          <w:tcPr>
+            <w:tcW w:type="dxa" w:w="1987"/>
+          </w:tcPr>
+          <w:p>
+            <w:pPr>
+              <w:jc w:val="left"/>
+            </w:pPr>
+            <w:r>
+              <w:rPr>
+                <w:rFonts w:ascii="TimeNewRoman" w:hAnsi="TimeNewRoman"/>
+                <w:sz w:val="30"/>
+              </w:rPr>
+              <w:t>57</w:t>
+            </w:r>
+          </w:p>
+        </w:tc>
+      </w:tr>
+      <w:tr>
+        <w:tc>
+          <w:tcPr>
+            <w:tcW w:type="dxa" w:w="1987"/>
+          </w:tcPr>
+          <w:p>
+            <w:pPr>
+              <w:jc w:val="left"/>
+            </w:pPr>
+            <w:r>
+              <w:rPr>
+                <w:rFonts w:ascii="TimeNewRoman" w:hAnsi="TimeNewRoman"/>
+                <w:sz w:val="30"/>
+              </w:rPr>
+              <w:t>52</w:t>
+            </w:r>
+          </w:p>
+        </w:tc>
+        <w:tc>
+          <w:tcPr>
+            <w:tcW w:type="dxa" w:w="1987"/>
+          </w:tcPr>
+          <w:p>
+            <w:pPr>
+              <w:jc w:val="left"/>
+            </w:pPr>
+            <w:r>
+              <w:rPr>
+                <w:rFonts w:ascii="TimeNewRoman" w:hAnsi="TimeNewRoman"/>
+                <w:sz w:val="30"/>
+              </w:rPr>
+              <w:t>6</w:t>
+            </w:r>
+          </w:p>
+        </w:tc>
+        <w:tc>
+          <w:tcPr>
+            <w:tcW w:type="dxa" w:w="1987"/>
+          </w:tcPr>
+          <w:p>
+            <w:pPr>
+              <w:jc w:val="left"/>
+            </w:pPr>
+            <w:r>
+              <w:rPr>
+                <w:rFonts w:ascii="TimeNewRoman" w:hAnsi="TimeNewRoman"/>
+                <w:sz w:val="30"/>
+              </w:rPr>
+              <w:t>9</w:t>
+            </w:r>
+          </w:p>
+        </w:tc>
+        <w:tc>
+          <w:tcPr>
+            <w:tcW w:type="dxa" w:w="1987"/>
+          </w:tcPr>
+          <w:p>
+            <w:pPr>
+              <w:jc w:val="left"/>
+            </w:pPr>
+            <w:r>
+              <w:rPr>
+                <w:rFonts w:ascii="TimeNewRoman" w:hAnsi="TimeNewRoman"/>
+                <w:sz w:val="30"/>
+              </w:rPr>
+              <w:t>24</w:t>
+            </w:r>
+          </w:p>
+        </w:tc>
+        <w:tc>
+          <w:tcPr>
+            <w:tcW w:type="dxa" w:w="1987"/>
+          </w:tcPr>
+          <w:p>
+            <w:pPr>
+              <w:jc w:val="left"/>
+            </w:pPr>
+            <w:r>
+              <w:rPr>
+                <w:rFonts w:ascii="TimeNewRoman" w:hAnsi="TimeNewRoman"/>
+                <w:sz w:val="30"/>
+              </w:rPr>
+              <w:t>83</w:t>
+            </w:r>
+          </w:p>
+        </w:tc>
+      </w:tr>
+      <w:tr>
+        <w:tc>
+          <w:tcPr>
+            <w:tcW w:type="dxa" w:w="1987"/>
+          </w:tcPr>
+          <w:p>
+            <w:pPr>
+              <w:jc w:val="left"/>
+            </w:pPr>
+            <w:r>
+              <w:rPr>
+                <w:rFonts w:ascii="TimeNewRoman" w:hAnsi="TimeNewRoman"/>
+                <w:sz w:val="30"/>
+              </w:rPr>
+              <w:t>35</w:t>
             </w:r>
           </w:p>
         </w:tc>
@@ -91,7 +248,7 @@
                 <w:rFonts w:ascii="TimeNewRoman" w:hAnsi="TimeNewRoman"/>
                 <w:sz w:val="30"/>
               </w:rPr>
-              <w:t>95</w:t>
+              <w:t>14</w:t>
             </w:r>
           </w:p>
         </w:tc>
@@ -108,7 +265,24 @@
                 <w:rFonts w:ascii="TimeNewRoman" w:hAnsi="TimeNewRoman"/>
                 <w:sz w:val="30"/>
               </w:rPr>
-              <w:t>106</w:t>
+              <w:t>32</w:t>
+            </w:r>
+          </w:p>
+        </w:tc>
+        <w:tc>
+          <w:tcPr>
+            <w:tcW w:type="dxa" w:w="1987"/>
+          </w:tcPr>
+          <w:p>
+            <w:pPr>
+              <w:jc w:val="left"/>
+            </w:pPr>
+            <w:r>
+              <w:rPr>
+                <w:rFonts w:ascii="TimeNewRoman" w:hAnsi="TimeNewRoman"/>
+                <w:sz w:val="30"/>
+              </w:rPr>
+              <w:t>35</w:t>
             </w:r>
           </w:p>
         </w:tc>
@@ -127,7 +301,24 @@
                 <w:rFonts w:ascii="TimeNewRoman" w:hAnsi="TimeNewRoman"/>
                 <w:sz w:val="30"/>
               </w:rPr>
-              <w:t>36</w:t>
+              <w:t>17</w:t>
+            </w:r>
+          </w:p>
+        </w:tc>
+        <w:tc>
+          <w:tcPr>
+            <w:tcW w:type="dxa" w:w="1987"/>
+          </w:tcPr>
+          <w:p>
+            <w:pPr>
+              <w:jc w:val="left"/>
+            </w:pPr>
+            <w:r>
+              <w:rPr>
+                <w:rFonts w:ascii="TimeNewRoman" w:hAnsi="TimeNewRoman"/>
+                <w:sz w:val="30"/>
+              </w:rPr>
+              <w:t>12</w:t>
             </w:r>
           </w:p>
         </w:tc>
@@ -161,7 +352,7 @@
                 <w:rFonts w:ascii="TimeNewRoman" w:hAnsi="TimeNewRoman"/>
                 <w:sz w:val="30"/>
               </w:rPr>
-              <w:t>51</w:t>
+              <w:t>75</w:t>
             </w:r>
           </w:p>
         </w:tc>
@@ -178,24 +369,7 @@
                 <w:rFonts w:ascii="TimeNewRoman" w:hAnsi="TimeNewRoman"/>
                 <w:sz w:val="30"/>
               </w:rPr>
-              <w:t>65</w:t>
-            </w:r>
-          </w:p>
-        </w:tc>
-        <w:tc>
-          <w:tcPr>
-            <w:tcW w:type="dxa" w:w="1987"/>
-          </w:tcPr>
-          <w:p>
-            <w:pPr>
-              <w:jc w:val="left"/>
-            </w:pPr>
-            <w:r>
-              <w:rPr>
-                <w:rFonts w:ascii="TimeNewRoman" w:hAnsi="TimeNewRoman"/>
-                <w:sz w:val="30"/>
-              </w:rPr>
-              <w:t>81</w:t>
+              <w:t>190</w:t>
             </w:r>
           </w:p>
         </w:tc>
@@ -231,7 +405,7 @@
                 <w:rFonts w:ascii="TimeNewRoman" w:hAnsi="TimeNewRoman"/>
                 <w:sz w:val="30"/>
               </w:rPr>
-              <w:t>57</w:t>
+              <w:t>36</w:t>
             </w:r>
           </w:p>
         </w:tc>
@@ -248,7 +422,7 @@
                 <w:rFonts w:ascii="TimeNewRoman" w:hAnsi="TimeNewRoman"/>
                 <w:sz w:val="30"/>
               </w:rPr>
-              <w:t>24</w:t>
+              <w:t>72</w:t>
             </w:r>
           </w:p>
         </w:tc>
@@ -265,7 +439,7 @@
                 <w:rFonts w:ascii="TimeNewRoman" w:hAnsi="TimeNewRoman"/>
                 <w:sz w:val="30"/>
               </w:rPr>
-              <w:t>8</w:t>
+              <w:t>5</w:t>
             </w:r>
           </w:p>
         </w:tc>
@@ -282,7 +456,7 @@
                 <w:rFonts w:ascii="TimeNewRoman" w:hAnsi="TimeNewRoman"/>
                 <w:sz w:val="30"/>
               </w:rPr>
-              <w:t>21</w:t>
+              <w:t>87</w:t>
             </w:r>
           </w:p>
         </w:tc>
@@ -301,7 +475,7 @@
                 <w:rFonts w:ascii="TimeNewRoman" w:hAnsi="TimeNewRoman"/>
                 <w:sz w:val="30"/>
               </w:rPr>
-              <w:t>10</w:t>
+              <w:t>69</w:t>
             </w:r>
           </w:p>
         </w:tc>
@@ -318,7 +492,7 @@
                 <w:rFonts w:ascii="TimeNewRoman" w:hAnsi="TimeNewRoman"/>
                 <w:sz w:val="30"/>
               </w:rPr>
-              <w:t>114</w:t>
+              <w:t>78</w:t>
             </w:r>
           </w:p>
         </w:tc>
@@ -335,7 +509,7 @@
                 <w:rFonts w:ascii="TimeNewRoman" w:hAnsi="TimeNewRoman"/>
                 <w:sz w:val="30"/>
               </w:rPr>
-              <w:t>30</w:t>
+              <w:t>31</w:t>
             </w:r>
           </w:p>
         </w:tc>
@@ -352,7 +526,7 @@
                 <w:rFonts w:ascii="TimeNewRoman" w:hAnsi="TimeNewRoman"/>
                 <w:sz w:val="30"/>
               </w:rPr>
-              <w:t>53</w:t>
+              <w:t>96</w:t>
             </w:r>
           </w:p>
         </w:tc>
@@ -369,7 +543,7 @@
                 <w:rFonts w:ascii="TimeNewRoman" w:hAnsi="TimeNewRoman"/>
                 <w:sz w:val="30"/>
               </w:rPr>
-              <w:t>12</w:t>
+              <w:t>65</w:t>
             </w:r>
           </w:p>
         </w:tc>
@@ -388,7 +562,7 @@
                 <w:rFonts w:ascii="TimeNewRoman" w:hAnsi="TimeNewRoman"/>
                 <w:sz w:val="30"/>
               </w:rPr>
-              <w:t>49</w:t>
+              <w:t>28</w:t>
             </w:r>
           </w:p>
         </w:tc>
@@ -405,7 +579,7 @@
                 <w:rFonts w:ascii="TimeNewRoman" w:hAnsi="TimeNewRoman"/>
                 <w:sz w:val="30"/>
               </w:rPr>
-              <w:t>6</w:t>
+              <w:t>18</w:t>
             </w:r>
           </w:p>
         </w:tc>
@@ -422,7 +596,7 @@
                 <w:rFonts w:ascii="TimeNewRoman" w:hAnsi="TimeNewRoman"/>
                 <w:sz w:val="30"/>
               </w:rPr>
-              <w:t>16</w:t>
+              <w:t>39</w:t>
             </w:r>
           </w:p>
         </w:tc>
@@ -439,7 +613,7 @@
                 <w:rFonts w:ascii="TimeNewRoman" w:hAnsi="TimeNewRoman"/>
                 <w:sz w:val="30"/>
               </w:rPr>
-              <w:t>46</w:t>
+              <w:t>27</w:t>
             </w:r>
           </w:p>
         </w:tc>
@@ -456,7 +630,94 @@
                 <w:rFonts w:ascii="TimeNewRoman" w:hAnsi="TimeNewRoman"/>
                 <w:sz w:val="30"/>
               </w:rPr>
-              <w:t>2</w:t>
+              <w:t>166</w:t>
+            </w:r>
+          </w:p>
+        </w:tc>
+      </w:tr>
+      <w:tr>
+        <w:tc>
+          <w:tcPr>
+            <w:tcW w:type="dxa" w:w="1987"/>
+          </w:tcPr>
+          <w:p>
+            <w:pPr>
+              <w:jc w:val="left"/>
+            </w:pPr>
+            <w:r>
+              <w:rPr>
+                <w:rFonts w:ascii="TimeNewRoman" w:hAnsi="TimeNewRoman"/>
+                <w:sz w:val="30"/>
+              </w:rPr>
+              <w:t>81</w:t>
+            </w:r>
+          </w:p>
+        </w:tc>
+        <w:tc>
+          <w:tcPr>
+            <w:tcW w:type="dxa" w:w="1987"/>
+          </w:tcPr>
+          <w:p>
+            <w:pPr>
+              <w:jc w:val="left"/>
+            </w:pPr>
+            <w:r>
+              <w:rPr>
+                <w:rFonts w:ascii="TimeNewRoman" w:hAnsi="TimeNewRoman"/>
+                <w:sz w:val="30"/>
+              </w:rPr>
+              <w:t>27</w:t>
+            </w:r>
+          </w:p>
+        </w:tc>
+        <w:tc>
+          <w:tcPr>
+            <w:tcW w:type="dxa" w:w="1987"/>
+          </w:tcPr>
+          <w:p>
+            <w:pPr>
+              <w:jc w:val="left"/>
+            </w:pPr>
+            <w:r>
+              <w:rPr>
+                <w:rFonts w:ascii="TimeNewRoman" w:hAnsi="TimeNewRoman"/>
+                <w:sz w:val="30"/>
+              </w:rPr>
+              <w:t>23</w:t>
+            </w:r>
+          </w:p>
+        </w:tc>
+        <w:tc>
+          <w:tcPr>
+            <w:tcW w:type="dxa" w:w="1987"/>
+          </w:tcPr>
+          <w:p>
+            <w:pPr>
+              <w:jc w:val="left"/>
+            </w:pPr>
+            <w:r>
+              <w:rPr>
+                <w:rFonts w:ascii="TimeNewRoman" w:hAnsi="TimeNewRoman"/>
+                <w:sz w:val="30"/>
+              </w:rPr>
+              <w:t>198</w:t>
+            </w:r>
+          </w:p>
+        </w:tc>
+        <w:tc>
+          <w:tcPr>
+            <w:tcW w:type="dxa" w:w="1987"/>
+          </w:tcPr>
+          <w:p>
+            <w:pPr>
+              <w:jc w:val="left"/>
+            </w:pPr>
+            <w:r>
+              <w:rPr>
+                <w:rFonts w:ascii="TimeNewRoman" w:hAnsi="TimeNewRoman"/>
+                <w:sz w:val="30"/>
+              </w:rPr>
+              <w:t>31</w:t>
             </w:r>
           </w:p>
         </w:tc>
@@ -492,7 +753,7 @@
                 <w:rFonts w:ascii="TimeNewRoman" w:hAnsi="TimeNewRoman"/>
                 <w:sz w:val="30"/>
               </w:rPr>
-              <w:t>99</w:t>
+              <w:t>14</w:t>
             </w:r>
           </w:p>
         </w:tc>
@@ -509,7 +770,7 @@
                 <w:rFonts w:ascii="TimeNewRoman" w:hAnsi="TimeNewRoman"/>
                 <w:sz w:val="30"/>
               </w:rPr>
-              <w:t>21</w:t>
+              <w:t>56</w:t>
             </w:r>
           </w:p>
         </w:tc>
@@ -526,7 +787,7 @@
                 <w:rFonts w:ascii="TimeNewRoman" w:hAnsi="TimeNewRoman"/>
                 <w:sz w:val="30"/>
               </w:rPr>
-              <w:t>84</w:t>
+              <w:t>25</w:t>
             </w:r>
           </w:p>
         </w:tc>
@@ -543,7 +804,7 @@
                 <w:rFonts w:ascii="TimeNewRoman" w:hAnsi="TimeNewRoman"/>
                 <w:sz w:val="30"/>
               </w:rPr>
-              <w:t>5</w:t>
+              <w:t>80</w:t>
             </w:r>
           </w:p>
         </w:tc>
@@ -562,7 +823,7 @@
                 <w:rFonts w:ascii="TimeNewRoman" w:hAnsi="TimeNewRoman"/>
                 <w:sz w:val="30"/>
               </w:rPr>
-              <w:t>49</w:t>
+              <w:t>45</w:t>
             </w:r>
           </w:p>
         </w:tc>
@@ -579,7 +840,7 @@
                 <w:rFonts w:ascii="TimeNewRoman" w:hAnsi="TimeNewRoman"/>
                 <w:sz w:val="30"/>
               </w:rPr>
-              <w:t>14</w:t>
+              <w:t>9</w:t>
             </w:r>
           </w:p>
         </w:tc>
@@ -596,7 +857,7 @@
                 <w:rFonts w:ascii="TimeNewRoman" w:hAnsi="TimeNewRoman"/>
                 <w:sz w:val="30"/>
               </w:rPr>
-              <w:t>15</w:t>
+              <w:t>166</w:t>
             </w:r>
           </w:p>
         </w:tc>
@@ -613,7 +874,7 @@
                 <w:rFonts w:ascii="TimeNewRoman" w:hAnsi="TimeNewRoman"/>
                 <w:sz w:val="30"/>
               </w:rPr>
-              <w:t>36</w:t>
+              <w:t>235</w:t>
             </w:r>
           </w:p>
         </w:tc>
@@ -649,7 +910,7 @@
                 <w:rFonts w:ascii="TimeNewRoman" w:hAnsi="TimeNewRoman"/>
                 <w:sz w:val="30"/>
               </w:rPr>
-              <w:t>5</w:t>
+              <w:t>56</w:t>
             </w:r>
           </w:p>
         </w:tc>
@@ -666,7 +927,7 @@
                 <w:rFonts w:ascii="TimeNewRoman" w:hAnsi="TimeNewRoman"/>
                 <w:sz w:val="30"/>
               </w:rPr>
-              <w:t>102</w:t>
+              <w:t>46</w:t>
             </w:r>
           </w:p>
         </w:tc>
@@ -683,7 +944,7 @@
                 <w:rFonts w:ascii="TimeNewRoman" w:hAnsi="TimeNewRoman"/>
                 <w:sz w:val="30"/>
               </w:rPr>
-              <w:t>40</w:t>
+              <w:t>79</w:t>
             </w:r>
           </w:p>
         </w:tc>
@@ -700,7 +961,7 @@
                 <w:rFonts w:ascii="TimeNewRoman" w:hAnsi="TimeNewRoman"/>
                 <w:sz w:val="30"/>
               </w:rPr>
-              <w:t>24</w:t>
+              <w:t>96</w:t>
             </w:r>
           </w:p>
         </w:tc>
@@ -717,7 +978,7 @@
                 <w:rFonts w:ascii="TimeNewRoman" w:hAnsi="TimeNewRoman"/>
                 <w:sz w:val="30"/>
               </w:rPr>
-              <w:t>45</w:t>
+              <w:t>14</w:t>
             </w:r>
           </w:p>
         </w:tc>
@@ -736,7 +997,7 @@
                 <w:rFonts w:ascii="TimeNewRoman" w:hAnsi="TimeNewRoman"/>
                 <w:sz w:val="30"/>
               </w:rPr>
-              <w:t>94</w:t>
+              <w:t>224</w:t>
             </w:r>
           </w:p>
         </w:tc>
@@ -753,150 +1014,10 @@
                 <w:rFonts w:ascii="TimeNewRoman" w:hAnsi="TimeNewRoman"/>
                 <w:sz w:val="30"/>
               </w:rPr>
-              <w:t>20</w:t>
+              <w:t>82</w:t>
             </w:r>
           </w:p>
         </w:tc>
-        <w:tc>
-          <w:tcPr>
-            <w:tcW w:type="dxa" w:w="1987"/>
-          </w:tcPr>
-          <w:p>
-            <w:pPr>
-              <w:jc w:val="left"/>
-            </w:pPr>
-            <w:r>
-              <w:rPr>
-                <w:rFonts w:ascii="TimeNewRoman" w:hAnsi="TimeNewRoman"/>
-                <w:sz w:val="30"/>
-              </w:rPr>
-              <w:t>30</w:t>
-            </w:r>
-          </w:p>
-        </w:tc>
-        <w:tc>
-          <w:tcPr>
-            <w:tcW w:type="dxa" w:w="1987"/>
-          </w:tcPr>
-          <w:p>
-            <w:pPr>
-              <w:jc w:val="left"/>
-            </w:pPr>
-            <w:r>
-              <w:rPr>
-                <w:rFonts w:ascii="TimeNewRoman" w:hAnsi="TimeNewRoman"/>
-                <w:sz w:val="30"/>
-              </w:rPr>
-              <w:t>63</w:t>
-            </w:r>
-          </w:p>
-        </w:tc>
-        <w:tc>
-          <w:tcPr>
-            <w:tcW w:type="dxa" w:w="1987"/>
-          </w:tcPr>
-          <w:p>
-            <w:pPr>
-              <w:jc w:val="left"/>
-            </w:pPr>
-            <w:r>
-              <w:rPr>
-                <w:rFonts w:ascii="TimeNewRoman" w:hAnsi="TimeNewRoman"/>
-                <w:sz w:val="30"/>
-              </w:rPr>
-              <w:t>7</w:t>
-            </w:r>
-          </w:p>
-        </w:tc>
-      </w:tr>
-      <w:tr>
-        <w:tc>
-          <w:tcPr>
-            <w:tcW w:type="dxa" w:w="1987"/>
-          </w:tcPr>
-          <w:p>
-            <w:pPr>
-              <w:jc w:val="left"/>
-            </w:pPr>
-            <w:r>
-              <w:rPr>
-                <w:rFonts w:ascii="TimeNewRoman" w:hAnsi="TimeNewRoman"/>
-                <w:sz w:val="30"/>
-              </w:rPr>
-              <w:t>2</w:t>
-            </w:r>
-          </w:p>
-        </w:tc>
-        <w:tc>
-          <w:tcPr>
-            <w:tcW w:type="dxa" w:w="1987"/>
-          </w:tcPr>
-          <w:p>
-            <w:pPr>
-              <w:jc w:val="left"/>
-            </w:pPr>
-            <w:r>
-              <w:rPr>
-                <w:rFonts w:ascii="TimeNewRoman" w:hAnsi="TimeNewRoman"/>
-                <w:sz w:val="30"/>
-              </w:rPr>
-              <w:t>13</w:t>
-            </w:r>
-          </w:p>
-        </w:tc>
-        <w:tc>
-          <w:tcPr>
-            <w:tcW w:type="dxa" w:w="1987"/>
-          </w:tcPr>
-          <w:p>
-            <w:pPr>
-              <w:jc w:val="left"/>
-            </w:pPr>
-            <w:r>
-              <w:rPr>
-                <w:rFonts w:ascii="TimeNewRoman" w:hAnsi="TimeNewRoman"/>
-                <w:sz w:val="30"/>
-              </w:rPr>
-              <w:t>130</w:t>
-            </w:r>
-          </w:p>
-        </w:tc>
-        <w:tc>
-          <w:tcPr>
-            <w:tcW w:type="dxa" w:w="1987"/>
-          </w:tcPr>
-          <w:p>
-            <w:pPr>
-              <w:jc w:val="left"/>
-            </w:pPr>
-            <w:r>
-              <w:rPr>
-                <w:rFonts w:ascii="TimeNewRoman" w:hAnsi="TimeNewRoman"/>
-                <w:sz w:val="30"/>
-              </w:rPr>
-              <w:t>27</w:t>
-            </w:r>
-          </w:p>
-        </w:tc>
-        <w:tc>
-          <w:tcPr>
-            <w:tcW w:type="dxa" w:w="1987"/>
-          </w:tcPr>
-          <w:p>
-            <w:pPr>
-              <w:jc w:val="left"/>
-            </w:pPr>
-            <w:r>
-              <w:rPr>
-                <w:rFonts w:ascii="TimeNewRoman" w:hAnsi="TimeNewRoman"/>
-                <w:sz w:val="30"/>
-              </w:rPr>
-              <w:t>9</w:t>
-            </w:r>
-          </w:p>
-        </w:tc>
-      </w:tr>
-      <w:tr>
         <w:tc>
           <w:tcPr>
             <w:tcW w:type="dxa" w:w="1987"/>
@@ -927,7 +1048,7 @@
                 <w:rFonts w:ascii="TimeNewRoman" w:hAnsi="TimeNewRoman"/>
                 <w:sz w:val="30"/>
               </w:rPr>
-              <w:t>175</w:t>
+              <w:t>136</w:t>
             </w:r>
           </w:p>
         </w:tc>
@@ -944,41 +1065,7 @@
                 <w:rFonts w:ascii="TimeNewRoman" w:hAnsi="TimeNewRoman"/>
                 <w:sz w:val="30"/>
               </w:rPr>
-              <w:t>160</w:t>
-            </w:r>
-          </w:p>
-        </w:tc>
-        <w:tc>
-          <w:tcPr>
-            <w:tcW w:type="dxa" w:w="1987"/>
-          </w:tcPr>
-          <w:p>
-            <w:pPr>
-              <w:jc w:val="left"/>
-            </w:pPr>
-            <w:r>
-              <w:rPr>
-                <w:rFonts w:ascii="TimeNewRoman" w:hAnsi="TimeNewRoman"/>
-                <w:sz w:val="30"/>
-              </w:rPr>
-              <w:t>16</w:t>
-            </w:r>
-          </w:p>
-        </w:tc>
-        <w:tc>
-          <w:tcPr>
-            <w:tcW w:type="dxa" w:w="1987"/>
-          </w:tcPr>
-          <w:p>
-            <w:pPr>
-              <w:jc w:val="left"/>
-            </w:pPr>
-            <w:r>
-              <w:rPr>
-                <w:rFonts w:ascii="TimeNewRoman" w:hAnsi="TimeNewRoman"/>
-                <w:sz w:val="30"/>
-              </w:rPr>
-              <w:t>28</w:t>
+              <w:t>113</w:t>
             </w:r>
           </w:p>
         </w:tc>
@@ -997,7 +1084,7 @@
                 <w:rFonts w:ascii="TimeNewRoman" w:hAnsi="TimeNewRoman"/>
                 <w:sz w:val="30"/>
               </w:rPr>
-              <w:t>0</w:t>
+              <w:t>9</w:t>
             </w:r>
           </w:p>
         </w:tc>
@@ -1014,94 +1101,7 @@
                 <w:rFonts w:ascii="TimeNewRoman" w:hAnsi="TimeNewRoman"/>
                 <w:sz w:val="30"/>
               </w:rPr>
-              <w:t>18</w:t>
-            </w:r>
-          </w:p>
-        </w:tc>
-        <w:tc>
-          <w:tcPr>
-            <w:tcW w:type="dxa" w:w="1987"/>
-          </w:tcPr>
-          <w:p>
-            <w:pPr>
-              <w:jc w:val="left"/>
-            </w:pPr>
-            <w:r>
-              <w:rPr>
-                <w:rFonts w:ascii="TimeNewRoman" w:hAnsi="TimeNewRoman"/>
-                <w:sz w:val="30"/>
-              </w:rPr>
-              <w:t>28</w:t>
-            </w:r>
-          </w:p>
-        </w:tc>
-        <w:tc>
-          <w:tcPr>
-            <w:tcW w:type="dxa" w:w="1987"/>
-          </w:tcPr>
-          <w:p>
-            <w:pPr>
-              <w:jc w:val="left"/>
-            </w:pPr>
-            <w:r>
-              <w:rPr>
-                <w:rFonts w:ascii="TimeNewRoman" w:hAnsi="TimeNewRoman"/>
-                <w:sz w:val="30"/>
-              </w:rPr>
-              <w:t>56</w:t>
-            </w:r>
-          </w:p>
-        </w:tc>
-        <w:tc>
-          <w:tcPr>
-            <w:tcW w:type="dxa" w:w="1987"/>
-          </w:tcPr>
-          <w:p>
-            <w:pPr>
-              <w:jc w:val="left"/>
-            </w:pPr>
-            <w:r>
-              <w:rPr>
-                <w:rFonts w:ascii="TimeNewRoman" w:hAnsi="TimeNewRoman"/>
-                <w:sz w:val="30"/>
-              </w:rPr>
-              <w:t>12</w:t>
-            </w:r>
-          </w:p>
-        </w:tc>
-      </w:tr>
-      <w:tr>
-        <w:tc>
-          <w:tcPr>
-            <w:tcW w:type="dxa" w:w="1987"/>
-          </w:tcPr>
-          <w:p>
-            <w:pPr>
-              <w:jc w:val="left"/>
-            </w:pPr>
-            <w:r>
-              <w:rPr>
-                <w:rFonts w:ascii="TimeNewRoman" w:hAnsi="TimeNewRoman"/>
-                <w:sz w:val="30"/>
-              </w:rPr>
-              <w:t>38</w:t>
-            </w:r>
-          </w:p>
-        </w:tc>
-        <w:tc>
-          <w:tcPr>
-            <w:tcW w:type="dxa" w:w="1987"/>
-          </w:tcPr>
-          <w:p>
-            <w:pPr>
-              <w:jc w:val="left"/>
-            </w:pPr>
-            <w:r>
-              <w:rPr>
-                <w:rFonts w:ascii="TimeNewRoman" w:hAnsi="TimeNewRoman"/>
-                <w:sz w:val="30"/>
-              </w:rPr>
-              <w:t>7</w:t>
+              <w:t>82</w:t>
             </w:r>
           </w:p>
         </w:tc>
@@ -1135,7 +1135,7 @@
                 <w:rFonts w:ascii="TimeNewRoman" w:hAnsi="TimeNewRoman"/>
                 <w:sz w:val="30"/>
               </w:rPr>
-              <w:t>98</w:t>
+              <w:t>4</w:t>
             </w:r>
           </w:p>
         </w:tc>
@@ -1152,442 +1152,7 @@
                 <w:rFonts w:ascii="TimeNewRoman" w:hAnsi="TimeNewRoman"/>
                 <w:sz w:val="30"/>
               </w:rPr>
-              <w:t>20</w:t>
-            </w:r>
-          </w:p>
-        </w:tc>
-      </w:tr>
-      <w:tr>
-        <w:tc>
-          <w:tcPr>
-            <w:tcW w:type="dxa" w:w="1987"/>
-          </w:tcPr>
-          <w:p>
-            <w:pPr>
-              <w:jc w:val="left"/>
-            </w:pPr>
-            <w:r>
-              <w:rPr>
-                <w:rFonts w:ascii="TimeNewRoman" w:hAnsi="TimeNewRoman"/>
-                <w:sz w:val="30"/>
-              </w:rPr>
-              <w:t>3</w:t>
-            </w:r>
-          </w:p>
-        </w:tc>
-        <w:tc>
-          <w:tcPr>
-            <w:tcW w:type="dxa" w:w="1987"/>
-          </w:tcPr>
-          <w:p>
-            <w:pPr>
-              <w:jc w:val="left"/>
-            </w:pPr>
-            <w:r>
-              <w:rPr>
-                <w:rFonts w:ascii="TimeNewRoman" w:hAnsi="TimeNewRoman"/>
-                <w:sz w:val="30"/>
-              </w:rPr>
-              <w:t>63</w:t>
-            </w:r>
-          </w:p>
-        </w:tc>
-        <w:tc>
-          <w:tcPr>
-            <w:tcW w:type="dxa" w:w="1987"/>
-          </w:tcPr>
-          <w:p>
-            <w:pPr>
-              <w:jc w:val="left"/>
-            </w:pPr>
-            <w:r>
-              <w:rPr>
-                <w:rFonts w:ascii="TimeNewRoman" w:hAnsi="TimeNewRoman"/>
-                <w:sz w:val="30"/>
-              </w:rPr>
-              <w:t>12</w:t>
-            </w:r>
-          </w:p>
-        </w:tc>
-        <w:tc>
-          <w:tcPr>
-            <w:tcW w:type="dxa" w:w="1987"/>
-          </w:tcPr>
-          <w:p>
-            <w:pPr>
-              <w:jc w:val="left"/>
-            </w:pPr>
-            <w:r>
-              <w:rPr>
-                <w:rFonts w:ascii="TimeNewRoman" w:hAnsi="TimeNewRoman"/>
-                <w:sz w:val="30"/>
-              </w:rPr>
-              <w:t>15</w:t>
-            </w:r>
-          </w:p>
-        </w:tc>
-        <w:tc>
-          <w:tcPr>
-            <w:tcW w:type="dxa" w:w="1987"/>
-          </w:tcPr>
-          <w:p>
-            <w:pPr>
-              <w:jc w:val="left"/>
-            </w:pPr>
-            <w:r>
-              <w:rPr>
-                <w:rFonts w:ascii="TimeNewRoman" w:hAnsi="TimeNewRoman"/>
-                <w:sz w:val="30"/>
-              </w:rPr>
-              <w:t>5</w:t>
-            </w:r>
-          </w:p>
-        </w:tc>
-      </w:tr>
-      <w:tr>
-        <w:tc>
-          <w:tcPr>
-            <w:tcW w:type="dxa" w:w="1987"/>
-          </w:tcPr>
-          <w:p>
-            <w:pPr>
-              <w:jc w:val="left"/>
-            </w:pPr>
-            <w:r>
-              <w:rPr>
-                <w:rFonts w:ascii="TimeNewRoman" w:hAnsi="TimeNewRoman"/>
-                <w:sz w:val="30"/>
-              </w:rPr>
-              <w:t>59</w:t>
-            </w:r>
-          </w:p>
-        </w:tc>
-        <w:tc>
-          <w:tcPr>
-            <w:tcW w:type="dxa" w:w="1987"/>
-          </w:tcPr>
-          <w:p>
-            <w:pPr>
-              <w:jc w:val="left"/>
-            </w:pPr>
-            <w:r>
-              <w:rPr>
-                <w:rFonts w:ascii="TimeNewRoman" w:hAnsi="TimeNewRoman"/>
-                <w:sz w:val="30"/>
-              </w:rPr>
-              <w:t>96</w:t>
-            </w:r>
-          </w:p>
-        </w:tc>
-        <w:tc>
-          <w:tcPr>
-            <w:tcW w:type="dxa" w:w="1987"/>
-          </w:tcPr>
-          <w:p>
-            <w:pPr>
-              <w:jc w:val="left"/>
-            </w:pPr>
-            <w:r>
-              <w:rPr>
-                <w:rFonts w:ascii="TimeNewRoman" w:hAnsi="TimeNewRoman"/>
-                <w:sz w:val="30"/>
-              </w:rPr>
-              <w:t>34</w:t>
-            </w:r>
-          </w:p>
-        </w:tc>
-        <w:tc>
-          <w:tcPr>
-            <w:tcW w:type="dxa" w:w="1987"/>
-          </w:tcPr>
-          <w:p>
-            <w:pPr>
-              <w:jc w:val="left"/>
-            </w:pPr>
-            <w:r>
-              <w:rPr>
-                <w:rFonts w:ascii="TimeNewRoman" w:hAnsi="TimeNewRoman"/>
-                <w:sz w:val="30"/>
-              </w:rPr>
-              <w:t>6</w:t>
-            </w:r>
-          </w:p>
-        </w:tc>
-        <w:tc>
-          <w:tcPr>
-            <w:tcW w:type="dxa" w:w="1987"/>
-          </w:tcPr>
-          <w:p>
-            <w:pPr>
-              <w:jc w:val="left"/>
-            </w:pPr>
-            <w:r>
-              <w:rPr>
-                <w:rFonts w:ascii="TimeNewRoman" w:hAnsi="TimeNewRoman"/>
-                <w:sz w:val="30"/>
-              </w:rPr>
-              <w:t>5</w:t>
-            </w:r>
-          </w:p>
-        </w:tc>
-      </w:tr>
-      <w:tr>
-        <w:tc>
-          <w:tcPr>
-            <w:tcW w:type="dxa" w:w="1987"/>
-          </w:tcPr>
-          <w:p>
-            <w:pPr>
-              <w:jc w:val="left"/>
-            </w:pPr>
-            <w:r>
-              <w:rPr>
-                <w:rFonts w:ascii="TimeNewRoman" w:hAnsi="TimeNewRoman"/>
-                <w:sz w:val="30"/>
-              </w:rPr>
-              <w:t>24</w:t>
-            </w:r>
-          </w:p>
-        </w:tc>
-        <w:tc>
-          <w:tcPr>
-            <w:tcW w:type="dxa" w:w="1987"/>
-          </w:tcPr>
-          <w:p>
-            <w:pPr>
-              <w:jc w:val="left"/>
-            </w:pPr>
-            <w:r>
-              <w:rPr>
-                <w:rFonts w:ascii="TimeNewRoman" w:hAnsi="TimeNewRoman"/>
-                <w:sz w:val="30"/>
-              </w:rPr>
-              <w:t>1</w:t>
-            </w:r>
-          </w:p>
-        </w:tc>
-        <w:tc>
-          <w:tcPr>
-            <w:tcW w:type="dxa" w:w="1987"/>
-          </w:tcPr>
-          <w:p>
-            <w:pPr>
-              <w:jc w:val="left"/>
-            </w:pPr>
-            <w:r>
-              <w:rPr>
-                <w:rFonts w:ascii="TimeNewRoman" w:hAnsi="TimeNewRoman"/>
-                <w:sz w:val="30"/>
-              </w:rPr>
-              <w:t>1</w:t>
-            </w:r>
-          </w:p>
-        </w:tc>
-        <w:tc>
-          <w:tcPr>
-            <w:tcW w:type="dxa" w:w="1987"/>
-          </w:tcPr>
-          <w:p>
-            <w:pPr>
-              <w:jc w:val="left"/>
-            </w:pPr>
-            <w:r>
-              <w:rPr>
-                <w:rFonts w:ascii="TimeNewRoman" w:hAnsi="TimeNewRoman"/>
-                <w:sz w:val="30"/>
-              </w:rPr>
-              <w:t>56</w:t>
-            </w:r>
-          </w:p>
-        </w:tc>
-        <w:tc>
-          <w:tcPr>
-            <w:tcW w:type="dxa" w:w="1987"/>
-          </w:tcPr>
-          <w:p>
-            <w:pPr>
-              <w:jc w:val="left"/>
-            </w:pPr>
-            <w:r>
-              <w:rPr>
-                <w:rFonts w:ascii="TimeNewRoman" w:hAnsi="TimeNewRoman"/>
-                <w:sz w:val="30"/>
-              </w:rPr>
-              <w:t>102</w:t>
-            </w:r>
-          </w:p>
-        </w:tc>
-      </w:tr>
-      <w:tr>
-        <w:tc>
-          <w:tcPr>
-            <w:tcW w:type="dxa" w:w="1987"/>
-          </w:tcPr>
-          <w:p>
-            <w:pPr>
-              <w:jc w:val="left"/>
-            </w:pPr>
-            <w:r>
-              <w:rPr>
-                <w:rFonts w:ascii="TimeNewRoman" w:hAnsi="TimeNewRoman"/>
-                <w:sz w:val="30"/>
-              </w:rPr>
-              <w:t>3</w:t>
-            </w:r>
-          </w:p>
-        </w:tc>
-        <w:tc>
-          <w:tcPr>
-            <w:tcW w:type="dxa" w:w="1987"/>
-          </w:tcPr>
-          <w:p>
-            <w:pPr>
-              <w:jc w:val="left"/>
-            </w:pPr>
-            <w:r>
-              <w:rPr>
-                <w:rFonts w:ascii="TimeNewRoman" w:hAnsi="TimeNewRoman"/>
-                <w:sz w:val="30"/>
-              </w:rPr>
-              <w:t>75</w:t>
-            </w:r>
-          </w:p>
-        </w:tc>
-        <w:tc>
-          <w:tcPr>
-            <w:tcW w:type="dxa" w:w="1987"/>
-          </w:tcPr>
-          <w:p>
-            <w:pPr>
-              <w:jc w:val="left"/>
-            </w:pPr>
-            <w:r>
-              <w:rPr>
-                <w:rFonts w:ascii="TimeNewRoman" w:hAnsi="TimeNewRoman"/>
-                <w:sz w:val="30"/>
-              </w:rPr>
-              <w:t>2</w:t>
-            </w:r>
-          </w:p>
-        </w:tc>
-        <w:tc>
-          <w:tcPr>
-            <w:tcW w:type="dxa" w:w="1987"/>
-          </w:tcPr>
-          <w:p>
-            <w:pPr>
-              <w:jc w:val="left"/>
-            </w:pPr>
-            <w:r>
-              <w:rPr>
-                <w:rFonts w:ascii="TimeNewRoman" w:hAnsi="TimeNewRoman"/>
-                <w:sz w:val="30"/>
-              </w:rPr>
-              <w:t>2</w:t>
-            </w:r>
-          </w:p>
-        </w:tc>
-        <w:tc>
-          <w:tcPr>
-            <w:tcW w:type="dxa" w:w="1987"/>
-          </w:tcPr>
-          <w:p>
-            <w:pPr>
-              <w:jc w:val="left"/>
-            </w:pPr>
-            <w:r>
-              <w:rPr>
-                <w:rFonts w:ascii="TimeNewRoman" w:hAnsi="TimeNewRoman"/>
-                <w:sz w:val="30"/>
-              </w:rPr>
-              <w:t>75</w:t>
-            </w:r>
-          </w:p>
-        </w:tc>
-      </w:tr>
-      <w:tr>
-        <w:tc>
-          <w:tcPr>
-            <w:tcW w:type="dxa" w:w="1987"/>
-          </w:tcPr>
-          <w:p>
-            <w:pPr>
-              <w:jc w:val="left"/>
-            </w:pPr>
-            <w:r>
-              <w:rPr>
-                <w:rFonts w:ascii="TimeNewRoman" w:hAnsi="TimeNewRoman"/>
-                <w:sz w:val="30"/>
-              </w:rPr>
-              <w:t>74</w:t>
-            </w:r>
-          </w:p>
-        </w:tc>
-        <w:tc>
-          <w:tcPr>
-            <w:tcW w:type="dxa" w:w="1987"/>
-          </w:tcPr>
-          <w:p>
-            <w:pPr>
-              <w:jc w:val="left"/>
-            </w:pPr>
-            <w:r>
-              <w:rPr>
-                <w:rFonts w:ascii="TimeNewRoman" w:hAnsi="TimeNewRoman"/>
-                <w:sz w:val="30"/>
-              </w:rPr>
-              <w:t>21</w:t>
-            </w:r>
-          </w:p>
-        </w:tc>
-        <w:tc>
-          <w:tcPr>
-            <w:tcW w:type="dxa" w:w="1987"/>
-          </w:tcPr>
-          <w:p>
-            <w:pPr>
-              <w:jc w:val="left"/>
-            </w:pPr>
-            <w:r>
-              <w:rPr>
-                <w:rFonts w:ascii="TimeNewRoman" w:hAnsi="TimeNewRoman"/>
-                <w:sz w:val="30"/>
-              </w:rPr>
-              <w:t>21</w:t>
-            </w:r>
-          </w:p>
-        </w:tc>
-        <w:tc>
-          <w:tcPr>
-            <w:tcW w:type="dxa" w:w="1987"/>
-          </w:tcPr>
-          <w:p>
-            <w:pPr>
-              <w:jc w:val="left"/>
-            </w:pPr>
-            <w:r>
-              <w:rPr>
-                <w:rFonts w:ascii="TimeNewRoman" w:hAnsi="TimeNewRoman"/>
-                <w:sz w:val="30"/>
-              </w:rPr>
-              <w:t>47</w:t>
-            </w:r>
-          </w:p>
-        </w:tc>
-        <w:tc>
-          <w:tcPr>
-            <w:tcW w:type="dxa" w:w="1987"/>
-          </w:tcPr>
-          <w:p>
-            <w:pPr>
-              <w:jc w:val="left"/>
-            </w:pPr>
-            <w:r>
-              <w:rPr>
-                <w:rFonts w:ascii="TimeNewRoman" w:hAnsi="TimeNewRoman"/>
-                <w:sz w:val="30"/>
-              </w:rPr>
-              <w:t>41</w:t>
+              <w:t>62</w:t>
             </w:r>
           </w:p>
         </w:tc>
@@ -1623,7 +1188,7 @@
                 <w:rFonts w:ascii="TimeNewRoman" w:hAnsi="TimeNewRoman"/>
                 <w:sz w:val="30"/>
               </w:rPr>
-              <w:t>192</w:t>
+              <w:t>63</w:t>
             </w:r>
           </w:p>
         </w:tc>
@@ -1640,7 +1205,7 @@
                 <w:rFonts w:ascii="TimeNewRoman" w:hAnsi="TimeNewRoman"/>
                 <w:sz w:val="30"/>
               </w:rPr>
-              <w:t>9</w:t>
+              <w:t>25</w:t>
             </w:r>
           </w:p>
         </w:tc>
@@ -1657,7 +1222,7 @@
                 <w:rFonts w:ascii="TimeNewRoman" w:hAnsi="TimeNewRoman"/>
                 <w:sz w:val="30"/>
               </w:rPr>
-              <w:t>8</w:t>
+              <w:t>3</w:t>
             </w:r>
           </w:p>
         </w:tc>
@@ -1674,7 +1239,7 @@
                 <w:rFonts w:ascii="TimeNewRoman" w:hAnsi="TimeNewRoman"/>
                 <w:sz w:val="30"/>
               </w:rPr>
-              <w:t>87</w:t>
+              <w:t>3</w:t>
             </w:r>
           </w:p>
         </w:tc>
@@ -1693,7 +1258,7 @@
                 <w:rFonts w:ascii="TimeNewRoman" w:hAnsi="TimeNewRoman"/>
                 <w:sz w:val="30"/>
               </w:rPr>
-              <w:t>5</w:t>
+              <w:t>35</w:t>
             </w:r>
           </w:p>
         </w:tc>
@@ -1710,7 +1275,7 @@
                 <w:rFonts w:ascii="TimeNewRoman" w:hAnsi="TimeNewRoman"/>
                 <w:sz w:val="30"/>
               </w:rPr>
-              <w:t>9</w:t>
+              <w:t>18</w:t>
             </w:r>
           </w:p>
         </w:tc>
@@ -1744,7 +1309,7 @@
                 <w:rFonts w:ascii="TimeNewRoman" w:hAnsi="TimeNewRoman"/>
                 <w:sz w:val="30"/>
               </w:rPr>
-              <w:t>78</w:t>
+              <w:t>49</w:t>
             </w:r>
           </w:p>
         </w:tc>
@@ -1761,7 +1326,442 @@
                 <w:rFonts w:ascii="TimeNewRoman" w:hAnsi="TimeNewRoman"/>
                 <w:sz w:val="30"/>
               </w:rPr>
-              <w:t>7</w:t>
+              <w:t>18</w:t>
+            </w:r>
+          </w:p>
+        </w:tc>
+      </w:tr>
+      <w:tr>
+        <w:tc>
+          <w:tcPr>
+            <w:tcW w:type="dxa" w:w="1987"/>
+          </w:tcPr>
+          <w:p>
+            <w:pPr>
+              <w:jc w:val="left"/>
+            </w:pPr>
+            <w:r>
+              <w:rPr>
+                <w:rFonts w:ascii="TimeNewRoman" w:hAnsi="TimeNewRoman"/>
+                <w:sz w:val="30"/>
+              </w:rPr>
+              <w:t>54</w:t>
+            </w:r>
+          </w:p>
+        </w:tc>
+        <w:tc>
+          <w:tcPr>
+            <w:tcW w:type="dxa" w:w="1987"/>
+          </w:tcPr>
+          <w:p>
+            <w:pPr>
+              <w:jc w:val="left"/>
+            </w:pPr>
+            <w:r>
+              <w:rPr>
+                <w:rFonts w:ascii="TimeNewRoman" w:hAnsi="TimeNewRoman"/>
+                <w:sz w:val="30"/>
+              </w:rPr>
+              <w:t>28</w:t>
+            </w:r>
+          </w:p>
+        </w:tc>
+        <w:tc>
+          <w:tcPr>
+            <w:tcW w:type="dxa" w:w="1987"/>
+          </w:tcPr>
+          <w:p>
+            <w:pPr>
+              <w:jc w:val="left"/>
+            </w:pPr>
+            <w:r>
+              <w:rPr>
+                <w:rFonts w:ascii="TimeNewRoman" w:hAnsi="TimeNewRoman"/>
+                <w:sz w:val="30"/>
+              </w:rPr>
+              <w:t>0</w:t>
+            </w:r>
+          </w:p>
+        </w:tc>
+        <w:tc>
+          <w:tcPr>
+            <w:tcW w:type="dxa" w:w="1987"/>
+          </w:tcPr>
+          <w:p>
+            <w:pPr>
+              <w:jc w:val="left"/>
+            </w:pPr>
+            <w:r>
+              <w:rPr>
+                <w:rFonts w:ascii="TimeNewRoman" w:hAnsi="TimeNewRoman"/>
+                <w:sz w:val="30"/>
+              </w:rPr>
+              <w:t>222</w:t>
+            </w:r>
+          </w:p>
+        </w:tc>
+        <w:tc>
+          <w:tcPr>
+            <w:tcW w:type="dxa" w:w="1987"/>
+          </w:tcPr>
+          <w:p>
+            <w:pPr>
+              <w:jc w:val="left"/>
+            </w:pPr>
+            <w:r>
+              <w:rPr>
+                <w:rFonts w:ascii="TimeNewRoman" w:hAnsi="TimeNewRoman"/>
+                <w:sz w:val="30"/>
+              </w:rPr>
+              <w:t>56</w:t>
+            </w:r>
+          </w:p>
+        </w:tc>
+      </w:tr>
+      <w:tr>
+        <w:tc>
+          <w:tcPr>
+            <w:tcW w:type="dxa" w:w="1987"/>
+          </w:tcPr>
+          <w:p>
+            <w:pPr>
+              <w:jc w:val="left"/>
+            </w:pPr>
+            <w:r>
+              <w:rPr>
+                <w:rFonts w:ascii="TimeNewRoman" w:hAnsi="TimeNewRoman"/>
+                <w:sz w:val="30"/>
+              </w:rPr>
+              <w:t>72</w:t>
+            </w:r>
+          </w:p>
+        </w:tc>
+        <w:tc>
+          <w:tcPr>
+            <w:tcW w:type="dxa" w:w="1987"/>
+          </w:tcPr>
+          <w:p>
+            <w:pPr>
+              <w:jc w:val="left"/>
+            </w:pPr>
+            <w:r>
+              <w:rPr>
+                <w:rFonts w:ascii="TimeNewRoman" w:hAnsi="TimeNewRoman"/>
+                <w:sz w:val="30"/>
+              </w:rPr>
+              <w:t>1</w:t>
+            </w:r>
+          </w:p>
+        </w:tc>
+        <w:tc>
+          <w:tcPr>
+            <w:tcW w:type="dxa" w:w="1987"/>
+          </w:tcPr>
+          <w:p>
+            <w:pPr>
+              <w:jc w:val="left"/>
+            </w:pPr>
+            <w:r>
+              <w:rPr>
+                <w:rFonts w:ascii="TimeNewRoman" w:hAnsi="TimeNewRoman"/>
+                <w:sz w:val="30"/>
+              </w:rPr>
+              <w:t>12</w:t>
+            </w:r>
+          </w:p>
+        </w:tc>
+        <w:tc>
+          <w:tcPr>
+            <w:tcW w:type="dxa" w:w="1987"/>
+          </w:tcPr>
+          <w:p>
+            <w:pPr>
+              <w:jc w:val="left"/>
+            </w:pPr>
+            <w:r>
+              <w:rPr>
+                <w:rFonts w:ascii="TimeNewRoman" w:hAnsi="TimeNewRoman"/>
+                <w:sz w:val="30"/>
+              </w:rPr>
+              <w:t>22</w:t>
+            </w:r>
+          </w:p>
+        </w:tc>
+        <w:tc>
+          <w:tcPr>
+            <w:tcW w:type="dxa" w:w="1987"/>
+          </w:tcPr>
+          <w:p>
+            <w:pPr>
+              <w:jc w:val="left"/>
+            </w:pPr>
+            <w:r>
+              <w:rPr>
+                <w:rFonts w:ascii="TimeNewRoman" w:hAnsi="TimeNewRoman"/>
+                <w:sz w:val="30"/>
+              </w:rPr>
+              <w:t>15</w:t>
+            </w:r>
+          </w:p>
+        </w:tc>
+      </w:tr>
+      <w:tr>
+        <w:tc>
+          <w:tcPr>
+            <w:tcW w:type="dxa" w:w="1987"/>
+          </w:tcPr>
+          <w:p>
+            <w:pPr>
+              <w:jc w:val="left"/>
+            </w:pPr>
+            <w:r>
+              <w:rPr>
+                <w:rFonts w:ascii="TimeNewRoman" w:hAnsi="TimeNewRoman"/>
+                <w:sz w:val="30"/>
+              </w:rPr>
+              <w:t>21</w:t>
+            </w:r>
+          </w:p>
+        </w:tc>
+        <w:tc>
+          <w:tcPr>
+            <w:tcW w:type="dxa" w:w="1987"/>
+          </w:tcPr>
+          <w:p>
+            <w:pPr>
+              <w:jc w:val="left"/>
+            </w:pPr>
+            <w:r>
+              <w:rPr>
+                <w:rFonts w:ascii="TimeNewRoman" w:hAnsi="TimeNewRoman"/>
+                <w:sz w:val="30"/>
+              </w:rPr>
+              <w:t>24</w:t>
+            </w:r>
+          </w:p>
+        </w:tc>
+        <w:tc>
+          <w:tcPr>
+            <w:tcW w:type="dxa" w:w="1987"/>
+          </w:tcPr>
+          <w:p>
+            <w:pPr>
+              <w:jc w:val="left"/>
+            </w:pPr>
+            <w:r>
+              <w:rPr>
+                <w:rFonts w:ascii="TimeNewRoman" w:hAnsi="TimeNewRoman"/>
+                <w:sz w:val="30"/>
+              </w:rPr>
+              <w:t>65</w:t>
+            </w:r>
+          </w:p>
+        </w:tc>
+        <w:tc>
+          <w:tcPr>
+            <w:tcW w:type="dxa" w:w="1987"/>
+          </w:tcPr>
+          <w:p>
+            <w:pPr>
+              <w:jc w:val="left"/>
+            </w:pPr>
+            <w:r>
+              <w:rPr>
+                <w:rFonts w:ascii="TimeNewRoman" w:hAnsi="TimeNewRoman"/>
+                <w:sz w:val="30"/>
+              </w:rPr>
+              <w:t>148</w:t>
+            </w:r>
+          </w:p>
+        </w:tc>
+        <w:tc>
+          <w:tcPr>
+            <w:tcW w:type="dxa" w:w="1987"/>
+          </w:tcPr>
+          <w:p>
+            <w:pPr>
+              <w:jc w:val="left"/>
+            </w:pPr>
+            <w:r>
+              <w:rPr>
+                <w:rFonts w:ascii="TimeNewRoman" w:hAnsi="TimeNewRoman"/>
+                <w:sz w:val="30"/>
+              </w:rPr>
+              <w:t>48</w:t>
+            </w:r>
+          </w:p>
+        </w:tc>
+      </w:tr>
+      <w:tr>
+        <w:tc>
+          <w:tcPr>
+            <w:tcW w:type="dxa" w:w="1987"/>
+          </w:tcPr>
+          <w:p>
+            <w:pPr>
+              <w:jc w:val="left"/>
+            </w:pPr>
+            <w:r>
+              <w:rPr>
+                <w:rFonts w:ascii="TimeNewRoman" w:hAnsi="TimeNewRoman"/>
+                <w:sz w:val="30"/>
+              </w:rPr>
+              <w:t>58</w:t>
+            </w:r>
+          </w:p>
+        </w:tc>
+        <w:tc>
+          <w:tcPr>
+            <w:tcW w:type="dxa" w:w="1987"/>
+          </w:tcPr>
+          <w:p>
+            <w:pPr>
+              <w:jc w:val="left"/>
+            </w:pPr>
+            <w:r>
+              <w:rPr>
+                <w:rFonts w:ascii="TimeNewRoman" w:hAnsi="TimeNewRoman"/>
+                <w:sz w:val="30"/>
+              </w:rPr>
+              <w:t>60</w:t>
+            </w:r>
+          </w:p>
+        </w:tc>
+        <w:tc>
+          <w:tcPr>
+            <w:tcW w:type="dxa" w:w="1987"/>
+          </w:tcPr>
+          <w:p>
+            <w:pPr>
+              <w:jc w:val="left"/>
+            </w:pPr>
+            <w:r>
+              <w:rPr>
+                <w:rFonts w:ascii="TimeNewRoman" w:hAnsi="TimeNewRoman"/>
+                <w:sz w:val="30"/>
+              </w:rPr>
+              <w:t>6</w:t>
+            </w:r>
+          </w:p>
+        </w:tc>
+        <w:tc>
+          <w:tcPr>
+            <w:tcW w:type="dxa" w:w="1987"/>
+          </w:tcPr>
+          <w:p>
+            <w:pPr>
+              <w:jc w:val="left"/>
+            </w:pPr>
+            <w:r>
+              <w:rPr>
+                <w:rFonts w:ascii="TimeNewRoman" w:hAnsi="TimeNewRoman"/>
+                <w:sz w:val="30"/>
+              </w:rPr>
+              <w:t>44</w:t>
+            </w:r>
+          </w:p>
+        </w:tc>
+        <w:tc>
+          <w:tcPr>
+            <w:tcW w:type="dxa" w:w="1987"/>
+          </w:tcPr>
+          <w:p>
+            <w:pPr>
+              <w:jc w:val="left"/>
+            </w:pPr>
+            <w:r>
+              <w:rPr>
+                <w:rFonts w:ascii="TimeNewRoman" w:hAnsi="TimeNewRoman"/>
+                <w:sz w:val="30"/>
+              </w:rPr>
+              <w:t>68</w:t>
+            </w:r>
+          </w:p>
+        </w:tc>
+      </w:tr>
+      <w:tr>
+        <w:tc>
+          <w:tcPr>
+            <w:tcW w:type="dxa" w:w="1987"/>
+          </w:tcPr>
+          <w:p>
+            <w:pPr>
+              <w:jc w:val="left"/>
+            </w:pPr>
+            <w:r>
+              <w:rPr>
+                <w:rFonts w:ascii="TimeNewRoman" w:hAnsi="TimeNewRoman"/>
+                <w:sz w:val="30"/>
+              </w:rPr>
+              <w:t>21</w:t>
+            </w:r>
+          </w:p>
+        </w:tc>
+        <w:tc>
+          <w:tcPr>
+            <w:tcW w:type="dxa" w:w="1987"/>
+          </w:tcPr>
+          <w:p>
+            <w:pPr>
+              <w:jc w:val="left"/>
+            </w:pPr>
+            <w:r>
+              <w:rPr>
+                <w:rFonts w:ascii="TimeNewRoman" w:hAnsi="TimeNewRoman"/>
+                <w:sz w:val="30"/>
+              </w:rPr>
+              <w:t>97</w:t>
+            </w:r>
+          </w:p>
+        </w:tc>
+        <w:tc>
+          <w:tcPr>
+            <w:tcW w:type="dxa" w:w="1987"/>
+          </w:tcPr>
+          <w:p>
+            <w:pPr>
+              <w:jc w:val="left"/>
+            </w:pPr>
+            <w:r>
+              <w:rPr>
+                <w:rFonts w:ascii="TimeNewRoman" w:hAnsi="TimeNewRoman"/>
+                <w:sz w:val="30"/>
+              </w:rPr>
+              <w:t>32</w:t>
+            </w:r>
+          </w:p>
+        </w:tc>
+        <w:tc>
+          <w:tcPr>
+            <w:tcW w:type="dxa" w:w="1987"/>
+          </w:tcPr>
+          <w:p>
+            <w:pPr>
+              <w:jc w:val="left"/>
+            </w:pPr>
+            <w:r>
+              <w:rPr>
+                <w:rFonts w:ascii="TimeNewRoman" w:hAnsi="TimeNewRoman"/>
+                <w:sz w:val="30"/>
+              </w:rPr>
+              <w:t>127</w:t>
+            </w:r>
+          </w:p>
+        </w:tc>
+        <w:tc>
+          <w:tcPr>
+            <w:tcW w:type="dxa" w:w="1987"/>
+          </w:tcPr>
+          <w:p>
+            <w:pPr>
+              <w:jc w:val="left"/>
+            </w:pPr>
+            <w:r>
+              <w:rPr>
+                <w:rFonts w:ascii="TimeNewRoman" w:hAnsi="TimeNewRoman"/>
+                <w:sz w:val="30"/>
+              </w:rPr>
+              <w:t>38</w:t>
             </w:r>
           </w:p>
         </w:tc>

</xml_diff>

<commit_message>
Update master to output generated at ba8011d
</commit_message>
<xml_diff>
--- a/answers-of-mixed.docx
+++ b/answers-of-mixed.docx
@@ -40,7 +40,7 @@
                 <w:rFonts w:ascii="TimeNewRoman" w:hAnsi="TimeNewRoman"/>
                 <w:sz w:val="30"/>
               </w:rPr>
-              <w:t>7</w:t>
+              <w:t>152</w:t>
             </w:r>
           </w:p>
         </w:tc>
@@ -57,7 +57,7 @@
                 <w:rFonts w:ascii="TimeNewRoman" w:hAnsi="TimeNewRoman"/>
                 <w:sz w:val="30"/>
               </w:rPr>
-              <w:t>39</w:t>
+              <w:t>84</w:t>
             </w:r>
           </w:p>
         </w:tc>
@@ -74,7 +74,7 @@
                 <w:rFonts w:ascii="TimeNewRoman" w:hAnsi="TimeNewRoman"/>
                 <w:sz w:val="30"/>
               </w:rPr>
-              <w:t>8</w:t>
+              <w:t>49</w:t>
             </w:r>
           </w:p>
         </w:tc>
@@ -91,7 +91,7 @@
                 <w:rFonts w:ascii="TimeNewRoman" w:hAnsi="TimeNewRoman"/>
                 <w:sz w:val="30"/>
               </w:rPr>
-              <w:t>32</w:t>
+              <w:t>5</w:t>
             </w:r>
           </w:p>
         </w:tc>
@@ -127,6 +127,127 @@
                 <w:rFonts w:ascii="TimeNewRoman" w:hAnsi="TimeNewRoman"/>
                 <w:sz w:val="30"/>
               </w:rPr>
+              <w:t>12</w:t>
+            </w:r>
+          </w:p>
+        </w:tc>
+        <w:tc>
+          <w:tcPr>
+            <w:tcW w:type="dxa" w:w="1987"/>
+          </w:tcPr>
+          <w:p>
+            <w:pPr>
+              <w:jc w:val="left"/>
+            </w:pPr>
+            <w:r>
+              <w:rPr>
+                <w:rFonts w:ascii="TimeNewRoman" w:hAnsi="TimeNewRoman"/>
+                <w:sz w:val="30"/>
+              </w:rPr>
+              <w:t>73</w:t>
+            </w:r>
+          </w:p>
+        </w:tc>
+        <w:tc>
+          <w:tcPr>
+            <w:tcW w:type="dxa" w:w="1987"/>
+          </w:tcPr>
+          <w:p>
+            <w:pPr>
+              <w:jc w:val="left"/>
+            </w:pPr>
+            <w:r>
+              <w:rPr>
+                <w:rFonts w:ascii="TimeNewRoman" w:hAnsi="TimeNewRoman"/>
+                <w:sz w:val="30"/>
+              </w:rPr>
+              <w:t>7</w:t>
+            </w:r>
+          </w:p>
+        </w:tc>
+        <w:tc>
+          <w:tcPr>
+            <w:tcW w:type="dxa" w:w="1987"/>
+          </w:tcPr>
+          <w:p>
+            <w:pPr>
+              <w:jc w:val="left"/>
+            </w:pPr>
+            <w:r>
+              <w:rPr>
+                <w:rFonts w:ascii="TimeNewRoman" w:hAnsi="TimeNewRoman"/>
+                <w:sz w:val="30"/>
+              </w:rPr>
+              <w:t>16</w:t>
+            </w:r>
+          </w:p>
+        </w:tc>
+        <w:tc>
+          <w:tcPr>
+            <w:tcW w:type="dxa" w:w="1987"/>
+          </w:tcPr>
+          <w:p>
+            <w:pPr>
+              <w:jc w:val="left"/>
+            </w:pPr>
+            <w:r>
+              <w:rPr>
+                <w:rFonts w:ascii="TimeNewRoman" w:hAnsi="TimeNewRoman"/>
+                <w:sz w:val="30"/>
+              </w:rPr>
+              <w:t>30</w:t>
+            </w:r>
+          </w:p>
+        </w:tc>
+      </w:tr>
+      <w:tr>
+        <w:tc>
+          <w:tcPr>
+            <w:tcW w:type="dxa" w:w="1987"/>
+          </w:tcPr>
+          <w:p>
+            <w:pPr>
+              <w:jc w:val="left"/>
+            </w:pPr>
+            <w:r>
+              <w:rPr>
+                <w:rFonts w:ascii="TimeNewRoman" w:hAnsi="TimeNewRoman"/>
+                <w:sz w:val="30"/>
+              </w:rPr>
+              <w:t>45</w:t>
+            </w:r>
+          </w:p>
+        </w:tc>
+        <w:tc>
+          <w:tcPr>
+            <w:tcW w:type="dxa" w:w="1987"/>
+          </w:tcPr>
+          <w:p>
+            <w:pPr>
+              <w:jc w:val="left"/>
+            </w:pPr>
+            <w:r>
+              <w:rPr>
+                <w:rFonts w:ascii="TimeNewRoman" w:hAnsi="TimeNewRoman"/>
+                <w:sz w:val="30"/>
+              </w:rPr>
+              <w:t>64</w:t>
+            </w:r>
+          </w:p>
+        </w:tc>
+        <w:tc>
+          <w:tcPr>
+            <w:tcW w:type="dxa" w:w="1987"/>
+          </w:tcPr>
+          <w:p>
+            <w:pPr>
+              <w:jc w:val="left"/>
+            </w:pPr>
+            <w:r>
+              <w:rPr>
+                <w:rFonts w:ascii="TimeNewRoman" w:hAnsi="TimeNewRoman"/>
+                <w:sz w:val="30"/>
+              </w:rPr>
               <w:t>9</w:t>
             </w:r>
           </w:p>
@@ -144,7 +265,234 @@
                 <w:rFonts w:ascii="TimeNewRoman" w:hAnsi="TimeNewRoman"/>
                 <w:sz w:val="30"/>
               </w:rPr>
-              <w:t>35</w:t>
+              <w:t>72</w:t>
+            </w:r>
+          </w:p>
+        </w:tc>
+        <w:tc>
+          <w:tcPr>
+            <w:tcW w:type="dxa" w:w="1987"/>
+          </w:tcPr>
+          <w:p>
+            <w:pPr>
+              <w:jc w:val="left"/>
+            </w:pPr>
+            <w:r>
+              <w:rPr>
+                <w:rFonts w:ascii="TimeNewRoman" w:hAnsi="TimeNewRoman"/>
+                <w:sz w:val="30"/>
+              </w:rPr>
+              <w:t>75</w:t>
+            </w:r>
+          </w:p>
+        </w:tc>
+      </w:tr>
+      <w:tr>
+        <w:tc>
+          <w:tcPr>
+            <w:tcW w:type="dxa" w:w="1987"/>
+          </w:tcPr>
+          <w:p>
+            <w:pPr>
+              <w:jc w:val="left"/>
+            </w:pPr>
+            <w:r>
+              <w:rPr>
+                <w:rFonts w:ascii="TimeNewRoman" w:hAnsi="TimeNewRoman"/>
+                <w:sz w:val="30"/>
+              </w:rPr>
+              <w:t>27</w:t>
+            </w:r>
+          </w:p>
+        </w:tc>
+        <w:tc>
+          <w:tcPr>
+            <w:tcW w:type="dxa" w:w="1987"/>
+          </w:tcPr>
+          <w:p>
+            <w:pPr>
+              <w:jc w:val="left"/>
+            </w:pPr>
+            <w:r>
+              <w:rPr>
+                <w:rFonts w:ascii="TimeNewRoman" w:hAnsi="TimeNewRoman"/>
+                <w:sz w:val="30"/>
+              </w:rPr>
+              <w:t>90</w:t>
+            </w:r>
+          </w:p>
+        </w:tc>
+        <w:tc>
+          <w:tcPr>
+            <w:tcW w:type="dxa" w:w="1987"/>
+          </w:tcPr>
+          <w:p>
+            <w:pPr>
+              <w:jc w:val="left"/>
+            </w:pPr>
+            <w:r>
+              <w:rPr>
+                <w:rFonts w:ascii="TimeNewRoman" w:hAnsi="TimeNewRoman"/>
+                <w:sz w:val="30"/>
+              </w:rPr>
+              <w:t>2</w:t>
+            </w:r>
+          </w:p>
+        </w:tc>
+        <w:tc>
+          <w:tcPr>
+            <w:tcW w:type="dxa" w:w="1987"/>
+          </w:tcPr>
+          <w:p>
+            <w:pPr>
+              <w:jc w:val="left"/>
+            </w:pPr>
+            <w:r>
+              <w:rPr>
+                <w:rFonts w:ascii="TimeNewRoman" w:hAnsi="TimeNewRoman"/>
+                <w:sz w:val="30"/>
+              </w:rPr>
+              <w:t>6</w:t>
+            </w:r>
+          </w:p>
+        </w:tc>
+        <w:tc>
+          <w:tcPr>
+            <w:tcW w:type="dxa" w:w="1987"/>
+          </w:tcPr>
+          <w:p>
+            <w:pPr>
+              <w:jc w:val="left"/>
+            </w:pPr>
+            <w:r>
+              <w:rPr>
+                <w:rFonts w:ascii="TimeNewRoman" w:hAnsi="TimeNewRoman"/>
+                <w:sz w:val="30"/>
+              </w:rPr>
+              <w:t>51</w:t>
+            </w:r>
+          </w:p>
+        </w:tc>
+      </w:tr>
+      <w:tr>
+        <w:tc>
+          <w:tcPr>
+            <w:tcW w:type="dxa" w:w="1987"/>
+          </w:tcPr>
+          <w:p>
+            <w:pPr>
+              <w:jc w:val="left"/>
+            </w:pPr>
+            <w:r>
+              <w:rPr>
+                <w:rFonts w:ascii="TimeNewRoman" w:hAnsi="TimeNewRoman"/>
+                <w:sz w:val="30"/>
+              </w:rPr>
+              <w:t>16</w:t>
+            </w:r>
+          </w:p>
+        </w:tc>
+        <w:tc>
+          <w:tcPr>
+            <w:tcW w:type="dxa" w:w="1987"/>
+          </w:tcPr>
+          <w:p>
+            <w:pPr>
+              <w:jc w:val="left"/>
+            </w:pPr>
+            <w:r>
+              <w:rPr>
+                <w:rFonts w:ascii="TimeNewRoman" w:hAnsi="TimeNewRoman"/>
+                <w:sz w:val="30"/>
+              </w:rPr>
+              <w:t>16</w:t>
+            </w:r>
+          </w:p>
+        </w:tc>
+        <w:tc>
+          <w:tcPr>
+            <w:tcW w:type="dxa" w:w="1987"/>
+          </w:tcPr>
+          <w:p>
+            <w:pPr>
+              <w:jc w:val="left"/>
+            </w:pPr>
+            <w:r>
+              <w:rPr>
+                <w:rFonts w:ascii="TimeNewRoman" w:hAnsi="TimeNewRoman"/>
+                <w:sz w:val="30"/>
+              </w:rPr>
+              <w:t>58</w:t>
+            </w:r>
+          </w:p>
+        </w:tc>
+        <w:tc>
+          <w:tcPr>
+            <w:tcW w:type="dxa" w:w="1987"/>
+          </w:tcPr>
+          <w:p>
+            <w:pPr>
+              <w:jc w:val="left"/>
+            </w:pPr>
+            <w:r>
+              <w:rPr>
+                <w:rFonts w:ascii="TimeNewRoman" w:hAnsi="TimeNewRoman"/>
+                <w:sz w:val="30"/>
+              </w:rPr>
+              <w:t>2</w:t>
+            </w:r>
+          </w:p>
+        </w:tc>
+        <w:tc>
+          <w:tcPr>
+            <w:tcW w:type="dxa" w:w="1987"/>
+          </w:tcPr>
+          <w:p>
+            <w:pPr>
+              <w:jc w:val="left"/>
+            </w:pPr>
+            <w:r>
+              <w:rPr>
+                <w:rFonts w:ascii="TimeNewRoman" w:hAnsi="TimeNewRoman"/>
+                <w:sz w:val="30"/>
+              </w:rPr>
+              <w:t>19</w:t>
+            </w:r>
+          </w:p>
+        </w:tc>
+      </w:tr>
+      <w:tr>
+        <w:tc>
+          <w:tcPr>
+            <w:tcW w:type="dxa" w:w="1987"/>
+          </w:tcPr>
+          <w:p>
+            <w:pPr>
+              <w:jc w:val="left"/>
+            </w:pPr>
+            <w:r>
+              <w:rPr>
+                <w:rFonts w:ascii="TimeNewRoman" w:hAnsi="TimeNewRoman"/>
+                <w:sz w:val="30"/>
+              </w:rPr>
+              <w:t>26</w:t>
+            </w:r>
+          </w:p>
+        </w:tc>
+        <w:tc>
+          <w:tcPr>
+            <w:tcW w:type="dxa" w:w="1987"/>
+          </w:tcPr>
+          <w:p>
+            <w:pPr>
+              <w:jc w:val="left"/>
+            </w:pPr>
+            <w:r>
+              <w:rPr>
+                <w:rFonts w:ascii="TimeNewRoman" w:hAnsi="TimeNewRoman"/>
+                <w:sz w:val="30"/>
+              </w:rPr>
+              <w:t>8</w:t>
             </w:r>
           </w:p>
         </w:tc>
@@ -178,7 +526,181 @@
                 <w:rFonts w:ascii="TimeNewRoman" w:hAnsi="TimeNewRoman"/>
                 <w:sz w:val="30"/>
               </w:rPr>
-              <w:t>37</w:t>
+              <w:t>9</w:t>
+            </w:r>
+          </w:p>
+        </w:tc>
+        <w:tc>
+          <w:tcPr>
+            <w:tcW w:type="dxa" w:w="1987"/>
+          </w:tcPr>
+          <w:p>
+            <w:pPr>
+              <w:jc w:val="left"/>
+            </w:pPr>
+            <w:r>
+              <w:rPr>
+                <w:rFonts w:ascii="TimeNewRoman" w:hAnsi="TimeNewRoman"/>
+                <w:sz w:val="30"/>
+              </w:rPr>
+              <w:t>15</w:t>
+            </w:r>
+          </w:p>
+        </w:tc>
+      </w:tr>
+      <w:tr>
+        <w:tc>
+          <w:tcPr>
+            <w:tcW w:type="dxa" w:w="1987"/>
+          </w:tcPr>
+          <w:p>
+            <w:pPr>
+              <w:jc w:val="left"/>
+            </w:pPr>
+            <w:r>
+              <w:rPr>
+                <w:rFonts w:ascii="TimeNewRoman" w:hAnsi="TimeNewRoman"/>
+                <w:sz w:val="30"/>
+              </w:rPr>
+              <w:t>72</w:t>
+            </w:r>
+          </w:p>
+        </w:tc>
+        <w:tc>
+          <w:tcPr>
+            <w:tcW w:type="dxa" w:w="1987"/>
+          </w:tcPr>
+          <w:p>
+            <w:pPr>
+              <w:jc w:val="left"/>
+            </w:pPr>
+            <w:r>
+              <w:rPr>
+                <w:rFonts w:ascii="TimeNewRoman" w:hAnsi="TimeNewRoman"/>
+                <w:sz w:val="30"/>
+              </w:rPr>
+              <w:t>7</w:t>
+            </w:r>
+          </w:p>
+        </w:tc>
+        <w:tc>
+          <w:tcPr>
+            <w:tcW w:type="dxa" w:w="1987"/>
+          </w:tcPr>
+          <w:p>
+            <w:pPr>
+              <w:jc w:val="left"/>
+            </w:pPr>
+            <w:r>
+              <w:rPr>
+                <w:rFonts w:ascii="TimeNewRoman" w:hAnsi="TimeNewRoman"/>
+                <w:sz w:val="30"/>
+              </w:rPr>
+              <w:t>1</w:t>
+            </w:r>
+          </w:p>
+        </w:tc>
+        <w:tc>
+          <w:tcPr>
+            <w:tcW w:type="dxa" w:w="1987"/>
+          </w:tcPr>
+          <w:p>
+            <w:pPr>
+              <w:jc w:val="left"/>
+            </w:pPr>
+            <w:r>
+              <w:rPr>
+                <w:rFonts w:ascii="TimeNewRoman" w:hAnsi="TimeNewRoman"/>
+                <w:sz w:val="30"/>
+              </w:rPr>
+              <w:t>1</w:t>
+            </w:r>
+          </w:p>
+        </w:tc>
+        <w:tc>
+          <w:tcPr>
+            <w:tcW w:type="dxa" w:w="1987"/>
+          </w:tcPr>
+          <w:p>
+            <w:pPr>
+              <w:jc w:val="left"/>
+            </w:pPr>
+            <w:r>
+              <w:rPr>
+                <w:rFonts w:ascii="TimeNewRoman" w:hAnsi="TimeNewRoman"/>
+                <w:sz w:val="30"/>
+              </w:rPr>
+              <w:t>97</w:t>
+            </w:r>
+          </w:p>
+        </w:tc>
+      </w:tr>
+      <w:tr>
+        <w:tc>
+          <w:tcPr>
+            <w:tcW w:type="dxa" w:w="1987"/>
+          </w:tcPr>
+          <w:p>
+            <w:pPr>
+              <w:jc w:val="left"/>
+            </w:pPr>
+            <w:r>
+              <w:rPr>
+                <w:rFonts w:ascii="TimeNewRoman" w:hAnsi="TimeNewRoman"/>
+                <w:sz w:val="30"/>
+              </w:rPr>
+              <w:t>54</w:t>
+            </w:r>
+          </w:p>
+        </w:tc>
+        <w:tc>
+          <w:tcPr>
+            <w:tcW w:type="dxa" w:w="1987"/>
+          </w:tcPr>
+          <w:p>
+            <w:pPr>
+              <w:jc w:val="left"/>
+            </w:pPr>
+            <w:r>
+              <w:rPr>
+                <w:rFonts w:ascii="TimeNewRoman" w:hAnsi="TimeNewRoman"/>
+                <w:sz w:val="30"/>
+              </w:rPr>
+              <w:t>18</w:t>
+            </w:r>
+          </w:p>
+        </w:tc>
+        <w:tc>
+          <w:tcPr>
+            <w:tcW w:type="dxa" w:w="1987"/>
+          </w:tcPr>
+          <w:p>
+            <w:pPr>
+              <w:jc w:val="left"/>
+            </w:pPr>
+            <w:r>
+              <w:rPr>
+                <w:rFonts w:ascii="TimeNewRoman" w:hAnsi="TimeNewRoman"/>
+                <w:sz w:val="30"/>
+              </w:rPr>
+              <w:t>127</w:t>
+            </w:r>
+          </w:p>
+        </w:tc>
+        <w:tc>
+          <w:tcPr>
+            <w:tcW w:type="dxa" w:w="1987"/>
+          </w:tcPr>
+          <w:p>
+            <w:pPr>
+              <w:jc w:val="left"/>
+            </w:pPr>
+            <w:r>
+              <w:rPr>
+                <w:rFonts w:ascii="TimeNewRoman" w:hAnsi="TimeNewRoman"/>
+                <w:sz w:val="30"/>
+              </w:rPr>
+              <w:t>68</w:t>
             </w:r>
           </w:p>
         </w:tc>
@@ -214,7 +736,215 @@
                 <w:rFonts w:ascii="TimeNewRoman" w:hAnsi="TimeNewRoman"/>
                 <w:sz w:val="30"/>
               </w:rPr>
-              <w:t>46</w:t>
+              <w:t>171</w:t>
+            </w:r>
+          </w:p>
+        </w:tc>
+        <w:tc>
+          <w:tcPr>
+            <w:tcW w:type="dxa" w:w="1987"/>
+          </w:tcPr>
+          <w:p>
+            <w:pPr>
+              <w:jc w:val="left"/>
+            </w:pPr>
+            <w:r>
+              <w:rPr>
+                <w:rFonts w:ascii="TimeNewRoman" w:hAnsi="TimeNewRoman"/>
+                <w:sz w:val="30"/>
+              </w:rPr>
+              <w:t>123</w:t>
+            </w:r>
+          </w:p>
+        </w:tc>
+        <w:tc>
+          <w:tcPr>
+            <w:tcW w:type="dxa" w:w="1987"/>
+          </w:tcPr>
+          <w:p>
+            <w:pPr>
+              <w:jc w:val="left"/>
+            </w:pPr>
+            <w:r>
+              <w:rPr>
+                <w:rFonts w:ascii="TimeNewRoman" w:hAnsi="TimeNewRoman"/>
+                <w:sz w:val="30"/>
+              </w:rPr>
+              <w:t>4</w:t>
+            </w:r>
+          </w:p>
+        </w:tc>
+        <w:tc>
+          <w:tcPr>
+            <w:tcW w:type="dxa" w:w="1987"/>
+          </w:tcPr>
+          <w:p>
+            <w:pPr>
+              <w:jc w:val="left"/>
+            </w:pPr>
+            <w:r>
+              <w:rPr>
+                <w:rFonts w:ascii="TimeNewRoman" w:hAnsi="TimeNewRoman"/>
+                <w:sz w:val="30"/>
+              </w:rPr>
+              <w:t>10</w:t>
+            </w:r>
+          </w:p>
+        </w:tc>
+        <w:tc>
+          <w:tcPr>
+            <w:tcW w:type="dxa" w:w="1987"/>
+          </w:tcPr>
+          <w:p>
+            <w:pPr>
+              <w:jc w:val="left"/>
+            </w:pPr>
+            <w:r>
+              <w:rPr>
+                <w:rFonts w:ascii="TimeNewRoman" w:hAnsi="TimeNewRoman"/>
+                <w:sz w:val="30"/>
+              </w:rPr>
+              <w:t>28</w:t>
+            </w:r>
+          </w:p>
+        </w:tc>
+      </w:tr>
+      <w:tr>
+        <w:tc>
+          <w:tcPr>
+            <w:tcW w:type="dxa" w:w="1987"/>
+          </w:tcPr>
+          <w:p>
+            <w:pPr>
+              <w:jc w:val="left"/>
+            </w:pPr>
+            <w:r>
+              <w:rPr>
+                <w:rFonts w:ascii="TimeNewRoman" w:hAnsi="TimeNewRoman"/>
+                <w:sz w:val="30"/>
+              </w:rPr>
+              <w:t>19</w:t>
+            </w:r>
+          </w:p>
+        </w:tc>
+        <w:tc>
+          <w:tcPr>
+            <w:tcW w:type="dxa" w:w="1987"/>
+          </w:tcPr>
+          <w:p>
+            <w:pPr>
+              <w:jc w:val="left"/>
+            </w:pPr>
+            <w:r>
+              <w:rPr>
+                <w:rFonts w:ascii="TimeNewRoman" w:hAnsi="TimeNewRoman"/>
+                <w:sz w:val="30"/>
+              </w:rPr>
+              <w:t>37</w:t>
+            </w:r>
+          </w:p>
+        </w:tc>
+        <w:tc>
+          <w:tcPr>
+            <w:tcW w:type="dxa" w:w="1987"/>
+          </w:tcPr>
+          <w:p>
+            <w:pPr>
+              <w:jc w:val="left"/>
+            </w:pPr>
+            <w:r>
+              <w:rPr>
+                <w:rFonts w:ascii="TimeNewRoman" w:hAnsi="TimeNewRoman"/>
+                <w:sz w:val="30"/>
+              </w:rPr>
+              <w:t>36</w:t>
+            </w:r>
+          </w:p>
+        </w:tc>
+        <w:tc>
+          <w:tcPr>
+            <w:tcW w:type="dxa" w:w="1987"/>
+          </w:tcPr>
+          <w:p>
+            <w:pPr>
+              <w:jc w:val="left"/>
+            </w:pPr>
+            <w:r>
+              <w:rPr>
+                <w:rFonts w:ascii="TimeNewRoman" w:hAnsi="TimeNewRoman"/>
+                <w:sz w:val="30"/>
+              </w:rPr>
+              <w:t>21</w:t>
+            </w:r>
+          </w:p>
+        </w:tc>
+        <w:tc>
+          <w:tcPr>
+            <w:tcW w:type="dxa" w:w="1987"/>
+          </w:tcPr>
+          <w:p>
+            <w:pPr>
+              <w:jc w:val="left"/>
+            </w:pPr>
+            <w:r>
+              <w:rPr>
+                <w:rFonts w:ascii="TimeNewRoman" w:hAnsi="TimeNewRoman"/>
+                <w:sz w:val="30"/>
+              </w:rPr>
+              <w:t>19</w:t>
+            </w:r>
+          </w:p>
+        </w:tc>
+      </w:tr>
+      <w:tr>
+        <w:tc>
+          <w:tcPr>
+            <w:tcW w:type="dxa" w:w="1987"/>
+          </w:tcPr>
+          <w:p>
+            <w:pPr>
+              <w:jc w:val="left"/>
+            </w:pPr>
+            <w:r>
+              <w:rPr>
+                <w:rFonts w:ascii="TimeNewRoman" w:hAnsi="TimeNewRoman"/>
+                <w:sz w:val="30"/>
+              </w:rPr>
+              <w:t>27</w:t>
+            </w:r>
+          </w:p>
+        </w:tc>
+        <w:tc>
+          <w:tcPr>
+            <w:tcW w:type="dxa" w:w="1987"/>
+          </w:tcPr>
+          <w:p>
+            <w:pPr>
+              <w:jc w:val="left"/>
+            </w:pPr>
+            <w:r>
+              <w:rPr>
+                <w:rFonts w:ascii="TimeNewRoman" w:hAnsi="TimeNewRoman"/>
+                <w:sz w:val="30"/>
+              </w:rPr>
+              <w:t>50</w:t>
+            </w:r>
+          </w:p>
+        </w:tc>
+        <w:tc>
+          <w:tcPr>
+            <w:tcW w:type="dxa" w:w="1987"/>
+          </w:tcPr>
+          <w:p>
+            <w:pPr>
+              <w:jc w:val="left"/>
+            </w:pPr>
+            <w:r>
+              <w:rPr>
+                <w:rFonts w:ascii="TimeNewRoman" w:hAnsi="TimeNewRoman"/>
+                <w:sz w:val="30"/>
+              </w:rPr>
+              <w:t>91</w:t>
             </w:r>
           </w:p>
         </w:tc>
@@ -248,41 +978,7 @@
                 <w:rFonts w:ascii="TimeNewRoman" w:hAnsi="TimeNewRoman"/>
                 <w:sz w:val="30"/>
               </w:rPr>
-              <w:t>3</w:t>
-            </w:r>
-          </w:p>
-        </w:tc>
-        <w:tc>
-          <w:tcPr>
-            <w:tcW w:type="dxa" w:w="1987"/>
-          </w:tcPr>
-          <w:p>
-            <w:pPr>
-              <w:jc w:val="left"/>
-            </w:pPr>
-            <w:r>
-              <w:rPr>
-                <w:rFonts w:ascii="TimeNewRoman" w:hAnsi="TimeNewRoman"/>
-                <w:sz w:val="30"/>
-              </w:rPr>
-              <w:t>165</w:t>
-            </w:r>
-          </w:p>
-        </w:tc>
-        <w:tc>
-          <w:tcPr>
-            <w:tcW w:type="dxa" w:w="1987"/>
-          </w:tcPr>
-          <w:p>
-            <w:pPr>
-              <w:jc w:val="left"/>
-            </w:pPr>
-            <w:r>
-              <w:rPr>
-                <w:rFonts w:ascii="TimeNewRoman" w:hAnsi="TimeNewRoman"/>
-                <w:sz w:val="30"/>
-              </w:rPr>
-              <w:t>44</w:t>
+              <w:t>60</w:t>
             </w:r>
           </w:p>
         </w:tc>
@@ -301,7 +997,7 @@
                 <w:rFonts w:ascii="TimeNewRoman" w:hAnsi="TimeNewRoman"/>
                 <w:sz w:val="30"/>
               </w:rPr>
-              <w:t>33</w:t>
+              <w:t>15</w:t>
             </w:r>
           </w:p>
         </w:tc>
@@ -318,7 +1014,7 @@
                 <w:rFonts w:ascii="TimeNewRoman" w:hAnsi="TimeNewRoman"/>
                 <w:sz w:val="30"/>
               </w:rPr>
-              <w:t>16</w:t>
+              <w:t>32</w:t>
             </w:r>
           </w:p>
         </w:tc>
@@ -335,60 +1031,7 @@
                 <w:rFonts w:ascii="TimeNewRoman" w:hAnsi="TimeNewRoman"/>
                 <w:sz w:val="30"/>
               </w:rPr>
-              <w:t>14</w:t>
-            </w:r>
-          </w:p>
-        </w:tc>
-        <w:tc>
-          <w:tcPr>
-            <w:tcW w:type="dxa" w:w="1987"/>
-          </w:tcPr>
-          <w:p>
-            <w:pPr>
-              <w:jc w:val="left"/>
-            </w:pPr>
-            <w:r>
-              <w:rPr>
-                <w:rFonts w:ascii="TimeNewRoman" w:hAnsi="TimeNewRoman"/>
-                <w:sz w:val="30"/>
-              </w:rPr>
-              <w:t>190</w:t>
-            </w:r>
-          </w:p>
-        </w:tc>
-        <w:tc>
-          <w:tcPr>
-            <w:tcW w:type="dxa" w:w="1987"/>
-          </w:tcPr>
-          <w:p>
-            <w:pPr>
-              <w:jc w:val="left"/>
-            </w:pPr>
-            <w:r>
-              <w:rPr>
-                <w:rFonts w:ascii="TimeNewRoman" w:hAnsi="TimeNewRoman"/>
-                <w:sz w:val="30"/>
-              </w:rPr>
-              <w:t>35</w:t>
-            </w:r>
-          </w:p>
-        </w:tc>
-      </w:tr>
-      <w:tr>
-        <w:tc>
-          <w:tcPr>
-            <w:tcW w:type="dxa" w:w="1987"/>
-          </w:tcPr>
-          <w:p>
-            <w:pPr>
-              <w:jc w:val="left"/>
-            </w:pPr>
-            <w:r>
-              <w:rPr>
-                <w:rFonts w:ascii="TimeNewRoman" w:hAnsi="TimeNewRoman"/>
-                <w:sz w:val="30"/>
-              </w:rPr>
-              <w:t>90</w:t>
+              <w:t>72</w:t>
             </w:r>
           </w:p>
         </w:tc>
@@ -422,7 +1065,26 @@
                 <w:rFonts w:ascii="TimeNewRoman" w:hAnsi="TimeNewRoman"/>
                 <w:sz w:val="30"/>
               </w:rPr>
-              <w:t>9</w:t>
+              <w:t>56</w:t>
+            </w:r>
+          </w:p>
+        </w:tc>
+      </w:tr>
+      <w:tr>
+        <w:tc>
+          <w:tcPr>
+            <w:tcW w:type="dxa" w:w="1987"/>
+          </w:tcPr>
+          <w:p>
+            <w:pPr>
+              <w:jc w:val="left"/>
+            </w:pPr>
+            <w:r>
+              <w:rPr>
+                <w:rFonts w:ascii="TimeNewRoman" w:hAnsi="TimeNewRoman"/>
+                <w:sz w:val="30"/>
+              </w:rPr>
+              <w:t>20</w:t>
             </w:r>
           </w:p>
         </w:tc>
@@ -439,7 +1101,41 @@
                 <w:rFonts w:ascii="TimeNewRoman" w:hAnsi="TimeNewRoman"/>
                 <w:sz w:val="30"/>
               </w:rPr>
-              <w:t>99</w:t>
+              <w:t>4</w:t>
+            </w:r>
+          </w:p>
+        </w:tc>
+        <w:tc>
+          <w:tcPr>
+            <w:tcW w:type="dxa" w:w="1987"/>
+          </w:tcPr>
+          <w:p>
+            <w:pPr>
+              <w:jc w:val="left"/>
+            </w:pPr>
+            <w:r>
+              <w:rPr>
+                <w:rFonts w:ascii="TimeNewRoman" w:hAnsi="TimeNewRoman"/>
+                <w:sz w:val="30"/>
+              </w:rPr>
+              <w:t>63</w:t>
+            </w:r>
+          </w:p>
+        </w:tc>
+        <w:tc>
+          <w:tcPr>
+            <w:tcW w:type="dxa" w:w="1987"/>
+          </w:tcPr>
+          <w:p>
+            <w:pPr>
+              <w:jc w:val="left"/>
+            </w:pPr>
+            <w:r>
+              <w:rPr>
+                <w:rFonts w:ascii="TimeNewRoman" w:hAnsi="TimeNewRoman"/>
+                <w:sz w:val="30"/>
+              </w:rPr>
+              <w:t>12</w:t>
             </w:r>
           </w:p>
         </w:tc>
@@ -475,562 +1171,6 @@
                 <w:rFonts w:ascii="TimeNewRoman" w:hAnsi="TimeNewRoman"/>
                 <w:sz w:val="30"/>
               </w:rPr>
-              <w:t>57</w:t>
-            </w:r>
-          </w:p>
-        </w:tc>
-        <w:tc>
-          <w:tcPr>
-            <w:tcW w:type="dxa" w:w="1987"/>
-          </w:tcPr>
-          <w:p>
-            <w:pPr>
-              <w:jc w:val="left"/>
-            </w:pPr>
-            <w:r>
-              <w:rPr>
-                <w:rFonts w:ascii="TimeNewRoman" w:hAnsi="TimeNewRoman"/>
-                <w:sz w:val="30"/>
-              </w:rPr>
-              <w:t>24</w:t>
-            </w:r>
-          </w:p>
-        </w:tc>
-        <w:tc>
-          <w:tcPr>
-            <w:tcW w:type="dxa" w:w="1987"/>
-          </w:tcPr>
-          <w:p>
-            <w:pPr>
-              <w:jc w:val="left"/>
-            </w:pPr>
-            <w:r>
-              <w:rPr>
-                <w:rFonts w:ascii="TimeNewRoman" w:hAnsi="TimeNewRoman"/>
-                <w:sz w:val="30"/>
-              </w:rPr>
-              <w:t>11</w:t>
-            </w:r>
-          </w:p>
-        </w:tc>
-        <w:tc>
-          <w:tcPr>
-            <w:tcW w:type="dxa" w:w="1987"/>
-          </w:tcPr>
-          <w:p>
-            <w:pPr>
-              <w:jc w:val="left"/>
-            </w:pPr>
-            <w:r>
-              <w:rPr>
-                <w:rFonts w:ascii="TimeNewRoman" w:hAnsi="TimeNewRoman"/>
-                <w:sz w:val="30"/>
-              </w:rPr>
-              <w:t>8</w:t>
-            </w:r>
-          </w:p>
-        </w:tc>
-        <w:tc>
-          <w:tcPr>
-            <w:tcW w:type="dxa" w:w="1987"/>
-          </w:tcPr>
-          <w:p>
-            <w:pPr>
-              <w:jc w:val="left"/>
-            </w:pPr>
-            <w:r>
-              <w:rPr>
-                <w:rFonts w:ascii="TimeNewRoman" w:hAnsi="TimeNewRoman"/>
-                <w:sz w:val="30"/>
-              </w:rPr>
-              <w:t>39</w:t>
-            </w:r>
-          </w:p>
-        </w:tc>
-      </w:tr>
-      <w:tr>
-        <w:tc>
-          <w:tcPr>
-            <w:tcW w:type="dxa" w:w="1987"/>
-          </w:tcPr>
-          <w:p>
-            <w:pPr>
-              <w:jc w:val="left"/>
-            </w:pPr>
-            <w:r>
-              <w:rPr>
-                <w:rFonts w:ascii="TimeNewRoman" w:hAnsi="TimeNewRoman"/>
-                <w:sz w:val="30"/>
-              </w:rPr>
-              <w:t>4</w:t>
-            </w:r>
-          </w:p>
-        </w:tc>
-        <w:tc>
-          <w:tcPr>
-            <w:tcW w:type="dxa" w:w="1987"/>
-          </w:tcPr>
-          <w:p>
-            <w:pPr>
-              <w:jc w:val="left"/>
-            </w:pPr>
-            <w:r>
-              <w:rPr>
-                <w:rFonts w:ascii="TimeNewRoman" w:hAnsi="TimeNewRoman"/>
-                <w:sz w:val="30"/>
-              </w:rPr>
-              <w:t>45</w:t>
-            </w:r>
-          </w:p>
-        </w:tc>
-        <w:tc>
-          <w:tcPr>
-            <w:tcW w:type="dxa" w:w="1987"/>
-          </w:tcPr>
-          <w:p>
-            <w:pPr>
-              <w:jc w:val="left"/>
-            </w:pPr>
-            <w:r>
-              <w:rPr>
-                <w:rFonts w:ascii="TimeNewRoman" w:hAnsi="TimeNewRoman"/>
-                <w:sz w:val="30"/>
-              </w:rPr>
-              <w:t>9</w:t>
-            </w:r>
-          </w:p>
-        </w:tc>
-        <w:tc>
-          <w:tcPr>
-            <w:tcW w:type="dxa" w:w="1987"/>
-          </w:tcPr>
-          <w:p>
-            <w:pPr>
-              <w:jc w:val="left"/>
-            </w:pPr>
-            <w:r>
-              <w:rPr>
-                <w:rFonts w:ascii="TimeNewRoman" w:hAnsi="TimeNewRoman"/>
-                <w:sz w:val="30"/>
-              </w:rPr>
-              <w:t>73</w:t>
-            </w:r>
-          </w:p>
-        </w:tc>
-        <w:tc>
-          <w:tcPr>
-            <w:tcW w:type="dxa" w:w="1987"/>
-          </w:tcPr>
-          <w:p>
-            <w:pPr>
-              <w:jc w:val="left"/>
-            </w:pPr>
-            <w:r>
-              <w:rPr>
-                <w:rFonts w:ascii="TimeNewRoman" w:hAnsi="TimeNewRoman"/>
-                <w:sz w:val="30"/>
-              </w:rPr>
-              <w:t>173</w:t>
-            </w:r>
-          </w:p>
-        </w:tc>
-      </w:tr>
-      <w:tr>
-        <w:tc>
-          <w:tcPr>
-            <w:tcW w:type="dxa" w:w="1987"/>
-          </w:tcPr>
-          <w:p>
-            <w:pPr>
-              <w:jc w:val="left"/>
-            </w:pPr>
-            <w:r>
-              <w:rPr>
-                <w:rFonts w:ascii="TimeNewRoman" w:hAnsi="TimeNewRoman"/>
-                <w:sz w:val="30"/>
-              </w:rPr>
-              <w:t>26</w:t>
-            </w:r>
-          </w:p>
-        </w:tc>
-        <w:tc>
-          <w:tcPr>
-            <w:tcW w:type="dxa" w:w="1987"/>
-          </w:tcPr>
-          <w:p>
-            <w:pPr>
-              <w:jc w:val="left"/>
-            </w:pPr>
-            <w:r>
-              <w:rPr>
-                <w:rFonts w:ascii="TimeNewRoman" w:hAnsi="TimeNewRoman"/>
-                <w:sz w:val="30"/>
-              </w:rPr>
-              <w:t>48</w:t>
-            </w:r>
-          </w:p>
-        </w:tc>
-        <w:tc>
-          <w:tcPr>
-            <w:tcW w:type="dxa" w:w="1987"/>
-          </w:tcPr>
-          <w:p>
-            <w:pPr>
-              <w:jc w:val="left"/>
-            </w:pPr>
-            <w:r>
-              <w:rPr>
-                <w:rFonts w:ascii="TimeNewRoman" w:hAnsi="TimeNewRoman"/>
-                <w:sz w:val="30"/>
-              </w:rPr>
-              <w:t>63</w:t>
-            </w:r>
-          </w:p>
-        </w:tc>
-        <w:tc>
-          <w:tcPr>
-            <w:tcW w:type="dxa" w:w="1987"/>
-          </w:tcPr>
-          <w:p>
-            <w:pPr>
-              <w:jc w:val="left"/>
-            </w:pPr>
-            <w:r>
-              <w:rPr>
-                <w:rFonts w:ascii="TimeNewRoman" w:hAnsi="TimeNewRoman"/>
-                <w:sz w:val="30"/>
-              </w:rPr>
-              <w:t>163</w:t>
-            </w:r>
-          </w:p>
-        </w:tc>
-        <w:tc>
-          <w:tcPr>
-            <w:tcW w:type="dxa" w:w="1987"/>
-          </w:tcPr>
-          <w:p>
-            <w:pPr>
-              <w:jc w:val="left"/>
-            </w:pPr>
-            <w:r>
-              <w:rPr>
-                <w:rFonts w:ascii="TimeNewRoman" w:hAnsi="TimeNewRoman"/>
-                <w:sz w:val="30"/>
-              </w:rPr>
-              <w:t>96</w:t>
-            </w:r>
-          </w:p>
-        </w:tc>
-      </w:tr>
-      <w:tr>
-        <w:tc>
-          <w:tcPr>
-            <w:tcW w:type="dxa" w:w="1987"/>
-          </w:tcPr>
-          <w:p>
-            <w:pPr>
-              <w:jc w:val="left"/>
-            </w:pPr>
-            <w:r>
-              <w:rPr>
-                <w:rFonts w:ascii="TimeNewRoman" w:hAnsi="TimeNewRoman"/>
-                <w:sz w:val="30"/>
-              </w:rPr>
-              <w:t>137</w:t>
-            </w:r>
-          </w:p>
-        </w:tc>
-        <w:tc>
-          <w:tcPr>
-            <w:tcW w:type="dxa" w:w="1987"/>
-          </w:tcPr>
-          <w:p>
-            <w:pPr>
-              <w:jc w:val="left"/>
-            </w:pPr>
-            <w:r>
-              <w:rPr>
-                <w:rFonts w:ascii="TimeNewRoman" w:hAnsi="TimeNewRoman"/>
-                <w:sz w:val="30"/>
-              </w:rPr>
-              <w:t>45</w:t>
-            </w:r>
-          </w:p>
-        </w:tc>
-        <w:tc>
-          <w:tcPr>
-            <w:tcW w:type="dxa" w:w="1987"/>
-          </w:tcPr>
-          <w:p>
-            <w:pPr>
-              <w:jc w:val="left"/>
-            </w:pPr>
-            <w:r>
-              <w:rPr>
-                <w:rFonts w:ascii="TimeNewRoman" w:hAnsi="TimeNewRoman"/>
-                <w:sz w:val="30"/>
-              </w:rPr>
-              <w:t>47</w:t>
-            </w:r>
-          </w:p>
-        </w:tc>
-        <w:tc>
-          <w:tcPr>
-            <w:tcW w:type="dxa" w:w="1987"/>
-          </w:tcPr>
-          <w:p>
-            <w:pPr>
-              <w:jc w:val="left"/>
-            </w:pPr>
-            <w:r>
-              <w:rPr>
-                <w:rFonts w:ascii="TimeNewRoman" w:hAnsi="TimeNewRoman"/>
-                <w:sz w:val="30"/>
-              </w:rPr>
-              <w:t>10</w:t>
-            </w:r>
-          </w:p>
-        </w:tc>
-        <w:tc>
-          <w:tcPr>
-            <w:tcW w:type="dxa" w:w="1987"/>
-          </w:tcPr>
-          <w:p>
-            <w:pPr>
-              <w:jc w:val="left"/>
-            </w:pPr>
-            <w:r>
-              <w:rPr>
-                <w:rFonts w:ascii="TimeNewRoman" w:hAnsi="TimeNewRoman"/>
-                <w:sz w:val="30"/>
-              </w:rPr>
-              <w:t>63</w:t>
-            </w:r>
-          </w:p>
-        </w:tc>
-      </w:tr>
-      <w:tr>
-        <w:tc>
-          <w:tcPr>
-            <w:tcW w:type="dxa" w:w="1987"/>
-          </w:tcPr>
-          <w:p>
-            <w:pPr>
-              <w:jc w:val="left"/>
-            </w:pPr>
-            <w:r>
-              <w:rPr>
-                <w:rFonts w:ascii="TimeNewRoman" w:hAnsi="TimeNewRoman"/>
-                <w:sz w:val="30"/>
-              </w:rPr>
-              <w:t>18</w:t>
-            </w:r>
-          </w:p>
-        </w:tc>
-        <w:tc>
-          <w:tcPr>
-            <w:tcW w:type="dxa" w:w="1987"/>
-          </w:tcPr>
-          <w:p>
-            <w:pPr>
-              <w:jc w:val="left"/>
-            </w:pPr>
-            <w:r>
-              <w:rPr>
-                <w:rFonts w:ascii="TimeNewRoman" w:hAnsi="TimeNewRoman"/>
-                <w:sz w:val="30"/>
-              </w:rPr>
-              <w:t>135</w:t>
-            </w:r>
-          </w:p>
-        </w:tc>
-        <w:tc>
-          <w:tcPr>
-            <w:tcW w:type="dxa" w:w="1987"/>
-          </w:tcPr>
-          <w:p>
-            <w:pPr>
-              <w:jc w:val="left"/>
-            </w:pPr>
-            <w:r>
-              <w:rPr>
-                <w:rFonts w:ascii="TimeNewRoman" w:hAnsi="TimeNewRoman"/>
-                <w:sz w:val="30"/>
-              </w:rPr>
-              <w:t>150</w:t>
-            </w:r>
-          </w:p>
-        </w:tc>
-        <w:tc>
-          <w:tcPr>
-            <w:tcW w:type="dxa" w:w="1987"/>
-          </w:tcPr>
-          <w:p>
-            <w:pPr>
-              <w:jc w:val="left"/>
-            </w:pPr>
-            <w:r>
-              <w:rPr>
-                <w:rFonts w:ascii="TimeNewRoman" w:hAnsi="TimeNewRoman"/>
-                <w:sz w:val="30"/>
-              </w:rPr>
-              <w:t>23</w:t>
-            </w:r>
-          </w:p>
-        </w:tc>
-        <w:tc>
-          <w:tcPr>
-            <w:tcW w:type="dxa" w:w="1987"/>
-          </w:tcPr>
-          <w:p>
-            <w:pPr>
-              <w:jc w:val="left"/>
-            </w:pPr>
-            <w:r>
-              <w:rPr>
-                <w:rFonts w:ascii="TimeNewRoman" w:hAnsi="TimeNewRoman"/>
-                <w:sz w:val="30"/>
-              </w:rPr>
-              <w:t>18</w:t>
-            </w:r>
-          </w:p>
-        </w:tc>
-      </w:tr>
-      <w:tr>
-        <w:tc>
-          <w:tcPr>
-            <w:tcW w:type="dxa" w:w="1987"/>
-          </w:tcPr>
-          <w:p>
-            <w:pPr>
-              <w:jc w:val="left"/>
-            </w:pPr>
-            <w:r>
-              <w:rPr>
-                <w:rFonts w:ascii="TimeNewRoman" w:hAnsi="TimeNewRoman"/>
-                <w:sz w:val="30"/>
-              </w:rPr>
-              <w:t>4</w:t>
-            </w:r>
-          </w:p>
-        </w:tc>
-        <w:tc>
-          <w:tcPr>
-            <w:tcW w:type="dxa" w:w="1987"/>
-          </w:tcPr>
-          <w:p>
-            <w:pPr>
-              <w:jc w:val="left"/>
-            </w:pPr>
-            <w:r>
-              <w:rPr>
-                <w:rFonts w:ascii="TimeNewRoman" w:hAnsi="TimeNewRoman"/>
-                <w:sz w:val="30"/>
-              </w:rPr>
-              <w:t>70</w:t>
-            </w:r>
-          </w:p>
-        </w:tc>
-        <w:tc>
-          <w:tcPr>
-            <w:tcW w:type="dxa" w:w="1987"/>
-          </w:tcPr>
-          <w:p>
-            <w:pPr>
-              <w:jc w:val="left"/>
-            </w:pPr>
-            <w:r>
-              <w:rPr>
-                <w:rFonts w:ascii="TimeNewRoman" w:hAnsi="TimeNewRoman"/>
-                <w:sz w:val="30"/>
-              </w:rPr>
-              <w:t>12</w:t>
-            </w:r>
-          </w:p>
-        </w:tc>
-        <w:tc>
-          <w:tcPr>
-            <w:tcW w:type="dxa" w:w="1987"/>
-          </w:tcPr>
-          <w:p>
-            <w:pPr>
-              <w:jc w:val="left"/>
-            </w:pPr>
-            <w:r>
-              <w:rPr>
-                <w:rFonts w:ascii="TimeNewRoman" w:hAnsi="TimeNewRoman"/>
-                <w:sz w:val="30"/>
-              </w:rPr>
-              <w:t>3</w:t>
-            </w:r>
-          </w:p>
-        </w:tc>
-        <w:tc>
-          <w:tcPr>
-            <w:tcW w:type="dxa" w:w="1987"/>
-          </w:tcPr>
-          <w:p>
-            <w:pPr>
-              <w:jc w:val="left"/>
-            </w:pPr>
-            <w:r>
-              <w:rPr>
-                <w:rFonts w:ascii="TimeNewRoman" w:hAnsi="TimeNewRoman"/>
-                <w:sz w:val="30"/>
-              </w:rPr>
-              <w:t>36</w:t>
-            </w:r>
-          </w:p>
-        </w:tc>
-      </w:tr>
-      <w:tr>
-        <w:tc>
-          <w:tcPr>
-            <w:tcW w:type="dxa" w:w="1987"/>
-          </w:tcPr>
-          <w:p>
-            <w:pPr>
-              <w:jc w:val="left"/>
-            </w:pPr>
-            <w:r>
-              <w:rPr>
-                <w:rFonts w:ascii="TimeNewRoman" w:hAnsi="TimeNewRoman"/>
-                <w:sz w:val="30"/>
-              </w:rPr>
-              <w:t>4</w:t>
-            </w:r>
-          </w:p>
-        </w:tc>
-        <w:tc>
-          <w:tcPr>
-            <w:tcW w:type="dxa" w:w="1987"/>
-          </w:tcPr>
-          <w:p>
-            <w:pPr>
-              <w:jc w:val="left"/>
-            </w:pPr>
-            <w:r>
-              <w:rPr>
-                <w:rFonts w:ascii="TimeNewRoman" w:hAnsi="TimeNewRoman"/>
-                <w:sz w:val="30"/>
-              </w:rPr>
-              <w:t>21</w:t>
-            </w:r>
-          </w:p>
-        </w:tc>
-        <w:tc>
-          <w:tcPr>
-            <w:tcW w:type="dxa" w:w="1987"/>
-          </w:tcPr>
-          <w:p>
-            <w:pPr>
-              <w:jc w:val="left"/>
-            </w:pPr>
-            <w:r>
-              <w:rPr>
-                <w:rFonts w:ascii="TimeNewRoman" w:hAnsi="TimeNewRoman"/>
-                <w:sz w:val="30"/>
-              </w:rPr>
               <w:t>5</w:t>
             </w:r>
           </w:p>
@@ -1048,355 +1188,7 @@
                 <w:rFonts w:ascii="TimeNewRoman" w:hAnsi="TimeNewRoman"/>
                 <w:sz w:val="30"/>
               </w:rPr>
-              <w:t>65</w:t>
-            </w:r>
-          </w:p>
-        </w:tc>
-        <w:tc>
-          <w:tcPr>
-            <w:tcW w:type="dxa" w:w="1987"/>
-          </w:tcPr>
-          <w:p>
-            <w:pPr>
-              <w:jc w:val="left"/>
-            </w:pPr>
-            <w:r>
-              <w:rPr>
-                <w:rFonts w:ascii="TimeNewRoman" w:hAnsi="TimeNewRoman"/>
-                <w:sz w:val="30"/>
-              </w:rPr>
-              <w:t>9</w:t>
-            </w:r>
-          </w:p>
-        </w:tc>
-      </w:tr>
-      <w:tr>
-        <w:tc>
-          <w:tcPr>
-            <w:tcW w:type="dxa" w:w="1987"/>
-          </w:tcPr>
-          <w:p>
-            <w:pPr>
-              <w:jc w:val="left"/>
-            </w:pPr>
-            <w:r>
-              <w:rPr>
-                <w:rFonts w:ascii="TimeNewRoman" w:hAnsi="TimeNewRoman"/>
-                <w:sz w:val="30"/>
-              </w:rPr>
-              <w:t>5</w:t>
-            </w:r>
-          </w:p>
-        </w:tc>
-        <w:tc>
-          <w:tcPr>
-            <w:tcW w:type="dxa" w:w="1987"/>
-          </w:tcPr>
-          <w:p>
-            <w:pPr>
-              <w:jc w:val="left"/>
-            </w:pPr>
-            <w:r>
-              <w:rPr>
-                <w:rFonts w:ascii="TimeNewRoman" w:hAnsi="TimeNewRoman"/>
-                <w:sz w:val="30"/>
-              </w:rPr>
-              <w:t>54</w:t>
-            </w:r>
-          </w:p>
-        </w:tc>
-        <w:tc>
-          <w:tcPr>
-            <w:tcW w:type="dxa" w:w="1987"/>
-          </w:tcPr>
-          <w:p>
-            <w:pPr>
-              <w:jc w:val="left"/>
-            </w:pPr>
-            <w:r>
-              <w:rPr>
-                <w:rFonts w:ascii="TimeNewRoman" w:hAnsi="TimeNewRoman"/>
-                <w:sz w:val="30"/>
-              </w:rPr>
-              <w:t>48</w:t>
-            </w:r>
-          </w:p>
-        </w:tc>
-        <w:tc>
-          <w:tcPr>
-            <w:tcW w:type="dxa" w:w="1987"/>
-          </w:tcPr>
-          <w:p>
-            <w:pPr>
-              <w:jc w:val="left"/>
-            </w:pPr>
-            <w:r>
-              <w:rPr>
-                <w:rFonts w:ascii="TimeNewRoman" w:hAnsi="TimeNewRoman"/>
-                <w:sz w:val="30"/>
-              </w:rPr>
-              <w:t>28</w:t>
-            </w:r>
-          </w:p>
-        </w:tc>
-        <w:tc>
-          <w:tcPr>
-            <w:tcW w:type="dxa" w:w="1987"/>
-          </w:tcPr>
-          <w:p>
-            <w:pPr>
-              <w:jc w:val="left"/>
-            </w:pPr>
-            <w:r>
-              <w:rPr>
-                <w:rFonts w:ascii="TimeNewRoman" w:hAnsi="TimeNewRoman"/>
-                <w:sz w:val="30"/>
-              </w:rPr>
-              <w:t>15</w:t>
-            </w:r>
-          </w:p>
-        </w:tc>
-      </w:tr>
-      <w:tr>
-        <w:tc>
-          <w:tcPr>
-            <w:tcW w:type="dxa" w:w="1987"/>
-          </w:tcPr>
-          <w:p>
-            <w:pPr>
-              <w:jc w:val="left"/>
-            </w:pPr>
-            <w:r>
-              <w:rPr>
-                <w:rFonts w:ascii="TimeNewRoman" w:hAnsi="TimeNewRoman"/>
-                <w:sz w:val="30"/>
-              </w:rPr>
-              <w:t>36</w:t>
-            </w:r>
-          </w:p>
-        </w:tc>
-        <w:tc>
-          <w:tcPr>
-            <w:tcW w:type="dxa" w:w="1987"/>
-          </w:tcPr>
-          <w:p>
-            <w:pPr>
-              <w:jc w:val="left"/>
-            </w:pPr>
-            <w:r>
-              <w:rPr>
-                <w:rFonts w:ascii="TimeNewRoman" w:hAnsi="TimeNewRoman"/>
-                <w:sz w:val="30"/>
-              </w:rPr>
-              <w:t>38</w:t>
-            </w:r>
-          </w:p>
-        </w:tc>
-        <w:tc>
-          <w:tcPr>
-            <w:tcW w:type="dxa" w:w="1987"/>
-          </w:tcPr>
-          <w:p>
-            <w:pPr>
-              <w:jc w:val="left"/>
-            </w:pPr>
-            <w:r>
-              <w:rPr>
-                <w:rFonts w:ascii="TimeNewRoman" w:hAnsi="TimeNewRoman"/>
-                <w:sz w:val="30"/>
-              </w:rPr>
-              <w:t>114</w:t>
-            </w:r>
-          </w:p>
-        </w:tc>
-        <w:tc>
-          <w:tcPr>
-            <w:tcW w:type="dxa" w:w="1987"/>
-          </w:tcPr>
-          <w:p>
-            <w:pPr>
-              <w:jc w:val="left"/>
-            </w:pPr>
-            <w:r>
-              <w:rPr>
-                <w:rFonts w:ascii="TimeNewRoman" w:hAnsi="TimeNewRoman"/>
-                <w:sz w:val="30"/>
-              </w:rPr>
-              <w:t>4</w:t>
-            </w:r>
-          </w:p>
-        </w:tc>
-        <w:tc>
-          <w:tcPr>
-            <w:tcW w:type="dxa" w:w="1987"/>
-          </w:tcPr>
-          <w:p>
-            <w:pPr>
-              <w:jc w:val="left"/>
-            </w:pPr>
-            <w:r>
-              <w:rPr>
-                <w:rFonts w:ascii="TimeNewRoman" w:hAnsi="TimeNewRoman"/>
-                <w:sz w:val="30"/>
-              </w:rPr>
-              <w:t>74</w:t>
-            </w:r>
-          </w:p>
-        </w:tc>
-      </w:tr>
-      <w:tr>
-        <w:tc>
-          <w:tcPr>
-            <w:tcW w:type="dxa" w:w="1987"/>
-          </w:tcPr>
-          <w:p>
-            <w:pPr>
-              <w:jc w:val="left"/>
-            </w:pPr>
-            <w:r>
-              <w:rPr>
-                <w:rFonts w:ascii="TimeNewRoman" w:hAnsi="TimeNewRoman"/>
-                <w:sz w:val="30"/>
-              </w:rPr>
-              <w:t>37</w:t>
-            </w:r>
-          </w:p>
-        </w:tc>
-        <w:tc>
-          <w:tcPr>
-            <w:tcW w:type="dxa" w:w="1987"/>
-          </w:tcPr>
-          <w:p>
-            <w:pPr>
-              <w:jc w:val="left"/>
-            </w:pPr>
-            <w:r>
-              <w:rPr>
-                <w:rFonts w:ascii="TimeNewRoman" w:hAnsi="TimeNewRoman"/>
-                <w:sz w:val="30"/>
-              </w:rPr>
-              <w:t>206</w:t>
-            </w:r>
-          </w:p>
-        </w:tc>
-        <w:tc>
-          <w:tcPr>
-            <w:tcW w:type="dxa" w:w="1987"/>
-          </w:tcPr>
-          <w:p>
-            <w:pPr>
-              <w:jc w:val="left"/>
-            </w:pPr>
-            <w:r>
-              <w:rPr>
-                <w:rFonts w:ascii="TimeNewRoman" w:hAnsi="TimeNewRoman"/>
-                <w:sz w:val="30"/>
-              </w:rPr>
-              <w:t>32</w:t>
-            </w:r>
-          </w:p>
-        </w:tc>
-        <w:tc>
-          <w:tcPr>
-            <w:tcW w:type="dxa" w:w="1987"/>
-          </w:tcPr>
-          <w:p>
-            <w:pPr>
-              <w:jc w:val="left"/>
-            </w:pPr>
-            <w:r>
-              <w:rPr>
-                <w:rFonts w:ascii="TimeNewRoman" w:hAnsi="TimeNewRoman"/>
-                <w:sz w:val="30"/>
-              </w:rPr>
-              <w:t>49</w:t>
-            </w:r>
-          </w:p>
-        </w:tc>
-        <w:tc>
-          <w:tcPr>
-            <w:tcW w:type="dxa" w:w="1987"/>
-          </w:tcPr>
-          <w:p>
-            <w:pPr>
-              <w:jc w:val="left"/>
-            </w:pPr>
-            <w:r>
-              <w:rPr>
-                <w:rFonts w:ascii="TimeNewRoman" w:hAnsi="TimeNewRoman"/>
-                <w:sz w:val="30"/>
-              </w:rPr>
-              <w:t>15</w:t>
-            </w:r>
-          </w:p>
-        </w:tc>
-      </w:tr>
-      <w:tr>
-        <w:tc>
-          <w:tcPr>
-            <w:tcW w:type="dxa" w:w="1987"/>
-          </w:tcPr>
-          <w:p>
-            <w:pPr>
-              <w:jc w:val="left"/>
-            </w:pPr>
-            <w:r>
-              <w:rPr>
-                <w:rFonts w:ascii="TimeNewRoman" w:hAnsi="TimeNewRoman"/>
-                <w:sz w:val="30"/>
-              </w:rPr>
-              <w:t>14</w:t>
-            </w:r>
-          </w:p>
-        </w:tc>
-        <w:tc>
-          <w:tcPr>
-            <w:tcW w:type="dxa" w:w="1987"/>
-          </w:tcPr>
-          <w:p>
-            <w:pPr>
-              <w:jc w:val="left"/>
-            </w:pPr>
-            <w:r>
-              <w:rPr>
-                <w:rFonts w:ascii="TimeNewRoman" w:hAnsi="TimeNewRoman"/>
-                <w:sz w:val="30"/>
-              </w:rPr>
-              <w:t>2</w:t>
-            </w:r>
-          </w:p>
-        </w:tc>
-        <w:tc>
-          <w:tcPr>
-            <w:tcW w:type="dxa" w:w="1987"/>
-          </w:tcPr>
-          <w:p>
-            <w:pPr>
-              <w:jc w:val="left"/>
-            </w:pPr>
-            <w:r>
-              <w:rPr>
-                <w:rFonts w:ascii="TimeNewRoman" w:hAnsi="TimeNewRoman"/>
-                <w:sz w:val="30"/>
-              </w:rPr>
-              <w:t>24</w:t>
-            </w:r>
-          </w:p>
-        </w:tc>
-        <w:tc>
-          <w:tcPr>
-            <w:tcW w:type="dxa" w:w="1987"/>
-          </w:tcPr>
-          <w:p>
-            <w:pPr>
-              <w:jc w:val="left"/>
-            </w:pPr>
-            <w:r>
-              <w:rPr>
-                <w:rFonts w:ascii="TimeNewRoman" w:hAnsi="TimeNewRoman"/>
-                <w:sz w:val="30"/>
-              </w:rPr>
-              <w:t>84</w:t>
+              <w:t>19</w:t>
             </w:r>
           </w:p>
         </w:tc>
@@ -1417,8 +1209,59 @@
             </w:r>
           </w:p>
         </w:tc>
+        <w:tc>
+          <w:tcPr>
+            <w:tcW w:type="dxa" w:w="1987"/>
+          </w:tcPr>
+          <w:p>
+            <w:pPr>
+              <w:jc w:val="left"/>
+            </w:pPr>
+            <w:r>
+              <w:rPr>
+                <w:rFonts w:ascii="TimeNewRoman" w:hAnsi="TimeNewRoman"/>
+                <w:sz w:val="30"/>
+              </w:rPr>
+              <w:t>6</w:t>
+            </w:r>
+          </w:p>
+        </w:tc>
+        <w:tc>
+          <w:tcPr>
+            <w:tcW w:type="dxa" w:w="1987"/>
+          </w:tcPr>
+          <w:p>
+            <w:pPr>
+              <w:jc w:val="left"/>
+            </w:pPr>
+            <w:r>
+              <w:rPr>
+                <w:rFonts w:ascii="TimeNewRoman" w:hAnsi="TimeNewRoman"/>
+                <w:sz w:val="30"/>
+              </w:rPr>
+              <w:t>80</w:t>
+            </w:r>
+          </w:p>
+        </w:tc>
       </w:tr>
       <w:tr>
+        <w:tc>
+          <w:tcPr>
+            <w:tcW w:type="dxa" w:w="1987"/>
+          </w:tcPr>
+          <w:p>
+            <w:pPr>
+              <w:jc w:val="left"/>
+            </w:pPr>
+            <w:r>
+              <w:rPr>
+                <w:rFonts w:ascii="TimeNewRoman" w:hAnsi="TimeNewRoman"/>
+                <w:sz w:val="30"/>
+              </w:rPr>
+              <w:t>48</w:t>
+            </w:r>
+          </w:p>
+        </w:tc>
         <w:tc>
           <w:tcPr>
             <w:tcW w:type="dxa" w:w="1987"/>
@@ -1466,7 +1309,7 @@
                 <w:rFonts w:ascii="TimeNewRoman" w:hAnsi="TimeNewRoman"/>
                 <w:sz w:val="30"/>
               </w:rPr>
-              <w:t>27</w:t>
+              <w:t>50</w:t>
             </w:r>
           </w:p>
         </w:tc>
@@ -1483,24 +1326,7 @@
                 <w:rFonts w:ascii="TimeNewRoman" w:hAnsi="TimeNewRoman"/>
                 <w:sz w:val="30"/>
               </w:rPr>
-              <w:t>18</w:t>
-            </w:r>
-          </w:p>
-        </w:tc>
-        <w:tc>
-          <w:tcPr>
-            <w:tcW w:type="dxa" w:w="1987"/>
-          </w:tcPr>
-          <w:p>
-            <w:pPr>
-              <w:jc w:val="left"/>
-            </w:pPr>
-            <w:r>
-              <w:rPr>
-                <w:rFonts w:ascii="TimeNewRoman" w:hAnsi="TimeNewRoman"/>
-                <w:sz w:val="30"/>
-              </w:rPr>
-              <w:t>14</w:t>
+              <w:t>49</w:t>
             </w:r>
           </w:p>
         </w:tc>
@@ -1519,7 +1345,7 @@
                 <w:rFonts w:ascii="TimeNewRoman" w:hAnsi="TimeNewRoman"/>
                 <w:sz w:val="30"/>
               </w:rPr>
-              <w:t>9</w:t>
+              <w:t>19</w:t>
             </w:r>
           </w:p>
         </w:tc>
@@ -1536,198 +1362,7 @@
                 <w:rFonts w:ascii="TimeNewRoman" w:hAnsi="TimeNewRoman"/>
                 <w:sz w:val="30"/>
               </w:rPr>
-              <w:t>20</w:t>
-            </w:r>
-          </w:p>
-        </w:tc>
-        <w:tc>
-          <w:tcPr>
-            <w:tcW w:type="dxa" w:w="1987"/>
-          </w:tcPr>
-          <w:p>
-            <w:pPr>
-              <w:jc w:val="left"/>
-            </w:pPr>
-            <w:r>
-              <w:rPr>
-                <w:rFonts w:ascii="TimeNewRoman" w:hAnsi="TimeNewRoman"/>
-                <w:sz w:val="30"/>
-              </w:rPr>
-              <w:t>10</w:t>
-            </w:r>
-          </w:p>
-        </w:tc>
-        <w:tc>
-          <w:tcPr>
-            <w:tcW w:type="dxa" w:w="1987"/>
-          </w:tcPr>
-          <w:p>
-            <w:pPr>
-              <w:jc w:val="left"/>
-            </w:pPr>
-            <w:r>
-              <w:rPr>
-                <w:rFonts w:ascii="TimeNewRoman" w:hAnsi="TimeNewRoman"/>
-                <w:sz w:val="30"/>
-              </w:rPr>
-              <w:t>143</w:t>
-            </w:r>
-          </w:p>
-        </w:tc>
-        <w:tc>
-          <w:tcPr>
-            <w:tcW w:type="dxa" w:w="1987"/>
-          </w:tcPr>
-          <w:p>
-            <w:pPr>
-              <w:jc w:val="left"/>
-            </w:pPr>
-            <w:r>
-              <w:rPr>
-                <w:rFonts w:ascii="TimeNewRoman" w:hAnsi="TimeNewRoman"/>
-                <w:sz w:val="30"/>
-              </w:rPr>
-              <w:t>7</w:t>
-            </w:r>
-          </w:p>
-        </w:tc>
-      </w:tr>
-      <w:tr>
-        <w:tc>
-          <w:tcPr>
-            <w:tcW w:type="dxa" w:w="1987"/>
-          </w:tcPr>
-          <w:p>
-            <w:pPr>
-              <w:jc w:val="left"/>
-            </w:pPr>
-            <w:r>
-              <w:rPr>
-                <w:rFonts w:ascii="TimeNewRoman" w:hAnsi="TimeNewRoman"/>
-                <w:sz w:val="30"/>
-              </w:rPr>
-              <w:t>36</w:t>
-            </w:r>
-          </w:p>
-        </w:tc>
-        <w:tc>
-          <w:tcPr>
-            <w:tcW w:type="dxa" w:w="1987"/>
-          </w:tcPr>
-          <w:p>
-            <w:pPr>
-              <w:jc w:val="left"/>
-            </w:pPr>
-            <w:r>
-              <w:rPr>
-                <w:rFonts w:ascii="TimeNewRoman" w:hAnsi="TimeNewRoman"/>
-                <w:sz w:val="30"/>
-              </w:rPr>
-              <w:t>46</w:t>
-            </w:r>
-          </w:p>
-        </w:tc>
-        <w:tc>
-          <w:tcPr>
-            <w:tcW w:type="dxa" w:w="1987"/>
-          </w:tcPr>
-          <w:p>
-            <w:pPr>
-              <w:jc w:val="left"/>
-            </w:pPr>
-            <w:r>
-              <w:rPr>
-                <w:rFonts w:ascii="TimeNewRoman" w:hAnsi="TimeNewRoman"/>
-                <w:sz w:val="30"/>
-              </w:rPr>
-              <w:t>27</w:t>
-            </w:r>
-          </w:p>
-        </w:tc>
-        <w:tc>
-          <w:tcPr>
-            <w:tcW w:type="dxa" w:w="1987"/>
-          </w:tcPr>
-          <w:p>
-            <w:pPr>
-              <w:jc w:val="left"/>
-            </w:pPr>
-            <w:r>
-              <w:rPr>
-                <w:rFonts w:ascii="TimeNewRoman" w:hAnsi="TimeNewRoman"/>
-                <w:sz w:val="30"/>
-              </w:rPr>
-              <w:t>81</w:t>
-            </w:r>
-          </w:p>
-        </w:tc>
-        <w:tc>
-          <w:tcPr>
-            <w:tcW w:type="dxa" w:w="1987"/>
-          </w:tcPr>
-          <w:p>
-            <w:pPr>
-              <w:jc w:val="left"/>
-            </w:pPr>
-            <w:r>
-              <w:rPr>
-                <w:rFonts w:ascii="TimeNewRoman" w:hAnsi="TimeNewRoman"/>
-                <w:sz w:val="30"/>
-              </w:rPr>
-              <w:t>10</w:t>
-            </w:r>
-          </w:p>
-        </w:tc>
-      </w:tr>
-      <w:tr>
-        <w:tc>
-          <w:tcPr>
-            <w:tcW w:type="dxa" w:w="1987"/>
-          </w:tcPr>
-          <w:p>
-            <w:pPr>
-              <w:jc w:val="left"/>
-            </w:pPr>
-            <w:r>
-              <w:rPr>
-                <w:rFonts w:ascii="TimeNewRoman" w:hAnsi="TimeNewRoman"/>
-                <w:sz w:val="30"/>
-              </w:rPr>
-              <w:t>68</w:t>
-            </w:r>
-          </w:p>
-        </w:tc>
-        <w:tc>
-          <w:tcPr>
-            <w:tcW w:type="dxa" w:w="1987"/>
-          </w:tcPr>
-          <w:p>
-            <w:pPr>
-              <w:jc w:val="left"/>
-            </w:pPr>
-            <w:r>
-              <w:rPr>
-                <w:rFonts w:ascii="TimeNewRoman" w:hAnsi="TimeNewRoman"/>
-                <w:sz w:val="30"/>
-              </w:rPr>
-              <w:t>75</w:t>
-            </w:r>
-          </w:p>
-        </w:tc>
-        <w:tc>
-          <w:tcPr>
-            <w:tcW w:type="dxa" w:w="1987"/>
-          </w:tcPr>
-          <w:p>
-            <w:pPr>
-              <w:jc w:val="left"/>
-            </w:pPr>
-            <w:r>
-              <w:rPr>
-                <w:rFonts w:ascii="TimeNewRoman" w:hAnsi="TimeNewRoman"/>
-                <w:sz w:val="30"/>
-              </w:rPr>
-              <w:t>39</w:t>
+              <w:t>14</w:t>
             </w:r>
           </w:p>
         </w:tc>
@@ -1761,7 +1396,372 @@
                 <w:rFonts w:ascii="TimeNewRoman" w:hAnsi="TimeNewRoman"/>
                 <w:sz w:val="30"/>
               </w:rPr>
-              <w:t>96</w:t>
+              <w:t>53</w:t>
+            </w:r>
+          </w:p>
+        </w:tc>
+        <w:tc>
+          <w:tcPr>
+            <w:tcW w:type="dxa" w:w="1987"/>
+          </w:tcPr>
+          <w:p>
+            <w:pPr>
+              <w:jc w:val="left"/>
+            </w:pPr>
+            <w:r>
+              <w:rPr>
+                <w:rFonts w:ascii="TimeNewRoman" w:hAnsi="TimeNewRoman"/>
+                <w:sz w:val="30"/>
+              </w:rPr>
+              <w:t>35</w:t>
+            </w:r>
+          </w:p>
+        </w:tc>
+      </w:tr>
+      <w:tr>
+        <w:tc>
+          <w:tcPr>
+            <w:tcW w:type="dxa" w:w="1987"/>
+          </w:tcPr>
+          <w:p>
+            <w:pPr>
+              <w:jc w:val="left"/>
+            </w:pPr>
+            <w:r>
+              <w:rPr>
+                <w:rFonts w:ascii="TimeNewRoman" w:hAnsi="TimeNewRoman"/>
+                <w:sz w:val="30"/>
+              </w:rPr>
+              <w:t>70</w:t>
+            </w:r>
+          </w:p>
+        </w:tc>
+        <w:tc>
+          <w:tcPr>
+            <w:tcW w:type="dxa" w:w="1987"/>
+          </w:tcPr>
+          <w:p>
+            <w:pPr>
+              <w:jc w:val="left"/>
+            </w:pPr>
+            <w:r>
+              <w:rPr>
+                <w:rFonts w:ascii="TimeNewRoman" w:hAnsi="TimeNewRoman"/>
+                <w:sz w:val="30"/>
+              </w:rPr>
+              <w:t>112</w:t>
+            </w:r>
+          </w:p>
+        </w:tc>
+        <w:tc>
+          <w:tcPr>
+            <w:tcW w:type="dxa" w:w="1987"/>
+          </w:tcPr>
+          <w:p>
+            <w:pPr>
+              <w:jc w:val="left"/>
+            </w:pPr>
+            <w:r>
+              <w:rPr>
+                <w:rFonts w:ascii="TimeNewRoman" w:hAnsi="TimeNewRoman"/>
+                <w:sz w:val="30"/>
+              </w:rPr>
+              <w:t>4</w:t>
+            </w:r>
+          </w:p>
+        </w:tc>
+        <w:tc>
+          <w:tcPr>
+            <w:tcW w:type="dxa" w:w="1987"/>
+          </w:tcPr>
+          <w:p>
+            <w:pPr>
+              <w:jc w:val="left"/>
+            </w:pPr>
+            <w:r>
+              <w:rPr>
+                <w:rFonts w:ascii="TimeNewRoman" w:hAnsi="TimeNewRoman"/>
+                <w:sz w:val="30"/>
+              </w:rPr>
+              <w:t>3</w:t>
+            </w:r>
+          </w:p>
+        </w:tc>
+        <w:tc>
+          <w:tcPr>
+            <w:tcW w:type="dxa" w:w="1987"/>
+          </w:tcPr>
+          <w:p>
+            <w:pPr>
+              <w:jc w:val="left"/>
+            </w:pPr>
+            <w:r>
+              <w:rPr>
+                <w:rFonts w:ascii="TimeNewRoman" w:hAnsi="TimeNewRoman"/>
+                <w:sz w:val="30"/>
+              </w:rPr>
+              <w:t>25</w:t>
+            </w:r>
+          </w:p>
+        </w:tc>
+      </w:tr>
+      <w:tr>
+        <w:tc>
+          <w:tcPr>
+            <w:tcW w:type="dxa" w:w="1987"/>
+          </w:tcPr>
+          <w:p>
+            <w:pPr>
+              <w:jc w:val="left"/>
+            </w:pPr>
+            <w:r>
+              <w:rPr>
+                <w:rFonts w:ascii="TimeNewRoman" w:hAnsi="TimeNewRoman"/>
+                <w:sz w:val="30"/>
+              </w:rPr>
+              <w:t>112</w:t>
+            </w:r>
+          </w:p>
+        </w:tc>
+        <w:tc>
+          <w:tcPr>
+            <w:tcW w:type="dxa" w:w="1987"/>
+          </w:tcPr>
+          <w:p>
+            <w:pPr>
+              <w:jc w:val="left"/>
+            </w:pPr>
+            <w:r>
+              <w:rPr>
+                <w:rFonts w:ascii="TimeNewRoman" w:hAnsi="TimeNewRoman"/>
+                <w:sz w:val="30"/>
+              </w:rPr>
+              <w:t>88</w:t>
+            </w:r>
+          </w:p>
+        </w:tc>
+        <w:tc>
+          <w:tcPr>
+            <w:tcW w:type="dxa" w:w="1987"/>
+          </w:tcPr>
+          <w:p>
+            <w:pPr>
+              <w:jc w:val="left"/>
+            </w:pPr>
+            <w:r>
+              <w:rPr>
+                <w:rFonts w:ascii="TimeNewRoman" w:hAnsi="TimeNewRoman"/>
+                <w:sz w:val="30"/>
+              </w:rPr>
+              <w:t>0</w:t>
+            </w:r>
+          </w:p>
+        </w:tc>
+        <w:tc>
+          <w:tcPr>
+            <w:tcW w:type="dxa" w:w="1987"/>
+          </w:tcPr>
+          <w:p>
+            <w:pPr>
+              <w:jc w:val="left"/>
+            </w:pPr>
+            <w:r>
+              <w:rPr>
+                <w:rFonts w:ascii="TimeNewRoman" w:hAnsi="TimeNewRoman"/>
+                <w:sz w:val="30"/>
+              </w:rPr>
+              <w:t>63</w:t>
+            </w:r>
+          </w:p>
+        </w:tc>
+        <w:tc>
+          <w:tcPr>
+            <w:tcW w:type="dxa" w:w="1987"/>
+          </w:tcPr>
+          <w:p>
+            <w:pPr>
+              <w:jc w:val="left"/>
+            </w:pPr>
+            <w:r>
+              <w:rPr>
+                <w:rFonts w:ascii="TimeNewRoman" w:hAnsi="TimeNewRoman"/>
+                <w:sz w:val="30"/>
+              </w:rPr>
+              <w:t>3</w:t>
+            </w:r>
+          </w:p>
+        </w:tc>
+      </w:tr>
+      <w:tr>
+        <w:tc>
+          <w:tcPr>
+            <w:tcW w:type="dxa" w:w="1987"/>
+          </w:tcPr>
+          <w:p>
+            <w:pPr>
+              <w:jc w:val="left"/>
+            </w:pPr>
+            <w:r>
+              <w:rPr>
+                <w:rFonts w:ascii="TimeNewRoman" w:hAnsi="TimeNewRoman"/>
+                <w:sz w:val="30"/>
+              </w:rPr>
+              <w:t>8</w:t>
+            </w:r>
+          </w:p>
+        </w:tc>
+        <w:tc>
+          <w:tcPr>
+            <w:tcW w:type="dxa" w:w="1987"/>
+          </w:tcPr>
+          <w:p>
+            <w:pPr>
+              <w:jc w:val="left"/>
+            </w:pPr>
+            <w:r>
+              <w:rPr>
+                <w:rFonts w:ascii="TimeNewRoman" w:hAnsi="TimeNewRoman"/>
+                <w:sz w:val="30"/>
+              </w:rPr>
+              <w:t>83</w:t>
+            </w:r>
+          </w:p>
+        </w:tc>
+        <w:tc>
+          <w:tcPr>
+            <w:tcW w:type="dxa" w:w="1987"/>
+          </w:tcPr>
+          <w:p>
+            <w:pPr>
+              <w:jc w:val="left"/>
+            </w:pPr>
+            <w:r>
+              <w:rPr>
+                <w:rFonts w:ascii="TimeNewRoman" w:hAnsi="TimeNewRoman"/>
+                <w:sz w:val="30"/>
+              </w:rPr>
+              <w:t>40</w:t>
+            </w:r>
+          </w:p>
+        </w:tc>
+        <w:tc>
+          <w:tcPr>
+            <w:tcW w:type="dxa" w:w="1987"/>
+          </w:tcPr>
+          <w:p>
+            <w:pPr>
+              <w:jc w:val="left"/>
+            </w:pPr>
+            <w:r>
+              <w:rPr>
+                <w:rFonts w:ascii="TimeNewRoman" w:hAnsi="TimeNewRoman"/>
+                <w:sz w:val="30"/>
+              </w:rPr>
+              <w:t>3</w:t>
+            </w:r>
+          </w:p>
+        </w:tc>
+        <w:tc>
+          <w:tcPr>
+            <w:tcW w:type="dxa" w:w="1987"/>
+          </w:tcPr>
+          <w:p>
+            <w:pPr>
+              <w:jc w:val="left"/>
+            </w:pPr>
+            <w:r>
+              <w:rPr>
+                <w:rFonts w:ascii="TimeNewRoman" w:hAnsi="TimeNewRoman"/>
+                <w:sz w:val="30"/>
+              </w:rPr>
+              <w:t>42</w:t>
+            </w:r>
+          </w:p>
+        </w:tc>
+      </w:tr>
+      <w:tr>
+        <w:tc>
+          <w:tcPr>
+            <w:tcW w:type="dxa" w:w="1987"/>
+          </w:tcPr>
+          <w:p>
+            <w:pPr>
+              <w:jc w:val="left"/>
+            </w:pPr>
+            <w:r>
+              <w:rPr>
+                <w:rFonts w:ascii="TimeNewRoman" w:hAnsi="TimeNewRoman"/>
+                <w:sz w:val="30"/>
+              </w:rPr>
+              <w:t>90</w:t>
+            </w:r>
+          </w:p>
+        </w:tc>
+        <w:tc>
+          <w:tcPr>
+            <w:tcW w:type="dxa" w:w="1987"/>
+          </w:tcPr>
+          <w:p>
+            <w:pPr>
+              <w:jc w:val="left"/>
+            </w:pPr>
+            <w:r>
+              <w:rPr>
+                <w:rFonts w:ascii="TimeNewRoman" w:hAnsi="TimeNewRoman"/>
+                <w:sz w:val="30"/>
+              </w:rPr>
+              <w:t>12</w:t>
+            </w:r>
+          </w:p>
+        </w:tc>
+        <w:tc>
+          <w:tcPr>
+            <w:tcW w:type="dxa" w:w="1987"/>
+          </w:tcPr>
+          <w:p>
+            <w:pPr>
+              <w:jc w:val="left"/>
+            </w:pPr>
+            <w:r>
+              <w:rPr>
+                <w:rFonts w:ascii="TimeNewRoman" w:hAnsi="TimeNewRoman"/>
+                <w:sz w:val="30"/>
+              </w:rPr>
+              <w:t>131</w:t>
+            </w:r>
+          </w:p>
+        </w:tc>
+        <w:tc>
+          <w:tcPr>
+            <w:tcW w:type="dxa" w:w="1987"/>
+          </w:tcPr>
+          <w:p>
+            <w:pPr>
+              <w:jc w:val="left"/>
+            </w:pPr>
+            <w:r>
+              <w:rPr>
+                <w:rFonts w:ascii="TimeNewRoman" w:hAnsi="TimeNewRoman"/>
+                <w:sz w:val="30"/>
+              </w:rPr>
+              <w:t>100</w:t>
+            </w:r>
+          </w:p>
+        </w:tc>
+        <w:tc>
+          <w:tcPr>
+            <w:tcW w:type="dxa" w:w="1987"/>
+          </w:tcPr>
+          <w:p>
+            <w:pPr>
+              <w:jc w:val="left"/>
+            </w:pPr>
+            <w:r>
+              <w:rPr>
+                <w:rFonts w:ascii="TimeNewRoman" w:hAnsi="TimeNewRoman"/>
+                <w:sz w:val="30"/>
+              </w:rPr>
+              <w:t>6</w:t>
             </w:r>
           </w:p>
         </w:tc>

</xml_diff>

<commit_message>
Update master to output generated at 596fc94
</commit_message>
<xml_diff>
--- a/answers-of-mixed.docx
+++ b/answers-of-mixed.docx
@@ -40,6 +40,93 @@
                 <w:rFonts w:ascii="TimeNewRoman" w:hAnsi="TimeNewRoman"/>
                 <w:sz w:val="30"/>
               </w:rPr>
+              <w:t>5</w:t>
+            </w:r>
+          </w:p>
+        </w:tc>
+        <w:tc>
+          <w:tcPr>
+            <w:tcW w:type="dxa" w:w="1987"/>
+          </w:tcPr>
+          <w:p>
+            <w:pPr>
+              <w:jc w:val="left"/>
+            </w:pPr>
+            <w:r>
+              <w:rPr>
+                <w:rFonts w:ascii="TimeNewRoman" w:hAnsi="TimeNewRoman"/>
+                <w:sz w:val="30"/>
+              </w:rPr>
+              <w:t>68</w:t>
+            </w:r>
+          </w:p>
+        </w:tc>
+        <w:tc>
+          <w:tcPr>
+            <w:tcW w:type="dxa" w:w="1987"/>
+          </w:tcPr>
+          <w:p>
+            <w:pPr>
+              <w:jc w:val="left"/>
+            </w:pPr>
+            <w:r>
+              <w:rPr>
+                <w:rFonts w:ascii="TimeNewRoman" w:hAnsi="TimeNewRoman"/>
+                <w:sz w:val="30"/>
+              </w:rPr>
+              <w:t>51</w:t>
+            </w:r>
+          </w:p>
+        </w:tc>
+        <w:tc>
+          <w:tcPr>
+            <w:tcW w:type="dxa" w:w="1987"/>
+          </w:tcPr>
+          <w:p>
+            <w:pPr>
+              <w:jc w:val="left"/>
+            </w:pPr>
+            <w:r>
+              <w:rPr>
+                <w:rFonts w:ascii="TimeNewRoman" w:hAnsi="TimeNewRoman"/>
+                <w:sz w:val="30"/>
+              </w:rPr>
+              <w:t>58</w:t>
+            </w:r>
+          </w:p>
+        </w:tc>
+        <w:tc>
+          <w:tcPr>
+            <w:tcW w:type="dxa" w:w="1987"/>
+          </w:tcPr>
+          <w:p>
+            <w:pPr>
+              <w:jc w:val="left"/>
+            </w:pPr>
+            <w:r>
+              <w:rPr>
+                <w:rFonts w:ascii="TimeNewRoman" w:hAnsi="TimeNewRoman"/>
+                <w:sz w:val="30"/>
+              </w:rPr>
+              <w:t>22</w:t>
+            </w:r>
+          </w:p>
+        </w:tc>
+      </w:tr>
+      <w:tr>
+        <w:tc>
+          <w:tcPr>
+            <w:tcW w:type="dxa" w:w="1987"/>
+          </w:tcPr>
+          <w:p>
+            <w:pPr>
+              <w:jc w:val="left"/>
+            </w:pPr>
+            <w:r>
+              <w:rPr>
+                <w:rFonts w:ascii="TimeNewRoman" w:hAnsi="TimeNewRoman"/>
+                <w:sz w:val="30"/>
+              </w:rPr>
               <w:t>15</w:t>
             </w:r>
           </w:p>
@@ -57,7 +144,7 @@
                 <w:rFonts w:ascii="TimeNewRoman" w:hAnsi="TimeNewRoman"/>
                 <w:sz w:val="30"/>
               </w:rPr>
-              <w:t>36</w:t>
+              <w:t>35</w:t>
             </w:r>
           </w:p>
         </w:tc>
@@ -74,7 +161,7 @@
                 <w:rFonts w:ascii="TimeNewRoman" w:hAnsi="TimeNewRoman"/>
                 <w:sz w:val="30"/>
               </w:rPr>
-              <w:t>10</w:t>
+              <w:t>72</w:t>
             </w:r>
           </w:p>
         </w:tc>
@@ -91,7 +178,442 @@
                 <w:rFonts w:ascii="TimeNewRoman" w:hAnsi="TimeNewRoman"/>
                 <w:sz w:val="30"/>
               </w:rPr>
-              <w:t>68</w:t>
+              <w:t>3</w:t>
+            </w:r>
+          </w:p>
+        </w:tc>
+        <w:tc>
+          <w:tcPr>
+            <w:tcW w:type="dxa" w:w="1987"/>
+          </w:tcPr>
+          <w:p>
+            <w:pPr>
+              <w:jc w:val="left"/>
+            </w:pPr>
+            <w:r>
+              <w:rPr>
+                <w:rFonts w:ascii="TimeNewRoman" w:hAnsi="TimeNewRoman"/>
+                <w:sz w:val="30"/>
+              </w:rPr>
+              <w:t>18</w:t>
+            </w:r>
+          </w:p>
+        </w:tc>
+      </w:tr>
+      <w:tr>
+        <w:tc>
+          <w:tcPr>
+            <w:tcW w:type="dxa" w:w="1987"/>
+          </w:tcPr>
+          <w:p>
+            <w:pPr>
+              <w:jc w:val="left"/>
+            </w:pPr>
+            <w:r>
+              <w:rPr>
+                <w:rFonts w:ascii="TimeNewRoman" w:hAnsi="TimeNewRoman"/>
+                <w:sz w:val="30"/>
+              </w:rPr>
+              <w:t>113</w:t>
+            </w:r>
+          </w:p>
+        </w:tc>
+        <w:tc>
+          <w:tcPr>
+            <w:tcW w:type="dxa" w:w="1987"/>
+          </w:tcPr>
+          <w:p>
+            <w:pPr>
+              <w:jc w:val="left"/>
+            </w:pPr>
+            <w:r>
+              <w:rPr>
+                <w:rFonts w:ascii="TimeNewRoman" w:hAnsi="TimeNewRoman"/>
+                <w:sz w:val="30"/>
+              </w:rPr>
+              <w:t>8</w:t>
+            </w:r>
+          </w:p>
+        </w:tc>
+        <w:tc>
+          <w:tcPr>
+            <w:tcW w:type="dxa" w:w="1987"/>
+          </w:tcPr>
+          <w:p>
+            <w:pPr>
+              <w:jc w:val="left"/>
+            </w:pPr>
+            <w:r>
+              <w:rPr>
+                <w:rFonts w:ascii="TimeNewRoman" w:hAnsi="TimeNewRoman"/>
+                <w:sz w:val="30"/>
+              </w:rPr>
+              <w:t>24</w:t>
+            </w:r>
+          </w:p>
+        </w:tc>
+        <w:tc>
+          <w:tcPr>
+            <w:tcW w:type="dxa" w:w="1987"/>
+          </w:tcPr>
+          <w:p>
+            <w:pPr>
+              <w:jc w:val="left"/>
+            </w:pPr>
+            <w:r>
+              <w:rPr>
+                <w:rFonts w:ascii="TimeNewRoman" w:hAnsi="TimeNewRoman"/>
+                <w:sz w:val="30"/>
+              </w:rPr>
+              <w:t>28</w:t>
+            </w:r>
+          </w:p>
+        </w:tc>
+        <w:tc>
+          <w:tcPr>
+            <w:tcW w:type="dxa" w:w="1987"/>
+          </w:tcPr>
+          <w:p>
+            <w:pPr>
+              <w:jc w:val="left"/>
+            </w:pPr>
+            <w:r>
+              <w:rPr>
+                <w:rFonts w:ascii="TimeNewRoman" w:hAnsi="TimeNewRoman"/>
+                <w:sz w:val="30"/>
+              </w:rPr>
+              <w:t>122</w:t>
+            </w:r>
+          </w:p>
+        </w:tc>
+      </w:tr>
+      <w:tr>
+        <w:tc>
+          <w:tcPr>
+            <w:tcW w:type="dxa" w:w="1987"/>
+          </w:tcPr>
+          <w:p>
+            <w:pPr>
+              <w:jc w:val="left"/>
+            </w:pPr>
+            <w:r>
+              <w:rPr>
+                <w:rFonts w:ascii="TimeNewRoman" w:hAnsi="TimeNewRoman"/>
+                <w:sz w:val="30"/>
+              </w:rPr>
+              <w:t>75</w:t>
+            </w:r>
+          </w:p>
+        </w:tc>
+        <w:tc>
+          <w:tcPr>
+            <w:tcW w:type="dxa" w:w="1987"/>
+          </w:tcPr>
+          <w:p>
+            <w:pPr>
+              <w:jc w:val="left"/>
+            </w:pPr>
+            <w:r>
+              <w:rPr>
+                <w:rFonts w:ascii="TimeNewRoman" w:hAnsi="TimeNewRoman"/>
+                <w:sz w:val="30"/>
+              </w:rPr>
+              <w:t>2</w:t>
+            </w:r>
+          </w:p>
+        </w:tc>
+        <w:tc>
+          <w:tcPr>
+            <w:tcW w:type="dxa" w:w="1987"/>
+          </w:tcPr>
+          <w:p>
+            <w:pPr>
+              <w:jc w:val="left"/>
+            </w:pPr>
+            <w:r>
+              <w:rPr>
+                <w:rFonts w:ascii="TimeNewRoman" w:hAnsi="TimeNewRoman"/>
+                <w:sz w:val="30"/>
+              </w:rPr>
+              <w:t>8</w:t>
+            </w:r>
+          </w:p>
+        </w:tc>
+        <w:tc>
+          <w:tcPr>
+            <w:tcW w:type="dxa" w:w="1987"/>
+          </w:tcPr>
+          <w:p>
+            <w:pPr>
+              <w:jc w:val="left"/>
+            </w:pPr>
+            <w:r>
+              <w:rPr>
+                <w:rFonts w:ascii="TimeNewRoman" w:hAnsi="TimeNewRoman"/>
+                <w:sz w:val="30"/>
+              </w:rPr>
+              <w:t>35</w:t>
+            </w:r>
+          </w:p>
+        </w:tc>
+        <w:tc>
+          <w:tcPr>
+            <w:tcW w:type="dxa" w:w="1987"/>
+          </w:tcPr>
+          <w:p>
+            <w:pPr>
+              <w:jc w:val="left"/>
+            </w:pPr>
+            <w:r>
+              <w:rPr>
+                <w:rFonts w:ascii="TimeNewRoman" w:hAnsi="TimeNewRoman"/>
+                <w:sz w:val="30"/>
+              </w:rPr>
+              <w:t>64</w:t>
+            </w:r>
+          </w:p>
+        </w:tc>
+      </w:tr>
+      <w:tr>
+        <w:tc>
+          <w:tcPr>
+            <w:tcW w:type="dxa" w:w="1987"/>
+          </w:tcPr>
+          <w:p>
+            <w:pPr>
+              <w:jc w:val="left"/>
+            </w:pPr>
+            <w:r>
+              <w:rPr>
+                <w:rFonts w:ascii="TimeNewRoman" w:hAnsi="TimeNewRoman"/>
+                <w:sz w:val="30"/>
+              </w:rPr>
+              <w:t>6</w:t>
+            </w:r>
+          </w:p>
+        </w:tc>
+        <w:tc>
+          <w:tcPr>
+            <w:tcW w:type="dxa" w:w="1987"/>
+          </w:tcPr>
+          <w:p>
+            <w:pPr>
+              <w:jc w:val="left"/>
+            </w:pPr>
+            <w:r>
+              <w:rPr>
+                <w:rFonts w:ascii="TimeNewRoman" w:hAnsi="TimeNewRoman"/>
+                <w:sz w:val="30"/>
+              </w:rPr>
+              <w:t>157</w:t>
+            </w:r>
+          </w:p>
+        </w:tc>
+        <w:tc>
+          <w:tcPr>
+            <w:tcW w:type="dxa" w:w="1987"/>
+          </w:tcPr>
+          <w:p>
+            <w:pPr>
+              <w:jc w:val="left"/>
+            </w:pPr>
+            <w:r>
+              <w:rPr>
+                <w:rFonts w:ascii="TimeNewRoman" w:hAnsi="TimeNewRoman"/>
+                <w:sz w:val="30"/>
+              </w:rPr>
+              <w:t>81</w:t>
+            </w:r>
+          </w:p>
+        </w:tc>
+        <w:tc>
+          <w:tcPr>
+            <w:tcW w:type="dxa" w:w="1987"/>
+          </w:tcPr>
+          <w:p>
+            <w:pPr>
+              <w:jc w:val="left"/>
+            </w:pPr>
+            <w:r>
+              <w:rPr>
+                <w:rFonts w:ascii="TimeNewRoman" w:hAnsi="TimeNewRoman"/>
+                <w:sz w:val="30"/>
+              </w:rPr>
+              <w:t>3</w:t>
+            </w:r>
+          </w:p>
+        </w:tc>
+        <w:tc>
+          <w:tcPr>
+            <w:tcW w:type="dxa" w:w="1987"/>
+          </w:tcPr>
+          <w:p>
+            <w:pPr>
+              <w:jc w:val="left"/>
+            </w:pPr>
+            <w:r>
+              <w:rPr>
+                <w:rFonts w:ascii="TimeNewRoman" w:hAnsi="TimeNewRoman"/>
+                <w:sz w:val="30"/>
+              </w:rPr>
+              <w:t>79</w:t>
+            </w:r>
+          </w:p>
+        </w:tc>
+      </w:tr>
+      <w:tr>
+        <w:tc>
+          <w:tcPr>
+            <w:tcW w:type="dxa" w:w="1987"/>
+          </w:tcPr>
+          <w:p>
+            <w:pPr>
+              <w:jc w:val="left"/>
+            </w:pPr>
+            <w:r>
+              <w:rPr>
+                <w:rFonts w:ascii="TimeNewRoman" w:hAnsi="TimeNewRoman"/>
+                <w:sz w:val="30"/>
+              </w:rPr>
+              <w:t>40</w:t>
+            </w:r>
+          </w:p>
+        </w:tc>
+        <w:tc>
+          <w:tcPr>
+            <w:tcW w:type="dxa" w:w="1987"/>
+          </w:tcPr>
+          <w:p>
+            <w:pPr>
+              <w:jc w:val="left"/>
+            </w:pPr>
+            <w:r>
+              <w:rPr>
+                <w:rFonts w:ascii="TimeNewRoman" w:hAnsi="TimeNewRoman"/>
+                <w:sz w:val="30"/>
+              </w:rPr>
+              <w:t>24</w:t>
+            </w:r>
+          </w:p>
+        </w:tc>
+        <w:tc>
+          <w:tcPr>
+            <w:tcW w:type="dxa" w:w="1987"/>
+          </w:tcPr>
+          <w:p>
+            <w:pPr>
+              <w:jc w:val="left"/>
+            </w:pPr>
+            <w:r>
+              <w:rPr>
+                <w:rFonts w:ascii="TimeNewRoman" w:hAnsi="TimeNewRoman"/>
+                <w:sz w:val="30"/>
+              </w:rPr>
+              <w:t>97</w:t>
+            </w:r>
+          </w:p>
+        </w:tc>
+        <w:tc>
+          <w:tcPr>
+            <w:tcW w:type="dxa" w:w="1987"/>
+          </w:tcPr>
+          <w:p>
+            <w:pPr>
+              <w:jc w:val="left"/>
+            </w:pPr>
+            <w:r>
+              <w:rPr>
+                <w:rFonts w:ascii="TimeNewRoman" w:hAnsi="TimeNewRoman"/>
+                <w:sz w:val="30"/>
+              </w:rPr>
+              <w:t>71</w:t>
+            </w:r>
+          </w:p>
+        </w:tc>
+        <w:tc>
+          <w:tcPr>
+            <w:tcW w:type="dxa" w:w="1987"/>
+          </w:tcPr>
+          <w:p>
+            <w:pPr>
+              <w:jc w:val="left"/>
+            </w:pPr>
+            <w:r>
+              <w:rPr>
+                <w:rFonts w:ascii="TimeNewRoman" w:hAnsi="TimeNewRoman"/>
+                <w:sz w:val="30"/>
+              </w:rPr>
+              <w:t>28</w:t>
+            </w:r>
+          </w:p>
+        </w:tc>
+      </w:tr>
+      <w:tr>
+        <w:tc>
+          <w:tcPr>
+            <w:tcW w:type="dxa" w:w="1987"/>
+          </w:tcPr>
+          <w:p>
+            <w:pPr>
+              <w:jc w:val="left"/>
+            </w:pPr>
+            <w:r>
+              <w:rPr>
+                <w:rFonts w:ascii="TimeNewRoman" w:hAnsi="TimeNewRoman"/>
+                <w:sz w:val="30"/>
+              </w:rPr>
+              <w:t>45</w:t>
+            </w:r>
+          </w:p>
+        </w:tc>
+        <w:tc>
+          <w:tcPr>
+            <w:tcW w:type="dxa" w:w="1987"/>
+          </w:tcPr>
+          <w:p>
+            <w:pPr>
+              <w:jc w:val="left"/>
+            </w:pPr>
+            <w:r>
+              <w:rPr>
+                <w:rFonts w:ascii="TimeNewRoman" w:hAnsi="TimeNewRoman"/>
+                <w:sz w:val="30"/>
+              </w:rPr>
+              <w:t>27</w:t>
+            </w:r>
+          </w:p>
+        </w:tc>
+        <w:tc>
+          <w:tcPr>
+            <w:tcW w:type="dxa" w:w="1987"/>
+          </w:tcPr>
+          <w:p>
+            <w:pPr>
+              <w:jc w:val="left"/>
+            </w:pPr>
+            <w:r>
+              <w:rPr>
+                <w:rFonts w:ascii="TimeNewRoman" w:hAnsi="TimeNewRoman"/>
+                <w:sz w:val="30"/>
+              </w:rPr>
+              <w:t>2</w:t>
+            </w:r>
+          </w:p>
+        </w:tc>
+        <w:tc>
+          <w:tcPr>
+            <w:tcW w:type="dxa" w:w="1987"/>
+          </w:tcPr>
+          <w:p>
+            <w:pPr>
+              <w:jc w:val="left"/>
+            </w:pPr>
+            <w:r>
+              <w:rPr>
+                <w:rFonts w:ascii="TimeNewRoman" w:hAnsi="TimeNewRoman"/>
+                <w:sz w:val="30"/>
+              </w:rPr>
+              <w:t>73</w:t>
             </w:r>
           </w:p>
         </w:tc>
@@ -127,7 +649,7 @@
                 <w:rFonts w:ascii="TimeNewRoman" w:hAnsi="TimeNewRoman"/>
                 <w:sz w:val="30"/>
               </w:rPr>
-              <w:t>104</w:t>
+              <w:t>52</w:t>
             </w:r>
           </w:p>
         </w:tc>
@@ -144,7 +666,7 @@
                 <w:rFonts w:ascii="TimeNewRoman" w:hAnsi="TimeNewRoman"/>
                 <w:sz w:val="30"/>
               </w:rPr>
-              <w:t>81</w:t>
+              <w:t>27</w:t>
             </w:r>
           </w:p>
         </w:tc>
@@ -161,7 +683,7 @@
                 <w:rFonts w:ascii="TimeNewRoman" w:hAnsi="TimeNewRoman"/>
                 <w:sz w:val="30"/>
               </w:rPr>
-              <w:t>19</w:t>
+              <w:t>43</w:t>
             </w:r>
           </w:p>
         </w:tc>
@@ -178,7 +700,7 @@
                 <w:rFonts w:ascii="TimeNewRoman" w:hAnsi="TimeNewRoman"/>
                 <w:sz w:val="30"/>
               </w:rPr>
-              <w:t>75</w:t>
+              <w:t>62</w:t>
             </w:r>
           </w:p>
         </w:tc>
@@ -195,7 +717,7 @@
                 <w:rFonts w:ascii="TimeNewRoman" w:hAnsi="TimeNewRoman"/>
                 <w:sz w:val="30"/>
               </w:rPr>
-              <w:t>14</w:t>
+              <w:t>36</w:t>
             </w:r>
           </w:p>
         </w:tc>
@@ -214,7 +736,7 @@
                 <w:rFonts w:ascii="TimeNewRoman" w:hAnsi="TimeNewRoman"/>
                 <w:sz w:val="30"/>
               </w:rPr>
-              <w:t>21</w:t>
+              <w:t>49</w:t>
             </w:r>
           </w:p>
         </w:tc>
@@ -231,7 +753,7 @@
                 <w:rFonts w:ascii="TimeNewRoman" w:hAnsi="TimeNewRoman"/>
                 <w:sz w:val="30"/>
               </w:rPr>
-              <w:t>20</w:t>
+              <w:t>29</w:t>
             </w:r>
           </w:p>
         </w:tc>
@@ -248,7 +770,164 @@
                 <w:rFonts w:ascii="TimeNewRoman" w:hAnsi="TimeNewRoman"/>
                 <w:sz w:val="30"/>
               </w:rPr>
-              <w:t>63</w:t>
+              <w:t>29</w:t>
+            </w:r>
+          </w:p>
+        </w:tc>
+        <w:tc>
+          <w:tcPr>
+            <w:tcW w:type="dxa" w:w="1987"/>
+          </w:tcPr>
+          <w:p>
+            <w:pPr>
+              <w:jc w:val="left"/>
+            </w:pPr>
+            <w:r>
+              <w:rPr>
+                <w:rFonts w:ascii="TimeNewRoman" w:hAnsi="TimeNewRoman"/>
+                <w:sz w:val="30"/>
+              </w:rPr>
+              <w:t>7</w:t>
+            </w:r>
+          </w:p>
+        </w:tc>
+        <w:tc>
+          <w:tcPr>
+            <w:tcW w:type="dxa" w:w="1987"/>
+          </w:tcPr>
+          <w:p>
+            <w:pPr>
+              <w:jc w:val="left"/>
+            </w:pPr>
+            <w:r>
+              <w:rPr>
+                <w:rFonts w:ascii="TimeNewRoman" w:hAnsi="TimeNewRoman"/>
+                <w:sz w:val="30"/>
+              </w:rPr>
+              <w:t>32</w:t>
+            </w:r>
+          </w:p>
+        </w:tc>
+      </w:tr>
+      <w:tr>
+        <w:tc>
+          <w:tcPr>
+            <w:tcW w:type="dxa" w:w="1987"/>
+          </w:tcPr>
+          <w:p>
+            <w:pPr>
+              <w:jc w:val="left"/>
+            </w:pPr>
+            <w:r>
+              <w:rPr>
+                <w:rFonts w:ascii="TimeNewRoman" w:hAnsi="TimeNewRoman"/>
+                <w:sz w:val="30"/>
+              </w:rPr>
+              <w:t>96</w:t>
+            </w:r>
+          </w:p>
+        </w:tc>
+        <w:tc>
+          <w:tcPr>
+            <w:tcW w:type="dxa" w:w="1987"/>
+          </w:tcPr>
+          <w:p>
+            <w:pPr>
+              <w:jc w:val="left"/>
+            </w:pPr>
+            <w:r>
+              <w:rPr>
+                <w:rFonts w:ascii="TimeNewRoman" w:hAnsi="TimeNewRoman"/>
+                <w:sz w:val="30"/>
+              </w:rPr>
+              <w:t>1</w:t>
+            </w:r>
+          </w:p>
+        </w:tc>
+        <w:tc>
+          <w:tcPr>
+            <w:tcW w:type="dxa" w:w="1987"/>
+          </w:tcPr>
+          <w:p>
+            <w:pPr>
+              <w:jc w:val="left"/>
+            </w:pPr>
+            <w:r>
+              <w:rPr>
+                <w:rFonts w:ascii="TimeNewRoman" w:hAnsi="TimeNewRoman"/>
+                <w:sz w:val="30"/>
+              </w:rPr>
+              <w:t>45</w:t>
+            </w:r>
+          </w:p>
+        </w:tc>
+        <w:tc>
+          <w:tcPr>
+            <w:tcW w:type="dxa" w:w="1987"/>
+          </w:tcPr>
+          <w:p>
+            <w:pPr>
+              <w:jc w:val="left"/>
+            </w:pPr>
+            <w:r>
+              <w:rPr>
+                <w:rFonts w:ascii="TimeNewRoman" w:hAnsi="TimeNewRoman"/>
+                <w:sz w:val="30"/>
+              </w:rPr>
+              <w:t>2</w:t>
+            </w:r>
+          </w:p>
+        </w:tc>
+        <w:tc>
+          <w:tcPr>
+            <w:tcW w:type="dxa" w:w="1987"/>
+          </w:tcPr>
+          <w:p>
+            <w:pPr>
+              <w:jc w:val="left"/>
+            </w:pPr>
+            <w:r>
+              <w:rPr>
+                <w:rFonts w:ascii="TimeNewRoman" w:hAnsi="TimeNewRoman"/>
+                <w:sz w:val="30"/>
+              </w:rPr>
+              <w:t>3</w:t>
+            </w:r>
+          </w:p>
+        </w:tc>
+      </w:tr>
+      <w:tr>
+        <w:tc>
+          <w:tcPr>
+            <w:tcW w:type="dxa" w:w="1987"/>
+          </w:tcPr>
+          <w:p>
+            <w:pPr>
+              <w:jc w:val="left"/>
+            </w:pPr>
+            <w:r>
+              <w:rPr>
+                <w:rFonts w:ascii="TimeNewRoman" w:hAnsi="TimeNewRoman"/>
+                <w:sz w:val="30"/>
+              </w:rPr>
+              <w:t>30</w:t>
+            </w:r>
+          </w:p>
+        </w:tc>
+        <w:tc>
+          <w:tcPr>
+            <w:tcW w:type="dxa" w:w="1987"/>
+          </w:tcPr>
+          <w:p>
+            <w:pPr>
+              <w:jc w:val="left"/>
+            </w:pPr>
+            <w:r>
+              <w:rPr>
+                <w:rFonts w:ascii="TimeNewRoman" w:hAnsi="TimeNewRoman"/>
+                <w:sz w:val="30"/>
+              </w:rPr>
+              <w:t>36</w:t>
             </w:r>
           </w:p>
         </w:tc>
@@ -282,7 +961,24 @@
                 <w:rFonts w:ascii="TimeNewRoman" w:hAnsi="TimeNewRoman"/>
                 <w:sz w:val="30"/>
               </w:rPr>
-              <w:t>72</w:t>
+              <w:t>21</w:t>
+            </w:r>
+          </w:p>
+        </w:tc>
+        <w:tc>
+          <w:tcPr>
+            <w:tcW w:type="dxa" w:w="1987"/>
+          </w:tcPr>
+          <w:p>
+            <w:pPr>
+              <w:jc w:val="left"/>
+            </w:pPr>
+            <w:r>
+              <w:rPr>
+                <w:rFonts w:ascii="TimeNewRoman" w:hAnsi="TimeNewRoman"/>
+                <w:sz w:val="30"/>
+              </w:rPr>
+              <w:t>17</w:t>
             </w:r>
           </w:p>
         </w:tc>
@@ -301,7 +997,7 @@
                 <w:rFonts w:ascii="TimeNewRoman" w:hAnsi="TimeNewRoman"/>
                 <w:sz w:val="30"/>
               </w:rPr>
-              <w:t>7</w:t>
+              <w:t>9</w:t>
             </w:r>
           </w:p>
         </w:tc>
@@ -318,7 +1014,251 @@
                 <w:rFonts w:ascii="TimeNewRoman" w:hAnsi="TimeNewRoman"/>
                 <w:sz w:val="30"/>
               </w:rPr>
-              <w:t>14</w:t>
+              <w:t>32</w:t>
+            </w:r>
+          </w:p>
+        </w:tc>
+        <w:tc>
+          <w:tcPr>
+            <w:tcW w:type="dxa" w:w="1987"/>
+          </w:tcPr>
+          <w:p>
+            <w:pPr>
+              <w:jc w:val="left"/>
+            </w:pPr>
+            <w:r>
+              <w:rPr>
+                <w:rFonts w:ascii="TimeNewRoman" w:hAnsi="TimeNewRoman"/>
+                <w:sz w:val="30"/>
+              </w:rPr>
+              <w:t>2</w:t>
+            </w:r>
+          </w:p>
+        </w:tc>
+        <w:tc>
+          <w:tcPr>
+            <w:tcW w:type="dxa" w:w="1987"/>
+          </w:tcPr>
+          <w:p>
+            <w:pPr>
+              <w:jc w:val="left"/>
+            </w:pPr>
+            <w:r>
+              <w:rPr>
+                <w:rFonts w:ascii="TimeNewRoman" w:hAnsi="TimeNewRoman"/>
+                <w:sz w:val="30"/>
+              </w:rPr>
+              <w:t>17</w:t>
+            </w:r>
+          </w:p>
+        </w:tc>
+        <w:tc>
+          <w:tcPr>
+            <w:tcW w:type="dxa" w:w="1987"/>
+          </w:tcPr>
+          <w:p>
+            <w:pPr>
+              <w:jc w:val="left"/>
+            </w:pPr>
+            <w:r>
+              <w:rPr>
+                <w:rFonts w:ascii="TimeNewRoman" w:hAnsi="TimeNewRoman"/>
+                <w:sz w:val="30"/>
+              </w:rPr>
+              <w:t>48</w:t>
+            </w:r>
+          </w:p>
+        </w:tc>
+      </w:tr>
+      <w:tr>
+        <w:tc>
+          <w:tcPr>
+            <w:tcW w:type="dxa" w:w="1987"/>
+          </w:tcPr>
+          <w:p>
+            <w:pPr>
+              <w:jc w:val="left"/>
+            </w:pPr>
+            <w:r>
+              <w:rPr>
+                <w:rFonts w:ascii="TimeNewRoman" w:hAnsi="TimeNewRoman"/>
+                <w:sz w:val="30"/>
+              </w:rPr>
+              <w:t>27</w:t>
+            </w:r>
+          </w:p>
+        </w:tc>
+        <w:tc>
+          <w:tcPr>
+            <w:tcW w:type="dxa" w:w="1987"/>
+          </w:tcPr>
+          <w:p>
+            <w:pPr>
+              <w:jc w:val="left"/>
+            </w:pPr>
+            <w:r>
+              <w:rPr>
+                <w:rFonts w:ascii="TimeNewRoman" w:hAnsi="TimeNewRoman"/>
+                <w:sz w:val="30"/>
+              </w:rPr>
+              <w:t>54</w:t>
+            </w:r>
+          </w:p>
+        </w:tc>
+        <w:tc>
+          <w:tcPr>
+            <w:tcW w:type="dxa" w:w="1987"/>
+          </w:tcPr>
+          <w:p>
+            <w:pPr>
+              <w:jc w:val="left"/>
+            </w:pPr>
+            <w:r>
+              <w:rPr>
+                <w:rFonts w:ascii="TimeNewRoman" w:hAnsi="TimeNewRoman"/>
+                <w:sz w:val="30"/>
+              </w:rPr>
+              <w:t>25</w:t>
+            </w:r>
+          </w:p>
+        </w:tc>
+        <w:tc>
+          <w:tcPr>
+            <w:tcW w:type="dxa" w:w="1987"/>
+          </w:tcPr>
+          <w:p>
+            <w:pPr>
+              <w:jc w:val="left"/>
+            </w:pPr>
+            <w:r>
+              <w:rPr>
+                <w:rFonts w:ascii="TimeNewRoman" w:hAnsi="TimeNewRoman"/>
+                <w:sz w:val="30"/>
+              </w:rPr>
+              <w:t>6</w:t>
+            </w:r>
+          </w:p>
+        </w:tc>
+        <w:tc>
+          <w:tcPr>
+            <w:tcW w:type="dxa" w:w="1987"/>
+          </w:tcPr>
+          <w:p>
+            <w:pPr>
+              <w:jc w:val="left"/>
+            </w:pPr>
+            <w:r>
+              <w:rPr>
+                <w:rFonts w:ascii="TimeNewRoman" w:hAnsi="TimeNewRoman"/>
+                <w:sz w:val="30"/>
+              </w:rPr>
+              <w:t>54</w:t>
+            </w:r>
+          </w:p>
+        </w:tc>
+      </w:tr>
+      <w:tr>
+        <w:tc>
+          <w:tcPr>
+            <w:tcW w:type="dxa" w:w="1987"/>
+          </w:tcPr>
+          <w:p>
+            <w:pPr>
+              <w:jc w:val="left"/>
+            </w:pPr>
+            <w:r>
+              <w:rPr>
+                <w:rFonts w:ascii="TimeNewRoman" w:hAnsi="TimeNewRoman"/>
+                <w:sz w:val="30"/>
+              </w:rPr>
+              <w:t>5</w:t>
+            </w:r>
+          </w:p>
+        </w:tc>
+        <w:tc>
+          <w:tcPr>
+            <w:tcW w:type="dxa" w:w="1987"/>
+          </w:tcPr>
+          <w:p>
+            <w:pPr>
+              <w:jc w:val="left"/>
+            </w:pPr>
+            <w:r>
+              <w:rPr>
+                <w:rFonts w:ascii="TimeNewRoman" w:hAnsi="TimeNewRoman"/>
+                <w:sz w:val="30"/>
+              </w:rPr>
+              <w:t>98</w:t>
+            </w:r>
+          </w:p>
+        </w:tc>
+        <w:tc>
+          <w:tcPr>
+            <w:tcW w:type="dxa" w:w="1987"/>
+          </w:tcPr>
+          <w:p>
+            <w:pPr>
+              <w:jc w:val="left"/>
+            </w:pPr>
+            <w:r>
+              <w:rPr>
+                <w:rFonts w:ascii="TimeNewRoman" w:hAnsi="TimeNewRoman"/>
+                <w:sz w:val="30"/>
+              </w:rPr>
+              <w:t>42</w:t>
+            </w:r>
+          </w:p>
+        </w:tc>
+        <w:tc>
+          <w:tcPr>
+            <w:tcW w:type="dxa" w:w="1987"/>
+          </w:tcPr>
+          <w:p>
+            <w:pPr>
+              <w:jc w:val="left"/>
+            </w:pPr>
+            <w:r>
+              <w:rPr>
+                <w:rFonts w:ascii="TimeNewRoman" w:hAnsi="TimeNewRoman"/>
+                <w:sz w:val="30"/>
+              </w:rPr>
+              <w:t>56</w:t>
+            </w:r>
+          </w:p>
+        </w:tc>
+        <w:tc>
+          <w:tcPr>
+            <w:tcW w:type="dxa" w:w="1987"/>
+          </w:tcPr>
+          <w:p>
+            <w:pPr>
+              <w:jc w:val="left"/>
+            </w:pPr>
+            <w:r>
+              <w:rPr>
+                <w:rFonts w:ascii="TimeNewRoman" w:hAnsi="TimeNewRoman"/>
+                <w:sz w:val="30"/>
+              </w:rPr>
+              <w:t>25</w:t>
+            </w:r>
+          </w:p>
+        </w:tc>
+      </w:tr>
+      <w:tr>
+        <w:tc>
+          <w:tcPr>
+            <w:tcW w:type="dxa" w:w="1987"/>
+          </w:tcPr>
+          <w:p>
+            <w:pPr>
+              <w:jc w:val="left"/>
+            </w:pPr>
+            <w:r>
+              <w:rPr>
+                <w:rFonts w:ascii="TimeNewRoman" w:hAnsi="TimeNewRoman"/>
+                <w:sz w:val="30"/>
+              </w:rPr>
+              <w:t>91</w:t>
             </w:r>
           </w:p>
         </w:tc>
@@ -369,7 +1309,24 @@
                 <w:rFonts w:ascii="TimeNewRoman" w:hAnsi="TimeNewRoman"/>
                 <w:sz w:val="30"/>
               </w:rPr>
-              <w:t>185</w:t>
+              <w:t>92</w:t>
+            </w:r>
+          </w:p>
+        </w:tc>
+        <w:tc>
+          <w:tcPr>
+            <w:tcW w:type="dxa" w:w="1987"/>
+          </w:tcPr>
+          <w:p>
+            <w:pPr>
+              <w:jc w:val="left"/>
+            </w:pPr>
+            <w:r>
+              <w:rPr>
+                <w:rFonts w:ascii="TimeNewRoman" w:hAnsi="TimeNewRoman"/>
+                <w:sz w:val="30"/>
+              </w:rPr>
+              <w:t>102</w:t>
             </w:r>
           </w:p>
         </w:tc>
@@ -388,7 +1345,7 @@
                 <w:rFonts w:ascii="TimeNewRoman" w:hAnsi="TimeNewRoman"/>
                 <w:sz w:val="30"/>
               </w:rPr>
-              <w:t>11</w:t>
+              <w:t>49</w:t>
             </w:r>
           </w:p>
         </w:tc>
@@ -405,7 +1362,7 @@
                 <w:rFonts w:ascii="TimeNewRoman" w:hAnsi="TimeNewRoman"/>
                 <w:sz w:val="30"/>
               </w:rPr>
-              <w:t>65</w:t>
+              <w:t>40</w:t>
             </w:r>
           </w:p>
         </w:tc>
@@ -422,7 +1379,7 @@
                 <w:rFonts w:ascii="TimeNewRoman" w:hAnsi="TimeNewRoman"/>
                 <w:sz w:val="30"/>
               </w:rPr>
-              <w:t>12</w:t>
+              <w:t>10</w:t>
             </w:r>
           </w:p>
         </w:tc>
@@ -439,7 +1396,7 @@
                 <w:rFonts w:ascii="TimeNewRoman" w:hAnsi="TimeNewRoman"/>
                 <w:sz w:val="30"/>
               </w:rPr>
-              <w:t>3</w:t>
+              <w:t>26</w:t>
             </w:r>
           </w:p>
         </w:tc>
@@ -456,7 +1413,7 @@
                 <w:rFonts w:ascii="TimeNewRoman" w:hAnsi="TimeNewRoman"/>
                 <w:sz w:val="30"/>
               </w:rPr>
-              <w:t>35</w:t>
+              <w:t>0</w:t>
             </w:r>
           </w:p>
         </w:tc>
@@ -475,7 +1432,7 @@
                 <w:rFonts w:ascii="TimeNewRoman" w:hAnsi="TimeNewRoman"/>
                 <w:sz w:val="30"/>
               </w:rPr>
-              <w:t>241</w:t>
+              <w:t>56</w:t>
             </w:r>
           </w:p>
         </w:tc>
@@ -492,7 +1449,7 @@
                 <w:rFonts w:ascii="TimeNewRoman" w:hAnsi="TimeNewRoman"/>
                 <w:sz w:val="30"/>
               </w:rPr>
-              <w:t>4</w:t>
+              <w:t>7</w:t>
             </w:r>
           </w:p>
         </w:tc>
@@ -509,7 +1466,7 @@
                 <w:rFonts w:ascii="TimeNewRoman" w:hAnsi="TimeNewRoman"/>
                 <w:sz w:val="30"/>
               </w:rPr>
-              <w:t>52</w:t>
+              <w:t>7</w:t>
             </w:r>
           </w:p>
         </w:tc>
@@ -526,7 +1483,7 @@
                 <w:rFonts w:ascii="TimeNewRoman" w:hAnsi="TimeNewRoman"/>
                 <w:sz w:val="30"/>
               </w:rPr>
-              <w:t>25</w:t>
+              <w:t>45</w:t>
             </w:r>
           </w:p>
         </w:tc>
@@ -543,7 +1500,7 @@
                 <w:rFonts w:ascii="TimeNewRoman" w:hAnsi="TimeNewRoman"/>
                 <w:sz w:val="30"/>
               </w:rPr>
-              <w:t>37</w:t>
+              <w:t>5</w:t>
             </w:r>
           </w:p>
         </w:tc>
@@ -562,24 +1519,7 @@
                 <w:rFonts w:ascii="TimeNewRoman" w:hAnsi="TimeNewRoman"/>
                 <w:sz w:val="30"/>
               </w:rPr>
-              <w:t>43</w:t>
-            </w:r>
-          </w:p>
-        </w:tc>
-        <w:tc>
-          <w:tcPr>
-            <w:tcW w:type="dxa" w:w="1987"/>
-          </w:tcPr>
-          <w:p>
-            <w:pPr>
-              <w:jc w:val="left"/>
-            </w:pPr>
-            <w:r>
-              <w:rPr>
-                <w:rFonts w:ascii="TimeNewRoman" w:hAnsi="TimeNewRoman"/>
-                <w:sz w:val="30"/>
-              </w:rPr>
-              <w:t>54</w:t>
+              <w:t>21</w:t>
             </w:r>
           </w:p>
         </w:tc>
@@ -613,7 +1553,7 @@
                 <w:rFonts w:ascii="TimeNewRoman" w:hAnsi="TimeNewRoman"/>
                 <w:sz w:val="30"/>
               </w:rPr>
-              <w:t>80</w:t>
+              <w:t>125</w:t>
             </w:r>
           </w:p>
         </w:tc>
@@ -630,26 +1570,7 @@
                 <w:rFonts w:ascii="TimeNewRoman" w:hAnsi="TimeNewRoman"/>
                 <w:sz w:val="30"/>
               </w:rPr>
-              <w:t>54</w:t>
-            </w:r>
-          </w:p>
-        </w:tc>
-      </w:tr>
-      <w:tr>
-        <w:tc>
-          <w:tcPr>
-            <w:tcW w:type="dxa" w:w="1987"/>
-          </w:tcPr>
-          <w:p>
-            <w:pPr>
-              <w:jc w:val="left"/>
-            </w:pPr>
-            <w:r>
-              <w:rPr>
-                <w:rFonts w:ascii="TimeNewRoman" w:hAnsi="TimeNewRoman"/>
-                <w:sz w:val="30"/>
-              </w:rPr>
-              <w:t>3</w:t>
+              <w:t>42</w:t>
             </w:r>
           </w:p>
         </w:tc>
@@ -666,27 +1587,12 @@
                 <w:rFonts w:ascii="TimeNewRoman" w:hAnsi="TimeNewRoman"/>
                 <w:sz w:val="30"/>
               </w:rPr>
-              <w:t>80</w:t>
+              <w:t>50</w:t>
             </w:r>
           </w:p>
         </w:tc>
-        <w:tc>
-          <w:tcPr>
-            <w:tcW w:type="dxa" w:w="1987"/>
-          </w:tcPr>
-          <w:p>
-            <w:pPr>
-              <w:jc w:val="left"/>
-            </w:pPr>
-            <w:r>
-              <w:rPr>
-                <w:rFonts w:ascii="TimeNewRoman" w:hAnsi="TimeNewRoman"/>
-                <w:sz w:val="30"/>
-              </w:rPr>
-              <w:t>57</w:t>
-            </w:r>
-          </w:p>
-        </w:tc>
+      </w:tr>
+      <w:tr>
         <w:tc>
           <w:tcPr>
             <w:tcW w:type="dxa" w:w="1987"/>
@@ -717,287 +1623,7 @@
                 <w:rFonts w:ascii="TimeNewRoman" w:hAnsi="TimeNewRoman"/>
                 <w:sz w:val="30"/>
               </w:rPr>
-              <w:t>2</w:t>
-            </w:r>
-          </w:p>
-        </w:tc>
-      </w:tr>
-      <w:tr>
-        <w:tc>
-          <w:tcPr>
-            <w:tcW w:type="dxa" w:w="1987"/>
-          </w:tcPr>
-          <w:p>
-            <w:pPr>
-              <w:jc w:val="left"/>
-            </w:pPr>
-            <w:r>
-              <w:rPr>
-                <w:rFonts w:ascii="TimeNewRoman" w:hAnsi="TimeNewRoman"/>
-                <w:sz w:val="30"/>
-              </w:rPr>
-              <w:t>54</w:t>
-            </w:r>
-          </w:p>
-        </w:tc>
-        <w:tc>
-          <w:tcPr>
-            <w:tcW w:type="dxa" w:w="1987"/>
-          </w:tcPr>
-          <w:p>
-            <w:pPr>
-              <w:jc w:val="left"/>
-            </w:pPr>
-            <w:r>
-              <w:rPr>
-                <w:rFonts w:ascii="TimeNewRoman" w:hAnsi="TimeNewRoman"/>
-                <w:sz w:val="30"/>
-              </w:rPr>
-              <w:t>123</w:t>
-            </w:r>
-          </w:p>
-        </w:tc>
-        <w:tc>
-          <w:tcPr>
-            <w:tcW w:type="dxa" w:w="1987"/>
-          </w:tcPr>
-          <w:p>
-            <w:pPr>
-              <w:jc w:val="left"/>
-            </w:pPr>
-            <w:r>
-              <w:rPr>
-                <w:rFonts w:ascii="TimeNewRoman" w:hAnsi="TimeNewRoman"/>
-                <w:sz w:val="30"/>
-              </w:rPr>
-              <w:t>77</w:t>
-            </w:r>
-          </w:p>
-        </w:tc>
-        <w:tc>
-          <w:tcPr>
-            <w:tcW w:type="dxa" w:w="1987"/>
-          </w:tcPr>
-          <w:p>
-            <w:pPr>
-              <w:jc w:val="left"/>
-            </w:pPr>
-            <w:r>
-              <w:rPr>
-                <w:rFonts w:ascii="TimeNewRoman" w:hAnsi="TimeNewRoman"/>
-                <w:sz w:val="30"/>
-              </w:rPr>
-              <w:t>86</w:t>
-            </w:r>
-          </w:p>
-        </w:tc>
-        <w:tc>
-          <w:tcPr>
-            <w:tcW w:type="dxa" w:w="1987"/>
-          </w:tcPr>
-          <w:p>
-            <w:pPr>
-              <w:jc w:val="left"/>
-            </w:pPr>
-            <w:r>
-              <w:rPr>
-                <w:rFonts w:ascii="TimeNewRoman" w:hAnsi="TimeNewRoman"/>
-                <w:sz w:val="30"/>
-              </w:rPr>
-              <w:t>31</w:t>
-            </w:r>
-          </w:p>
-        </w:tc>
-      </w:tr>
-      <w:tr>
-        <w:tc>
-          <w:tcPr>
-            <w:tcW w:type="dxa" w:w="1987"/>
-          </w:tcPr>
-          <w:p>
-            <w:pPr>
-              <w:jc w:val="left"/>
-            </w:pPr>
-            <w:r>
-              <w:rPr>
-                <w:rFonts w:ascii="TimeNewRoman" w:hAnsi="TimeNewRoman"/>
-                <w:sz w:val="30"/>
-              </w:rPr>
-              <w:t>14</w:t>
-            </w:r>
-          </w:p>
-        </w:tc>
-        <w:tc>
-          <w:tcPr>
-            <w:tcW w:type="dxa" w:w="1987"/>
-          </w:tcPr>
-          <w:p>
-            <w:pPr>
-              <w:jc w:val="left"/>
-            </w:pPr>
-            <w:r>
-              <w:rPr>
-                <w:rFonts w:ascii="TimeNewRoman" w:hAnsi="TimeNewRoman"/>
-                <w:sz w:val="30"/>
-              </w:rPr>
-              <w:t>2</w:t>
-            </w:r>
-          </w:p>
-        </w:tc>
-        <w:tc>
-          <w:tcPr>
-            <w:tcW w:type="dxa" w:w="1987"/>
-          </w:tcPr>
-          <w:p>
-            <w:pPr>
-              <w:jc w:val="left"/>
-            </w:pPr>
-            <w:r>
-              <w:rPr>
-                <w:rFonts w:ascii="TimeNewRoman" w:hAnsi="TimeNewRoman"/>
-                <w:sz w:val="30"/>
-              </w:rPr>
-              <w:t>9</w:t>
-            </w:r>
-          </w:p>
-        </w:tc>
-        <w:tc>
-          <w:tcPr>
-            <w:tcW w:type="dxa" w:w="1987"/>
-          </w:tcPr>
-          <w:p>
-            <w:pPr>
-              <w:jc w:val="left"/>
-            </w:pPr>
-            <w:r>
-              <w:rPr>
-                <w:rFonts w:ascii="TimeNewRoman" w:hAnsi="TimeNewRoman"/>
-                <w:sz w:val="30"/>
-              </w:rPr>
-              <w:t>12</w:t>
-            </w:r>
-          </w:p>
-        </w:tc>
-        <w:tc>
-          <w:tcPr>
-            <w:tcW w:type="dxa" w:w="1987"/>
-          </w:tcPr>
-          <w:p>
-            <w:pPr>
-              <w:jc w:val="left"/>
-            </w:pPr>
-            <w:r>
-              <w:rPr>
-                <w:rFonts w:ascii="TimeNewRoman" w:hAnsi="TimeNewRoman"/>
-                <w:sz w:val="30"/>
-              </w:rPr>
-              <w:t>88</w:t>
-            </w:r>
-          </w:p>
-        </w:tc>
-      </w:tr>
-      <w:tr>
-        <w:tc>
-          <w:tcPr>
-            <w:tcW w:type="dxa" w:w="1987"/>
-          </w:tcPr>
-          <w:p>
-            <w:pPr>
-              <w:jc w:val="left"/>
-            </w:pPr>
-            <w:r>
-              <w:rPr>
-                <w:rFonts w:ascii="TimeNewRoman" w:hAnsi="TimeNewRoman"/>
-                <w:sz w:val="30"/>
-              </w:rPr>
-              <w:t>27</w:t>
-            </w:r>
-          </w:p>
-        </w:tc>
-        <w:tc>
-          <w:tcPr>
-            <w:tcW w:type="dxa" w:w="1987"/>
-          </w:tcPr>
-          <w:p>
-            <w:pPr>
-              <w:jc w:val="left"/>
-            </w:pPr>
-            <w:r>
-              <w:rPr>
-                <w:rFonts w:ascii="TimeNewRoman" w:hAnsi="TimeNewRoman"/>
-                <w:sz w:val="30"/>
-              </w:rPr>
-              <w:t>87</w:t>
-            </w:r>
-          </w:p>
-        </w:tc>
-        <w:tc>
-          <w:tcPr>
-            <w:tcW w:type="dxa" w:w="1987"/>
-          </w:tcPr>
-          <w:p>
-            <w:pPr>
-              <w:jc w:val="left"/>
-            </w:pPr>
-            <w:r>
-              <w:rPr>
-                <w:rFonts w:ascii="TimeNewRoman" w:hAnsi="TimeNewRoman"/>
-                <w:sz w:val="30"/>
-              </w:rPr>
-              <w:t>37</w:t>
-            </w:r>
-          </w:p>
-        </w:tc>
-        <w:tc>
-          <w:tcPr>
-            <w:tcW w:type="dxa" w:w="1987"/>
-          </w:tcPr>
-          <w:p>
-            <w:pPr>
-              <w:jc w:val="left"/>
-            </w:pPr>
-            <w:r>
-              <w:rPr>
-                <w:rFonts w:ascii="TimeNewRoman" w:hAnsi="TimeNewRoman"/>
-                <w:sz w:val="30"/>
-              </w:rPr>
-              <w:t>78</w:t>
-            </w:r>
-          </w:p>
-        </w:tc>
-        <w:tc>
-          <w:tcPr>
-            <w:tcW w:type="dxa" w:w="1987"/>
-          </w:tcPr>
-          <w:p>
-            <w:pPr>
-              <w:jc w:val="left"/>
-            </w:pPr>
-            <w:r>
-              <w:rPr>
-                <w:rFonts w:ascii="TimeNewRoman" w:hAnsi="TimeNewRoman"/>
-                <w:sz w:val="30"/>
-              </w:rPr>
-              <w:t>9</w:t>
-            </w:r>
-          </w:p>
-        </w:tc>
-      </w:tr>
-      <w:tr>
-        <w:tc>
-          <w:tcPr>
-            <w:tcW w:type="dxa" w:w="1987"/>
-          </w:tcPr>
-          <w:p>
-            <w:pPr>
-              <w:jc w:val="left"/>
-            </w:pPr>
-            <w:r>
-              <w:rPr>
-                <w:rFonts w:ascii="TimeNewRoman" w:hAnsi="TimeNewRoman"/>
-                <w:sz w:val="30"/>
-              </w:rPr>
-              <w:t>82</w:t>
+              <w:t>1</w:t>
             </w:r>
           </w:p>
         </w:tc>
@@ -1031,7 +1657,7 @@
                 <w:rFonts w:ascii="TimeNewRoman" w:hAnsi="TimeNewRoman"/>
                 <w:sz w:val="30"/>
               </w:rPr>
-              <w:t>16</w:t>
+              <w:t>158</w:t>
             </w:r>
           </w:p>
         </w:tc>
@@ -1048,24 +1674,7 @@
                 <w:rFonts w:ascii="TimeNewRoman" w:hAnsi="TimeNewRoman"/>
                 <w:sz w:val="30"/>
               </w:rPr>
-              <w:t>9</w:t>
-            </w:r>
-          </w:p>
-        </w:tc>
-        <w:tc>
-          <w:tcPr>
-            <w:tcW w:type="dxa" w:w="1987"/>
-          </w:tcPr>
-          <w:p>
-            <w:pPr>
-              <w:jc w:val="left"/>
-            </w:pPr>
-            <w:r>
-              <w:rPr>
-                <w:rFonts w:ascii="TimeNewRoman" w:hAnsi="TimeNewRoman"/>
-                <w:sz w:val="30"/>
-              </w:rPr>
-              <w:t>6</w:t>
+              <w:t>48</w:t>
             </w:r>
           </w:p>
         </w:tc>
@@ -1084,7 +1693,7 @@
                 <w:rFonts w:ascii="TimeNewRoman" w:hAnsi="TimeNewRoman"/>
                 <w:sz w:val="30"/>
               </w:rPr>
-              <w:t>3</w:t>
+              <w:t>26</w:t>
             </w:r>
           </w:p>
         </w:tc>
@@ -1101,7 +1710,7 @@
                 <w:rFonts w:ascii="TimeNewRoman" w:hAnsi="TimeNewRoman"/>
                 <w:sz w:val="30"/>
               </w:rPr>
-              <w:t>24</w:t>
+              <w:t>88</w:t>
             </w:r>
           </w:p>
         </w:tc>
@@ -1118,147 +1727,7 @@
                 <w:rFonts w:ascii="TimeNewRoman" w:hAnsi="TimeNewRoman"/>
                 <w:sz w:val="30"/>
               </w:rPr>
-              <w:t>76</w:t>
-            </w:r>
-          </w:p>
-        </w:tc>
-        <w:tc>
-          <w:tcPr>
-            <w:tcW w:type="dxa" w:w="1987"/>
-          </w:tcPr>
-          <w:p>
-            <w:pPr>
-              <w:jc w:val="left"/>
-            </w:pPr>
-            <w:r>
-              <w:rPr>
-                <w:rFonts w:ascii="TimeNewRoman" w:hAnsi="TimeNewRoman"/>
-                <w:sz w:val="30"/>
-              </w:rPr>
-              <w:t>49</w:t>
-            </w:r>
-          </w:p>
-        </w:tc>
-        <w:tc>
-          <w:tcPr>
-            <w:tcW w:type="dxa" w:w="1987"/>
-          </w:tcPr>
-          <w:p>
-            <w:pPr>
-              <w:jc w:val="left"/>
-            </w:pPr>
-            <w:r>
-              <w:rPr>
-                <w:rFonts w:ascii="TimeNewRoman" w:hAnsi="TimeNewRoman"/>
-                <w:sz w:val="30"/>
-              </w:rPr>
-              <w:t>16</w:t>
-            </w:r>
-          </w:p>
-        </w:tc>
-      </w:tr>
-      <w:tr>
-        <w:tc>
-          <w:tcPr>
-            <w:tcW w:type="dxa" w:w="1987"/>
-          </w:tcPr>
-          <w:p>
-            <w:pPr>
-              <w:jc w:val="left"/>
-            </w:pPr>
-            <w:r>
-              <w:rPr>
-                <w:rFonts w:ascii="TimeNewRoman" w:hAnsi="TimeNewRoman"/>
-                <w:sz w:val="30"/>
-              </w:rPr>
-              <w:t>9</w:t>
-            </w:r>
-          </w:p>
-        </w:tc>
-        <w:tc>
-          <w:tcPr>
-            <w:tcW w:type="dxa" w:w="1987"/>
-          </w:tcPr>
-          <w:p>
-            <w:pPr>
-              <w:jc w:val="left"/>
-            </w:pPr>
-            <w:r>
-              <w:rPr>
-                <w:rFonts w:ascii="TimeNewRoman" w:hAnsi="TimeNewRoman"/>
-                <w:sz w:val="30"/>
-              </w:rPr>
-              <w:t>33</w:t>
-            </w:r>
-          </w:p>
-        </w:tc>
-        <w:tc>
-          <w:tcPr>
-            <w:tcW w:type="dxa" w:w="1987"/>
-          </w:tcPr>
-          <w:p>
-            <w:pPr>
-              <w:jc w:val="left"/>
-            </w:pPr>
-            <w:r>
-              <w:rPr>
-                <w:rFonts w:ascii="TimeNewRoman" w:hAnsi="TimeNewRoman"/>
-                <w:sz w:val="30"/>
-              </w:rPr>
-              <w:t>243</w:t>
-            </w:r>
-          </w:p>
-        </w:tc>
-        <w:tc>
-          <w:tcPr>
-            <w:tcW w:type="dxa" w:w="1987"/>
-          </w:tcPr>
-          <w:p>
-            <w:pPr>
-              <w:jc w:val="left"/>
-            </w:pPr>
-            <w:r>
-              <w:rPr>
-                <w:rFonts w:ascii="TimeNewRoman" w:hAnsi="TimeNewRoman"/>
-                <w:sz w:val="30"/>
-              </w:rPr>
-              <w:t>12</w:t>
-            </w:r>
-          </w:p>
-        </w:tc>
-        <w:tc>
-          <w:tcPr>
-            <w:tcW w:type="dxa" w:w="1987"/>
-          </w:tcPr>
-          <w:p>
-            <w:pPr>
-              <w:jc w:val="left"/>
-            </w:pPr>
-            <w:r>
-              <w:rPr>
-                <w:rFonts w:ascii="TimeNewRoman" w:hAnsi="TimeNewRoman"/>
-                <w:sz w:val="30"/>
-              </w:rPr>
-              <w:t>17</w:t>
-            </w:r>
-          </w:p>
-        </w:tc>
-      </w:tr>
-      <w:tr>
-        <w:tc>
-          <w:tcPr>
-            <w:tcW w:type="dxa" w:w="1987"/>
-          </w:tcPr>
-          <w:p>
-            <w:pPr>
-              <w:jc w:val="left"/>
-            </w:pPr>
-            <w:r>
-              <w:rPr>
-                <w:rFonts w:ascii="TimeNewRoman" w:hAnsi="TimeNewRoman"/>
-                <w:sz w:val="30"/>
-              </w:rPr>
-              <w:t>18</w:t>
+              <w:t>22</w:t>
             </w:r>
           </w:p>
         </w:tc>
@@ -1292,476 +1761,7 @@
                 <w:rFonts w:ascii="TimeNewRoman" w:hAnsi="TimeNewRoman"/>
                 <w:sz w:val="30"/>
               </w:rPr>
-              <w:t>82</w:t>
-            </w:r>
-          </w:p>
-        </w:tc>
-        <w:tc>
-          <w:tcPr>
-            <w:tcW w:type="dxa" w:w="1987"/>
-          </w:tcPr>
-          <w:p>
-            <w:pPr>
-              <w:jc w:val="left"/>
-            </w:pPr>
-            <w:r>
-              <w:rPr>
-                <w:rFonts w:ascii="TimeNewRoman" w:hAnsi="TimeNewRoman"/>
-                <w:sz w:val="30"/>
-              </w:rPr>
-              <w:t>60</w:t>
-            </w:r>
-          </w:p>
-        </w:tc>
-        <w:tc>
-          <w:tcPr>
-            <w:tcW w:type="dxa" w:w="1987"/>
-          </w:tcPr>
-          <w:p>
-            <w:pPr>
-              <w:jc w:val="left"/>
-            </w:pPr>
-            <w:r>
-              <w:rPr>
-                <w:rFonts w:ascii="TimeNewRoman" w:hAnsi="TimeNewRoman"/>
-                <w:sz w:val="30"/>
-              </w:rPr>
-              <w:t>19</w:t>
-            </w:r>
-          </w:p>
-        </w:tc>
-      </w:tr>
-      <w:tr>
-        <w:tc>
-          <w:tcPr>
-            <w:tcW w:type="dxa" w:w="1987"/>
-          </w:tcPr>
-          <w:p>
-            <w:pPr>
-              <w:jc w:val="left"/>
-            </w:pPr>
-            <w:r>
-              <w:rPr>
-                <w:rFonts w:ascii="TimeNewRoman" w:hAnsi="TimeNewRoman"/>
-                <w:sz w:val="30"/>
-              </w:rPr>
-              <w:t>117</w:t>
-            </w:r>
-          </w:p>
-        </w:tc>
-        <w:tc>
-          <w:tcPr>
-            <w:tcW w:type="dxa" w:w="1987"/>
-          </w:tcPr>
-          <w:p>
-            <w:pPr>
-              <w:jc w:val="left"/>
-            </w:pPr>
-            <w:r>
-              <w:rPr>
-                <w:rFonts w:ascii="TimeNewRoman" w:hAnsi="TimeNewRoman"/>
-                <w:sz w:val="30"/>
-              </w:rPr>
-              <w:t>10</w:t>
-            </w:r>
-          </w:p>
-        </w:tc>
-        <w:tc>
-          <w:tcPr>
-            <w:tcW w:type="dxa" w:w="1987"/>
-          </w:tcPr>
-          <w:p>
-            <w:pPr>
-              <w:jc w:val="left"/>
-            </w:pPr>
-            <w:r>
-              <w:rPr>
-                <w:rFonts w:ascii="TimeNewRoman" w:hAnsi="TimeNewRoman"/>
-                <w:sz w:val="30"/>
-              </w:rPr>
-              <w:t>64</w:t>
-            </w:r>
-          </w:p>
-        </w:tc>
-        <w:tc>
-          <w:tcPr>
-            <w:tcW w:type="dxa" w:w="1987"/>
-          </w:tcPr>
-          <w:p>
-            <w:pPr>
-              <w:jc w:val="left"/>
-            </w:pPr>
-            <w:r>
-              <w:rPr>
-                <w:rFonts w:ascii="TimeNewRoman" w:hAnsi="TimeNewRoman"/>
-                <w:sz w:val="30"/>
-              </w:rPr>
-              <w:t>215</w:t>
-            </w:r>
-          </w:p>
-        </w:tc>
-        <w:tc>
-          <w:tcPr>
-            <w:tcW w:type="dxa" w:w="1987"/>
-          </w:tcPr>
-          <w:p>
-            <w:pPr>
-              <w:jc w:val="left"/>
-            </w:pPr>
-            <w:r>
-              <w:rPr>
-                <w:rFonts w:ascii="TimeNewRoman" w:hAnsi="TimeNewRoman"/>
-                <w:sz w:val="30"/>
-              </w:rPr>
-              <w:t>28</w:t>
-            </w:r>
-          </w:p>
-        </w:tc>
-      </w:tr>
-      <w:tr>
-        <w:tc>
-          <w:tcPr>
-            <w:tcW w:type="dxa" w:w="1987"/>
-          </w:tcPr>
-          <w:p>
-            <w:pPr>
-              <w:jc w:val="left"/>
-            </w:pPr>
-            <w:r>
-              <w:rPr>
-                <w:rFonts w:ascii="TimeNewRoman" w:hAnsi="TimeNewRoman"/>
-                <w:sz w:val="30"/>
-              </w:rPr>
-              <w:t>30</w:t>
-            </w:r>
-          </w:p>
-        </w:tc>
-        <w:tc>
-          <w:tcPr>
-            <w:tcW w:type="dxa" w:w="1987"/>
-          </w:tcPr>
-          <w:p>
-            <w:pPr>
-              <w:jc w:val="left"/>
-            </w:pPr>
-            <w:r>
-              <w:rPr>
-                <w:rFonts w:ascii="TimeNewRoman" w:hAnsi="TimeNewRoman"/>
-                <w:sz w:val="30"/>
-              </w:rPr>
-              <w:t>13</w:t>
-            </w:r>
-          </w:p>
-        </w:tc>
-        <w:tc>
-          <w:tcPr>
-            <w:tcW w:type="dxa" w:w="1987"/>
-          </w:tcPr>
-          <w:p>
-            <w:pPr>
-              <w:jc w:val="left"/>
-            </w:pPr>
-            <w:r>
-              <w:rPr>
-                <w:rFonts w:ascii="TimeNewRoman" w:hAnsi="TimeNewRoman"/>
-                <w:sz w:val="30"/>
-              </w:rPr>
-              <w:t>34</w:t>
-            </w:r>
-          </w:p>
-        </w:tc>
-        <w:tc>
-          <w:tcPr>
-            <w:tcW w:type="dxa" w:w="1987"/>
-          </w:tcPr>
-          <w:p>
-            <w:pPr>
-              <w:jc w:val="left"/>
-            </w:pPr>
-            <w:r>
-              <w:rPr>
-                <w:rFonts w:ascii="TimeNewRoman" w:hAnsi="TimeNewRoman"/>
-                <w:sz w:val="30"/>
-              </w:rPr>
-              <w:t>39</w:t>
-            </w:r>
-          </w:p>
-        </w:tc>
-        <w:tc>
-          <w:tcPr>
-            <w:tcW w:type="dxa" w:w="1987"/>
-          </w:tcPr>
-          <w:p>
-            <w:pPr>
-              <w:jc w:val="left"/>
-            </w:pPr>
-            <w:r>
-              <w:rPr>
-                <w:rFonts w:ascii="TimeNewRoman" w:hAnsi="TimeNewRoman"/>
-                <w:sz w:val="30"/>
-              </w:rPr>
-              <w:t>2</w:t>
-            </w:r>
-          </w:p>
-        </w:tc>
-      </w:tr>
-      <w:tr>
-        <w:tc>
-          <w:tcPr>
-            <w:tcW w:type="dxa" w:w="1987"/>
-          </w:tcPr>
-          <w:p>
-            <w:pPr>
-              <w:jc w:val="left"/>
-            </w:pPr>
-            <w:r>
-              <w:rPr>
-                <w:rFonts w:ascii="TimeNewRoman" w:hAnsi="TimeNewRoman"/>
-                <w:sz w:val="30"/>
-              </w:rPr>
-              <w:t>24</w:t>
-            </w:r>
-          </w:p>
-        </w:tc>
-        <w:tc>
-          <w:tcPr>
-            <w:tcW w:type="dxa" w:w="1987"/>
-          </w:tcPr>
-          <w:p>
-            <w:pPr>
-              <w:jc w:val="left"/>
-            </w:pPr>
-            <w:r>
-              <w:rPr>
-                <w:rFonts w:ascii="TimeNewRoman" w:hAnsi="TimeNewRoman"/>
-                <w:sz w:val="30"/>
-              </w:rPr>
-              <w:t>7</w:t>
-            </w:r>
-          </w:p>
-        </w:tc>
-        <w:tc>
-          <w:tcPr>
-            <w:tcW w:type="dxa" w:w="1987"/>
-          </w:tcPr>
-          <w:p>
-            <w:pPr>
-              <w:jc w:val="left"/>
-            </w:pPr>
-            <w:r>
-              <w:rPr>
-                <w:rFonts w:ascii="TimeNewRoman" w:hAnsi="TimeNewRoman"/>
-                <w:sz w:val="30"/>
-              </w:rPr>
-              <w:t>13</w:t>
-            </w:r>
-          </w:p>
-        </w:tc>
-        <w:tc>
-          <w:tcPr>
-            <w:tcW w:type="dxa" w:w="1987"/>
-          </w:tcPr>
-          <w:p>
-            <w:pPr>
-              <w:jc w:val="left"/>
-            </w:pPr>
-            <w:r>
-              <w:rPr>
-                <w:rFonts w:ascii="TimeNewRoman" w:hAnsi="TimeNewRoman"/>
-                <w:sz w:val="30"/>
-              </w:rPr>
-              <w:t>92</w:t>
-            </w:r>
-          </w:p>
-        </w:tc>
-        <w:tc>
-          <w:tcPr>
-            <w:tcW w:type="dxa" w:w="1987"/>
-          </w:tcPr>
-          <w:p>
-            <w:pPr>
-              <w:jc w:val="left"/>
-            </w:pPr>
-            <w:r>
-              <w:rPr>
-                <w:rFonts w:ascii="TimeNewRoman" w:hAnsi="TimeNewRoman"/>
-                <w:sz w:val="30"/>
-              </w:rPr>
-              <w:t>6</w:t>
-            </w:r>
-          </w:p>
-        </w:tc>
-      </w:tr>
-      <w:tr>
-        <w:tc>
-          <w:tcPr>
-            <w:tcW w:type="dxa" w:w="1987"/>
-          </w:tcPr>
-          <w:p>
-            <w:pPr>
-              <w:jc w:val="left"/>
-            </w:pPr>
-            <w:r>
-              <w:rPr>
-                <w:rFonts w:ascii="TimeNewRoman" w:hAnsi="TimeNewRoman"/>
-                <w:sz w:val="30"/>
-              </w:rPr>
-              <w:t>33</w:t>
-            </w:r>
-          </w:p>
-        </w:tc>
-        <w:tc>
-          <w:tcPr>
-            <w:tcW w:type="dxa" w:w="1987"/>
-          </w:tcPr>
-          <w:p>
-            <w:pPr>
-              <w:jc w:val="left"/>
-            </w:pPr>
-            <w:r>
-              <w:rPr>
-                <w:rFonts w:ascii="TimeNewRoman" w:hAnsi="TimeNewRoman"/>
-                <w:sz w:val="30"/>
-              </w:rPr>
-              <w:t>30</w:t>
-            </w:r>
-          </w:p>
-        </w:tc>
-        <w:tc>
-          <w:tcPr>
-            <w:tcW w:type="dxa" w:w="1987"/>
-          </w:tcPr>
-          <w:p>
-            <w:pPr>
-              <w:jc w:val="left"/>
-            </w:pPr>
-            <w:r>
-              <w:rPr>
-                <w:rFonts w:ascii="TimeNewRoman" w:hAnsi="TimeNewRoman"/>
-                <w:sz w:val="30"/>
-              </w:rPr>
-              <w:t>149</w:t>
-            </w:r>
-          </w:p>
-        </w:tc>
-        <w:tc>
-          <w:tcPr>
-            <w:tcW w:type="dxa" w:w="1987"/>
-          </w:tcPr>
-          <w:p>
-            <w:pPr>
-              <w:jc w:val="left"/>
-            </w:pPr>
-            <w:r>
-              <w:rPr>
-                <w:rFonts w:ascii="TimeNewRoman" w:hAnsi="TimeNewRoman"/>
-                <w:sz w:val="30"/>
-              </w:rPr>
-              <w:t>36</w:t>
-            </w:r>
-          </w:p>
-        </w:tc>
-        <w:tc>
-          <w:tcPr>
-            <w:tcW w:type="dxa" w:w="1987"/>
-          </w:tcPr>
-          <w:p>
-            <w:pPr>
-              <w:jc w:val="left"/>
-            </w:pPr>
-            <w:r>
-              <w:rPr>
-                <w:rFonts w:ascii="TimeNewRoman" w:hAnsi="TimeNewRoman"/>
-                <w:sz w:val="30"/>
-              </w:rPr>
-              <w:t>40</w:t>
-            </w:r>
-          </w:p>
-        </w:tc>
-      </w:tr>
-      <w:tr>
-        <w:tc>
-          <w:tcPr>
-            <w:tcW w:type="dxa" w:w="1987"/>
-          </w:tcPr>
-          <w:p>
-            <w:pPr>
-              <w:jc w:val="left"/>
-            </w:pPr>
-            <w:r>
-              <w:rPr>
-                <w:rFonts w:ascii="TimeNewRoman" w:hAnsi="TimeNewRoman"/>
-                <w:sz w:val="30"/>
-              </w:rPr>
-              <w:t>4</w:t>
-            </w:r>
-          </w:p>
-        </w:tc>
-        <w:tc>
-          <w:tcPr>
-            <w:tcW w:type="dxa" w:w="1987"/>
-          </w:tcPr>
-          <w:p>
-            <w:pPr>
-              <w:jc w:val="left"/>
-            </w:pPr>
-            <w:r>
-              <w:rPr>
-                <w:rFonts w:ascii="TimeNewRoman" w:hAnsi="TimeNewRoman"/>
-                <w:sz w:val="30"/>
-              </w:rPr>
-              <w:t>73</w:t>
-            </w:r>
-          </w:p>
-        </w:tc>
-        <w:tc>
-          <w:tcPr>
-            <w:tcW w:type="dxa" w:w="1987"/>
-          </w:tcPr>
-          <w:p>
-            <w:pPr>
-              <w:jc w:val="left"/>
-            </w:pPr>
-            <w:r>
-              <w:rPr>
-                <w:rFonts w:ascii="TimeNewRoman" w:hAnsi="TimeNewRoman"/>
-                <w:sz w:val="30"/>
-              </w:rPr>
-              <w:t>53</w:t>
-            </w:r>
-          </w:p>
-        </w:tc>
-        <w:tc>
-          <w:tcPr>
-            <w:tcW w:type="dxa" w:w="1987"/>
-          </w:tcPr>
-          <w:p>
-            <w:pPr>
-              <w:jc w:val="left"/>
-            </w:pPr>
-            <w:r>
-              <w:rPr>
-                <w:rFonts w:ascii="TimeNewRoman" w:hAnsi="TimeNewRoman"/>
-                <w:sz w:val="30"/>
-              </w:rPr>
-              <w:t>2</w:t>
-            </w:r>
-          </w:p>
-        </w:tc>
-        <w:tc>
-          <w:tcPr>
-            <w:tcW w:type="dxa" w:w="1987"/>
-          </w:tcPr>
-          <w:p>
-            <w:pPr>
-              <w:jc w:val="left"/>
-            </w:pPr>
-            <w:r>
-              <w:rPr>
-                <w:rFonts w:ascii="TimeNewRoman" w:hAnsi="TimeNewRoman"/>
-                <w:sz w:val="30"/>
-              </w:rPr>
-              <w:t>20</w:t>
+              <w:t>156</w:t>
             </w:r>
           </w:p>
         </w:tc>

</xml_diff>